<commit_message>
Event Filtering system can use subtypes so scan can be screened out
New JournalEvent EventFilterName can be used to give more filter names to a event.
 FilterItems can be used to pass back the list
Scan uses this to distinguish event types of scan
Fix text output of npc empty from strings
Fix scan so shows moon mass/earth mass
Fixed location so its nicer with bodies
Fied approach/leave so its nicer presentation
Journal entry clarified the event name vs call type methods to be simplier and indicate if its passing back a translated name or not

TARGET command in there - to be continued
</commit_message>
<xml_diff>
--- a/Docs/Action V13 - ED 10.5.docx
+++ b/Docs/Action V13 - ED 10.5.docx
@@ -9324,8 +9324,6 @@
       <w:pPr>
         <w:pStyle w:val="Heading4"/>
       </w:pPr>
-      <w:bookmarkStart w:id="0" w:name="_GoBack"/>
-      <w:bookmarkEnd w:id="0"/>
       <w:r>
         <w:t>%If</w:t>
       </w:r>
@@ -17799,16 +17797,139 @@
       </w:r>
       <w:proofErr w:type="gramEnd"/>
       <w:r>
-        <w:t xml:space="preserve"> Set note on journal entry</w:t>
-      </w:r>
-      <w:r>
-        <w:t xml:space="preserve"> </w:t>
+        <w:t xml:space="preserve"> Set note on journal entry </w:t>
       </w:r>
       <w:r>
         <w:rPr>
           <w:vertAlign w:val="superscript"/>
         </w:rPr>
-        <w:t>[10.4.2]</w:t>
+        <w:t>[</w:t>
+      </w:r>
+      <w:r>
+        <w:rPr>
+          <w:vertAlign w:val="superscript"/>
+        </w:rPr>
+        <w:t>12</w:t>
+      </w:r>
+      <w:r>
+        <w:rPr>
+          <w:vertAlign w:val="superscript"/>
+        </w:rPr>
+        <w:t>]</w:t>
+      </w:r>
+    </w:p>
+    <w:p>
+      <w:pPr>
+        <w:pStyle w:val="ListParagraph"/>
+        <w:numPr>
+          <w:ilvl w:val="0"/>
+          <w:numId w:val="3"/>
+        </w:numPr>
+      </w:pPr>
+      <w:r>
+        <w:t xml:space="preserve">Event [PREFXIX name] FROM jid </w:t>
+      </w:r>
+      <w:proofErr w:type="gramStart"/>
+      <w:r>
+        <w:t>STARTFLAG :</w:t>
+      </w:r>
+      <w:proofErr w:type="gramEnd"/>
+      <w:r>
+        <w:t xml:space="preserve"> Set start flag </w:t>
+      </w:r>
+      <w:r>
+        <w:rPr>
+          <w:vertAlign w:val="superscript"/>
+        </w:rPr>
+        <w:t>[</w:t>
+      </w:r>
+      <w:r>
+        <w:rPr>
+          <w:vertAlign w:val="superscript"/>
+        </w:rPr>
+        <w:t>13</w:t>
+      </w:r>
+      <w:r>
+        <w:rPr>
+          <w:vertAlign w:val="superscript"/>
+        </w:rPr>
+        <w:t>]</w:t>
+      </w:r>
+    </w:p>
+    <w:p>
+      <w:pPr>
+        <w:pStyle w:val="ListParagraph"/>
+        <w:numPr>
+          <w:ilvl w:val="0"/>
+          <w:numId w:val="3"/>
+        </w:numPr>
+      </w:pPr>
+      <w:r>
+        <w:t xml:space="preserve">Event [PREFXIX name] FROM jid </w:t>
+      </w:r>
+      <w:proofErr w:type="gramStart"/>
+      <w:r>
+        <w:t>STOPFLAG :</w:t>
+      </w:r>
+      <w:proofErr w:type="gramEnd"/>
+      <w:r>
+        <w:t xml:space="preserve"> Set start flag </w:t>
+      </w:r>
+      <w:r>
+        <w:rPr>
+          <w:vertAlign w:val="superscript"/>
+        </w:rPr>
+        <w:t>[</w:t>
+      </w:r>
+      <w:r>
+        <w:rPr>
+          <w:vertAlign w:val="superscript"/>
+        </w:rPr>
+        <w:t>13</w:t>
+      </w:r>
+      <w:r>
+        <w:rPr>
+          <w:vertAlign w:val="superscript"/>
+        </w:rPr>
+        <w:t>]</w:t>
+      </w:r>
+    </w:p>
+    <w:p>
+      <w:pPr>
+        <w:pStyle w:val="ListParagraph"/>
+        <w:numPr>
+          <w:ilvl w:val="0"/>
+          <w:numId w:val="3"/>
+        </w:numPr>
+      </w:pPr>
+      <w:r>
+        <w:t xml:space="preserve">Event [PREFXIX name] FROM jid </w:t>
+      </w:r>
+      <w:proofErr w:type="gramStart"/>
+      <w:r>
+        <w:t>CLEARSTARTSTOPFLAG :</w:t>
+      </w:r>
+      <w:proofErr w:type="gramEnd"/>
+      <w:r>
+        <w:t xml:space="preserve"> Clear both flags </w:t>
+      </w:r>
+      <w:r>
+        <w:rPr>
+          <w:vertAlign w:val="superscript"/>
+        </w:rPr>
+        <w:t>[</w:t>
+      </w:r>
+      <w:r>
+        <w:rPr>
+          <w:vertAlign w:val="superscript"/>
+        </w:rPr>
+        <w:t>13</w:t>
+      </w:r>
+      <w:r>
+        <w:rPr>
+          <w:vertAlign w:val="superscript"/>
+        </w:rPr>
+        <w:t>]</w:t>
       </w:r>
     </w:p>
     <w:p/>
@@ -17962,326 +18083,326 @@
         </w:numPr>
       </w:pPr>
       <w:r>
+        <w:t>Ledger &lt;jid</w:t>
+      </w:r>
+      <w:proofErr w:type="gramStart"/>
+      <w:r>
+        <w:t>&gt;  :</w:t>
+      </w:r>
+      <w:proofErr w:type="gramEnd"/>
+      <w:r>
+        <w:t xml:space="preserve"> Return information about this entry tied to JID. If a ledger entry is not associated with this entry, an error will be produced</w:t>
+      </w:r>
+    </w:p>
+    <w:p>
+      <w:pPr>
+        <w:pStyle w:val="ListParagraph"/>
+        <w:numPr>
+          <w:ilvl w:val="0"/>
+          <w:numId w:val="3"/>
+        </w:numPr>
+      </w:pPr>
+      <w:r>
+        <w:t>Ledger AtOrBefore &lt;jid</w:t>
+      </w:r>
+      <w:proofErr w:type="gramStart"/>
+      <w:r>
+        <w:t>&gt; :</w:t>
+      </w:r>
+      <w:proofErr w:type="gramEnd"/>
+      <w:r>
+        <w:t xml:space="preserve"> Find the first ledger entry at or before this JID. </w:t>
+      </w:r>
+    </w:p>
+    <w:p/>
+    <w:p>
+      <w:r>
+        <w:t>Return Values:</w:t>
+      </w:r>
+    </w:p>
+    <w:p>
+      <w:pPr>
+        <w:pStyle w:val="ListParagraph"/>
+        <w:numPr>
+          <w:ilvl w:val="0"/>
+          <w:numId w:val="5"/>
+        </w:numPr>
+      </w:pPr>
+      <w:r>
+        <w:t>Prefix + JID = JID of event returned</w:t>
+      </w:r>
+    </w:p>
+    <w:p>
+      <w:pPr>
+        <w:pStyle w:val="ListParagraph"/>
+        <w:numPr>
+          <w:ilvl w:val="0"/>
+          <w:numId w:val="5"/>
+        </w:numPr>
+      </w:pPr>
+      <w:r>
+        <w:t xml:space="preserve">Prefix + IndexOf = index of entry in history </w:t>
+      </w:r>
+    </w:p>
+    <w:p>
+      <w:pPr>
+        <w:pStyle w:val="ListParagraph"/>
+        <w:numPr>
+          <w:ilvl w:val="0"/>
+          <w:numId w:val="5"/>
+        </w:numPr>
+      </w:pPr>
+      <w:r>
+        <w:t>Prefix + UTCTime = time in US format</w:t>
+      </w:r>
+    </w:p>
+    <w:p>
+      <w:pPr>
+        <w:pStyle w:val="ListParagraph"/>
+        <w:numPr>
+          <w:ilvl w:val="0"/>
+          <w:numId w:val="5"/>
+        </w:numPr>
+      </w:pPr>
+      <w:r>
+        <w:t>Prefix + EntryType = entry type string</w:t>
+      </w:r>
+    </w:p>
+    <w:p>
+      <w:pPr>
+        <w:pStyle w:val="ListParagraph"/>
+        <w:numPr>
+          <w:ilvl w:val="0"/>
+          <w:numId w:val="5"/>
+        </w:numPr>
+      </w:pPr>
+      <w:r>
+        <w:t>Prefix + Notes = notes on entry</w:t>
+      </w:r>
+    </w:p>
+    <w:p>
+      <w:pPr>
+        <w:pStyle w:val="ListParagraph"/>
+        <w:numPr>
+          <w:ilvl w:val="0"/>
+          <w:numId w:val="5"/>
+        </w:numPr>
+      </w:pPr>
+      <w:r>
+        <w:t>Prefix + Value = value of entry in credits, may be blank</w:t>
+      </w:r>
+    </w:p>
+    <w:p>
+      <w:pPr>
+        <w:pStyle w:val="ListParagraph"/>
+        <w:numPr>
+          <w:ilvl w:val="0"/>
+          <w:numId w:val="5"/>
+        </w:numPr>
+      </w:pPr>
+      <w:r>
+        <w:t>Prefix + PPU = profit per unit, may be blank</w:t>
+      </w:r>
+    </w:p>
+    <w:p>
+      <w:pPr>
+        <w:pStyle w:val="ListParagraph"/>
+        <w:numPr>
+          <w:ilvl w:val="0"/>
+          <w:numId w:val="5"/>
+        </w:numPr>
+        <w:spacing w:after="200"/>
+      </w:pPr>
+      <w:r>
+        <w:t>Prefix + Credits = credits at this entry</w:t>
+      </w:r>
+    </w:p>
+    <w:p>
+      <w:pPr>
+        <w:pStyle w:val="Heading3"/>
+      </w:pPr>
+      <w:r>
+        <w:t>Materials</w:t>
+      </w:r>
+    </w:p>
+    <w:p>
+      <w:r>
+        <w:t>Find information about the materials at a particular journal entry.</w:t>
+      </w:r>
+    </w:p>
+    <w:p/>
+    <w:p>
+      <w:pPr>
+        <w:spacing w:after="200"/>
+      </w:pPr>
+      <w:r>
+        <w:t>Materials [PREFIX &lt;name&gt;] &lt;jid&gt;</w:t>
+      </w:r>
+    </w:p>
+    <w:p>
+      <w:r>
+        <w:t>&lt;name&gt; = variable prefix, if not given M_ is the default. If &lt;name&gt; is missing after prefix an error will be produced.</w:t>
+      </w:r>
+    </w:p>
+    <w:p>
+      <w:r>
+        <w:t>&lt;jid&gt; = Journal identification number.  JID must be present or an error will be produced.</w:t>
+      </w:r>
+    </w:p>
+    <w:p/>
+    <w:p>
+      <w:r>
+        <w:t>Forms:</w:t>
+      </w:r>
+    </w:p>
+    <w:p>
+      <w:pPr>
+        <w:pStyle w:val="ListParagraph"/>
+        <w:numPr>
+          <w:ilvl w:val="0"/>
+          <w:numId w:val="3"/>
+        </w:numPr>
+      </w:pPr>
+      <w:proofErr w:type="gramStart"/>
+      <w:r>
+        <w:t>Materials  &lt;</w:t>
+      </w:r>
+      <w:proofErr w:type="gramEnd"/>
+      <w:r>
+        <w:t>jid&gt; : Return information about the commodities at this JID.</w:t>
+      </w:r>
+    </w:p>
+    <w:p/>
+    <w:p>
+      <w:r>
+        <w:t>Return Values:</w:t>
+      </w:r>
+    </w:p>
+    <w:p>
+      <w:pPr>
+        <w:pStyle w:val="ListParagraph"/>
+        <w:numPr>
+          <w:ilvl w:val="0"/>
+          <w:numId w:val="5"/>
+        </w:numPr>
+      </w:pPr>
+      <w:r>
+        <w:t>Prefix + Count = Number of materials returned. May be 0.</w:t>
+      </w:r>
+    </w:p>
+    <w:p>
+      <w:pPr>
+        <w:pStyle w:val="ListParagraph"/>
+        <w:numPr>
+          <w:ilvl w:val="0"/>
+          <w:numId w:val="5"/>
+        </w:numPr>
+      </w:pPr>
+      <w:r>
+        <w:t>Prefix + Name + IndexNumber =Name of item</w:t>
+      </w:r>
+    </w:p>
+    <w:p>
+      <w:pPr>
+        <w:pStyle w:val="ListParagraph"/>
+        <w:numPr>
+          <w:ilvl w:val="0"/>
+          <w:numId w:val="5"/>
+        </w:numPr>
+      </w:pPr>
+      <w:r>
+        <w:t>Prefix + Category + IndexNumber = Category of item</w:t>
+      </w:r>
+    </w:p>
+    <w:p>
+      <w:pPr>
+        <w:pStyle w:val="ListParagraph"/>
+        <w:numPr>
+          <w:ilvl w:val="0"/>
+          <w:numId w:val="5"/>
+        </w:numPr>
+      </w:pPr>
+      <w:r>
+        <w:t>Prefix + fdname + IndexNumber = Frontier name of item</w:t>
+      </w:r>
+    </w:p>
+    <w:p>
+      <w:pPr>
+        <w:pStyle w:val="ListParagraph"/>
+        <w:numPr>
+          <w:ilvl w:val="0"/>
+          <w:numId w:val="5"/>
+        </w:numPr>
+      </w:pPr>
+      <w:r>
+        <w:t>Prefix + type + IndexNumber = Type of item</w:t>
+      </w:r>
+    </w:p>
+    <w:p>
+      <w:pPr>
+        <w:pStyle w:val="ListParagraph"/>
+        <w:numPr>
+          <w:ilvl w:val="0"/>
+          <w:numId w:val="5"/>
+        </w:numPr>
+      </w:pPr>
+      <w:r>
+        <w:t>Prefix + shortname + IndexNumber = Short name of item</w:t>
+      </w:r>
+    </w:p>
+    <w:p>
+      <w:pPr>
+        <w:pStyle w:val="ListParagraph"/>
+      </w:pPr>
+    </w:p>
+    <w:p>
+      <w:r>
+        <w:t>IndexNumber is 1 to Count.</w:t>
+      </w:r>
+    </w:p>
+    <w:p>
+      <w:pPr>
+        <w:pStyle w:val="Heading3"/>
+      </w:pPr>
+      <w:r>
+        <w:t>MenuItem</w:t>
+      </w:r>
+    </w:p>
+    <w:p>
+      <w:r>
+        <w:t xml:space="preserve">Adds a menu item to one of ED Discovery menus, or discovery if a menu item has been installed. Menu items will be removed if the pack is disabled.  Clicking on the menu runs an event which the program can pick up.   </w:t>
+      </w:r>
+    </w:p>
+    <w:p/>
+    <w:p>
+      <w:r>
+        <w:t>Add:</w:t>
+      </w:r>
+    </w:p>
+    <w:p>
+      <w:proofErr w:type="gramStart"/>
+      <w:r>
+        <w:t>MenuItem</w:t>
+      </w:r>
+      <w:r>
+        <w:t xml:space="preserve">  </w:t>
+      </w:r>
+      <w:r>
+        <w:t>&lt;</w:t>
+      </w:r>
+      <w:proofErr w:type="gramEnd"/>
+      <w:r>
+        <w:t>menuname&gt; ‘,’ &lt;menu&gt; ‘,’ &lt;menutext&gt; [‘,’ &lt;icon&gt;]</w:t>
+      </w:r>
+    </w:p>
+    <w:p>
+      <w:r>
+        <w:t>&lt;menuname&gt; = logival name of menu trigger name. Passed to the event for menu recognition purposes.</w:t>
+      </w:r>
+    </w:p>
+    <w:p>
+      <w:r>
         <w:lastRenderedPageBreak/>
-        <w:t>Ledger &lt;jid</w:t>
-      </w:r>
-      <w:proofErr w:type="gramStart"/>
-      <w:r>
-        <w:t>&gt;  :</w:t>
-      </w:r>
-      <w:proofErr w:type="gramEnd"/>
-      <w:r>
-        <w:t xml:space="preserve"> Return information about this entry tied to JID. If a ledger entry is not associated with this entry, an error will be produced</w:t>
-      </w:r>
-    </w:p>
-    <w:p>
-      <w:pPr>
-        <w:pStyle w:val="ListParagraph"/>
-        <w:numPr>
-          <w:ilvl w:val="0"/>
-          <w:numId w:val="3"/>
-        </w:numPr>
-      </w:pPr>
-      <w:r>
-        <w:t>Ledger AtOrBefore &lt;jid</w:t>
-      </w:r>
-      <w:proofErr w:type="gramStart"/>
-      <w:r>
-        <w:t>&gt; :</w:t>
-      </w:r>
-      <w:proofErr w:type="gramEnd"/>
-      <w:r>
-        <w:t xml:space="preserve"> Find the first ledger entry at or before this JID. </w:t>
-      </w:r>
-    </w:p>
-    <w:p/>
-    <w:p>
-      <w:r>
-        <w:t>Return Values:</w:t>
-      </w:r>
-    </w:p>
-    <w:p>
-      <w:pPr>
-        <w:pStyle w:val="ListParagraph"/>
-        <w:numPr>
-          <w:ilvl w:val="0"/>
-          <w:numId w:val="5"/>
-        </w:numPr>
-      </w:pPr>
-      <w:r>
-        <w:t>Prefix + JID = JID of event returned</w:t>
-      </w:r>
-    </w:p>
-    <w:p>
-      <w:pPr>
-        <w:pStyle w:val="ListParagraph"/>
-        <w:numPr>
-          <w:ilvl w:val="0"/>
-          <w:numId w:val="5"/>
-        </w:numPr>
-      </w:pPr>
-      <w:r>
-        <w:t xml:space="preserve">Prefix + IndexOf = index of entry in history </w:t>
-      </w:r>
-    </w:p>
-    <w:p>
-      <w:pPr>
-        <w:pStyle w:val="ListParagraph"/>
-        <w:numPr>
-          <w:ilvl w:val="0"/>
-          <w:numId w:val="5"/>
-        </w:numPr>
-      </w:pPr>
-      <w:r>
-        <w:t>Prefix + UTCTime = time in US format</w:t>
-      </w:r>
-    </w:p>
-    <w:p>
-      <w:pPr>
-        <w:pStyle w:val="ListParagraph"/>
-        <w:numPr>
-          <w:ilvl w:val="0"/>
-          <w:numId w:val="5"/>
-        </w:numPr>
-      </w:pPr>
-      <w:r>
-        <w:t>Prefix + EntryType = entry type string</w:t>
-      </w:r>
-    </w:p>
-    <w:p>
-      <w:pPr>
-        <w:pStyle w:val="ListParagraph"/>
-        <w:numPr>
-          <w:ilvl w:val="0"/>
-          <w:numId w:val="5"/>
-        </w:numPr>
-      </w:pPr>
-      <w:r>
-        <w:t>Prefix + Notes = notes on entry</w:t>
-      </w:r>
-    </w:p>
-    <w:p>
-      <w:pPr>
-        <w:pStyle w:val="ListParagraph"/>
-        <w:numPr>
-          <w:ilvl w:val="0"/>
-          <w:numId w:val="5"/>
-        </w:numPr>
-      </w:pPr>
-      <w:r>
-        <w:t>Prefix + Value = value of entry in credits, may be blank</w:t>
-      </w:r>
-    </w:p>
-    <w:p>
-      <w:pPr>
-        <w:pStyle w:val="ListParagraph"/>
-        <w:numPr>
-          <w:ilvl w:val="0"/>
-          <w:numId w:val="5"/>
-        </w:numPr>
-      </w:pPr>
-      <w:r>
-        <w:t>Prefix + PPU = profit per unit, may be blank</w:t>
-      </w:r>
-    </w:p>
-    <w:p>
-      <w:pPr>
-        <w:pStyle w:val="ListParagraph"/>
-        <w:numPr>
-          <w:ilvl w:val="0"/>
-          <w:numId w:val="5"/>
-        </w:numPr>
-        <w:spacing w:after="200"/>
-      </w:pPr>
-      <w:r>
-        <w:t>Prefix + Credits = credits at this entry</w:t>
-      </w:r>
-    </w:p>
-    <w:p>
-      <w:pPr>
-        <w:pStyle w:val="Heading3"/>
-      </w:pPr>
-      <w:r>
-        <w:t>Materials</w:t>
-      </w:r>
-    </w:p>
-    <w:p>
-      <w:r>
-        <w:t>Find information about the materials at a particular journal entry.</w:t>
-      </w:r>
-    </w:p>
-    <w:p/>
-    <w:p>
-      <w:pPr>
-        <w:spacing w:after="200"/>
-      </w:pPr>
-      <w:r>
-        <w:t>Materials [PREFIX &lt;name&gt;] &lt;jid&gt;</w:t>
-      </w:r>
-    </w:p>
-    <w:p>
-      <w:r>
-        <w:t>&lt;name&gt; = variable prefix, if not given M_ is the default. If &lt;name&gt; is missing after prefix an error will be produced.</w:t>
-      </w:r>
-    </w:p>
-    <w:p>
-      <w:r>
-        <w:t>&lt;jid&gt; = Journal identification number.  JID must be present or an error will be produced.</w:t>
-      </w:r>
-    </w:p>
-    <w:p/>
-    <w:p>
-      <w:r>
-        <w:t>Forms:</w:t>
-      </w:r>
-    </w:p>
-    <w:p>
-      <w:pPr>
-        <w:pStyle w:val="ListParagraph"/>
-        <w:numPr>
-          <w:ilvl w:val="0"/>
-          <w:numId w:val="3"/>
-        </w:numPr>
-      </w:pPr>
-      <w:proofErr w:type="gramStart"/>
-      <w:r>
-        <w:t>Materials  &lt;</w:t>
-      </w:r>
-      <w:proofErr w:type="gramEnd"/>
-      <w:r>
-        <w:t>jid&gt; : Return information about the commodities at this JID.</w:t>
-      </w:r>
-    </w:p>
-    <w:p/>
-    <w:p>
-      <w:r>
-        <w:t>Return Values:</w:t>
-      </w:r>
-    </w:p>
-    <w:p>
-      <w:pPr>
-        <w:pStyle w:val="ListParagraph"/>
-        <w:numPr>
-          <w:ilvl w:val="0"/>
-          <w:numId w:val="5"/>
-        </w:numPr>
-      </w:pPr>
-      <w:r>
-        <w:t>Prefix + Count = Number of materials returned. May be 0.</w:t>
-      </w:r>
-    </w:p>
-    <w:p>
-      <w:pPr>
-        <w:pStyle w:val="ListParagraph"/>
-        <w:numPr>
-          <w:ilvl w:val="0"/>
-          <w:numId w:val="5"/>
-        </w:numPr>
-      </w:pPr>
-      <w:r>
-        <w:t>Prefix + Name + IndexNumber =Name of item</w:t>
-      </w:r>
-    </w:p>
-    <w:p>
-      <w:pPr>
-        <w:pStyle w:val="ListParagraph"/>
-        <w:numPr>
-          <w:ilvl w:val="0"/>
-          <w:numId w:val="5"/>
-        </w:numPr>
-      </w:pPr>
-      <w:r>
-        <w:t>Prefix + Category + IndexNumber = Category of item</w:t>
-      </w:r>
-    </w:p>
-    <w:p>
-      <w:pPr>
-        <w:pStyle w:val="ListParagraph"/>
-        <w:numPr>
-          <w:ilvl w:val="0"/>
-          <w:numId w:val="5"/>
-        </w:numPr>
-      </w:pPr>
-      <w:r>
-        <w:t>Prefix + fdname + IndexNumber = Frontier name of item</w:t>
-      </w:r>
-    </w:p>
-    <w:p>
-      <w:pPr>
-        <w:pStyle w:val="ListParagraph"/>
-        <w:numPr>
-          <w:ilvl w:val="0"/>
-          <w:numId w:val="5"/>
-        </w:numPr>
-      </w:pPr>
-      <w:r>
-        <w:t>Prefix + type + IndexNumber = Type of item</w:t>
-      </w:r>
-    </w:p>
-    <w:p>
-      <w:pPr>
-        <w:pStyle w:val="ListParagraph"/>
-        <w:numPr>
-          <w:ilvl w:val="0"/>
-          <w:numId w:val="5"/>
-        </w:numPr>
-      </w:pPr>
-      <w:r>
-        <w:t>Prefix + shortname + IndexNumber = Short name of item</w:t>
-      </w:r>
-    </w:p>
-    <w:p>
-      <w:pPr>
-        <w:pStyle w:val="ListParagraph"/>
-      </w:pPr>
-    </w:p>
-    <w:p>
-      <w:r>
-        <w:t>IndexNumber is 1 to Count.</w:t>
-      </w:r>
-    </w:p>
-    <w:p>
-      <w:pPr>
-        <w:pStyle w:val="Heading3"/>
-      </w:pPr>
-      <w:r>
-        <w:t>MenuItem</w:t>
-      </w:r>
-    </w:p>
-    <w:p>
-      <w:r>
-        <w:t xml:space="preserve">Adds a menu item to one of ED Discovery menus, or discovery if a menu item has been installed. Menu items will be removed if the pack is disabled.  Clicking on the menu runs an event which the program can pick up.   </w:t>
-      </w:r>
-    </w:p>
-    <w:p/>
-    <w:p>
-      <w:r>
-        <w:t>Add:</w:t>
-      </w:r>
-    </w:p>
-    <w:p>
-      <w:proofErr w:type="gramStart"/>
-      <w:r>
-        <w:t>MenuItem</w:t>
-      </w:r>
-      <w:r>
-        <w:t xml:space="preserve">  </w:t>
-      </w:r>
-      <w:r>
-        <w:t>&lt;</w:t>
-      </w:r>
-      <w:proofErr w:type="gramEnd"/>
-      <w:r>
-        <w:t>menuname&gt; ‘,’ &lt;menu&gt; ‘,’ &lt;menutext&gt; [‘,’ &lt;icon&gt;]</w:t>
-      </w:r>
-    </w:p>
-    <w:p>
-      <w:r>
-        <w:t>&lt;menuname&gt; = logival name of menu trigger name. Passed to the event for menu recognition purposes.</w:t>
-      </w:r>
-    </w:p>
-    <w:p>
-      <w:r>
         <w:t xml:space="preserve"> &lt;menu&gt; = ‘add-ons’ | ‘help’ | ‘tools’ | ‘admin</w:t>
       </w:r>
       <w:proofErr w:type="gramStart"/>
@@ -18300,7 +18421,6 @@
     </w:p>
     <w:p>
       <w:r>
-        <w:lastRenderedPageBreak/>
         <w:t xml:space="preserve">&lt;icon&gt; = optional, one of the built bitmap resources as its name (scan, </w:t>
       </w:r>
       <w:proofErr w:type="gramStart"/>
@@ -18787,6 +18907,7 @@
         <w:spacing w:after="200"/>
       </w:pPr>
       <w:r>
+        <w:lastRenderedPageBreak/>
         <w:t>BeginVoiceRecognition: Must be done after Enable.  Load all the voice prompts from events and begin recognition.</w:t>
       </w:r>
     </w:p>
@@ -18800,7 +18921,6 @@
         <w:spacing w:after="200"/>
       </w:pPr>
       <w:r>
-        <w:lastRenderedPageBreak/>
         <w:t>Bindings: Dump Elite bindings to the variable Bindings.</w:t>
       </w:r>
     </w:p>
@@ -19247,13 +19367,13 @@
     </w:p>
     <w:p>
       <w:r>
+        <w:lastRenderedPageBreak/>
         <w:t>&lt;command-opts&gt; = See below</w:t>
       </w:r>
     </w:p>
     <w:p/>
     <w:p>
       <w:r>
-        <w:lastRenderedPageBreak/>
         <w:t>Forms:</w:t>
       </w:r>
     </w:p>
@@ -19863,6 +19983,7 @@
         </w:rPr>
       </w:pPr>
       <w:r>
+        <w:lastRenderedPageBreak/>
         <w:t>If the command is not recognised, an error will be produced.</w:t>
       </w:r>
     </w:p>
@@ -19871,7 +19992,6 @@
         <w:pStyle w:val="Heading3"/>
       </w:pPr>
       <w:r>
-        <w:lastRenderedPageBreak/>
         <w:t>Pragma</w:t>
       </w:r>
     </w:p>
@@ -20278,6 +20398,7 @@
         <w:rPr>
           <w:lang w:val="sv-SE"/>
         </w:rPr>
+        <w:lastRenderedPageBreak/>
         <w:t xml:space="preserve">Prefix + _Planets_&lt;star index&gt;_&lt;planet index&gt;_... </w:t>
       </w:r>
       <w:proofErr w:type="gramStart"/>
@@ -20298,7 +20419,6 @@
         </w:numPr>
       </w:pPr>
       <w:r>
-        <w:lastRenderedPageBreak/>
         <w:t>Prefix + _Planets_&lt;star index&gt;_&lt;planet index&gt;_Moons = number of moons of this planet.</w:t>
       </w:r>
       <w:r>
@@ -21094,6 +21214,201 @@
         <w:pStyle w:val="Heading3"/>
       </w:pPr>
       <w:r>
+        <w:t>Target</w:t>
+      </w:r>
+    </w:p>
+    <w:p>
+      <w:r>
+        <w:t>Set target.</w:t>
+      </w:r>
+    </w:p>
+    <w:p>
+      <w:pPr>
+        <w:spacing w:after="200"/>
+      </w:pPr>
+      <w:r>
+        <w:t>Target &lt;command Name&gt;</w:t>
+      </w:r>
+    </w:p>
+    <w:p>
+      <w:r>
+        <w:t>Command Name (case insensitive):</w:t>
+      </w:r>
+    </w:p>
+    <w:p>
+      <w:pPr>
+        <w:pStyle w:val="ListParagraph"/>
+        <w:numPr>
+          <w:ilvl w:val="0"/>
+          <w:numId w:val="3"/>
+        </w:numPr>
+      </w:pPr>
+      <w:r>
+        <w:t>BOOKMARK bookmark-system-</w:t>
+      </w:r>
+      <w:proofErr w:type="gramStart"/>
+      <w:r>
+        <w:t>name :</w:t>
+      </w:r>
+      <w:proofErr w:type="gramEnd"/>
+      <w:r>
+        <w:t xml:space="preserve"> Set target to system which already has a bookmark.  If system is not bookmarked, an error will occur.</w:t>
+      </w:r>
+    </w:p>
+    <w:p>
+      <w:pPr>
+        <w:pStyle w:val="ListParagraph"/>
+        <w:numPr>
+          <w:ilvl w:val="0"/>
+          <w:numId w:val="3"/>
+        </w:numPr>
+      </w:pPr>
+      <w:r>
+        <w:lastRenderedPageBreak/>
+        <w:t>BOOKMARKNEW system-name x y z [notes]:  Set target to a new bookmark on a system.  x/y/z give the co-ordinates, notes is the comment.  If the system is already bookmarked, an error will occur</w:t>
+      </w:r>
+      <w:r>
+        <w:t>.</w:t>
+      </w:r>
+    </w:p>
+    <w:p>
+      <w:pPr>
+        <w:pStyle w:val="ListParagraph"/>
+        <w:numPr>
+          <w:ilvl w:val="0"/>
+          <w:numId w:val="3"/>
+        </w:numPr>
+      </w:pPr>
+      <w:r>
+        <w:t xml:space="preserve">GMO gmo-name: </w:t>
+      </w:r>
+      <w:r>
+        <w:t>Set target to a galaxy object called gmo-name.  If the gmo does not exist, an error will occur</w:t>
+      </w:r>
+      <w:r>
+        <w:t>.</w:t>
+      </w:r>
+    </w:p>
+    <w:p>
+      <w:pPr>
+        <w:pStyle w:val="ListParagraph"/>
+        <w:numPr>
+          <w:ilvl w:val="0"/>
+          <w:numId w:val="3"/>
+        </w:numPr>
+      </w:pPr>
+      <w:r>
+        <w:t xml:space="preserve">NOTE system-name: </w:t>
+      </w:r>
+      <w:r>
+        <w:t xml:space="preserve">Set target to a </w:t>
+      </w:r>
+      <w:r>
+        <w:t>note associated with this system-name.  If no note exists, an error will occur.</w:t>
+      </w:r>
+    </w:p>
+    <w:p>
+      <w:pPr>
+        <w:pStyle w:val="ListParagraph"/>
+        <w:numPr>
+          <w:ilvl w:val="0"/>
+          <w:numId w:val="3"/>
+        </w:numPr>
+      </w:pPr>
+      <w:proofErr w:type="gramStart"/>
+      <w:r>
+        <w:t>GET :</w:t>
+      </w:r>
+      <w:proofErr w:type="gramEnd"/>
+      <w:r>
+        <w:t xml:space="preserve"> Report current target.</w:t>
+      </w:r>
+    </w:p>
+    <w:p>
+      <w:pPr>
+        <w:pStyle w:val="ListParagraph"/>
+        <w:numPr>
+          <w:ilvl w:val="1"/>
+          <w:numId w:val="3"/>
+        </w:numPr>
+      </w:pPr>
+      <w:r>
+        <w:t>TargetPositionName = name, or empty if not set.  If empty, the following are not written.</w:t>
+      </w:r>
+    </w:p>
+    <w:p>
+      <w:pPr>
+        <w:pStyle w:val="ListParagraph"/>
+        <w:numPr>
+          <w:ilvl w:val="1"/>
+          <w:numId w:val="3"/>
+        </w:numPr>
+      </w:pPr>
+      <w:proofErr w:type="gramStart"/>
+      <w:r>
+        <w:t>TargetPositionType :</w:t>
+      </w:r>
+      <w:proofErr w:type="gramEnd"/>
+      <w:r>
+        <w:t xml:space="preserve"> Notemark, Bookmark or GMO.  </w:t>
+      </w:r>
+    </w:p>
+    <w:p>
+      <w:pPr>
+        <w:pStyle w:val="ListParagraph"/>
+        <w:numPr>
+          <w:ilvl w:val="1"/>
+          <w:numId w:val="3"/>
+        </w:numPr>
+      </w:pPr>
+      <w:r>
+        <w:t>TargetX</w:t>
+      </w:r>
+    </w:p>
+    <w:p>
+      <w:pPr>
+        <w:pStyle w:val="ListParagraph"/>
+        <w:numPr>
+          <w:ilvl w:val="1"/>
+          <w:numId w:val="3"/>
+        </w:numPr>
+      </w:pPr>
+      <w:r>
+        <w:t>TargetY</w:t>
+      </w:r>
+    </w:p>
+    <w:p>
+      <w:pPr>
+        <w:pStyle w:val="ListParagraph"/>
+        <w:numPr>
+          <w:ilvl w:val="1"/>
+          <w:numId w:val="3"/>
+        </w:numPr>
+      </w:pPr>
+      <w:r>
+        <w:t>TargetZ</w:t>
+      </w:r>
+    </w:p>
+    <w:p>
+      <w:pPr>
+        <w:spacing w:after="200"/>
+      </w:pPr>
+      <w:bookmarkStart w:id="0" w:name="_GoBack"/>
+      <w:bookmarkEnd w:id="0"/>
+    </w:p>
+    <w:p>
+      <w:pPr>
+        <w:spacing w:after="200"/>
+      </w:pPr>
+      <w:r>
+        <w:t>Notemarks are associated with notes on systems and are not supported for future use.</w:t>
+      </w:r>
+    </w:p>
+    <w:p>
+      <w:pPr>
+        <w:pStyle w:val="Heading3"/>
+      </w:pPr>
+      <w:r>
         <w:t>Timer</w:t>
       </w:r>
     </w:p>
@@ -21105,11 +21420,7 @@
     <w:p/>
     <w:p>
       <w:r>
-        <w:t xml:space="preserve">Timers are one shot, but you can just ask for the timer to run again using the same name.  Multiple timers with the same &lt;name&gt; can be running at any one time. If you want a unique timer, which is </w:t>
-      </w:r>
-      <w:r>
-        <w:lastRenderedPageBreak/>
-        <w:t>reset to the given interval if Timer is used again before it times out, preceed the name with a plus symbol (note if JID is given, the original JID will be applied when the timer does tick out).</w:t>
+        <w:t>Timers are one shot, but you can just ask for the timer to run again using the same name.  Multiple timers with the same &lt;name&gt; can be running at any one time. If you want a unique timer, which is reset to the given interval if Timer is used again before it times out, preceed the name with a plus symbol (note if JID is given, the original JID will be applied when the timer does tick out).</w:t>
       </w:r>
     </w:p>
     <w:p/>
@@ -23960,7 +24271,7 @@
 </file>
 
 <file path=customXml/itemProps1.xml><?xml version="1.0" encoding="utf-8"?>
-<ds:datastoreItem xmlns:ds="http://schemas.openxmlformats.org/officeDocument/2006/customXml" ds:itemID="{0420A5EC-5B9A-4387-888B-3C0AFEF74AEF}">
+<ds:datastoreItem xmlns:ds="http://schemas.openxmlformats.org/officeDocument/2006/customXml" ds:itemID="{255C45AA-D85F-4FB7-B88F-F55EF629A0FA}">
   <ds:schemaRefs>
     <ds:schemaRef ds:uri="http://schemas.openxmlformats.org/officeDocument/2006/bibliography"/>
   </ds:schemaRefs>

</xml_diff>

<commit_message>
Split out elitedangerous folder, add start/stop markers to Event.
Clean out HE vs JE and move some functions to JE where they belong.
ActionVars report on start/stop flag, plus many other ones
Action doc updated
Most of this is moves, and simple renames. Only major work is in ActionVars
</commit_message>
<xml_diff>
--- a/Docs/Action V13 - ED 10.5.docx
+++ b/Docs/Action V13 - ED 10.5.docx
@@ -14275,6 +14275,33 @@
         </w:numPr>
       </w:pPr>
       <w:r>
+        <w:t>Prefix + ShipType</w:t>
+      </w:r>
+      <w:r>
+        <w:t>FD</w:t>
+      </w:r>
+      <w:r>
+        <w:t xml:space="preserve"> - ship type</w:t>
+      </w:r>
+      <w:r>
+        <w:t xml:space="preserve"> FD name </w:t>
+      </w:r>
+      <w:r>
+        <w:rPr>
+          <w:vertAlign w:val="superscript"/>
+        </w:rPr>
+        <w:t>[13]</w:t>
+      </w:r>
+    </w:p>
+    <w:p>
+      <w:pPr>
+        <w:pStyle w:val="ListParagraph"/>
+        <w:numPr>
+          <w:ilvl w:val="0"/>
+          <w:numId w:val="6"/>
+        </w:numPr>
+      </w:pPr>
+      <w:r>
         <w:t>Prefix + ShipId - ship ID number</w:t>
       </w:r>
     </w:p>
@@ -14419,6 +14446,7 @@
         </w:numPr>
       </w:pPr>
       <w:r>
+        <w:lastRenderedPageBreak/>
         <w:t>Prefix + EventDescription – Short description</w:t>
       </w:r>
     </w:p>
@@ -14431,7 +14459,6 @@
         </w:numPr>
       </w:pPr>
       <w:r>
-        <w:lastRenderedPageBreak/>
         <w:t>Prefix + EventDetailedInfo – Detailed info</w:t>
       </w:r>
     </w:p>
@@ -14600,6 +14627,225 @@
       </w:pPr>
       <w:r>
         <w:t>Prefix + Class_TLUId – internal ID of file containing event, not useful.</w:t>
+      </w:r>
+    </w:p>
+    <w:p>
+      <w:pPr>
+        <w:pStyle w:val="ListParagraph"/>
+        <w:numPr>
+          <w:ilvl w:val="0"/>
+          <w:numId w:val="6"/>
+        </w:numPr>
+        <w:rPr>
+          <w:vertAlign w:val="superscript"/>
+        </w:rPr>
+      </w:pPr>
+      <w:r>
+        <w:t>Prefix + StartMarker – 1 if the start marker is present on this entry, 0 otherwise</w:t>
+      </w:r>
+      <w:r>
+        <w:t xml:space="preserve"> </w:t>
+      </w:r>
+      <w:r>
+        <w:rPr>
+          <w:vertAlign w:val="superscript"/>
+        </w:rPr>
+        <w:t>[13]</w:t>
+      </w:r>
+    </w:p>
+    <w:p>
+      <w:pPr>
+        <w:pStyle w:val="ListParagraph"/>
+        <w:numPr>
+          <w:ilvl w:val="0"/>
+          <w:numId w:val="6"/>
+        </w:numPr>
+      </w:pPr>
+      <w:r>
+        <w:t xml:space="preserve">Prefix + StopMarker – 1 if the stop marker is present on this entry, 0 otherwise </w:t>
+      </w:r>
+      <w:r>
+        <w:rPr>
+          <w:vertAlign w:val="superscript"/>
+        </w:rPr>
+        <w:t>[13]</w:t>
+      </w:r>
+    </w:p>
+    <w:p>
+      <w:pPr>
+        <w:pStyle w:val="ListParagraph"/>
+        <w:numPr>
+          <w:ilvl w:val="0"/>
+          <w:numId w:val="6"/>
+        </w:numPr>
+      </w:pPr>
+      <w:r>
+        <w:t xml:space="preserve">Prefix + EdsmSync – 1 if synced, 0 if not </w:t>
+      </w:r>
+      <w:r>
+        <w:rPr>
+          <w:vertAlign w:val="superscript"/>
+        </w:rPr>
+        <w:t>[13]</w:t>
+      </w:r>
+    </w:p>
+    <w:p>
+      <w:pPr>
+        <w:pStyle w:val="ListParagraph"/>
+        <w:numPr>
+          <w:ilvl w:val="0"/>
+          <w:numId w:val="6"/>
+        </w:numPr>
+      </w:pPr>
+      <w:r>
+        <w:t xml:space="preserve">Prefix + EddnSync – 1 if synced, 0 if not </w:t>
+      </w:r>
+      <w:r>
+        <w:rPr>
+          <w:vertAlign w:val="superscript"/>
+        </w:rPr>
+        <w:t>[13]</w:t>
+      </w:r>
+    </w:p>
+    <w:p>
+      <w:pPr>
+        <w:pStyle w:val="ListParagraph"/>
+        <w:numPr>
+          <w:ilvl w:val="0"/>
+          <w:numId w:val="6"/>
+        </w:numPr>
+      </w:pPr>
+      <w:r>
+        <w:t xml:space="preserve">Prefix + EgoSync – 1 if synced, 0 if not </w:t>
+      </w:r>
+      <w:r>
+        <w:rPr>
+          <w:vertAlign w:val="superscript"/>
+        </w:rPr>
+        <w:t>[13]</w:t>
+      </w:r>
+    </w:p>
+    <w:p>
+      <w:pPr>
+        <w:pStyle w:val="ListParagraph"/>
+        <w:numPr>
+          <w:ilvl w:val="0"/>
+          <w:numId w:val="6"/>
+        </w:numPr>
+      </w:pPr>
+      <w:r>
+        <w:t xml:space="preserve">Prefix + Beta – 1 if journal record is a beta record, 0 if not </w:t>
+      </w:r>
+      <w:r>
+        <w:rPr>
+          <w:vertAlign w:val="superscript"/>
+        </w:rPr>
+        <w:t>[13]</w:t>
+      </w:r>
+    </w:p>
+    <w:p>
+      <w:pPr>
+        <w:pStyle w:val="ListParagraph"/>
+        <w:numPr>
+          <w:ilvl w:val="0"/>
+          <w:numId w:val="6"/>
+        </w:numPr>
+        <w:rPr>
+          <w:lang w:val="fr-FR"/>
+        </w:rPr>
+      </w:pPr>
+      <w:r>
+        <w:rPr>
+          <w:lang w:val="fr-FR"/>
+        </w:rPr>
+        <w:t xml:space="preserve">Prefix + </w:t>
+      </w:r>
+      <w:r>
+        <w:rPr>
+          <w:lang w:val="fr-FR"/>
+        </w:rPr>
+        <w:t>GameMode – mode (open etc)</w:t>
+      </w:r>
+      <w:r>
+        <w:rPr>
+          <w:lang w:val="fr-FR"/>
+        </w:rPr>
+        <w:t xml:space="preserve"> </w:t>
+      </w:r>
+      <w:r>
+        <w:rPr>
+          <w:vertAlign w:val="superscript"/>
+          <w:lang w:val="fr-FR"/>
+        </w:rPr>
+        <w:t>[13]</w:t>
+      </w:r>
+    </w:p>
+    <w:p>
+      <w:pPr>
+        <w:pStyle w:val="ListParagraph"/>
+        <w:numPr>
+          <w:ilvl w:val="0"/>
+          <w:numId w:val="6"/>
+        </w:numPr>
+      </w:pPr>
+      <w:r>
+        <w:t xml:space="preserve">Prefix + Group – group name if in private group, else blank </w:t>
+      </w:r>
+      <w:r>
+        <w:rPr>
+          <w:vertAlign w:val="superscript"/>
+        </w:rPr>
+        <w:t>[13]</w:t>
+      </w:r>
+    </w:p>
+    <w:p>
+      <w:pPr>
+        <w:pStyle w:val="ListParagraph"/>
+        <w:numPr>
+          <w:ilvl w:val="0"/>
+          <w:numId w:val="6"/>
+        </w:numPr>
+      </w:pPr>
+      <w:r>
+        <w:t xml:space="preserve">Prefix + Wanted – if known wanted </w:t>
+      </w:r>
+      <w:r>
+        <w:rPr>
+          <w:vertAlign w:val="superscript"/>
+        </w:rPr>
+        <w:t>[13]</w:t>
+      </w:r>
+    </w:p>
+    <w:p>
+      <w:pPr>
+        <w:pStyle w:val="ListParagraph"/>
+        <w:numPr>
+          <w:ilvl w:val="0"/>
+          <w:numId w:val="6"/>
+        </w:numPr>
+      </w:pPr>
+      <w:r>
+        <w:t xml:space="preserve">Prefix + </w:t>
+      </w:r>
+      <w:r>
+        <w:t>MarketId</w:t>
+      </w:r>
+      <w:bookmarkStart w:id="0" w:name="_GoBack"/>
+      <w:bookmarkEnd w:id="0"/>
+      <w:r>
+        <w:t xml:space="preserve">– </w:t>
+      </w:r>
+      <w:r>
+        <w:t>market ID if know, else 0</w:t>
+      </w:r>
+      <w:r>
+        <w:t xml:space="preserve"> </w:t>
+      </w:r>
+      <w:r>
+        <w:rPr>
+          <w:vertAlign w:val="superscript"/>
+        </w:rPr>
+        <w:t>[13]</w:t>
       </w:r>
     </w:p>
     <w:p>
@@ -14833,6 +15079,7 @@
         </w:rPr>
       </w:pPr>
       <w:r>
+        <w:lastRenderedPageBreak/>
         <w:t>Prefix + Ship_ID – Ship ID, decimal number, frontier assigned.</w:t>
       </w:r>
     </w:p>
@@ -15006,320 +15253,320 @@
     </w:p>
     <w:p>
       <w:r>
+        <w:t>If no ship information is available at event point (due to the age of the entry), Unknown, None or 0 will be used as the values.</w:t>
+      </w:r>
+    </w:p>
+    <w:p>
+      <w:pPr>
+        <w:pStyle w:val="Heading3"/>
+      </w:pPr>
+      <w:r>
+        <w:t xml:space="preserve">Ship Module Variables </w:t>
+      </w:r>
+    </w:p>
+    <w:p>
+      <w:r>
+        <w:t>These are written by the Event INFO or Ship commands.</w:t>
+      </w:r>
+    </w:p>
+    <w:p>
+      <w:pPr>
+        <w:pStyle w:val="ListParagraph"/>
+        <w:numPr>
+          <w:ilvl w:val="0"/>
+          <w:numId w:val="6"/>
+        </w:numPr>
+      </w:pPr>
+      <w:r>
+        <w:t>Prefix + Ship_Module_Count –Number of modules</w:t>
+      </w:r>
+    </w:p>
+    <w:p/>
+    <w:p>
+      <w:r>
+        <w:t>For each module</w:t>
+      </w:r>
+      <w:r>
+        <w:t xml:space="preserve"> (changed for </w:t>
+      </w:r>
+      <w:r>
+        <w:rPr>
+          <w:vertAlign w:val="superscript"/>
+        </w:rPr>
+        <w:t>[8]</w:t>
+      </w:r>
+      <w:r>
+        <w:t>):</w:t>
+      </w:r>
+    </w:p>
+    <w:p>
+      <w:pPr>
+        <w:pStyle w:val="ListParagraph"/>
+        <w:numPr>
+          <w:ilvl w:val="0"/>
+          <w:numId w:val="6"/>
+        </w:numPr>
+      </w:pPr>
+      <w:r>
+        <w:t>Prefix + Ship_Module</w:t>
+      </w:r>
+      <w:r>
+        <w:t>[</w:t>
+      </w:r>
+      <w:r>
+        <w:t>N</w:t>
+      </w:r>
+      <w:r>
+        <w:t>]</w:t>
+      </w:r>
+      <w:r>
+        <w:t>Slot – This is the slot name</w:t>
+      </w:r>
+    </w:p>
+    <w:p>
+      <w:pPr>
+        <w:pStyle w:val="ListParagraph"/>
+        <w:numPr>
+          <w:ilvl w:val="0"/>
+          <w:numId w:val="6"/>
+        </w:numPr>
+      </w:pPr>
+      <w:r>
+        <w:t>Prefix + Ship_Module</w:t>
+      </w:r>
+      <w:r>
+        <w:t>[N]_</w:t>
+      </w:r>
+      <w:r>
+        <w:t>Item – This is the item name</w:t>
+      </w:r>
+    </w:p>
+    <w:p>
+      <w:pPr>
+        <w:pStyle w:val="ListParagraph"/>
+        <w:numPr>
+          <w:ilvl w:val="0"/>
+          <w:numId w:val="6"/>
+        </w:numPr>
+      </w:pPr>
+      <w:r>
+        <w:t>Prefix + Ship_Module</w:t>
+      </w:r>
+      <w:r>
+        <w:t>[N]_</w:t>
+      </w:r>
+      <w:r>
+        <w:t>ItemLocalised – This is item name localised (or failing that the item name)</w:t>
+      </w:r>
+    </w:p>
+    <w:p>
+      <w:pPr>
+        <w:pStyle w:val="ListParagraph"/>
+        <w:numPr>
+          <w:ilvl w:val="0"/>
+          <w:numId w:val="6"/>
+        </w:numPr>
+      </w:pPr>
+      <w:r>
+        <w:t>Prefix + Ship_Module</w:t>
+      </w:r>
+      <w:r>
+        <w:t>[N]_</w:t>
+      </w:r>
+      <w:r>
+        <w:t>Enabled – This is either blank (don’t know) or 0 = off, 1 = enabled</w:t>
+      </w:r>
+    </w:p>
+    <w:p>
+      <w:pPr>
+        <w:pStyle w:val="ListParagraph"/>
+        <w:numPr>
+          <w:ilvl w:val="0"/>
+          <w:numId w:val="6"/>
+        </w:numPr>
+      </w:pPr>
+      <w:r>
+        <w:t>Prefix + Ship_Module</w:t>
+      </w:r>
+      <w:r>
+        <w:t>[N]_</w:t>
+      </w:r>
+      <w:r>
+        <w:t>AmmoClip – This is either blank (don’t know) or clip size</w:t>
+      </w:r>
+    </w:p>
+    <w:p>
+      <w:pPr>
+        <w:pStyle w:val="ListParagraph"/>
+        <w:numPr>
+          <w:ilvl w:val="0"/>
+          <w:numId w:val="6"/>
+        </w:numPr>
+      </w:pPr>
+      <w:r>
+        <w:t>Prefix + Ship_Module</w:t>
+      </w:r>
+      <w:r>
+        <w:t>[N]_</w:t>
+      </w:r>
+      <w:r>
+        <w:t>AmmoHopper – This is either blank (don’t know) or hopper size</w:t>
+      </w:r>
+    </w:p>
+    <w:p>
+      <w:pPr>
+        <w:pStyle w:val="ListParagraph"/>
+        <w:numPr>
+          <w:ilvl w:val="0"/>
+          <w:numId w:val="6"/>
+        </w:numPr>
+      </w:pPr>
+      <w:r>
+        <w:t>Prefix + Ship_Module</w:t>
+      </w:r>
+      <w:r>
+        <w:t>[N]_</w:t>
+      </w:r>
+      <w:r>
+        <w:t>Blueprint – This is either blank (don’t know or no blueprint) or the blueprint</w:t>
+      </w:r>
+    </w:p>
+    <w:p>
+      <w:pPr>
+        <w:pStyle w:val="ListParagraph"/>
+        <w:numPr>
+          <w:ilvl w:val="0"/>
+          <w:numId w:val="6"/>
+        </w:numPr>
+      </w:pPr>
+      <w:r>
+        <w:t>Prefix + Ship_Module</w:t>
+      </w:r>
+      <w:r>
+        <w:t>[N]_</w:t>
+      </w:r>
+      <w:r>
+        <w:t xml:space="preserve">Health – This </w:t>
+      </w:r>
+      <w:proofErr w:type="gramStart"/>
+      <w:r>
+        <w:t>is  either</w:t>
+      </w:r>
+      <w:proofErr w:type="gramEnd"/>
+      <w:r>
+        <w:t xml:space="preserve"> blank (don’t know) or the health value, 0 -100</w:t>
+      </w:r>
+    </w:p>
+    <w:p>
+      <w:pPr>
+        <w:pStyle w:val="ListParagraph"/>
+        <w:numPr>
+          <w:ilvl w:val="0"/>
+          <w:numId w:val="6"/>
+        </w:numPr>
+      </w:pPr>
+      <w:r>
+        <w:t>Prefix + Ship_Module</w:t>
+      </w:r>
+      <w:r>
+        <w:t>[N]_</w:t>
+      </w:r>
+      <w:r>
+        <w:t>Value – This is either blank (don’t know) or the value of the module in</w:t>
+      </w:r>
+      <w:r>
+        <w:t xml:space="preserve"> credits.</w:t>
+      </w:r>
+    </w:p>
+    <w:p/>
+    <w:p>
+      <w:r>
+        <w:t>N is 0 to number of modules -1.</w:t>
+      </w:r>
+    </w:p>
+    <w:p>
+      <w:pPr>
+        <w:pStyle w:val="Heading3"/>
+      </w:pPr>
+      <w:r>
+        <w:t xml:space="preserve">Mission Variables </w:t>
+      </w:r>
+    </w:p>
+    <w:p>
+      <w:r>
+        <w:t>These are written by the Event MISSIONS command.</w:t>
+      </w:r>
+    </w:p>
+    <w:p>
+      <w:pPr>
+        <w:pStyle w:val="ListParagraph"/>
+        <w:numPr>
+          <w:ilvl w:val="0"/>
+          <w:numId w:val="6"/>
+        </w:numPr>
+      </w:pPr>
+      <w:r>
+        <w:t>Prefix + MissionCount –Number of missions</w:t>
+      </w:r>
+    </w:p>
+    <w:p/>
+    <w:p>
+      <w:r>
+        <w:t>For each module:</w:t>
+      </w:r>
+    </w:p>
+    <w:p>
+      <w:pPr>
+        <w:pStyle w:val="ListParagraph"/>
+        <w:numPr>
+          <w:ilvl w:val="0"/>
+          <w:numId w:val="6"/>
+        </w:numPr>
+      </w:pPr>
+      <w:r>
+        <w:t xml:space="preserve"> Prefix +Mission[N]_Name, Prefix +Mission[N]_ID, Prefix +Mission[N]_UTC, Prefix +Mission[N]_Local, Prefix +Mission[N]_ExpiryUTC, Prefix +Mission[N]_ExpiryLocal</w:t>
+      </w:r>
+    </w:p>
+    <w:p>
+      <w:pPr>
+        <w:pStyle w:val="ListParagraph"/>
+        <w:numPr>
+          <w:ilvl w:val="0"/>
+          <w:numId w:val="6"/>
+        </w:numPr>
+      </w:pPr>
+      <w:r>
+        <w:t xml:space="preserve"> Prefix +Mission[N]_System, Prefix +Mission[N]_Station, Prefix +Mission[N]_Faction, Prefix +Mission[N]_DestSystem, Prefix +Mission[N]_DestStation, Prefix +Mission[N]_TargetFaction</w:t>
+      </w:r>
+    </w:p>
+    <w:p>
+      <w:pPr>
+        <w:pStyle w:val="ListParagraph"/>
+        <w:numPr>
+          <w:ilvl w:val="0"/>
+          <w:numId w:val="6"/>
+        </w:numPr>
+      </w:pPr>
+      <w:r>
+        <w:t xml:space="preserve"> Prefix +Mission[N]_Influence, Prefix +Mission[N]_Reputation, Prefix +Mission[N]_Commodity, Prefix +Mission[N]_Target, Prefix +Mission[N]_TargetType, Prefix +Mission[N]_Passengers, Prefix +Mission[N]_Completed</w:t>
+      </w:r>
+    </w:p>
+    <w:p>
+      <w:pPr>
+        <w:pStyle w:val="ListParagraph"/>
+        <w:numPr>
+          <w:ilvl w:val="0"/>
+          <w:numId w:val="6"/>
+        </w:numPr>
+      </w:pPr>
+      <w:r>
+        <w:t xml:space="preserve"> Prefix +Mission[N]_Reward, Prefix +Mission[N]_Donation, Prefix +Mission[N]_RewardCommodity, Prefix +Mission[N]_RewardPermit</w:t>
+      </w:r>
+    </w:p>
+    <w:p/>
+    <w:p>
+      <w:r>
         <w:lastRenderedPageBreak/>
-        <w:t>If no ship information is available at event point (due to the age of the entry), Unknown, None or 0 will be used as the values.</w:t>
-      </w:r>
-    </w:p>
-    <w:p>
-      <w:pPr>
-        <w:pStyle w:val="Heading3"/>
-      </w:pPr>
-      <w:r>
-        <w:t xml:space="preserve">Ship Module Variables </w:t>
-      </w:r>
-    </w:p>
-    <w:p>
-      <w:r>
-        <w:t>These are written by the Event INFO or Ship commands.</w:t>
-      </w:r>
-    </w:p>
-    <w:p>
-      <w:pPr>
-        <w:pStyle w:val="ListParagraph"/>
-        <w:numPr>
-          <w:ilvl w:val="0"/>
-          <w:numId w:val="6"/>
-        </w:numPr>
-      </w:pPr>
-      <w:r>
-        <w:t>Prefix + Ship_Module_Count –Number of modules</w:t>
-      </w:r>
-    </w:p>
-    <w:p/>
-    <w:p>
-      <w:r>
-        <w:t>For each module</w:t>
-      </w:r>
-      <w:r>
-        <w:t xml:space="preserve"> (changed for </w:t>
-      </w:r>
-      <w:r>
-        <w:rPr>
-          <w:vertAlign w:val="superscript"/>
-        </w:rPr>
-        <w:t>[8]</w:t>
-      </w:r>
-      <w:r>
-        <w:t>):</w:t>
-      </w:r>
-    </w:p>
-    <w:p>
-      <w:pPr>
-        <w:pStyle w:val="ListParagraph"/>
-        <w:numPr>
-          <w:ilvl w:val="0"/>
-          <w:numId w:val="6"/>
-        </w:numPr>
-      </w:pPr>
-      <w:r>
-        <w:t>Prefix + Ship_Module</w:t>
-      </w:r>
-      <w:r>
-        <w:t>[</w:t>
-      </w:r>
-      <w:r>
-        <w:t>N</w:t>
-      </w:r>
-      <w:r>
-        <w:t>]</w:t>
-      </w:r>
-      <w:r>
-        <w:t>Slot – This is the slot name</w:t>
-      </w:r>
-    </w:p>
-    <w:p>
-      <w:pPr>
-        <w:pStyle w:val="ListParagraph"/>
-        <w:numPr>
-          <w:ilvl w:val="0"/>
-          <w:numId w:val="6"/>
-        </w:numPr>
-      </w:pPr>
-      <w:r>
-        <w:t>Prefix + Ship_Module</w:t>
-      </w:r>
-      <w:r>
-        <w:t>[N]_</w:t>
-      </w:r>
-      <w:r>
-        <w:t>Item – This is the item name</w:t>
-      </w:r>
-    </w:p>
-    <w:p>
-      <w:pPr>
-        <w:pStyle w:val="ListParagraph"/>
-        <w:numPr>
-          <w:ilvl w:val="0"/>
-          <w:numId w:val="6"/>
-        </w:numPr>
-      </w:pPr>
-      <w:r>
-        <w:t>Prefix + Ship_Module</w:t>
-      </w:r>
-      <w:r>
-        <w:t>[N]_</w:t>
-      </w:r>
-      <w:r>
-        <w:t>ItemLocalised – This is item name localised (or failing that the item name)</w:t>
-      </w:r>
-    </w:p>
-    <w:p>
-      <w:pPr>
-        <w:pStyle w:val="ListParagraph"/>
-        <w:numPr>
-          <w:ilvl w:val="0"/>
-          <w:numId w:val="6"/>
-        </w:numPr>
-      </w:pPr>
-      <w:r>
-        <w:t>Prefix + Ship_Module</w:t>
-      </w:r>
-      <w:r>
-        <w:t>[N]_</w:t>
-      </w:r>
-      <w:r>
-        <w:t>Enabled – This is either blank (don’t know) or 0 = off, 1 = enabled</w:t>
-      </w:r>
-    </w:p>
-    <w:p>
-      <w:pPr>
-        <w:pStyle w:val="ListParagraph"/>
-        <w:numPr>
-          <w:ilvl w:val="0"/>
-          <w:numId w:val="6"/>
-        </w:numPr>
-      </w:pPr>
-      <w:r>
-        <w:t>Prefix + Ship_Module</w:t>
-      </w:r>
-      <w:r>
-        <w:t>[N]_</w:t>
-      </w:r>
-      <w:r>
-        <w:t>AmmoClip – This is either blank (don’t know) or clip size</w:t>
-      </w:r>
-    </w:p>
-    <w:p>
-      <w:pPr>
-        <w:pStyle w:val="ListParagraph"/>
-        <w:numPr>
-          <w:ilvl w:val="0"/>
-          <w:numId w:val="6"/>
-        </w:numPr>
-      </w:pPr>
-      <w:r>
-        <w:t>Prefix + Ship_Module</w:t>
-      </w:r>
-      <w:r>
-        <w:t>[N]_</w:t>
-      </w:r>
-      <w:r>
-        <w:t>AmmoHopper – This is either blank (don’t know) or hopper size</w:t>
-      </w:r>
-    </w:p>
-    <w:p>
-      <w:pPr>
-        <w:pStyle w:val="ListParagraph"/>
-        <w:numPr>
-          <w:ilvl w:val="0"/>
-          <w:numId w:val="6"/>
-        </w:numPr>
-      </w:pPr>
-      <w:r>
-        <w:t>Prefix + Ship_Module</w:t>
-      </w:r>
-      <w:r>
-        <w:t>[N]_</w:t>
-      </w:r>
-      <w:r>
-        <w:t>Blueprint – This is either blank (don’t know or no blueprint) or the blueprint</w:t>
-      </w:r>
-    </w:p>
-    <w:p>
-      <w:pPr>
-        <w:pStyle w:val="ListParagraph"/>
-        <w:numPr>
-          <w:ilvl w:val="0"/>
-          <w:numId w:val="6"/>
-        </w:numPr>
-      </w:pPr>
-      <w:r>
-        <w:t>Prefix + Ship_Module</w:t>
-      </w:r>
-      <w:r>
-        <w:t>[N]_</w:t>
-      </w:r>
-      <w:r>
-        <w:t xml:space="preserve">Health – This </w:t>
-      </w:r>
-      <w:proofErr w:type="gramStart"/>
-      <w:r>
-        <w:t>is  either</w:t>
-      </w:r>
-      <w:proofErr w:type="gramEnd"/>
-      <w:r>
-        <w:t xml:space="preserve"> blank (don’t know) or the health value, 0 -100</w:t>
-      </w:r>
-    </w:p>
-    <w:p>
-      <w:pPr>
-        <w:pStyle w:val="ListParagraph"/>
-        <w:numPr>
-          <w:ilvl w:val="0"/>
-          <w:numId w:val="6"/>
-        </w:numPr>
-      </w:pPr>
-      <w:r>
-        <w:t>Prefix + Ship_Module</w:t>
-      </w:r>
-      <w:r>
-        <w:t>[N]_</w:t>
-      </w:r>
-      <w:r>
-        <w:t>Value – This is either blank (don’t know) or the value of the module in</w:t>
-      </w:r>
-      <w:r>
-        <w:t xml:space="preserve"> credits.</w:t>
-      </w:r>
-    </w:p>
-    <w:p/>
-    <w:p>
-      <w:r>
-        <w:t>N is 0 to number of modules -1.</w:t>
-      </w:r>
-    </w:p>
-    <w:p>
-      <w:pPr>
-        <w:pStyle w:val="Heading3"/>
-      </w:pPr>
-      <w:r>
-        <w:t xml:space="preserve">Mission Variables </w:t>
-      </w:r>
-    </w:p>
-    <w:p>
-      <w:r>
-        <w:t>These are written by the Event MISSIONS command.</w:t>
-      </w:r>
-    </w:p>
-    <w:p>
-      <w:pPr>
-        <w:pStyle w:val="ListParagraph"/>
-        <w:numPr>
-          <w:ilvl w:val="0"/>
-          <w:numId w:val="6"/>
-        </w:numPr>
-      </w:pPr>
-      <w:r>
-        <w:t>Prefix + MissionCount –Number of missions</w:t>
-      </w:r>
-    </w:p>
-    <w:p/>
-    <w:p>
-      <w:r>
-        <w:t>For each module:</w:t>
-      </w:r>
-    </w:p>
-    <w:p>
-      <w:pPr>
-        <w:pStyle w:val="ListParagraph"/>
-        <w:numPr>
-          <w:ilvl w:val="0"/>
-          <w:numId w:val="6"/>
-        </w:numPr>
-      </w:pPr>
-      <w:r>
-        <w:t xml:space="preserve"> Prefix +Mission[N]_Name, Prefix +Mission[N]_ID, Prefix +Mission[N]_UTC, Prefix +Mission[N]_Local, Prefix +Mission[N]_ExpiryUTC, Prefix +Mission[N]_ExpiryLocal</w:t>
-      </w:r>
-    </w:p>
-    <w:p>
-      <w:pPr>
-        <w:pStyle w:val="ListParagraph"/>
-        <w:numPr>
-          <w:ilvl w:val="0"/>
-          <w:numId w:val="6"/>
-        </w:numPr>
-      </w:pPr>
-      <w:r>
-        <w:t xml:space="preserve"> Prefix +Mission[N]_System, Prefix +Mission[N]_Station, Prefix +Mission[N]_Faction, Prefix +Mission[N]_DestSystem, Prefix +Mission[N]_DestStation, Prefix +Mission[N]_TargetFaction</w:t>
-      </w:r>
-    </w:p>
-    <w:p>
-      <w:pPr>
-        <w:pStyle w:val="ListParagraph"/>
-        <w:numPr>
-          <w:ilvl w:val="0"/>
-          <w:numId w:val="6"/>
-        </w:numPr>
-      </w:pPr>
-      <w:r>
-        <w:t xml:space="preserve"> Prefix +Mission[N]_Influence, Prefix +Mission[N]_Reputation, Prefix +Mission[N]_Commodity, Prefix +Mission[N]_Target, Prefix +Mission[N]_TargetType, Prefix +Mission[N]_Passengers, Prefix +Mission[N]_Completed</w:t>
-      </w:r>
-    </w:p>
-    <w:p>
-      <w:pPr>
-        <w:pStyle w:val="ListParagraph"/>
-        <w:numPr>
-          <w:ilvl w:val="0"/>
-          <w:numId w:val="6"/>
-        </w:numPr>
-      </w:pPr>
-      <w:r>
-        <w:t xml:space="preserve"> Prefix +Mission[N]_Reward, Prefix +Mission[N]_Donation, Prefix +Mission[N]_RewardCommodity, Prefix +Mission[N]_RewardPermit</w:t>
-      </w:r>
-    </w:p>
-    <w:p/>
-    <w:p>
-      <w:r>
         <w:t xml:space="preserve">N is 0 to number of mission -1. </w:t>
       </w:r>
     </w:p>
@@ -17195,371 +17442,449 @@
       </w:pPr>
     </w:p>
     <w:p>
-      <w:r>
+      <w:pPr>
+        <w:pStyle w:val="Heading4"/>
+      </w:pPr>
+      <w:r>
+        <w:t>Event Information</w:t>
+      </w:r>
+    </w:p>
+    <w:p>
+      <w:r>
+        <w:t>Event [PREFIX &lt;name&gt;] [FROM jid | THPOS] [‘FORWARD’ | ‘BACKWARD’ | ‘FIRST’ | ‘LAST</w:t>
+      </w:r>
+      <w:proofErr w:type="gramStart"/>
+      <w:r>
+        <w:t>’  [</w:t>
+      </w:r>
+      <w:proofErr w:type="gramEnd"/>
+      <w:r>
+        <w:t>&lt;</w:t>
+      </w:r>
+      <w:r>
+        <w:t>event-names</w:t>
+      </w:r>
+      <w:r>
+        <w:t>&gt;] [‘WHERE’ &lt;condition&gt;] ]</w:t>
+      </w:r>
+    </w:p>
+    <w:p/>
+    <w:p>
+      <w:r>
+        <w:t>&lt;name&gt; = variable prefix, if not given EC_ is the default.  If &lt;name&gt; is missing after prefix an error will be produced.</w:t>
+      </w:r>
+    </w:p>
+    <w:p>
+      <w:r>
+        <w:t>&lt;</w:t>
+      </w:r>
+      <w:r>
+        <w:t>event-names</w:t>
+      </w:r>
+      <w:r>
+        <w:t>&gt; = a single event name,</w:t>
+      </w:r>
+      <w:r>
+        <w:t xml:space="preserve"> i.e.</w:t>
+      </w:r>
+      <w:r>
+        <w:t xml:space="preserve"> FSDJump or a bracketed comma list of names, </w:t>
+      </w:r>
+      <w:r>
+        <w:t>i.e.</w:t>
+      </w:r>
+      <w:r>
+        <w:t xml:space="preserve"> (FSDJump, LoadGame)</w:t>
+      </w:r>
+    </w:p>
+    <w:p>
+      <w:r>
+        <w:lastRenderedPageBreak/>
+        <w:t>&lt;condition&gt; = a condition, as per the IF command, relating to event fields. Used to filter returned events out.</w:t>
+      </w:r>
+    </w:p>
+    <w:p/>
+    <w:p>
+      <w:r>
+        <w:t>Forms:</w:t>
+      </w:r>
+    </w:p>
+    <w:p>
+      <w:pPr>
+        <w:pStyle w:val="ListParagraph"/>
+        <w:numPr>
+          <w:ilvl w:val="0"/>
+          <w:numId w:val="3"/>
+        </w:numPr>
+      </w:pPr>
+      <w:r>
+        <w:t xml:space="preserve">FROM jid: </w:t>
+      </w:r>
+      <w:r>
+        <w:t>Report on this J</w:t>
+      </w:r>
+      <w:r>
+        <w:t>ournal identification number</w:t>
+      </w:r>
+    </w:p>
+    <w:p>
+      <w:pPr>
+        <w:pStyle w:val="ListParagraph"/>
+        <w:numPr>
+          <w:ilvl w:val="0"/>
+          <w:numId w:val="3"/>
+        </w:numPr>
+      </w:pPr>
+      <w:r>
+        <w:t xml:space="preserve">THPOS: </w:t>
+      </w:r>
+      <w:r>
+        <w:t>Report on the c</w:t>
+      </w:r>
+      <w:r>
+        <w:t>urrently selected travel history entry</w:t>
+      </w:r>
+      <w:r>
+        <w:t xml:space="preserve"> in the main travel history page</w:t>
+      </w:r>
+    </w:p>
+    <w:p>
+      <w:pPr>
+        <w:pStyle w:val="ListParagraph"/>
+        <w:numPr>
+          <w:ilvl w:val="0"/>
+          <w:numId w:val="3"/>
+        </w:numPr>
+      </w:pPr>
+      <w:r>
+        <w:t xml:space="preserve">FROM jid NEXT: Report on next event after JID (in time) </w:t>
+      </w:r>
+    </w:p>
+    <w:p>
+      <w:pPr>
+        <w:pStyle w:val="ListParagraph"/>
+        <w:numPr>
+          <w:ilvl w:val="0"/>
+          <w:numId w:val="3"/>
+        </w:numPr>
+      </w:pPr>
+      <w:r>
+        <w:t>FROM jid LAST: Report on previous event before JID (in time)</w:t>
+      </w:r>
+    </w:p>
+    <w:p>
+      <w:pPr>
+        <w:pStyle w:val="ListParagraph"/>
+        <w:numPr>
+          <w:ilvl w:val="0"/>
+          <w:numId w:val="3"/>
+        </w:numPr>
+      </w:pPr>
+      <w:r>
+        <w:t>THPOS NEXT | LAST: Report on next/previous entry from travel history position</w:t>
+      </w:r>
+    </w:p>
+    <w:p>
+      <w:pPr>
+        <w:pStyle w:val="ListParagraph"/>
+        <w:numPr>
+          <w:ilvl w:val="0"/>
+          <w:numId w:val="3"/>
+        </w:numPr>
+      </w:pPr>
+      <w:r>
+        <w:t>FIRST: Report on first event in history</w:t>
+      </w:r>
+    </w:p>
+    <w:p>
+      <w:pPr>
+        <w:pStyle w:val="ListParagraph"/>
+        <w:numPr>
+          <w:ilvl w:val="0"/>
+          <w:numId w:val="3"/>
+        </w:numPr>
+      </w:pPr>
+      <w:r>
+        <w:t>LAST</w:t>
+      </w:r>
+      <w:r>
+        <w:t>:</w:t>
+      </w:r>
+      <w:r>
+        <w:t xml:space="preserve"> Report on last event in history</w:t>
+      </w:r>
+    </w:p>
+    <w:p>
+      <w:pPr>
+        <w:pStyle w:val="ListParagraph"/>
+        <w:numPr>
+          <w:ilvl w:val="0"/>
+          <w:numId w:val="3"/>
+        </w:numPr>
+      </w:pPr>
+      <w:r>
+        <w:t>[FROM jid] FORWARD &lt;</w:t>
+      </w:r>
+      <w:r>
+        <w:t>event-names</w:t>
+      </w:r>
+      <w:r>
+        <w:t xml:space="preserve">&gt; </w:t>
+      </w:r>
+    </w:p>
+    <w:p>
+      <w:pPr>
+        <w:pStyle w:val="ListParagraph"/>
+        <w:numPr>
+          <w:ilvl w:val="1"/>
+          <w:numId w:val="3"/>
+        </w:numPr>
+      </w:pPr>
+      <w:r>
+        <w:t xml:space="preserve">Report on first event name matching </w:t>
+      </w:r>
+      <w:r>
+        <w:t>event-names</w:t>
+      </w:r>
+      <w:r>
+        <w:t xml:space="preserve"> found after this JID (or from start if JID is not present)</w:t>
+      </w:r>
+    </w:p>
+    <w:p>
+      <w:pPr>
+        <w:pStyle w:val="ListParagraph"/>
+        <w:numPr>
+          <w:ilvl w:val="0"/>
+          <w:numId w:val="3"/>
+        </w:numPr>
+      </w:pPr>
+      <w:r>
+        <w:t>[FROM jid] BACKWARD &lt;</w:t>
+      </w:r>
+      <w:r>
+        <w:t>event-names</w:t>
+      </w:r>
+      <w:r>
+        <w:t>&gt;:</w:t>
+      </w:r>
+    </w:p>
+    <w:p>
+      <w:pPr>
+        <w:pStyle w:val="ListParagraph"/>
+        <w:numPr>
+          <w:ilvl w:val="1"/>
+          <w:numId w:val="3"/>
+        </w:numPr>
+      </w:pPr>
+      <w:r>
+        <w:t xml:space="preserve">Report on first event name matching </w:t>
+      </w:r>
+      <w:r>
+        <w:t>event-names</w:t>
+      </w:r>
+      <w:r>
+        <w:t xml:space="preserve"> found before this JID (or from last entry if JID is not present)</w:t>
+      </w:r>
+    </w:p>
+    <w:p>
+      <w:pPr>
+        <w:pStyle w:val="ListParagraph"/>
+        <w:numPr>
+          <w:ilvl w:val="0"/>
+          <w:numId w:val="3"/>
+        </w:numPr>
+      </w:pPr>
+      <w:r>
+        <w:t>[FROM jid] FORWARD &lt;</w:t>
+      </w:r>
+      <w:r>
+        <w:t>event-names</w:t>
+      </w:r>
+      <w:r>
+        <w:t>&gt; Where &lt;condition&gt;</w:t>
+      </w:r>
+    </w:p>
+    <w:p>
+      <w:pPr>
+        <w:pStyle w:val="ListParagraph"/>
+        <w:numPr>
+          <w:ilvl w:val="1"/>
+          <w:numId w:val="3"/>
+        </w:numPr>
+      </w:pPr>
+      <w:r>
+        <w:t xml:space="preserve">Report on first event name matching </w:t>
+      </w:r>
+      <w:r>
+        <w:t>event-names</w:t>
+      </w:r>
+      <w:r>
+        <w:t xml:space="preserve"> and which match condition, found after this JID (or from first entry if JID is not present).  Replace FORWARD with BACKWARD for a reverse search.</w:t>
+      </w:r>
+    </w:p>
+    <w:p>
+      <w:pPr>
+        <w:pStyle w:val="ListParagraph"/>
+        <w:numPr>
+          <w:ilvl w:val="0"/>
+          <w:numId w:val="3"/>
+        </w:numPr>
+      </w:pPr>
+      <w:r>
+        <w:t>[FROM jid] BACKWARD &lt;</w:t>
+      </w:r>
+      <w:r>
+        <w:t>event-names</w:t>
+      </w:r>
+      <w:r>
+        <w:t>&gt; Where &lt;condition&gt;</w:t>
+      </w:r>
+    </w:p>
+    <w:p>
+      <w:pPr>
+        <w:pStyle w:val="ListParagraph"/>
+        <w:numPr>
+          <w:ilvl w:val="1"/>
+          <w:numId w:val="3"/>
+        </w:numPr>
+      </w:pPr>
+      <w:r>
+        <w:t>As per above but a reverse search.</w:t>
+      </w:r>
+    </w:p>
+    <w:p/>
+    <w:p>
+      <w:r>
+        <w:t>As this is a query, no error will be produced if a journal event is not found.</w:t>
+      </w:r>
+    </w:p>
+    <w:p/>
+    <w:p>
+      <w:r>
+        <w:t>Return Values:</w:t>
+      </w:r>
+    </w:p>
+    <w:p>
+      <w:pPr>
+        <w:pStyle w:val="ListParagraph"/>
+        <w:numPr>
+          <w:ilvl w:val="0"/>
+          <w:numId w:val="4"/>
+        </w:numPr>
+      </w:pPr>
+      <w:r>
+        <w:t>Prefix + JID will be written with the JID found, or 0 to indicate not found.</w:t>
+      </w:r>
+    </w:p>
+    <w:p>
+      <w:pPr>
+        <w:pStyle w:val="ListParagraph"/>
+        <w:numPr>
+          <w:ilvl w:val="0"/>
+          <w:numId w:val="4"/>
+        </w:numPr>
+      </w:pPr>
+      <w:r>
+        <w:t>Prefix + Count will return the number of events found in the search.</w:t>
+      </w:r>
+      <w:r>
+        <w:t xml:space="preserve"> </w:t>
+      </w:r>
+      <w:r>
+        <w:t xml:space="preserve">0 if none is found, else number found.  Only one event is reported </w:t>
+      </w:r>
+      <w:r>
+        <w:t xml:space="preserve">on </w:t>
+      </w:r>
+      <w:r>
+        <w:t>however</w:t>
+      </w:r>
+      <w:r>
+        <w:t>.</w:t>
+      </w:r>
+    </w:p>
+    <w:p>
+      <w:pPr>
+        <w:pStyle w:val="ListParagraph"/>
+        <w:numPr>
+          <w:ilvl w:val="0"/>
+          <w:numId w:val="4"/>
+        </w:numPr>
+      </w:pPr>
+      <w:r>
+        <w:t>Section 3.2,</w:t>
+      </w:r>
+      <w:r>
+        <w:t xml:space="preserve"> Event History Variables are written if an event is found.</w:t>
+      </w:r>
+    </w:p>
+    <w:p>
+      <w:pPr>
+        <w:pStyle w:val="ListParagraph"/>
+        <w:numPr>
+          <w:ilvl w:val="0"/>
+          <w:numId w:val="4"/>
+        </w:numPr>
+      </w:pPr>
+      <w:r>
+        <w:t>Section 3.2,</w:t>
+      </w:r>
+      <w:r>
+        <w:t xml:space="preserve"> System Variables are written if an event is found.</w:t>
+      </w:r>
+    </w:p>
+    <w:p>
+      <w:pPr>
+        <w:pStyle w:val="ListParagraph"/>
+        <w:numPr>
+          <w:ilvl w:val="0"/>
+          <w:numId w:val="4"/>
+        </w:numPr>
+        <w:spacing w:after="200"/>
         <w:rPr>
           <w:b/>
         </w:rPr>
-        <w:t>Event Information:</w:t>
-      </w:r>
-      <w:r>
-        <w:t xml:space="preserve"> Event [PREFIX &lt;name&gt;] [FROM jid | THPOS] [‘FORWARD’ | ‘BACKWARD’ | ‘FIRST’ | ‘LAST</w:t>
-      </w:r>
-      <w:proofErr w:type="gramStart"/>
-      <w:r>
-        <w:t>’  [</w:t>
-      </w:r>
-      <w:proofErr w:type="gramEnd"/>
-      <w:r>
-        <w:t>&lt;eventnames&gt;] [‘WHERE’ &lt;condition&gt;] ]</w:t>
-      </w:r>
-    </w:p>
-    <w:p/>
-    <w:p>
-      <w:r>
-        <w:t>&lt;name&gt; = variable prefix, if not given EC_ is the default.  If &lt;name&gt; is missing after prefix an error will be produced.</w:t>
-      </w:r>
-    </w:p>
-    <w:p>
-      <w:r>
-        <w:t xml:space="preserve">&lt;eventnames&gt; = a single event </w:t>
-      </w:r>
-      <w:proofErr w:type="gramStart"/>
-      <w:r>
-        <w:t>name,i</w:t>
-      </w:r>
-      <w:proofErr w:type="gramEnd"/>
-      <w:r>
-        <w:t>.e FSDJump or a bracketed comma list of names, i.e (FSDJump, LoadGame)</w:t>
-      </w:r>
-    </w:p>
-    <w:p>
-      <w:r>
-        <w:t>&lt;condition&gt; = a condition, as per the IF command, relating to event fields. Used to filter returned events out.</w:t>
-      </w:r>
-    </w:p>
-    <w:p/>
-    <w:p>
-      <w:r>
-        <w:t>Forms:</w:t>
-      </w:r>
-    </w:p>
-    <w:p>
-      <w:pPr>
-        <w:pStyle w:val="ListParagraph"/>
-        <w:numPr>
-          <w:ilvl w:val="0"/>
-          <w:numId w:val="3"/>
-        </w:numPr>
-      </w:pPr>
-      <w:r>
-        <w:t xml:space="preserve">Event [PREFXIX name] FROM </w:t>
-      </w:r>
-      <w:proofErr w:type="gramStart"/>
-      <w:r>
-        <w:t>jid :</w:t>
-      </w:r>
-      <w:proofErr w:type="gramEnd"/>
-      <w:r>
-        <w:t xml:space="preserve"> Report on event by Journal identification number</w:t>
-      </w:r>
-    </w:p>
-    <w:p>
-      <w:pPr>
-        <w:pStyle w:val="ListParagraph"/>
-        <w:numPr>
-          <w:ilvl w:val="0"/>
-          <w:numId w:val="3"/>
-        </w:numPr>
-      </w:pPr>
-      <w:r>
-        <w:t xml:space="preserve">Event [PREFIX name] </w:t>
-      </w:r>
-      <w:proofErr w:type="gramStart"/>
-      <w:r>
-        <w:t>THPOS  :</w:t>
-      </w:r>
-      <w:proofErr w:type="gramEnd"/>
-      <w:r>
-        <w:t xml:space="preserve"> Report on currently selected travel history entry</w:t>
-      </w:r>
-    </w:p>
-    <w:p>
-      <w:pPr>
-        <w:pStyle w:val="ListParagraph"/>
-        <w:numPr>
-          <w:ilvl w:val="0"/>
-          <w:numId w:val="3"/>
-        </w:numPr>
-      </w:pPr>
-      <w:r>
-        <w:t xml:space="preserve">Event [PREFIX name] FROM </w:t>
-      </w:r>
-      <w:proofErr w:type="gramStart"/>
-      <w:r>
-        <w:t>jid  NEXT</w:t>
-      </w:r>
-      <w:proofErr w:type="gramEnd"/>
-      <w:r>
-        <w:t xml:space="preserve"> : Report on next event after JID (in time) </w:t>
-      </w:r>
-    </w:p>
-    <w:p>
-      <w:pPr>
-        <w:pStyle w:val="ListParagraph"/>
-        <w:numPr>
-          <w:ilvl w:val="0"/>
-          <w:numId w:val="3"/>
-        </w:numPr>
-      </w:pPr>
-      <w:r>
-        <w:t xml:space="preserve">Event [PREFIX name] FROM </w:t>
-      </w:r>
-      <w:proofErr w:type="gramStart"/>
-      <w:r>
-        <w:t>jid  LAST</w:t>
-      </w:r>
-      <w:proofErr w:type="gramEnd"/>
-      <w:r>
-        <w:t xml:space="preserve"> : Report on previous event before JID (in time)</w:t>
-      </w:r>
-    </w:p>
-    <w:p>
-      <w:pPr>
-        <w:pStyle w:val="ListParagraph"/>
-        <w:numPr>
-          <w:ilvl w:val="0"/>
-          <w:numId w:val="3"/>
-        </w:numPr>
-      </w:pPr>
-      <w:r>
-        <w:t xml:space="preserve">Event [PREFIX name] </w:t>
-      </w:r>
-      <w:proofErr w:type="gramStart"/>
-      <w:r>
-        <w:t>THPOS  NEXT</w:t>
-      </w:r>
-      <w:proofErr w:type="gramEnd"/>
-      <w:r>
-        <w:t xml:space="preserve"> | LAST : Report on next/previous entry from travel history position</w:t>
-      </w:r>
-    </w:p>
-    <w:p>
-      <w:pPr>
-        <w:pStyle w:val="ListParagraph"/>
-        <w:numPr>
-          <w:ilvl w:val="0"/>
-          <w:numId w:val="3"/>
-        </w:numPr>
-      </w:pPr>
-      <w:r>
-        <w:t xml:space="preserve">Event [PREFIX name] </w:t>
-      </w:r>
-      <w:proofErr w:type="gramStart"/>
-      <w:r>
-        <w:t>FIRST :</w:t>
-      </w:r>
-      <w:proofErr w:type="gramEnd"/>
-      <w:r>
-        <w:t xml:space="preserve"> Report on first event in history</w:t>
-      </w:r>
-    </w:p>
-    <w:p>
-      <w:pPr>
-        <w:pStyle w:val="ListParagraph"/>
-        <w:numPr>
-          <w:ilvl w:val="0"/>
-          <w:numId w:val="3"/>
-        </w:numPr>
-      </w:pPr>
-      <w:r>
-        <w:t xml:space="preserve">Event [PREFIX name] </w:t>
-      </w:r>
-      <w:proofErr w:type="gramStart"/>
-      <w:r>
-        <w:t>LAST :</w:t>
-      </w:r>
-      <w:proofErr w:type="gramEnd"/>
-      <w:r>
-        <w:t xml:space="preserve"> Report on last event in history</w:t>
-      </w:r>
-    </w:p>
-    <w:p>
-      <w:pPr>
-        <w:pStyle w:val="ListParagraph"/>
-        <w:numPr>
-          <w:ilvl w:val="0"/>
-          <w:numId w:val="3"/>
-        </w:numPr>
-      </w:pPr>
-      <w:r>
-        <w:t>Event [PREFIX name] [FROM jid] FORWARD &lt;eventnames</w:t>
-      </w:r>
-      <w:proofErr w:type="gramStart"/>
-      <w:r>
-        <w:t>&gt; :</w:t>
-      </w:r>
-      <w:proofErr w:type="gramEnd"/>
-      <w:r>
-        <w:t xml:space="preserve"> Report on first event name matching eventnames found after this JID (or from start if JID is not present)</w:t>
-      </w:r>
-    </w:p>
-    <w:p>
-      <w:pPr>
-        <w:pStyle w:val="ListParagraph"/>
-        <w:numPr>
-          <w:ilvl w:val="0"/>
-          <w:numId w:val="3"/>
-        </w:numPr>
-      </w:pPr>
-      <w:r>
-        <w:t>Event [PREFIX name] [FROM jid] BACKWARD &lt;eventnames</w:t>
-      </w:r>
-      <w:proofErr w:type="gramStart"/>
-      <w:r>
-        <w:t>&gt; :</w:t>
-      </w:r>
-      <w:proofErr w:type="gramEnd"/>
-      <w:r>
-        <w:t xml:space="preserve"> Report on first event name matching eventnames found before this JID (or from last entry if JID is not present)</w:t>
-      </w:r>
-    </w:p>
-    <w:p>
-      <w:pPr>
-        <w:pStyle w:val="ListParagraph"/>
-        <w:numPr>
-          <w:ilvl w:val="0"/>
-          <w:numId w:val="3"/>
-        </w:numPr>
-      </w:pPr>
-      <w:r>
-        <w:t>Event [PREFIX name] [FROM jid] FORWARD &lt;eventnames&gt; Where &lt;condition&gt;: Report on first event name matching eventnames and which match condition, found after this JID (or from first entry if JID is not present).  Replace FORWARD with BACKWARD for a reverse search.</w:t>
-      </w:r>
-    </w:p>
-    <w:p>
-      <w:pPr>
-        <w:pStyle w:val="ListParagraph"/>
-        <w:numPr>
-          <w:ilvl w:val="0"/>
-          <w:numId w:val="3"/>
-        </w:numPr>
-      </w:pPr>
-      <w:r>
-        <w:t>Event FROM jid &lt;command</w:t>
-      </w:r>
-      <w:proofErr w:type="gramStart"/>
-      <w:r>
-        <w:t>&gt; :</w:t>
-      </w:r>
-      <w:proofErr w:type="gramEnd"/>
-      <w:r>
-        <w:t xml:space="preserve"> Run a command on event, see below for commands.</w:t>
-      </w:r>
-    </w:p>
-    <w:p/>
-    <w:p>
-      <w:r>
-        <w:t xml:space="preserve">FROM or THPOS sets the journal id to search from, or to use. FROM allows a JID to be specified, THPOS means the current selected cursor position in the main travel history page. </w:t>
-      </w:r>
-    </w:p>
-    <w:p/>
-    <w:p>
-      <w:r>
-        <w:t>Prefix+JID will be written with the JID found, or 0 to indicate an entry is not found (without error).</w:t>
-      </w:r>
-    </w:p>
-    <w:p/>
-    <w:p>
-      <w:r>
-        <w:t>Return Values:</w:t>
-      </w:r>
-    </w:p>
-    <w:p>
-      <w:pPr>
-        <w:pStyle w:val="ListParagraph"/>
-        <w:numPr>
-          <w:ilvl w:val="0"/>
-          <w:numId w:val="4"/>
-        </w:numPr>
-      </w:pPr>
-      <w:r>
-        <w:t>Prefix + Count = count of events found in the search – 0 none found, else number found.  Only one event is reported however, which is dependent on the command issued.</w:t>
-      </w:r>
-    </w:p>
-    <w:p>
-      <w:pPr>
-        <w:pStyle w:val="ListParagraph"/>
-        <w:numPr>
-          <w:ilvl w:val="0"/>
-          <w:numId w:val="4"/>
-        </w:numPr>
       </w:pPr>
       <w:r>
         <w:t>Section 3.2,</w:t>
       </w:r>
       <w:r>
-        <w:t xml:space="preserve"> Event History Variables are written if an event is found.</w:t>
-      </w:r>
-    </w:p>
-    <w:p>
-      <w:pPr>
-        <w:pStyle w:val="ListParagraph"/>
-        <w:numPr>
-          <w:ilvl w:val="0"/>
-          <w:numId w:val="4"/>
-        </w:numPr>
-      </w:pPr>
-      <w:r>
-        <w:t>Section 3.2,</w:t>
-      </w:r>
-      <w:r>
-        <w:t xml:space="preserve"> System Variables are written if an event is found.</w:t>
-      </w:r>
-    </w:p>
-    <w:p>
-      <w:pPr>
-        <w:pStyle w:val="ListParagraph"/>
-        <w:numPr>
-          <w:ilvl w:val="0"/>
-          <w:numId w:val="4"/>
-        </w:numPr>
-      </w:pPr>
-      <w:r>
-        <w:t>Section 3.2,</w:t>
-      </w:r>
-      <w:r>
         <w:t xml:space="preserve"> Ship Basic Variables are written if an event is found, about the ship being used at that event.</w:t>
       </w:r>
-    </w:p>
-    <w:p>
-      <w:pPr>
-        <w:spacing w:after="200"/>
+      <w:r>
         <w:rPr>
           <w:b/>
         </w:rPr>
-      </w:pPr>
-      <w:r>
-        <w:rPr>
-          <w:b/>
-        </w:rPr>
         <w:br w:type="page"/>
       </w:r>
     </w:p>
     <w:p>
-      <w:r>
-        <w:rPr>
-          <w:b/>
-        </w:rPr>
+      <w:pPr>
+        <w:pStyle w:val="Heading4"/>
+      </w:pPr>
+      <w:r>
         <w:lastRenderedPageBreak/>
         <w:t>Event Perform Action</w:t>
       </w:r>
-      <w:r>
-        <w:t>: Event [PREFIX name] FROM jid [‘ACTION’ | ‘EDSM’ | ‘ROSS’]</w:t>
-      </w:r>
-    </w:p>
-    <w:p/>
-    <w:p>
-      <w:r>
-        <w:t>Forms:</w:t>
+    </w:p>
+    <w:p>
+      <w:r>
+        <w:t>Event [PREFIX name] FROM jid [</w:t>
+      </w:r>
+      <w:r>
+        <w:t>&lt;command see below&gt;</w:t>
+      </w:r>
+      <w:r>
+        <w:t>]</w:t>
+      </w:r>
+    </w:p>
+    <w:p/>
+    <w:p>
+      <w:r>
+        <w:t>Commands (case insensitive)</w:t>
+      </w:r>
+      <w:r>
+        <w:t>:</w:t>
       </w:r>
     </w:p>
     <w:p>
@@ -17571,7 +17896,7 @@
         </w:numPr>
       </w:pPr>
       <w:r>
-        <w:t>Event [PREFXIX name] FROM jid ACTION: run any action events on JID</w:t>
+        <w:t>ACTION: run any action events on JID</w:t>
       </w:r>
     </w:p>
     <w:p>
@@ -17595,15 +17920,7 @@
         </w:numPr>
       </w:pPr>
       <w:r>
-        <w:t xml:space="preserve">Event [PREFXIX name] FROM jid </w:t>
-      </w:r>
-      <w:proofErr w:type="gramStart"/>
-      <w:r>
-        <w:t>EDSM :</w:t>
-      </w:r>
-      <w:proofErr w:type="gramEnd"/>
-      <w:r>
-        <w:t xml:space="preserve"> Open the EDSM web page on this entry</w:t>
+        <w:t>EDSM: Open the EDSM web page on this entry</w:t>
       </w:r>
     </w:p>
     <w:p>
@@ -17627,15 +17944,7 @@
         </w:numPr>
       </w:pPr>
       <w:r>
-        <w:t xml:space="preserve">Event [PREFXIX name] FROM jid </w:t>
-      </w:r>
-      <w:proofErr w:type="gramStart"/>
-      <w:r>
-        <w:t>ROSS :</w:t>
-      </w:r>
-      <w:proofErr w:type="gramEnd"/>
-      <w:r>
-        <w:t xml:space="preserve"> Open the ROSS web page on this entry</w:t>
+        <w:t>ROSS: Open the ROSS web page on this entry</w:t>
       </w:r>
     </w:p>
     <w:p>
@@ -17659,7 +17968,7 @@
         </w:numPr>
       </w:pPr>
       <w:r>
-        <w:t>Event [PREFXIX name] FROM jid EDDB : Open the EDDB web page on this entry</w:t>
+        <w:t>EDDB: Open the EDDB web page on this entry</w:t>
       </w:r>
       <w:r>
         <w:t xml:space="preserve"> </w:t>
@@ -17692,15 +18001,7 @@
         </w:numPr>
       </w:pPr>
       <w:r>
-        <w:t xml:space="preserve">Event [PREFXIX name] FROM jid </w:t>
-      </w:r>
-      <w:proofErr w:type="gramStart"/>
-      <w:r>
-        <w:t>INFO :</w:t>
-      </w:r>
-      <w:proofErr w:type="gramEnd"/>
-      <w:r>
-        <w:t xml:space="preserve"> Return more information on the event, as per:</w:t>
+        <w:t>INFO: Return more information on the event, as per:</w:t>
       </w:r>
     </w:p>
     <w:p>
@@ -17757,15 +18058,7 @@
         </w:numPr>
       </w:pPr>
       <w:r>
-        <w:t xml:space="preserve">Event [PREFXIX name] FROM jid </w:t>
-      </w:r>
-      <w:proofErr w:type="gramStart"/>
-      <w:r>
-        <w:t>MISSIONS :</w:t>
-      </w:r>
-      <w:proofErr w:type="gramEnd"/>
-      <w:r>
-        <w:t xml:space="preserve"> Return more information on the event, as per:</w:t>
+        <w:t>MISSIONS: Return more information on the event, as per:</w:t>
       </w:r>
     </w:p>
     <w:p>
@@ -17789,7 +18082,7 @@
         </w:numPr>
       </w:pPr>
       <w:r>
-        <w:t>Event [PREFXIX name] FROM jid NOTE “note</w:t>
+        <w:t>NOTE “note</w:t>
       </w:r>
       <w:proofErr w:type="gramStart"/>
       <w:r>
@@ -17827,15 +18120,25 @@
         </w:numPr>
       </w:pPr>
       <w:r>
-        <w:t xml:space="preserve">Event [PREFXIX name] FROM jid </w:t>
-      </w:r>
-      <w:proofErr w:type="gramStart"/>
-      <w:r>
-        <w:t>STARTFLAG :</w:t>
-      </w:r>
-      <w:proofErr w:type="gramEnd"/>
-      <w:r>
-        <w:t xml:space="preserve"> Set start flag </w:t>
+        <w:t>SET</w:t>
+      </w:r>
+      <w:r>
+        <w:t>START</w:t>
+      </w:r>
+      <w:r>
+        <w:t>MARKER</w:t>
+      </w:r>
+      <w:r>
+        <w:t xml:space="preserve">: Set start </w:t>
+      </w:r>
+      <w:r>
+        <w:t>marker,</w:t>
+      </w:r>
+      <w:r>
+        <w:t xml:space="preserve"> clear stop</w:t>
+      </w:r>
+      <w:r>
+        <w:t xml:space="preserve"> </w:t>
       </w:r>
       <w:r>
         <w:rPr>
@@ -17865,15 +18168,31 @@
         </w:numPr>
       </w:pPr>
       <w:r>
-        <w:t xml:space="preserve">Event [PREFXIX name] FROM jid </w:t>
-      </w:r>
-      <w:proofErr w:type="gramStart"/>
-      <w:r>
-        <w:t>STOPFLAG :</w:t>
-      </w:r>
-      <w:proofErr w:type="gramEnd"/>
-      <w:r>
-        <w:t xml:space="preserve"> Set start flag </w:t>
+        <w:t>SET</w:t>
+      </w:r>
+      <w:r>
+        <w:t>STOP</w:t>
+      </w:r>
+      <w:r>
+        <w:t>MARKER</w:t>
+      </w:r>
+      <w:r>
+        <w:t xml:space="preserve">: Set </w:t>
+      </w:r>
+      <w:r>
+        <w:t>stop</w:t>
+      </w:r>
+      <w:r>
+        <w:t xml:space="preserve"> </w:t>
+      </w:r>
+      <w:r>
+        <w:t>marker</w:t>
+      </w:r>
+      <w:r>
+        <w:t>, clear start</w:t>
+      </w:r>
+      <w:r>
+        <w:t xml:space="preserve"> </w:t>
       </w:r>
       <w:r>
         <w:rPr>
@@ -17903,15 +18222,13 @@
         </w:numPr>
       </w:pPr>
       <w:r>
-        <w:t xml:space="preserve">Event [PREFXIX name] FROM jid </w:t>
-      </w:r>
-      <w:proofErr w:type="gramStart"/>
-      <w:r>
-        <w:t>CLEARSTARTSTOPFLAG :</w:t>
-      </w:r>
-      <w:proofErr w:type="gramEnd"/>
-      <w:r>
-        <w:t xml:space="preserve"> Clear both flags </w:t>
+        <w:t>CLEARSTARTSTOP</w:t>
+      </w:r>
+      <w:r>
+        <w:t>MARKER</w:t>
+      </w:r>
+      <w:r>
+        <w:t xml:space="preserve">: Clear both flags </w:t>
       </w:r>
       <w:r>
         <w:rPr>
@@ -18065,6 +18382,7 @@
     </w:p>
     <w:p>
       <w:r>
+        <w:lastRenderedPageBreak/>
         <w:t>&lt;jid&gt; = Journal identification number.  JID must be present or an error will be produced.</w:t>
       </w:r>
     </w:p>
@@ -18397,12 +18715,12 @@
     </w:p>
     <w:p>
       <w:r>
+        <w:lastRenderedPageBreak/>
         <w:t>&lt;menuname&gt; = logival name of menu trigger name. Passed to the event for menu recognition purposes.</w:t>
       </w:r>
     </w:p>
     <w:p>
       <w:r>
-        <w:lastRenderedPageBreak/>
         <w:t xml:space="preserve"> &lt;menu&gt; = ‘add-ons’ | ‘help’ | ‘tools’ | ‘admin</w:t>
       </w:r>
       <w:proofErr w:type="gramStart"/>
@@ -18873,6 +19191,7 @@
         <w:spacing w:after="200"/>
       </w:pPr>
       <w:r>
+        <w:lastRenderedPageBreak/>
         <w:t>VoiceRecognition</w:t>
       </w:r>
       <w:r>
@@ -18907,7 +19226,6 @@
         <w:spacing w:after="200"/>
       </w:pPr>
       <w:r>
-        <w:lastRenderedPageBreak/>
         <w:t>BeginVoiceRecognition: Must be done after Enable.  Load all the voice prompts from events and begin recognition.</w:t>
       </w:r>
     </w:p>
@@ -19357,6 +19675,7 @@
     </w:p>
     <w:p>
       <w:r>
+        <w:lastRenderedPageBreak/>
         <w:t>&lt;panelname&gt; = &lt;paneltype&gt; &lt;instance count&gt;. If instance count is missing, refers to the first instance of the panel type.</w:t>
       </w:r>
     </w:p>
@@ -19367,582 +19686,582 @@
     </w:p>
     <w:p>
       <w:r>
+        <w:t>&lt;command-opts&gt; = See below</w:t>
+      </w:r>
+    </w:p>
+    <w:p/>
+    <w:p>
+      <w:r>
+        <w:t>Forms:</w:t>
+      </w:r>
+    </w:p>
+    <w:p>
+      <w:pPr>
+        <w:pStyle w:val="ListParagraph"/>
+        <w:numPr>
+          <w:ilvl w:val="0"/>
+          <w:numId w:val="3"/>
+        </w:numPr>
+      </w:pPr>
+      <w:r>
+        <w:t xml:space="preserve">Popout </w:t>
+      </w:r>
+      <w:proofErr w:type="gramStart"/>
+      <w:r>
+        <w:t>Status :</w:t>
+      </w:r>
+      <w:proofErr w:type="gramEnd"/>
+      <w:r>
+        <w:t xml:space="preserve"> Return information on popouts</w:t>
+      </w:r>
+    </w:p>
+    <w:p>
+      <w:pPr>
+        <w:pStyle w:val="ListParagraph"/>
+        <w:numPr>
+          <w:ilvl w:val="0"/>
+          <w:numId w:val="3"/>
+        </w:numPr>
+      </w:pPr>
+      <w:r>
+        <w:t xml:space="preserve">Popout &lt;panelname&gt; </w:t>
+      </w:r>
+      <w:proofErr w:type="gramStart"/>
+      <w:r>
+        <w:t>Status :</w:t>
+      </w:r>
+      <w:proofErr w:type="gramEnd"/>
+      <w:r>
+        <w:t xml:space="preserve"> Return if panelname exists, if so, its status</w:t>
+      </w:r>
+    </w:p>
+    <w:p>
+      <w:pPr>
+        <w:pStyle w:val="ListParagraph"/>
+        <w:numPr>
+          <w:ilvl w:val="0"/>
+          <w:numId w:val="3"/>
+        </w:numPr>
+      </w:pPr>
+      <w:r>
+        <w:t xml:space="preserve">Popout &lt;panetype&gt; Toggle | </w:t>
+      </w:r>
+      <w:proofErr w:type="gramStart"/>
+      <w:r>
+        <w:t>On :</w:t>
+      </w:r>
+      <w:proofErr w:type="gramEnd"/>
+      <w:r>
+        <w:t xml:space="preserve"> Turn on/off or turn on a panel type (Spanel, Stats etc). This refers to the first instance of a particular type of window.</w:t>
+      </w:r>
+    </w:p>
+    <w:p>
+      <w:pPr>
+        <w:pStyle w:val="ListParagraph"/>
+        <w:numPr>
+          <w:ilvl w:val="0"/>
+          <w:numId w:val="3"/>
+        </w:numPr>
+      </w:pPr>
+      <w:r>
+        <w:t>Popout &lt;panelname&gt; &lt;command-opt</w:t>
+      </w:r>
+      <w:proofErr w:type="gramStart"/>
+      <w:r>
+        <w:t>&gt; :</w:t>
+      </w:r>
+      <w:proofErr w:type="gramEnd"/>
+      <w:r>
+        <w:t xml:space="preserve"> Execute a command on this instance of a panel</w:t>
+      </w:r>
+    </w:p>
+    <w:p/>
+    <w:p>
+      <w:r>
+        <w:t>Popout Status returns the following return values:</w:t>
+      </w:r>
+    </w:p>
+    <w:p>
+      <w:pPr>
+        <w:pStyle w:val="ListParagraph"/>
+        <w:numPr>
+          <w:ilvl w:val="0"/>
+          <w:numId w:val="3"/>
+        </w:numPr>
+      </w:pPr>
+      <w:r>
+        <w:t>Prefix + Count = Number of popouts, 0 onwards</w:t>
+      </w:r>
+    </w:p>
+    <w:p>
+      <w:pPr>
+        <w:pStyle w:val="ListParagraph"/>
+        <w:numPr>
+          <w:ilvl w:val="0"/>
+          <w:numId w:val="3"/>
+        </w:numPr>
+      </w:pPr>
+      <w:r>
+        <w:t>Prefix + index = Popout name (in the form panelname + instance count, so spanel1 for instance)</w:t>
+      </w:r>
+    </w:p>
+    <w:p/>
+    <w:p>
+      <w:r>
+        <w:t>Popout &lt;panelname&gt; Status returns the following return values:</w:t>
+      </w:r>
+    </w:p>
+    <w:p>
+      <w:pPr>
+        <w:pStyle w:val="ListParagraph"/>
+        <w:numPr>
+          <w:ilvl w:val="0"/>
+          <w:numId w:val="3"/>
+        </w:numPr>
+      </w:pPr>
+      <w:r>
+        <w:t xml:space="preserve">Prefix + Exists = 1 if panelname exists, 0 otherwise. </w:t>
+      </w:r>
+    </w:p>
+    <w:p>
+      <w:pPr>
+        <w:pStyle w:val="ListParagraph"/>
+      </w:pPr>
+      <w:r>
+        <w:t>If panelname exists:</w:t>
+      </w:r>
+    </w:p>
+    <w:p>
+      <w:pPr>
+        <w:pStyle w:val="ListParagraph"/>
+        <w:numPr>
+          <w:ilvl w:val="0"/>
+          <w:numId w:val="3"/>
+        </w:numPr>
+      </w:pPr>
+      <w:r>
+        <w:t xml:space="preserve">Prefix + </w:t>
+      </w:r>
+      <w:proofErr w:type="gramStart"/>
+      <w:r>
+        <w:t>Transparent :</w:t>
+      </w:r>
+      <w:proofErr w:type="gramEnd"/>
+      <w:r>
+        <w:t xml:space="preserve"> Is transparent, 1 or 0</w:t>
+      </w:r>
+    </w:p>
+    <w:p>
+      <w:pPr>
+        <w:pStyle w:val="ListParagraph"/>
+        <w:numPr>
+          <w:ilvl w:val="0"/>
+          <w:numId w:val="3"/>
+        </w:numPr>
+      </w:pPr>
+      <w:r>
+        <w:t xml:space="preserve">Prefix + </w:t>
+      </w:r>
+      <w:proofErr w:type="gramStart"/>
+      <w:r>
+        <w:t>TopMost :</w:t>
+      </w:r>
+      <w:proofErr w:type="gramEnd"/>
+      <w:r>
+        <w:t xml:space="preserve"> Is top most, 1 or 0</w:t>
+      </w:r>
+    </w:p>
+    <w:p>
+      <w:pPr>
+        <w:pStyle w:val="ListParagraph"/>
+        <w:numPr>
+          <w:ilvl w:val="0"/>
+          <w:numId w:val="3"/>
+        </w:numPr>
+      </w:pPr>
+      <w:r>
+        <w:t xml:space="preserve">Prefix + </w:t>
+      </w:r>
+      <w:proofErr w:type="gramStart"/>
+      <w:r>
+        <w:t>DisplayTitle :</w:t>
+      </w:r>
+      <w:proofErr w:type="gramEnd"/>
+      <w:r>
+        <w:t xml:space="preserve"> Is display title on, 1 or 0</w:t>
+      </w:r>
+    </w:p>
+    <w:p>
+      <w:pPr>
+        <w:pStyle w:val="ListParagraph"/>
+        <w:numPr>
+          <w:ilvl w:val="0"/>
+          <w:numId w:val="3"/>
+        </w:numPr>
+      </w:pPr>
+      <w:r>
+        <w:t xml:space="preserve">Prefix + </w:t>
+      </w:r>
+      <w:proofErr w:type="gramStart"/>
+      <w:r>
+        <w:t>ShowInTaskBar :</w:t>
+      </w:r>
+      <w:proofErr w:type="gramEnd"/>
+      <w:r>
+        <w:t xml:space="preserve"> Is shown in taskbar, 1 or 0</w:t>
+      </w:r>
+    </w:p>
+    <w:p>
+      <w:pPr>
+        <w:pStyle w:val="ListParagraph"/>
+        <w:numPr>
+          <w:ilvl w:val="0"/>
+          <w:numId w:val="3"/>
+        </w:numPr>
+      </w:pPr>
+      <w:r>
+        <w:t xml:space="preserve">Prefix + </w:t>
+      </w:r>
+      <w:proofErr w:type="gramStart"/>
+      <w:r>
+        <w:t>WindowState :</w:t>
+      </w:r>
+      <w:proofErr w:type="gramEnd"/>
+      <w:r>
+        <w:t xml:space="preserve"> Normal, Minimized or Maximized</w:t>
+      </w:r>
+    </w:p>
+    <w:p>
+      <w:pPr>
+        <w:pStyle w:val="ListParagraph"/>
+        <w:numPr>
+          <w:ilvl w:val="0"/>
+          <w:numId w:val="3"/>
+        </w:numPr>
+      </w:pPr>
+      <w:r>
+        <w:t xml:space="preserve">Prefix + </w:t>
+      </w:r>
+      <w:proofErr w:type="gramStart"/>
+      <w:r>
+        <w:t>Top :</w:t>
+      </w:r>
+      <w:proofErr w:type="gramEnd"/>
+      <w:r>
+        <w:t xml:space="preserve"> Top pixel position</w:t>
+      </w:r>
+    </w:p>
+    <w:p>
+      <w:pPr>
+        <w:pStyle w:val="ListParagraph"/>
+        <w:numPr>
+          <w:ilvl w:val="0"/>
+          <w:numId w:val="3"/>
+        </w:numPr>
+      </w:pPr>
+      <w:r>
+        <w:t>Prefix + Left: Left pixel position</w:t>
+      </w:r>
+    </w:p>
+    <w:p>
+      <w:pPr>
+        <w:pStyle w:val="ListParagraph"/>
+        <w:numPr>
+          <w:ilvl w:val="0"/>
+          <w:numId w:val="3"/>
+        </w:numPr>
+      </w:pPr>
+      <w:r>
+        <w:t>Prefix + Width: Width of window</w:t>
+      </w:r>
+    </w:p>
+    <w:p>
+      <w:pPr>
+        <w:pStyle w:val="ListParagraph"/>
+        <w:numPr>
+          <w:ilvl w:val="0"/>
+          <w:numId w:val="3"/>
+        </w:numPr>
+        <w:spacing w:after="200"/>
+      </w:pPr>
+      <w:r>
+        <w:t>Prefix + Height: Height of window</w:t>
+      </w:r>
+    </w:p>
+    <w:p>
+      <w:r>
+        <w:t>Popout &lt;panelname&gt; &lt;command-opts&gt; allows control of a particular panel. If panel name does not have an instance number, refers to the first instance (1).</w:t>
+      </w:r>
+    </w:p>
+    <w:p/>
+    <w:p>
+      <w:pPr>
+        <w:pStyle w:val="ListParagraph"/>
+        <w:numPr>
+          <w:ilvl w:val="0"/>
+          <w:numId w:val="3"/>
+        </w:numPr>
+      </w:pPr>
+      <w:proofErr w:type="gramStart"/>
+      <w:r>
+        <w:t>Toggle :</w:t>
+      </w:r>
+      <w:proofErr w:type="gramEnd"/>
+      <w:r>
+        <w:t xml:space="preserve"> Toggle on/off this panel type</w:t>
+      </w:r>
+    </w:p>
+    <w:p>
+      <w:pPr>
+        <w:pStyle w:val="ListParagraph"/>
+        <w:numPr>
+          <w:ilvl w:val="0"/>
+          <w:numId w:val="3"/>
+        </w:numPr>
+      </w:pPr>
+      <w:proofErr w:type="gramStart"/>
+      <w:r>
+        <w:t>Off :</w:t>
+      </w:r>
+      <w:proofErr w:type="gramEnd"/>
+      <w:r>
+        <w:t xml:space="preserve"> Turn off this panel  (if already off, no action).</w:t>
+      </w:r>
+    </w:p>
+    <w:p>
+      <w:pPr>
+        <w:pStyle w:val="ListParagraph"/>
+        <w:numPr>
+          <w:ilvl w:val="0"/>
+          <w:numId w:val="3"/>
+        </w:numPr>
+      </w:pPr>
+      <w:proofErr w:type="gramStart"/>
+      <w:r>
+        <w:t>On :</w:t>
+      </w:r>
+      <w:proofErr w:type="gramEnd"/>
+      <w:r>
+        <w:t xml:space="preserve"> Turn on this panel (if already on, no action).</w:t>
+      </w:r>
+    </w:p>
+    <w:p>
+      <w:pPr>
+        <w:pStyle w:val="ListParagraph"/>
+        <w:numPr>
+          <w:ilvl w:val="0"/>
+          <w:numId w:val="3"/>
+        </w:numPr>
+      </w:pPr>
+      <w:proofErr w:type="gramStart"/>
+      <w:r>
+        <w:t>Transparent :</w:t>
+      </w:r>
+      <w:proofErr w:type="gramEnd"/>
+      <w:r>
+        <w:t xml:space="preserve"> Set transparent</w:t>
+      </w:r>
+    </w:p>
+    <w:p>
+      <w:pPr>
+        <w:pStyle w:val="ListParagraph"/>
+        <w:numPr>
+          <w:ilvl w:val="0"/>
+          <w:numId w:val="3"/>
+        </w:numPr>
+      </w:pPr>
+      <w:proofErr w:type="gramStart"/>
+      <w:r>
+        <w:t>Opaque :</w:t>
+      </w:r>
+      <w:proofErr w:type="gramEnd"/>
+      <w:r>
+        <w:t xml:space="preserve"> Set opaque</w:t>
+      </w:r>
+    </w:p>
+    <w:p>
+      <w:pPr>
+        <w:pStyle w:val="ListParagraph"/>
+        <w:numPr>
+          <w:ilvl w:val="0"/>
+          <w:numId w:val="3"/>
+        </w:numPr>
+      </w:pPr>
+      <w:proofErr w:type="gramStart"/>
+      <w:r>
+        <w:t>Title :</w:t>
+      </w:r>
+      <w:proofErr w:type="gramEnd"/>
+      <w:r>
+        <w:t xml:space="preserve"> Turn on titles</w:t>
+      </w:r>
+    </w:p>
+    <w:p>
+      <w:pPr>
+        <w:pStyle w:val="ListParagraph"/>
+        <w:numPr>
+          <w:ilvl w:val="0"/>
+          <w:numId w:val="3"/>
+        </w:numPr>
+      </w:pPr>
+      <w:proofErr w:type="gramStart"/>
+      <w:r>
+        <w:t>NoTitle :</w:t>
+      </w:r>
+      <w:proofErr w:type="gramEnd"/>
+      <w:r>
+        <w:t xml:space="preserve"> Turn off titles</w:t>
+      </w:r>
+    </w:p>
+    <w:p>
+      <w:pPr>
+        <w:pStyle w:val="ListParagraph"/>
+        <w:numPr>
+          <w:ilvl w:val="0"/>
+          <w:numId w:val="3"/>
+        </w:numPr>
+      </w:pPr>
+      <w:proofErr w:type="gramStart"/>
+      <w:r>
+        <w:t>TopMost :</w:t>
+      </w:r>
+      <w:proofErr w:type="gramEnd"/>
+      <w:r>
+        <w:t xml:space="preserve"> Make topmost</w:t>
+      </w:r>
+    </w:p>
+    <w:p>
+      <w:pPr>
+        <w:pStyle w:val="ListParagraph"/>
+        <w:numPr>
+          <w:ilvl w:val="0"/>
+          <w:numId w:val="3"/>
+        </w:numPr>
+      </w:pPr>
+      <w:proofErr w:type="gramStart"/>
+      <w:r>
+        <w:t>NormalZ :</w:t>
+      </w:r>
+      <w:proofErr w:type="gramEnd"/>
+      <w:r>
+        <w:t xml:space="preserve"> Disable topmost, normal Z order</w:t>
+      </w:r>
+    </w:p>
+    <w:p>
+      <w:pPr>
+        <w:pStyle w:val="ListParagraph"/>
+        <w:numPr>
+          <w:ilvl w:val="0"/>
+          <w:numId w:val="3"/>
+        </w:numPr>
+      </w:pPr>
+      <w:proofErr w:type="gramStart"/>
+      <w:r>
+        <w:t>ShowinTaskBar :</w:t>
+      </w:r>
+      <w:proofErr w:type="gramEnd"/>
+      <w:r>
+        <w:t xml:space="preserve"> Show in task bar</w:t>
+      </w:r>
+    </w:p>
+    <w:p>
+      <w:pPr>
+        <w:pStyle w:val="ListParagraph"/>
+        <w:numPr>
+          <w:ilvl w:val="0"/>
+          <w:numId w:val="3"/>
+        </w:numPr>
+      </w:pPr>
+      <w:proofErr w:type="gramStart"/>
+      <w:r>
+        <w:t>NotShowinTaskBar :</w:t>
+      </w:r>
+      <w:proofErr w:type="gramEnd"/>
+      <w:r>
+        <w:t xml:space="preserve"> Don’t show in task bar</w:t>
+      </w:r>
+    </w:p>
+    <w:p>
+      <w:pPr>
+        <w:pStyle w:val="ListParagraph"/>
+        <w:numPr>
+          <w:ilvl w:val="0"/>
+          <w:numId w:val="3"/>
+        </w:numPr>
+      </w:pPr>
+      <w:proofErr w:type="gramStart"/>
+      <w:r>
+        <w:t>Minimize :</w:t>
+      </w:r>
+      <w:proofErr w:type="gramEnd"/>
+      <w:r>
+        <w:t xml:space="preserve"> Minimize it</w:t>
+      </w:r>
+    </w:p>
+    <w:p>
+      <w:pPr>
+        <w:pStyle w:val="ListParagraph"/>
+        <w:numPr>
+          <w:ilvl w:val="0"/>
+          <w:numId w:val="3"/>
+        </w:numPr>
+      </w:pPr>
+      <w:proofErr w:type="gramStart"/>
+      <w:r>
+        <w:t>Normal :</w:t>
+      </w:r>
+      <w:proofErr w:type="gramEnd"/>
+      <w:r>
+        <w:t xml:space="preserve"> Make window normal, de max/min it</w:t>
+      </w:r>
+    </w:p>
+    <w:p>
+      <w:pPr>
+        <w:pStyle w:val="ListParagraph"/>
+        <w:numPr>
+          <w:ilvl w:val="0"/>
+          <w:numId w:val="3"/>
+        </w:numPr>
+      </w:pPr>
+      <w:proofErr w:type="gramStart"/>
+      <w:r>
+        <w:t>Maximized :</w:t>
+      </w:r>
+      <w:proofErr w:type="gramEnd"/>
+      <w:r>
+        <w:t xml:space="preserve"> Make window maximized</w:t>
+      </w:r>
+    </w:p>
+    <w:p>
+      <w:pPr>
+        <w:pStyle w:val="ListParagraph"/>
+        <w:numPr>
+          <w:ilvl w:val="0"/>
+          <w:numId w:val="3"/>
+        </w:numPr>
+      </w:pPr>
+      <w:r>
+        <w:t>Location &lt;x</w:t>
+      </w:r>
+      <w:proofErr w:type="gramStart"/>
+      <w:r>
+        <w:t>&gt;,&lt;</w:t>
+      </w:r>
+      <w:proofErr w:type="gramEnd"/>
+      <w:r>
+        <w:t>y&gt;,&lt;w&gt;,&lt;h&gt; : Set window position and size</w:t>
+      </w:r>
+    </w:p>
+    <w:p>
+      <w:pPr>
+        <w:pStyle w:val="ListParagraph"/>
+        <w:numPr>
+          <w:ilvl w:val="0"/>
+          <w:numId w:val="3"/>
+        </w:numPr>
+      </w:pPr>
+      <w:r>
         <w:lastRenderedPageBreak/>
-        <w:t>&lt;command-opts&gt; = See below</w:t>
-      </w:r>
-    </w:p>
-    <w:p/>
-    <w:p>
-      <w:r>
-        <w:t>Forms:</w:t>
-      </w:r>
-    </w:p>
-    <w:p>
-      <w:pPr>
-        <w:pStyle w:val="ListParagraph"/>
-        <w:numPr>
-          <w:ilvl w:val="0"/>
-          <w:numId w:val="3"/>
-        </w:numPr>
-      </w:pPr>
-      <w:r>
-        <w:t xml:space="preserve">Popout </w:t>
-      </w:r>
-      <w:proofErr w:type="gramStart"/>
-      <w:r>
-        <w:t>Status :</w:t>
-      </w:r>
-      <w:proofErr w:type="gramEnd"/>
-      <w:r>
-        <w:t xml:space="preserve"> Return information on popouts</w:t>
-      </w:r>
-    </w:p>
-    <w:p>
-      <w:pPr>
-        <w:pStyle w:val="ListParagraph"/>
-        <w:numPr>
-          <w:ilvl w:val="0"/>
-          <w:numId w:val="3"/>
-        </w:numPr>
-      </w:pPr>
-      <w:r>
-        <w:t xml:space="preserve">Popout &lt;panelname&gt; </w:t>
-      </w:r>
-      <w:proofErr w:type="gramStart"/>
-      <w:r>
-        <w:t>Status :</w:t>
-      </w:r>
-      <w:proofErr w:type="gramEnd"/>
-      <w:r>
-        <w:t xml:space="preserve"> Return if panelname exists, if so, its status</w:t>
-      </w:r>
-    </w:p>
-    <w:p>
-      <w:pPr>
-        <w:pStyle w:val="ListParagraph"/>
-        <w:numPr>
-          <w:ilvl w:val="0"/>
-          <w:numId w:val="3"/>
-        </w:numPr>
-      </w:pPr>
-      <w:r>
-        <w:t xml:space="preserve">Popout &lt;panetype&gt; Toggle | </w:t>
-      </w:r>
-      <w:proofErr w:type="gramStart"/>
-      <w:r>
-        <w:t>On :</w:t>
-      </w:r>
-      <w:proofErr w:type="gramEnd"/>
-      <w:r>
-        <w:t xml:space="preserve"> Turn on/off or turn on a panel type (Spanel, Stats etc). This refers to the first instance of a particular type of window.</w:t>
-      </w:r>
-    </w:p>
-    <w:p>
-      <w:pPr>
-        <w:pStyle w:val="ListParagraph"/>
-        <w:numPr>
-          <w:ilvl w:val="0"/>
-          <w:numId w:val="3"/>
-        </w:numPr>
-      </w:pPr>
-      <w:r>
-        <w:t>Popout &lt;panelname&gt; &lt;command-opt</w:t>
-      </w:r>
-      <w:proofErr w:type="gramStart"/>
-      <w:r>
-        <w:t>&gt; :</w:t>
-      </w:r>
-      <w:proofErr w:type="gramEnd"/>
-      <w:r>
-        <w:t xml:space="preserve"> Execute a command on this instance of a panel</w:t>
-      </w:r>
-    </w:p>
-    <w:p/>
-    <w:p>
-      <w:r>
-        <w:t>Popout Status returns the following return values:</w:t>
-      </w:r>
-    </w:p>
-    <w:p>
-      <w:pPr>
-        <w:pStyle w:val="ListParagraph"/>
-        <w:numPr>
-          <w:ilvl w:val="0"/>
-          <w:numId w:val="3"/>
-        </w:numPr>
-      </w:pPr>
-      <w:r>
-        <w:t>Prefix + Count = Number of popouts, 0 onwards</w:t>
-      </w:r>
-    </w:p>
-    <w:p>
-      <w:pPr>
-        <w:pStyle w:val="ListParagraph"/>
-        <w:numPr>
-          <w:ilvl w:val="0"/>
-          <w:numId w:val="3"/>
-        </w:numPr>
-      </w:pPr>
-      <w:r>
-        <w:t>Prefix + index = Popout name (in the form panelname + instance count, so spanel1 for instance)</w:t>
-      </w:r>
-    </w:p>
-    <w:p/>
-    <w:p>
-      <w:r>
-        <w:t>Popout &lt;panelname&gt; Status returns the following return values:</w:t>
-      </w:r>
-    </w:p>
-    <w:p>
-      <w:pPr>
-        <w:pStyle w:val="ListParagraph"/>
-        <w:numPr>
-          <w:ilvl w:val="0"/>
-          <w:numId w:val="3"/>
-        </w:numPr>
-      </w:pPr>
-      <w:r>
-        <w:t xml:space="preserve">Prefix + Exists = 1 if panelname exists, 0 otherwise. </w:t>
-      </w:r>
-    </w:p>
-    <w:p>
-      <w:pPr>
-        <w:pStyle w:val="ListParagraph"/>
-      </w:pPr>
-      <w:r>
-        <w:t>If panelname exists:</w:t>
-      </w:r>
-    </w:p>
-    <w:p>
-      <w:pPr>
-        <w:pStyle w:val="ListParagraph"/>
-        <w:numPr>
-          <w:ilvl w:val="0"/>
-          <w:numId w:val="3"/>
-        </w:numPr>
-      </w:pPr>
-      <w:r>
-        <w:t xml:space="preserve">Prefix + </w:t>
-      </w:r>
-      <w:proofErr w:type="gramStart"/>
-      <w:r>
-        <w:t>Transparent :</w:t>
-      </w:r>
-      <w:proofErr w:type="gramEnd"/>
-      <w:r>
-        <w:t xml:space="preserve"> Is transparent, 1 or 0</w:t>
-      </w:r>
-    </w:p>
-    <w:p>
-      <w:pPr>
-        <w:pStyle w:val="ListParagraph"/>
-        <w:numPr>
-          <w:ilvl w:val="0"/>
-          <w:numId w:val="3"/>
-        </w:numPr>
-      </w:pPr>
-      <w:r>
-        <w:t xml:space="preserve">Prefix + </w:t>
-      </w:r>
-      <w:proofErr w:type="gramStart"/>
-      <w:r>
-        <w:t>TopMost :</w:t>
-      </w:r>
-      <w:proofErr w:type="gramEnd"/>
-      <w:r>
-        <w:t xml:space="preserve"> Is top most, 1 or 0</w:t>
-      </w:r>
-    </w:p>
-    <w:p>
-      <w:pPr>
-        <w:pStyle w:val="ListParagraph"/>
-        <w:numPr>
-          <w:ilvl w:val="0"/>
-          <w:numId w:val="3"/>
-        </w:numPr>
-      </w:pPr>
-      <w:r>
-        <w:t xml:space="preserve">Prefix + </w:t>
-      </w:r>
-      <w:proofErr w:type="gramStart"/>
-      <w:r>
-        <w:t>DisplayTitle :</w:t>
-      </w:r>
-      <w:proofErr w:type="gramEnd"/>
-      <w:r>
-        <w:t xml:space="preserve"> Is display title on, 1 or 0</w:t>
-      </w:r>
-    </w:p>
-    <w:p>
-      <w:pPr>
-        <w:pStyle w:val="ListParagraph"/>
-        <w:numPr>
-          <w:ilvl w:val="0"/>
-          <w:numId w:val="3"/>
-        </w:numPr>
-      </w:pPr>
-      <w:r>
-        <w:t xml:space="preserve">Prefix + </w:t>
-      </w:r>
-      <w:proofErr w:type="gramStart"/>
-      <w:r>
-        <w:t>ShowInTaskBar :</w:t>
-      </w:r>
-      <w:proofErr w:type="gramEnd"/>
-      <w:r>
-        <w:t xml:space="preserve"> Is shown in taskbar, 1 or 0</w:t>
-      </w:r>
-    </w:p>
-    <w:p>
-      <w:pPr>
-        <w:pStyle w:val="ListParagraph"/>
-        <w:numPr>
-          <w:ilvl w:val="0"/>
-          <w:numId w:val="3"/>
-        </w:numPr>
-      </w:pPr>
-      <w:r>
-        <w:t xml:space="preserve">Prefix + </w:t>
-      </w:r>
-      <w:proofErr w:type="gramStart"/>
-      <w:r>
-        <w:t>WindowState :</w:t>
-      </w:r>
-      <w:proofErr w:type="gramEnd"/>
-      <w:r>
-        <w:t xml:space="preserve"> Normal, Minimized or Maximized</w:t>
-      </w:r>
-    </w:p>
-    <w:p>
-      <w:pPr>
-        <w:pStyle w:val="ListParagraph"/>
-        <w:numPr>
-          <w:ilvl w:val="0"/>
-          <w:numId w:val="3"/>
-        </w:numPr>
-      </w:pPr>
-      <w:r>
-        <w:t xml:space="preserve">Prefix + </w:t>
-      </w:r>
-      <w:proofErr w:type="gramStart"/>
-      <w:r>
-        <w:t>Top :</w:t>
-      </w:r>
-      <w:proofErr w:type="gramEnd"/>
-      <w:r>
-        <w:t xml:space="preserve"> Top pixel position</w:t>
-      </w:r>
-    </w:p>
-    <w:p>
-      <w:pPr>
-        <w:pStyle w:val="ListParagraph"/>
-        <w:numPr>
-          <w:ilvl w:val="0"/>
-          <w:numId w:val="3"/>
-        </w:numPr>
-      </w:pPr>
-      <w:r>
-        <w:t>Prefix + Left: Left pixel position</w:t>
-      </w:r>
-    </w:p>
-    <w:p>
-      <w:pPr>
-        <w:pStyle w:val="ListParagraph"/>
-        <w:numPr>
-          <w:ilvl w:val="0"/>
-          <w:numId w:val="3"/>
-        </w:numPr>
-      </w:pPr>
-      <w:r>
-        <w:t>Prefix + Width: Width of window</w:t>
-      </w:r>
-    </w:p>
-    <w:p>
-      <w:pPr>
-        <w:pStyle w:val="ListParagraph"/>
-        <w:numPr>
-          <w:ilvl w:val="0"/>
-          <w:numId w:val="3"/>
-        </w:numPr>
-        <w:spacing w:after="200"/>
-      </w:pPr>
-      <w:r>
-        <w:t>Prefix + Height: Height of window</w:t>
-      </w:r>
-    </w:p>
-    <w:p>
-      <w:r>
-        <w:t>Popout &lt;panelname&gt; &lt;command-opts&gt; allows control of a particular panel. If panel name does not have an instance number, refers to the first instance (1).</w:t>
-      </w:r>
-    </w:p>
-    <w:p/>
-    <w:p>
-      <w:pPr>
-        <w:pStyle w:val="ListParagraph"/>
-        <w:numPr>
-          <w:ilvl w:val="0"/>
-          <w:numId w:val="3"/>
-        </w:numPr>
-      </w:pPr>
-      <w:proofErr w:type="gramStart"/>
-      <w:r>
-        <w:t>Toggle :</w:t>
-      </w:r>
-      <w:proofErr w:type="gramEnd"/>
-      <w:r>
-        <w:t xml:space="preserve"> Toggle on/off this panel type</w:t>
-      </w:r>
-    </w:p>
-    <w:p>
-      <w:pPr>
-        <w:pStyle w:val="ListParagraph"/>
-        <w:numPr>
-          <w:ilvl w:val="0"/>
-          <w:numId w:val="3"/>
-        </w:numPr>
-      </w:pPr>
-      <w:proofErr w:type="gramStart"/>
-      <w:r>
-        <w:t>Off :</w:t>
-      </w:r>
-      <w:proofErr w:type="gramEnd"/>
-      <w:r>
-        <w:t xml:space="preserve"> Turn off this panel  (if already off, no action).</w:t>
-      </w:r>
-    </w:p>
-    <w:p>
-      <w:pPr>
-        <w:pStyle w:val="ListParagraph"/>
-        <w:numPr>
-          <w:ilvl w:val="0"/>
-          <w:numId w:val="3"/>
-        </w:numPr>
-      </w:pPr>
-      <w:proofErr w:type="gramStart"/>
-      <w:r>
-        <w:t>On :</w:t>
-      </w:r>
-      <w:proofErr w:type="gramEnd"/>
-      <w:r>
-        <w:t xml:space="preserve"> Turn on this panel (if already on, no action).</w:t>
-      </w:r>
-    </w:p>
-    <w:p>
-      <w:pPr>
-        <w:pStyle w:val="ListParagraph"/>
-        <w:numPr>
-          <w:ilvl w:val="0"/>
-          <w:numId w:val="3"/>
-        </w:numPr>
-      </w:pPr>
-      <w:proofErr w:type="gramStart"/>
-      <w:r>
-        <w:t>Transparent :</w:t>
-      </w:r>
-      <w:proofErr w:type="gramEnd"/>
-      <w:r>
-        <w:t xml:space="preserve"> Set transparent</w:t>
-      </w:r>
-    </w:p>
-    <w:p>
-      <w:pPr>
-        <w:pStyle w:val="ListParagraph"/>
-        <w:numPr>
-          <w:ilvl w:val="0"/>
-          <w:numId w:val="3"/>
-        </w:numPr>
-      </w:pPr>
-      <w:proofErr w:type="gramStart"/>
-      <w:r>
-        <w:t>Opaque :</w:t>
-      </w:r>
-      <w:proofErr w:type="gramEnd"/>
-      <w:r>
-        <w:t xml:space="preserve"> Set opaque</w:t>
-      </w:r>
-    </w:p>
-    <w:p>
-      <w:pPr>
-        <w:pStyle w:val="ListParagraph"/>
-        <w:numPr>
-          <w:ilvl w:val="0"/>
-          <w:numId w:val="3"/>
-        </w:numPr>
-      </w:pPr>
-      <w:proofErr w:type="gramStart"/>
-      <w:r>
-        <w:t>Title :</w:t>
-      </w:r>
-      <w:proofErr w:type="gramEnd"/>
-      <w:r>
-        <w:t xml:space="preserve"> Turn on titles</w:t>
-      </w:r>
-    </w:p>
-    <w:p>
-      <w:pPr>
-        <w:pStyle w:val="ListParagraph"/>
-        <w:numPr>
-          <w:ilvl w:val="0"/>
-          <w:numId w:val="3"/>
-        </w:numPr>
-      </w:pPr>
-      <w:proofErr w:type="gramStart"/>
-      <w:r>
-        <w:t>NoTitle :</w:t>
-      </w:r>
-      <w:proofErr w:type="gramEnd"/>
-      <w:r>
-        <w:t xml:space="preserve"> Turn off titles</w:t>
-      </w:r>
-    </w:p>
-    <w:p>
-      <w:pPr>
-        <w:pStyle w:val="ListParagraph"/>
-        <w:numPr>
-          <w:ilvl w:val="0"/>
-          <w:numId w:val="3"/>
-        </w:numPr>
-      </w:pPr>
-      <w:proofErr w:type="gramStart"/>
-      <w:r>
-        <w:t>TopMost :</w:t>
-      </w:r>
-      <w:proofErr w:type="gramEnd"/>
-      <w:r>
-        <w:t xml:space="preserve"> Make topmost</w:t>
-      </w:r>
-    </w:p>
-    <w:p>
-      <w:pPr>
-        <w:pStyle w:val="ListParagraph"/>
-        <w:numPr>
-          <w:ilvl w:val="0"/>
-          <w:numId w:val="3"/>
-        </w:numPr>
-      </w:pPr>
-      <w:proofErr w:type="gramStart"/>
-      <w:r>
-        <w:t>NormalZ :</w:t>
-      </w:r>
-      <w:proofErr w:type="gramEnd"/>
-      <w:r>
-        <w:t xml:space="preserve"> Disable topmost, normal Z order</w:t>
-      </w:r>
-    </w:p>
-    <w:p>
-      <w:pPr>
-        <w:pStyle w:val="ListParagraph"/>
-        <w:numPr>
-          <w:ilvl w:val="0"/>
-          <w:numId w:val="3"/>
-        </w:numPr>
-      </w:pPr>
-      <w:proofErr w:type="gramStart"/>
-      <w:r>
-        <w:t>ShowinTaskBar :</w:t>
-      </w:r>
-      <w:proofErr w:type="gramEnd"/>
-      <w:r>
-        <w:t xml:space="preserve"> Show in task bar</w:t>
-      </w:r>
-    </w:p>
-    <w:p>
-      <w:pPr>
-        <w:pStyle w:val="ListParagraph"/>
-        <w:numPr>
-          <w:ilvl w:val="0"/>
-          <w:numId w:val="3"/>
-        </w:numPr>
-      </w:pPr>
-      <w:proofErr w:type="gramStart"/>
-      <w:r>
-        <w:t>NotShowinTaskBar :</w:t>
-      </w:r>
-      <w:proofErr w:type="gramEnd"/>
-      <w:r>
-        <w:t xml:space="preserve"> Don’t show in task bar</w:t>
-      </w:r>
-    </w:p>
-    <w:p>
-      <w:pPr>
-        <w:pStyle w:val="ListParagraph"/>
-        <w:numPr>
-          <w:ilvl w:val="0"/>
-          <w:numId w:val="3"/>
-        </w:numPr>
-      </w:pPr>
-      <w:proofErr w:type="gramStart"/>
-      <w:r>
-        <w:t>Minimize :</w:t>
-      </w:r>
-      <w:proofErr w:type="gramEnd"/>
-      <w:r>
-        <w:t xml:space="preserve"> Minimize it</w:t>
-      </w:r>
-    </w:p>
-    <w:p>
-      <w:pPr>
-        <w:pStyle w:val="ListParagraph"/>
-        <w:numPr>
-          <w:ilvl w:val="0"/>
-          <w:numId w:val="3"/>
-        </w:numPr>
-      </w:pPr>
-      <w:proofErr w:type="gramStart"/>
-      <w:r>
-        <w:t>Normal :</w:t>
-      </w:r>
-      <w:proofErr w:type="gramEnd"/>
-      <w:r>
-        <w:t xml:space="preserve"> Make window normal, de max/min it</w:t>
-      </w:r>
-    </w:p>
-    <w:p>
-      <w:pPr>
-        <w:pStyle w:val="ListParagraph"/>
-        <w:numPr>
-          <w:ilvl w:val="0"/>
-          <w:numId w:val="3"/>
-        </w:numPr>
-      </w:pPr>
-      <w:proofErr w:type="gramStart"/>
-      <w:r>
-        <w:t>Maximized :</w:t>
-      </w:r>
-      <w:proofErr w:type="gramEnd"/>
-      <w:r>
-        <w:t xml:space="preserve"> Make window maximized</w:t>
-      </w:r>
-    </w:p>
-    <w:p>
-      <w:pPr>
-        <w:pStyle w:val="ListParagraph"/>
-        <w:numPr>
-          <w:ilvl w:val="0"/>
-          <w:numId w:val="3"/>
-        </w:numPr>
-      </w:pPr>
-      <w:r>
-        <w:t>Location &lt;x</w:t>
-      </w:r>
-      <w:proofErr w:type="gramStart"/>
-      <w:r>
-        <w:t>&gt;,&lt;</w:t>
-      </w:r>
-      <w:proofErr w:type="gramEnd"/>
-      <w:r>
-        <w:t>y&gt;,&lt;w&gt;,&lt;h&gt; : Set window position and size</w:t>
-      </w:r>
-    </w:p>
-    <w:p>
-      <w:pPr>
-        <w:pStyle w:val="ListParagraph"/>
-        <w:numPr>
-          <w:ilvl w:val="0"/>
-          <w:numId w:val="3"/>
-        </w:numPr>
-      </w:pPr>
-      <w:r>
         <w:t>Position &lt;x</w:t>
       </w:r>
       <w:proofErr w:type="gramStart"/>
@@ -19983,7 +20302,6 @@
         </w:rPr>
       </w:pPr>
       <w:r>
-        <w:lastRenderedPageBreak/>
         <w:t>If the command is not recognised, an error will be produced.</w:t>
       </w:r>
     </w:p>
@@ -20341,6 +20659,7 @@
         </w:numPr>
       </w:pPr>
       <w:r>
+        <w:lastRenderedPageBreak/>
         <w:t>Prefix + Star_&lt;star index&gt;_... = Information on that star, see below.</w:t>
       </w:r>
     </w:p>
@@ -20398,7 +20717,6 @@
         <w:rPr>
           <w:lang w:val="sv-SE"/>
         </w:rPr>
-        <w:lastRenderedPageBreak/>
         <w:t xml:space="preserve">Prefix + _Planets_&lt;star index&gt;_&lt;planet index&gt;_... </w:t>
       </w:r>
       <w:proofErr w:type="gramStart"/>
@@ -20940,6 +21258,7 @@
         </w:numPr>
       </w:pPr>
       <w:r>
+        <w:lastRenderedPageBreak/>
         <w:t xml:space="preserve">Full Prefix </w:t>
       </w:r>
       <w:proofErr w:type="gramStart"/>
@@ -20961,7 +21280,6 @@
         <w:spacing w:after="200"/>
       </w:pPr>
       <w:r>
-        <w:lastRenderedPageBreak/>
         <w:t>Section 3.2,</w:t>
       </w:r>
       <w:r>
@@ -21232,6 +21550,7 @@
     </w:p>
     <w:p>
       <w:r>
+        <w:lastRenderedPageBreak/>
         <w:t>Command Name (case insensitive):</w:t>
       </w:r>
     </w:p>
@@ -21264,7 +21583,6 @@
         </w:numPr>
       </w:pPr>
       <w:r>
-        <w:lastRenderedPageBreak/>
         <w:t>BOOKMARKNEW system-name x y z [notes]:  Set target to a new bookmark on a system.  x/y/z give the co-ordinates, notes is the comment.  If the system is already bookmarked, an error will occur</w:t>
       </w:r>
       <w:r>
@@ -21283,10 +21601,7 @@
         <w:t xml:space="preserve">GMO gmo-name: </w:t>
       </w:r>
       <w:r>
-        <w:t>Set target to a galaxy object called gmo-name.  If the gmo does not exist, an error will occur</w:t>
-      </w:r>
-      <w:r>
-        <w:t>.</w:t>
+        <w:t>Set target to a galaxy object called gmo-name.  If the gmo does not exist, an error will occur.</w:t>
       </w:r>
     </w:p>
     <w:p>
@@ -21298,13 +21613,7 @@
         </w:numPr>
       </w:pPr>
       <w:r>
-        <w:t xml:space="preserve">NOTE system-name: </w:t>
-      </w:r>
-      <w:r>
-        <w:t xml:space="preserve">Set target to a </w:t>
-      </w:r>
-      <w:r>
-        <w:t>note associated with this system-name.  If no note exists, an error will occur.</w:t>
+        <w:t>NOTE system-name: Set target to a note associated with this system-name.  If no note exists, an error will occur.</w:t>
       </w:r>
     </w:p>
     <w:p>
@@ -21393,8 +21702,6 @@
       <w:pPr>
         <w:spacing w:after="200"/>
       </w:pPr>
-      <w:bookmarkStart w:id="0" w:name="_GoBack"/>
-      <w:bookmarkEnd w:id="0"/>
     </w:p>
     <w:p>
       <w:pPr>
@@ -24271,7 +24578,7 @@
 </file>
 
 <file path=customXml/itemProps1.xml><?xml version="1.0" encoding="utf-8"?>
-<ds:datastoreItem xmlns:ds="http://schemas.openxmlformats.org/officeDocument/2006/customXml" ds:itemID="{255C45AA-D85F-4FB7-B88F-F55EF629A0FA}">
+<ds:datastoreItem xmlns:ds="http://schemas.openxmlformats.org/officeDocument/2006/customXml" ds:itemID="{D0CF2B0A-3CF9-42AB-95B7-66ED2046F442}">
   <ds:schemaRefs>
     <ds:schemaRef ds:uri="http://schemas.openxmlformats.org/officeDocument/2006/bibliography"/>
   </ds:schemaRefs>

</xml_diff>

<commit_message>
Add Action GMO and Target commands
Added BOOKMARKS Exist.
Added GMO command
Added Target command
Target class/helper tidied - not changed
</commit_message>
<xml_diff>
--- a/Docs/Action V13 - ED 10.5.docx
+++ b/Docs/Action V13 - ED 10.5.docx
@@ -14275,16 +14275,7 @@
         </w:numPr>
       </w:pPr>
       <w:r>
-        <w:t>Prefix + ShipType</w:t>
-      </w:r>
-      <w:r>
-        <w:t>FD</w:t>
-      </w:r>
-      <w:r>
-        <w:t xml:space="preserve"> - ship type</w:t>
-      </w:r>
-      <w:r>
-        <w:t xml:space="preserve"> FD name </w:t>
+        <w:t xml:space="preserve">Prefix + ShipTypeFD - ship type FD name </w:t>
       </w:r>
       <w:r>
         <w:rPr>
@@ -14758,13 +14749,7 @@
         <w:rPr>
           <w:lang w:val="fr-FR"/>
         </w:rPr>
-        <w:t xml:space="preserve">Prefix + </w:t>
-      </w:r>
-      <w:r>
-        <w:rPr>
-          <w:lang w:val="fr-FR"/>
-        </w:rPr>
-        <w:t>GameMode – mode (open etc)</w:t>
+        <w:t>Prefix + GameMode – mode (open etc)</w:t>
       </w:r>
       <w:r>
         <w:rPr>
@@ -14825,21 +14810,7 @@
         </w:numPr>
       </w:pPr>
       <w:r>
-        <w:t xml:space="preserve">Prefix + </w:t>
-      </w:r>
-      <w:r>
-        <w:t>MarketId</w:t>
-      </w:r>
-      <w:bookmarkStart w:id="0" w:name="_GoBack"/>
-      <w:bookmarkEnd w:id="0"/>
-      <w:r>
-        <w:t xml:space="preserve">– </w:t>
-      </w:r>
-      <w:r>
-        <w:t>market ID if know, else 0</w:t>
-      </w:r>
-      <w:r>
-        <w:t xml:space="preserve"> </w:t>
+        <w:t xml:space="preserve">Prefix + MarketId– market ID if know, else 0 </w:t>
       </w:r>
       <w:r>
         <w:rPr>
@@ -16617,33 +16588,26 @@
         <w:rPr>
           <w:sz w:val="22"/>
         </w:rPr>
-        <w:t>ADD [“REGION”] &lt;</w:t>
+        <w:t xml:space="preserve">EXIST [“REGION”] </w:t>
       </w:r>
       <w:r>
         <w:rPr>
           <w:sz w:val="22"/>
         </w:rPr>
-        <w:t>star/region</w:t>
+        <w:t>&lt;star/regionname&gt;</w:t>
       </w:r>
       <w:r>
         <w:rPr>
           <w:sz w:val="22"/>
         </w:rPr>
-        <w:t>name</w:t>
-      </w:r>
-      <w:proofErr w:type="gramStart"/>
+        <w:t xml:space="preserve"> </w:t>
+      </w:r>
       <w:r>
         <w:rPr>
           <w:sz w:val="22"/>
-        </w:rPr>
-        <w:t>&gt;  &lt;</w:t>
-      </w:r>
-      <w:proofErr w:type="gramEnd"/>
-      <w:r>
-        <w:rPr>
-          <w:sz w:val="22"/>
-        </w:rPr>
-        <w:t>x&gt; &lt;y&gt; &lt;z&gt; [&lt;notes&gt;]</w:t>
+          <w:vertAlign w:val="superscript"/>
+        </w:rPr>
+        <w:t>[13]</w:t>
       </w:r>
     </w:p>
     <w:p>
@@ -16661,43 +16625,37 @@
         <w:rPr>
           <w:sz w:val="22"/>
         </w:rPr>
-        <w:t>Add or update a bookmark, of a star or region dependent on presence of “REGION”, at x/y/z</w:t>
-      </w:r>
-      <w:r>
+        <w:t>Prefix + Exists = 1 if it exists, 0 otherwise.</w:t>
+      </w:r>
+    </w:p>
+    <w:p>
+      <w:pPr>
+        <w:pStyle w:val="ListParagraph"/>
+        <w:numPr>
+          <w:ilvl w:val="0"/>
+          <w:numId w:val="6"/>
+        </w:numPr>
         <w:rPr>
           <w:sz w:val="22"/>
         </w:rPr>
-        <w:t>.  Note may be updated or not.  If it’s a new bookmark and notes is not present, it will be blank.</w:t>
-      </w:r>
-    </w:p>
-    <w:p>
-      <w:pPr>
-        <w:pStyle w:val="ListParagraph"/>
-        <w:numPr>
-          <w:ilvl w:val="0"/>
-          <w:numId w:val="6"/>
-        </w:numPr>
+      </w:pPr>
+      <w:r>
         <w:rPr>
           <w:sz w:val="22"/>
         </w:rPr>
-      </w:pPr>
+        <w:t xml:space="preserve">ADD [“REGION”] </w:t>
+      </w:r>
       <w:r>
         <w:rPr>
           <w:sz w:val="22"/>
         </w:rPr>
-        <w:t>ADDSTAR &lt;</w:t>
+        <w:t xml:space="preserve">&lt;star/regionname&gt; </w:t>
       </w:r>
       <w:r>
         <w:rPr>
           <w:sz w:val="22"/>
         </w:rPr>
-        <w:t>star</w:t>
-      </w:r>
-      <w:r>
-        <w:rPr>
-          <w:sz w:val="22"/>
-        </w:rPr>
-        <w:t>name&gt; [&lt;notes&gt;]</w:t>
+        <w:t>&lt;x&gt; &lt;y&gt; &lt;z&gt; [&lt;notes&gt;]</w:t>
       </w:r>
     </w:p>
     <w:p>
@@ -16715,49 +16673,43 @@
         <w:rPr>
           <w:sz w:val="22"/>
         </w:rPr>
-        <w:t>Add or update a star bookmark. The database must have the star listed</w:t>
+        <w:t>Add or update a bookmark, of a star or region dependent on presence of “REGION”, at x/y/z</w:t>
       </w:r>
       <w:r>
         <w:rPr>
           <w:sz w:val="22"/>
         </w:rPr>
-        <w:t xml:space="preserve"> or else an error occurs.</w:t>
-      </w:r>
-      <w:r>
+        <w:t>.  Note may be updated or not.  If it’s a new bookmark and notes is not present, it will be blank.</w:t>
+      </w:r>
+    </w:p>
+    <w:p>
+      <w:pPr>
+        <w:pStyle w:val="ListParagraph"/>
+        <w:numPr>
+          <w:ilvl w:val="0"/>
+          <w:numId w:val="6"/>
+        </w:numPr>
         <w:rPr>
           <w:sz w:val="22"/>
         </w:rPr>
-        <w:t xml:space="preserve">  Note may be updated or not.  If it’s a new bookmark and notes is not present, it will be blank.</w:t>
-      </w:r>
-    </w:p>
-    <w:p>
-      <w:pPr>
-        <w:pStyle w:val="ListParagraph"/>
-        <w:numPr>
-          <w:ilvl w:val="0"/>
-          <w:numId w:val="6"/>
-        </w:numPr>
+      </w:pPr>
+      <w:r>
         <w:rPr>
           <w:sz w:val="22"/>
         </w:rPr>
-      </w:pPr>
+        <w:t>ADDSTAR &lt;</w:t>
+      </w:r>
       <w:r>
         <w:rPr>
           <w:sz w:val="22"/>
         </w:rPr>
-        <w:t>DELETE [“REGION”] &lt;</w:t>
+        <w:t>star</w:t>
       </w:r>
       <w:r>
         <w:rPr>
           <w:sz w:val="22"/>
         </w:rPr>
-        <w:t>star/region</w:t>
-      </w:r>
-      <w:r>
-        <w:rPr>
-          <w:sz w:val="22"/>
-        </w:rPr>
-        <w:t xml:space="preserve">name&gt;  </w:t>
+        <w:t>name&gt; [&lt;notes&gt;]</w:t>
       </w:r>
     </w:p>
     <w:p>
@@ -16775,6 +16727,67 @@
         <w:rPr>
           <w:sz w:val="22"/>
         </w:rPr>
+        <w:t>Add or update a star bookmark. The database must have the star listed</w:t>
+      </w:r>
+      <w:r>
+        <w:rPr>
+          <w:sz w:val="22"/>
+        </w:rPr>
+        <w:t xml:space="preserve"> or else an error occurs.</w:t>
+      </w:r>
+      <w:r>
+        <w:rPr>
+          <w:sz w:val="22"/>
+        </w:rPr>
+        <w:t xml:space="preserve">  Note may be updated or not.  If it’s a new bookmark and notes is not present, it will be blank.</w:t>
+      </w:r>
+    </w:p>
+    <w:p>
+      <w:pPr>
+        <w:pStyle w:val="ListParagraph"/>
+        <w:numPr>
+          <w:ilvl w:val="0"/>
+          <w:numId w:val="6"/>
+        </w:numPr>
+        <w:rPr>
+          <w:sz w:val="22"/>
+        </w:rPr>
+      </w:pPr>
+      <w:r>
+        <w:rPr>
+          <w:sz w:val="22"/>
+        </w:rPr>
+        <w:lastRenderedPageBreak/>
+        <w:t>DELETE [“REGION”] &lt;</w:t>
+      </w:r>
+      <w:r>
+        <w:rPr>
+          <w:sz w:val="22"/>
+        </w:rPr>
+        <w:t>star/region</w:t>
+      </w:r>
+      <w:r>
+        <w:rPr>
+          <w:sz w:val="22"/>
+        </w:rPr>
+        <w:t xml:space="preserve">name&gt;  </w:t>
+      </w:r>
+    </w:p>
+    <w:p>
+      <w:pPr>
+        <w:pStyle w:val="ListParagraph"/>
+        <w:numPr>
+          <w:ilvl w:val="1"/>
+          <w:numId w:val="6"/>
+        </w:numPr>
+        <w:rPr>
+          <w:sz w:val="22"/>
+        </w:rPr>
+      </w:pPr>
+      <w:r>
+        <w:rPr>
+          <w:sz w:val="22"/>
+        </w:rPr>
         <w:t>Delete a star or region bookmark.  Error if the bookmark is not found.</w:t>
       </w:r>
     </w:p>
@@ -16795,7 +16808,6 @@
           <w:sz w:val="22"/>
           <w:lang w:val="it-IT"/>
         </w:rPr>
-        <w:lastRenderedPageBreak/>
         <w:t>UPDATENOTE [“REGION”] &lt;</w:t>
       </w:r>
       <w:r>
@@ -17230,6 +17242,7 @@
     <w:p/>
     <w:p>
       <w:r>
+        <w:lastRenderedPageBreak/>
         <w:t>Return Values:</w:t>
       </w:r>
     </w:p>
@@ -17266,7 +17279,6 @@
         </w:numPr>
       </w:pPr>
       <w:r>
-        <w:lastRenderedPageBreak/>
         <w:t>DLLResult[n] = DLL result string (n=1 to N)</w:t>
       </w:r>
     </w:p>
@@ -17476,6 +17488,7 @@
     </w:p>
     <w:p>
       <w:r>
+        <w:lastRenderedPageBreak/>
         <w:t>&lt;</w:t>
       </w:r>
       <w:r>
@@ -17499,7 +17512,6 @@
     </w:p>
     <w:p>
       <w:r>
-        <w:lastRenderedPageBreak/>
         <w:t>&lt;condition&gt; = a condition, as per the IF command, relating to event fields. Used to filter returned events out.</w:t>
       </w:r>
     </w:p>
@@ -18253,6 +18265,272 @@
     <w:p>
       <w:r>
         <w:t>If jid is not given or not found, an error will be produced.</w:t>
+      </w:r>
+    </w:p>
+    <w:p>
+      <w:pPr>
+        <w:pStyle w:val="Heading3"/>
+      </w:pPr>
+      <w:r>
+        <w:t>GMO</w:t>
+      </w:r>
+      <w:r>
+        <w:t xml:space="preserve"> </w:t>
+      </w:r>
+      <w:r>
+        <w:rPr>
+          <w:vertAlign w:val="superscript"/>
+        </w:rPr>
+        <w:t>[13]</w:t>
+      </w:r>
+    </w:p>
+    <w:p>
+      <w:r>
+        <w:t>Get information about Galactic Map Objects from EDSM (stored locally).</w:t>
+      </w:r>
+    </w:p>
+    <w:p>
+      <w:pPr>
+        <w:spacing w:after="200"/>
+      </w:pPr>
+    </w:p>
+    <w:p>
+      <w:pPr>
+        <w:spacing w:after="200"/>
+      </w:pPr>
+      <w:r>
+        <w:t>GMO</w:t>
+      </w:r>
+      <w:r>
+        <w:t xml:space="preserve"> </w:t>
+      </w:r>
+      <w:r>
+        <w:t>[PREFIX &lt;name&gt;] &lt;</w:t>
+      </w:r>
+      <w:r>
+        <w:t>command</w:t>
+      </w:r>
+      <w:r>
+        <w:t>&gt;</w:t>
+      </w:r>
+    </w:p>
+    <w:p>
+      <w:r>
+        <w:t xml:space="preserve">&lt;name&gt; = variable prefix, if not given </w:t>
+      </w:r>
+      <w:r>
+        <w:t>G</w:t>
+      </w:r>
+      <w:r>
+        <w:t>_ is the default. If &lt;name&gt; is missing after prefix an error will be produced.</w:t>
+      </w:r>
+    </w:p>
+    <w:p/>
+    <w:p>
+      <w:r>
+        <w:t>Command Name (case insensitive):</w:t>
+      </w:r>
+    </w:p>
+    <w:p>
+      <w:pPr>
+        <w:pStyle w:val="ListParagraph"/>
+        <w:numPr>
+          <w:ilvl w:val="0"/>
+          <w:numId w:val="3"/>
+        </w:numPr>
+      </w:pPr>
+      <w:r>
+        <w:t>LIST: List all GMOs.  Each GMO will have a prefix set to:</w:t>
+      </w:r>
+    </w:p>
+    <w:p>
+      <w:pPr>
+        <w:pStyle w:val="ListParagraph"/>
+        <w:numPr>
+          <w:ilvl w:val="1"/>
+          <w:numId w:val="3"/>
+        </w:numPr>
+        <w:rPr>
+          <w:lang w:val="es-ES"/>
+        </w:rPr>
+      </w:pPr>
+      <w:r>
+        <w:rPr>
+          <w:lang w:val="es-ES"/>
+        </w:rPr>
+        <w:t>GMO Prefix = Prefix + “_” + GMOIndex + “_”.    G</w:t>
+      </w:r>
+      <w:r>
+        <w:rPr>
+          <w:lang w:val="es-ES"/>
+        </w:rPr>
+        <w:t>MO index is 1,2,3 etc.</w:t>
+      </w:r>
+    </w:p>
+    <w:p>
+      <w:pPr>
+        <w:pStyle w:val="ListParagraph"/>
+        <w:numPr>
+          <w:ilvl w:val="0"/>
+          <w:numId w:val="3"/>
+        </w:numPr>
+      </w:pPr>
+      <w:r>
+        <w:t>EXIST &lt;name</w:t>
+      </w:r>
+      <w:proofErr w:type="gramStart"/>
+      <w:r>
+        <w:t>&gt; :</w:t>
+      </w:r>
+      <w:proofErr w:type="gramEnd"/>
+      <w:r>
+        <w:t xml:space="preserve"> Check if &lt;name&gt; exists and output its information if it does.</w:t>
+      </w:r>
+    </w:p>
+    <w:p>
+      <w:pPr>
+        <w:pStyle w:val="ListParagraph"/>
+        <w:numPr>
+          <w:ilvl w:val="1"/>
+          <w:numId w:val="3"/>
+        </w:numPr>
+      </w:pPr>
+      <w:r>
+        <w:t>Prefix + Exist = 1 if found, 0 if not</w:t>
+      </w:r>
+    </w:p>
+    <w:p>
+      <w:pPr>
+        <w:pStyle w:val="ListParagraph"/>
+        <w:numPr>
+          <w:ilvl w:val="1"/>
+          <w:numId w:val="3"/>
+        </w:numPr>
+      </w:pPr>
+      <w:r>
+        <w:t>GMO Prefix = Prefix</w:t>
+      </w:r>
+    </w:p>
+    <w:p/>
+    <w:p>
+      <w:r>
+        <w:t>Options output the following variable, per GMO</w:t>
+      </w:r>
+    </w:p>
+    <w:p>
+      <w:pPr>
+        <w:pStyle w:val="ListParagraph"/>
+        <w:numPr>
+          <w:ilvl w:val="0"/>
+          <w:numId w:val="3"/>
+        </w:numPr>
+      </w:pPr>
+      <w:r>
+        <w:t>GMOPrefix + Name: Name of GMO</w:t>
+      </w:r>
+    </w:p>
+    <w:p>
+      <w:pPr>
+        <w:pStyle w:val="ListParagraph"/>
+        <w:numPr>
+          <w:ilvl w:val="0"/>
+          <w:numId w:val="3"/>
+        </w:numPr>
+      </w:pPr>
+      <w:r>
+        <w:t>GMOPrefix + Type: Type of GMO as a textual representation</w:t>
+      </w:r>
+      <w:r>
+        <w:t xml:space="preserve"> from EDSM.</w:t>
+      </w:r>
+    </w:p>
+    <w:p>
+      <w:pPr>
+        <w:pStyle w:val="ListParagraph"/>
+        <w:numPr>
+          <w:ilvl w:val="0"/>
+          <w:numId w:val="3"/>
+        </w:numPr>
+      </w:pPr>
+      <w:r>
+        <w:t xml:space="preserve">GMOPrefix + </w:t>
+      </w:r>
+      <w:r>
+        <w:t>Group</w:t>
+      </w:r>
+      <w:r>
+        <w:t>: Type of GMO</w:t>
+      </w:r>
+      <w:r>
+        <w:t>: Region, Markers, Routes, Quadrants</w:t>
+      </w:r>
+      <w:r>
+        <w:t xml:space="preserve"> as classified by EDD.</w:t>
+      </w:r>
+      <w:bookmarkStart w:id="0" w:name="_GoBack"/>
+      <w:bookmarkEnd w:id="0"/>
+    </w:p>
+    <w:p>
+      <w:pPr>
+        <w:pStyle w:val="ListParagraph"/>
+        <w:numPr>
+          <w:ilvl w:val="0"/>
+          <w:numId w:val="3"/>
+        </w:numPr>
+      </w:pPr>
+      <w:r>
+        <w:t>GMOPrefix + Search: EDSM Search URL</w:t>
+      </w:r>
+    </w:p>
+    <w:p>
+      <w:pPr>
+        <w:pStyle w:val="ListParagraph"/>
+        <w:numPr>
+          <w:ilvl w:val="0"/>
+          <w:numId w:val="3"/>
+        </w:numPr>
+      </w:pPr>
+      <w:r>
+        <w:lastRenderedPageBreak/>
+        <w:t>GMOPrefix + MapURL: EDSM Map URL</w:t>
+      </w:r>
+    </w:p>
+    <w:p>
+      <w:pPr>
+        <w:pStyle w:val="ListParagraph"/>
+        <w:numPr>
+          <w:ilvl w:val="0"/>
+          <w:numId w:val="3"/>
+        </w:numPr>
+        <w:rPr>
+          <w:lang w:val="fr-FR"/>
+        </w:rPr>
+      </w:pPr>
+      <w:r>
+        <w:rPr>
+          <w:lang w:val="fr-FR"/>
+        </w:rPr>
+        <w:t xml:space="preserve">GMOPrefix + </w:t>
+      </w:r>
+      <w:proofErr w:type="gramStart"/>
+      <w:r>
+        <w:rPr>
+          <w:lang w:val="fr-FR"/>
+        </w:rPr>
+        <w:t>Description:</w:t>
+      </w:r>
+      <w:proofErr w:type="gramEnd"/>
+      <w:r>
+        <w:rPr>
+          <w:lang w:val="fr-FR"/>
+        </w:rPr>
+        <w:t xml:space="preserve"> </w:t>
+      </w:r>
+      <w:r>
+        <w:rPr>
+          <w:lang w:val="fr-FR"/>
+        </w:rPr>
+        <w:t>Long description text.</w:t>
       </w:r>
     </w:p>
     <w:p>
@@ -18382,6 +18660,187 @@
     </w:p>
     <w:p>
       <w:r>
+        <w:t>&lt;jid&gt; = Journal identification number.  JID must be present or an error will be produced.</w:t>
+      </w:r>
+    </w:p>
+    <w:p/>
+    <w:p>
+      <w:r>
+        <w:t>Forms:</w:t>
+      </w:r>
+    </w:p>
+    <w:p>
+      <w:pPr>
+        <w:pStyle w:val="ListParagraph"/>
+        <w:numPr>
+          <w:ilvl w:val="0"/>
+          <w:numId w:val="3"/>
+        </w:numPr>
+      </w:pPr>
+      <w:r>
+        <w:t>Ledger &lt;jid</w:t>
+      </w:r>
+      <w:proofErr w:type="gramStart"/>
+      <w:r>
+        <w:t>&gt;  :</w:t>
+      </w:r>
+      <w:proofErr w:type="gramEnd"/>
+      <w:r>
+        <w:t xml:space="preserve"> Return information about this entry tied to JID. If a ledger entry is not associated with this entry, an error will be produced</w:t>
+      </w:r>
+    </w:p>
+    <w:p>
+      <w:pPr>
+        <w:pStyle w:val="ListParagraph"/>
+        <w:numPr>
+          <w:ilvl w:val="0"/>
+          <w:numId w:val="3"/>
+        </w:numPr>
+      </w:pPr>
+      <w:r>
+        <w:t>Ledger AtOrBefore &lt;jid</w:t>
+      </w:r>
+      <w:proofErr w:type="gramStart"/>
+      <w:r>
+        <w:t>&gt; :</w:t>
+      </w:r>
+      <w:proofErr w:type="gramEnd"/>
+      <w:r>
+        <w:t xml:space="preserve"> Find the first ledger entry at or before this JID. </w:t>
+      </w:r>
+    </w:p>
+    <w:p/>
+    <w:p>
+      <w:r>
+        <w:t>Return Values:</w:t>
+      </w:r>
+    </w:p>
+    <w:p>
+      <w:pPr>
+        <w:pStyle w:val="ListParagraph"/>
+        <w:numPr>
+          <w:ilvl w:val="0"/>
+          <w:numId w:val="5"/>
+        </w:numPr>
+      </w:pPr>
+      <w:r>
+        <w:t>Prefix + JID = JID of event returned</w:t>
+      </w:r>
+    </w:p>
+    <w:p>
+      <w:pPr>
+        <w:pStyle w:val="ListParagraph"/>
+        <w:numPr>
+          <w:ilvl w:val="0"/>
+          <w:numId w:val="5"/>
+        </w:numPr>
+      </w:pPr>
+      <w:r>
+        <w:t xml:space="preserve">Prefix + IndexOf = index of entry in history </w:t>
+      </w:r>
+    </w:p>
+    <w:p>
+      <w:pPr>
+        <w:pStyle w:val="ListParagraph"/>
+        <w:numPr>
+          <w:ilvl w:val="0"/>
+          <w:numId w:val="5"/>
+        </w:numPr>
+      </w:pPr>
+      <w:r>
+        <w:t>Prefix + UTCTime = time in US format</w:t>
+      </w:r>
+    </w:p>
+    <w:p>
+      <w:pPr>
+        <w:pStyle w:val="ListParagraph"/>
+        <w:numPr>
+          <w:ilvl w:val="0"/>
+          <w:numId w:val="5"/>
+        </w:numPr>
+      </w:pPr>
+      <w:r>
+        <w:t>Prefix + EntryType = entry type string</w:t>
+      </w:r>
+    </w:p>
+    <w:p>
+      <w:pPr>
+        <w:pStyle w:val="ListParagraph"/>
+        <w:numPr>
+          <w:ilvl w:val="0"/>
+          <w:numId w:val="5"/>
+        </w:numPr>
+      </w:pPr>
+      <w:r>
+        <w:t>Prefix + Notes = notes on entry</w:t>
+      </w:r>
+    </w:p>
+    <w:p>
+      <w:pPr>
+        <w:pStyle w:val="ListParagraph"/>
+        <w:numPr>
+          <w:ilvl w:val="0"/>
+          <w:numId w:val="5"/>
+        </w:numPr>
+      </w:pPr>
+      <w:r>
+        <w:t>Prefix + Value = value of entry in credits, may be blank</w:t>
+      </w:r>
+    </w:p>
+    <w:p>
+      <w:pPr>
+        <w:pStyle w:val="ListParagraph"/>
+        <w:numPr>
+          <w:ilvl w:val="0"/>
+          <w:numId w:val="5"/>
+        </w:numPr>
+      </w:pPr>
+      <w:r>
+        <w:t>Prefix + PPU = profit per unit, may be blank</w:t>
+      </w:r>
+    </w:p>
+    <w:p>
+      <w:pPr>
+        <w:pStyle w:val="ListParagraph"/>
+        <w:numPr>
+          <w:ilvl w:val="0"/>
+          <w:numId w:val="5"/>
+        </w:numPr>
+        <w:spacing w:after="200"/>
+      </w:pPr>
+      <w:r>
+        <w:t>Prefix + Credits = credits at this entry</w:t>
+      </w:r>
+    </w:p>
+    <w:p>
+      <w:pPr>
+        <w:pStyle w:val="Heading3"/>
+      </w:pPr>
+      <w:r>
+        <w:t>Materials</w:t>
+      </w:r>
+    </w:p>
+    <w:p>
+      <w:r>
+        <w:t>Find information about the materials at a particular journal entry.</w:t>
+      </w:r>
+    </w:p>
+    <w:p/>
+    <w:p>
+      <w:pPr>
+        <w:spacing w:after="200"/>
+      </w:pPr>
+      <w:r>
+        <w:t>Materials [PREFIX &lt;name&gt;] &lt;jid&gt;</w:t>
+      </w:r>
+    </w:p>
+    <w:p>
+      <w:r>
+        <w:t>&lt;name&gt; = variable prefix, if not given M_ is the default. If &lt;name&gt; is missing after prefix an error will be produced.</w:t>
+      </w:r>
+    </w:p>
+    <w:p>
+      <w:r>
         <w:lastRenderedPageBreak/>
         <w:t>&lt;jid&gt; = Journal identification number.  JID must be present or an error will be produced.</w:t>
       </w:r>
@@ -18400,36 +18859,13 @@
           <w:numId w:val="3"/>
         </w:numPr>
       </w:pPr>
-      <w:r>
-        <w:t>Ledger &lt;jid</w:t>
-      </w:r>
-      <w:proofErr w:type="gramStart"/>
-      <w:r>
-        <w:t>&gt;  :</w:t>
-      </w:r>
-      <w:proofErr w:type="gramEnd"/>
-      <w:r>
-        <w:t xml:space="preserve"> Return information about this entry tied to JID. If a ledger entry is not associated with this entry, an error will be produced</w:t>
-      </w:r>
-    </w:p>
-    <w:p>
-      <w:pPr>
-        <w:pStyle w:val="ListParagraph"/>
-        <w:numPr>
-          <w:ilvl w:val="0"/>
-          <w:numId w:val="3"/>
-        </w:numPr>
-      </w:pPr>
-      <w:r>
-        <w:t>Ledger AtOrBefore &lt;jid</w:t>
-      </w:r>
-      <w:proofErr w:type="gramStart"/>
-      <w:r>
-        <w:t>&gt; :</w:t>
-      </w:r>
-      <w:proofErr w:type="gramEnd"/>
-      <w:r>
-        <w:t xml:space="preserve"> Find the first ledger entry at or before this JID. </w:t>
+      <w:proofErr w:type="gramStart"/>
+      <w:r>
+        <w:t>Materials  &lt;</w:t>
+      </w:r>
+      <w:proofErr w:type="gramEnd"/>
+      <w:r>
+        <w:t>jid&gt; : Return information about the commodities at this JID.</w:t>
       </w:r>
     </w:p>
     <w:p/>
@@ -18447,7 +18883,7 @@
         </w:numPr>
       </w:pPr>
       <w:r>
-        <w:t>Prefix + JID = JID of event returned</w:t>
+        <w:t>Prefix + Count = Number of materials returned. May be 0.</w:t>
       </w:r>
     </w:p>
     <w:p>
@@ -18459,7 +18895,7 @@
         </w:numPr>
       </w:pPr>
       <w:r>
-        <w:t xml:space="preserve">Prefix + IndexOf = index of entry in history </w:t>
+        <w:t>Prefix + Name + IndexNumber =Name of item</w:t>
       </w:r>
     </w:p>
     <w:p>
@@ -18471,7 +18907,7 @@
         </w:numPr>
       </w:pPr>
       <w:r>
-        <w:t>Prefix + UTCTime = time in US format</w:t>
+        <w:t>Prefix + Category + IndexNumber = Category of item</w:t>
       </w:r>
     </w:p>
     <w:p>
@@ -18483,7 +18919,7 @@
         </w:numPr>
       </w:pPr>
       <w:r>
-        <w:t>Prefix + EntryType = entry type string</w:t>
+        <w:t>Prefix + fdname + IndexNumber = Frontier name of item</w:t>
       </w:r>
     </w:p>
     <w:p>
@@ -18495,7 +18931,7 @@
         </w:numPr>
       </w:pPr>
       <w:r>
-        <w:t>Prefix + Notes = notes on entry</w:t>
+        <w:t>Prefix + type + IndexNumber = Type of item</w:t>
       </w:r>
     </w:p>
     <w:p>
@@ -18507,32 +18943,17 @@
         </w:numPr>
       </w:pPr>
       <w:r>
-        <w:t>Prefix + Value = value of entry in credits, may be blank</w:t>
-      </w:r>
-    </w:p>
-    <w:p>
-      <w:pPr>
-        <w:pStyle w:val="ListParagraph"/>
-        <w:numPr>
-          <w:ilvl w:val="0"/>
-          <w:numId w:val="5"/>
-        </w:numPr>
-      </w:pPr>
-      <w:r>
-        <w:t>Prefix + PPU = profit per unit, may be blank</w:t>
-      </w:r>
-    </w:p>
-    <w:p>
-      <w:pPr>
-        <w:pStyle w:val="ListParagraph"/>
-        <w:numPr>
-          <w:ilvl w:val="0"/>
-          <w:numId w:val="5"/>
-        </w:numPr>
-        <w:spacing w:after="200"/>
-      </w:pPr>
-      <w:r>
-        <w:t>Prefix + Credits = credits at this entry</w:t>
+        <w:t>Prefix + shortname + IndexNumber = Short name of item</w:t>
+      </w:r>
+    </w:p>
+    <w:p>
+      <w:pPr>
+        <w:pStyle w:val="ListParagraph"/>
+      </w:pPr>
+    </w:p>
+    <w:p>
+      <w:r>
+        <w:t>IndexNumber is 1 to Count.</w:t>
       </w:r>
     </w:p>
     <w:p>
@@ -18540,149 +18961,6 @@
         <w:pStyle w:val="Heading3"/>
       </w:pPr>
       <w:r>
-        <w:t>Materials</w:t>
-      </w:r>
-    </w:p>
-    <w:p>
-      <w:r>
-        <w:t>Find information about the materials at a particular journal entry.</w:t>
-      </w:r>
-    </w:p>
-    <w:p/>
-    <w:p>
-      <w:pPr>
-        <w:spacing w:after="200"/>
-      </w:pPr>
-      <w:r>
-        <w:t>Materials [PREFIX &lt;name&gt;] &lt;jid&gt;</w:t>
-      </w:r>
-    </w:p>
-    <w:p>
-      <w:r>
-        <w:t>&lt;name&gt; = variable prefix, if not given M_ is the default. If &lt;name&gt; is missing after prefix an error will be produced.</w:t>
-      </w:r>
-    </w:p>
-    <w:p>
-      <w:r>
-        <w:t>&lt;jid&gt; = Journal identification number.  JID must be present or an error will be produced.</w:t>
-      </w:r>
-    </w:p>
-    <w:p/>
-    <w:p>
-      <w:r>
-        <w:t>Forms:</w:t>
-      </w:r>
-    </w:p>
-    <w:p>
-      <w:pPr>
-        <w:pStyle w:val="ListParagraph"/>
-        <w:numPr>
-          <w:ilvl w:val="0"/>
-          <w:numId w:val="3"/>
-        </w:numPr>
-      </w:pPr>
-      <w:proofErr w:type="gramStart"/>
-      <w:r>
-        <w:t>Materials  &lt;</w:t>
-      </w:r>
-      <w:proofErr w:type="gramEnd"/>
-      <w:r>
-        <w:t>jid&gt; : Return information about the commodities at this JID.</w:t>
-      </w:r>
-    </w:p>
-    <w:p/>
-    <w:p>
-      <w:r>
-        <w:t>Return Values:</w:t>
-      </w:r>
-    </w:p>
-    <w:p>
-      <w:pPr>
-        <w:pStyle w:val="ListParagraph"/>
-        <w:numPr>
-          <w:ilvl w:val="0"/>
-          <w:numId w:val="5"/>
-        </w:numPr>
-      </w:pPr>
-      <w:r>
-        <w:t>Prefix + Count = Number of materials returned. May be 0.</w:t>
-      </w:r>
-    </w:p>
-    <w:p>
-      <w:pPr>
-        <w:pStyle w:val="ListParagraph"/>
-        <w:numPr>
-          <w:ilvl w:val="0"/>
-          <w:numId w:val="5"/>
-        </w:numPr>
-      </w:pPr>
-      <w:r>
-        <w:t>Prefix + Name + IndexNumber =Name of item</w:t>
-      </w:r>
-    </w:p>
-    <w:p>
-      <w:pPr>
-        <w:pStyle w:val="ListParagraph"/>
-        <w:numPr>
-          <w:ilvl w:val="0"/>
-          <w:numId w:val="5"/>
-        </w:numPr>
-      </w:pPr>
-      <w:r>
-        <w:t>Prefix + Category + IndexNumber = Category of item</w:t>
-      </w:r>
-    </w:p>
-    <w:p>
-      <w:pPr>
-        <w:pStyle w:val="ListParagraph"/>
-        <w:numPr>
-          <w:ilvl w:val="0"/>
-          <w:numId w:val="5"/>
-        </w:numPr>
-      </w:pPr>
-      <w:r>
-        <w:t>Prefix + fdname + IndexNumber = Frontier name of item</w:t>
-      </w:r>
-    </w:p>
-    <w:p>
-      <w:pPr>
-        <w:pStyle w:val="ListParagraph"/>
-        <w:numPr>
-          <w:ilvl w:val="0"/>
-          <w:numId w:val="5"/>
-        </w:numPr>
-      </w:pPr>
-      <w:r>
-        <w:t>Prefix + type + IndexNumber = Type of item</w:t>
-      </w:r>
-    </w:p>
-    <w:p>
-      <w:pPr>
-        <w:pStyle w:val="ListParagraph"/>
-        <w:numPr>
-          <w:ilvl w:val="0"/>
-          <w:numId w:val="5"/>
-        </w:numPr>
-      </w:pPr>
-      <w:r>
-        <w:t>Prefix + shortname + IndexNumber = Short name of item</w:t>
-      </w:r>
-    </w:p>
-    <w:p>
-      <w:pPr>
-        <w:pStyle w:val="ListParagraph"/>
-      </w:pPr>
-    </w:p>
-    <w:p>
-      <w:r>
-        <w:t>IndexNumber is 1 to Count.</w:t>
-      </w:r>
-    </w:p>
-    <w:p>
-      <w:pPr>
-        <w:pStyle w:val="Heading3"/>
-      </w:pPr>
-      <w:r>
         <w:t>MenuItem</w:t>
       </w:r>
     </w:p>
@@ -18715,7 +18993,6 @@
     </w:p>
     <w:p>
       <w:r>
-        <w:lastRenderedPageBreak/>
         <w:t>&lt;menuname&gt; = logival name of menu trigger name. Passed to the event for menu recognition purposes.</w:t>
       </w:r>
     </w:p>
@@ -18927,6 +19204,7 @@
         <w:spacing w:after="200"/>
       </w:pPr>
       <w:r>
+        <w:lastRenderedPageBreak/>
         <w:t>This defined the globals: SpeechVoice, SpeechVolume, SpeechRate, SpeechEffects via a menu interface</w:t>
       </w:r>
     </w:p>
@@ -19191,7 +19469,6 @@
         <w:spacing w:after="200"/>
       </w:pPr>
       <w:r>
-        <w:lastRenderedPageBreak/>
         <w:t>VoiceRecognition</w:t>
       </w:r>
       <w:r>
@@ -19511,6 +19788,7 @@
         <w:spacing w:after="200"/>
       </w:pPr>
       <w:r>
+        <w:lastRenderedPageBreak/>
         <w:t xml:space="preserve">“Json of event” – </w:t>
       </w:r>
       <w:r>
@@ -19675,24 +19953,292 @@
     </w:p>
     <w:p>
       <w:r>
+        <w:t>&lt;panelname&gt; = &lt;paneltype&gt; &lt;instance count&gt;. If instance count is missing, refers to the first instance of the panel type.</w:t>
+      </w:r>
+    </w:p>
+    <w:p>
+      <w:r>
+        <w:t>&lt;instance count&gt; = 1 to N.  This indicates a particular instance of a panel (spanel1, spanel2 etc)</w:t>
+      </w:r>
+    </w:p>
+    <w:p>
+      <w:r>
+        <w:t>&lt;command-opts&gt; = See below</w:t>
+      </w:r>
+    </w:p>
+    <w:p/>
+    <w:p>
+      <w:r>
+        <w:t>Forms:</w:t>
+      </w:r>
+    </w:p>
+    <w:p>
+      <w:pPr>
+        <w:pStyle w:val="ListParagraph"/>
+        <w:numPr>
+          <w:ilvl w:val="0"/>
+          <w:numId w:val="3"/>
+        </w:numPr>
+      </w:pPr>
+      <w:r>
+        <w:t xml:space="preserve">Popout </w:t>
+      </w:r>
+      <w:proofErr w:type="gramStart"/>
+      <w:r>
+        <w:t>Status :</w:t>
+      </w:r>
+      <w:proofErr w:type="gramEnd"/>
+      <w:r>
+        <w:t xml:space="preserve"> Return information on popouts</w:t>
+      </w:r>
+    </w:p>
+    <w:p>
+      <w:pPr>
+        <w:pStyle w:val="ListParagraph"/>
+        <w:numPr>
+          <w:ilvl w:val="0"/>
+          <w:numId w:val="3"/>
+        </w:numPr>
+      </w:pPr>
+      <w:r>
+        <w:t xml:space="preserve">Popout &lt;panelname&gt; </w:t>
+      </w:r>
+      <w:proofErr w:type="gramStart"/>
+      <w:r>
+        <w:t>Status :</w:t>
+      </w:r>
+      <w:proofErr w:type="gramEnd"/>
+      <w:r>
+        <w:t xml:space="preserve"> Return if panelname exists, if so, its status</w:t>
+      </w:r>
+    </w:p>
+    <w:p>
+      <w:pPr>
+        <w:pStyle w:val="ListParagraph"/>
+        <w:numPr>
+          <w:ilvl w:val="0"/>
+          <w:numId w:val="3"/>
+        </w:numPr>
+      </w:pPr>
+      <w:r>
+        <w:t xml:space="preserve">Popout &lt;panetype&gt; Toggle | </w:t>
+      </w:r>
+      <w:proofErr w:type="gramStart"/>
+      <w:r>
+        <w:t>On :</w:t>
+      </w:r>
+      <w:proofErr w:type="gramEnd"/>
+      <w:r>
+        <w:t xml:space="preserve"> Turn on/off or turn on a panel type (Spanel, Stats etc). This refers to the first instance of a particular type of window.</w:t>
+      </w:r>
+    </w:p>
+    <w:p>
+      <w:pPr>
+        <w:pStyle w:val="ListParagraph"/>
+        <w:numPr>
+          <w:ilvl w:val="0"/>
+          <w:numId w:val="3"/>
+        </w:numPr>
+      </w:pPr>
+      <w:r>
+        <w:t>Popout &lt;panelname&gt; &lt;command-opt</w:t>
+      </w:r>
+      <w:proofErr w:type="gramStart"/>
+      <w:r>
+        <w:t>&gt; :</w:t>
+      </w:r>
+      <w:proofErr w:type="gramEnd"/>
+      <w:r>
+        <w:t xml:space="preserve"> Execute a command on this instance of a panel</w:t>
+      </w:r>
+    </w:p>
+    <w:p/>
+    <w:p>
+      <w:r>
+        <w:t>Popout Status returns the following return values:</w:t>
+      </w:r>
+    </w:p>
+    <w:p>
+      <w:pPr>
+        <w:pStyle w:val="ListParagraph"/>
+        <w:numPr>
+          <w:ilvl w:val="0"/>
+          <w:numId w:val="3"/>
+        </w:numPr>
+      </w:pPr>
+      <w:r>
+        <w:t>Prefix + Count = Number of popouts, 0 onwards</w:t>
+      </w:r>
+    </w:p>
+    <w:p>
+      <w:pPr>
+        <w:pStyle w:val="ListParagraph"/>
+        <w:numPr>
+          <w:ilvl w:val="0"/>
+          <w:numId w:val="3"/>
+        </w:numPr>
+      </w:pPr>
+      <w:r>
+        <w:t>Prefix + index = Popout name (in the form panelname + instance count, so spanel1 for instance)</w:t>
+      </w:r>
+    </w:p>
+    <w:p/>
+    <w:p>
+      <w:r>
+        <w:t>Popout &lt;panelname&gt; Status returns the following return values:</w:t>
+      </w:r>
+    </w:p>
+    <w:p>
+      <w:pPr>
+        <w:pStyle w:val="ListParagraph"/>
+        <w:numPr>
+          <w:ilvl w:val="0"/>
+          <w:numId w:val="3"/>
+        </w:numPr>
+      </w:pPr>
+      <w:r>
+        <w:t xml:space="preserve">Prefix + Exists = 1 if panelname exists, 0 otherwise. </w:t>
+      </w:r>
+    </w:p>
+    <w:p>
+      <w:pPr>
+        <w:pStyle w:val="ListParagraph"/>
+      </w:pPr>
+      <w:r>
+        <w:t>If panelname exists:</w:t>
+      </w:r>
+    </w:p>
+    <w:p>
+      <w:pPr>
+        <w:pStyle w:val="ListParagraph"/>
+        <w:numPr>
+          <w:ilvl w:val="0"/>
+          <w:numId w:val="3"/>
+        </w:numPr>
+      </w:pPr>
+      <w:r>
+        <w:t xml:space="preserve">Prefix + </w:t>
+      </w:r>
+      <w:proofErr w:type="gramStart"/>
+      <w:r>
+        <w:t>Transparent :</w:t>
+      </w:r>
+      <w:proofErr w:type="gramEnd"/>
+      <w:r>
+        <w:t xml:space="preserve"> Is transparent, 1 or 0</w:t>
+      </w:r>
+    </w:p>
+    <w:p>
+      <w:pPr>
+        <w:pStyle w:val="ListParagraph"/>
+        <w:numPr>
+          <w:ilvl w:val="0"/>
+          <w:numId w:val="3"/>
+        </w:numPr>
+      </w:pPr>
+      <w:r>
+        <w:t xml:space="preserve">Prefix + </w:t>
+      </w:r>
+      <w:proofErr w:type="gramStart"/>
+      <w:r>
+        <w:t>TopMost :</w:t>
+      </w:r>
+      <w:proofErr w:type="gramEnd"/>
+      <w:r>
+        <w:t xml:space="preserve"> Is top most, 1 or 0</w:t>
+      </w:r>
+    </w:p>
+    <w:p>
+      <w:pPr>
+        <w:pStyle w:val="ListParagraph"/>
+        <w:numPr>
+          <w:ilvl w:val="0"/>
+          <w:numId w:val="3"/>
+        </w:numPr>
+      </w:pPr>
+      <w:r>
+        <w:t xml:space="preserve">Prefix + </w:t>
+      </w:r>
+      <w:proofErr w:type="gramStart"/>
+      <w:r>
+        <w:t>DisplayTitle :</w:t>
+      </w:r>
+      <w:proofErr w:type="gramEnd"/>
+      <w:r>
+        <w:t xml:space="preserve"> Is display title on, 1 or 0</w:t>
+      </w:r>
+    </w:p>
+    <w:p>
+      <w:pPr>
+        <w:pStyle w:val="ListParagraph"/>
+        <w:numPr>
+          <w:ilvl w:val="0"/>
+          <w:numId w:val="3"/>
+        </w:numPr>
+      </w:pPr>
+      <w:r>
+        <w:t xml:space="preserve">Prefix + </w:t>
+      </w:r>
+      <w:proofErr w:type="gramStart"/>
+      <w:r>
+        <w:t>ShowInTaskBar :</w:t>
+      </w:r>
+      <w:proofErr w:type="gramEnd"/>
+      <w:r>
+        <w:t xml:space="preserve"> Is shown in taskbar, 1 or 0</w:t>
+      </w:r>
+    </w:p>
+    <w:p>
+      <w:pPr>
+        <w:pStyle w:val="ListParagraph"/>
+        <w:numPr>
+          <w:ilvl w:val="0"/>
+          <w:numId w:val="3"/>
+        </w:numPr>
+      </w:pPr>
+      <w:r>
+        <w:t xml:space="preserve">Prefix + </w:t>
+      </w:r>
+      <w:proofErr w:type="gramStart"/>
+      <w:r>
+        <w:t>WindowState :</w:t>
+      </w:r>
+      <w:proofErr w:type="gramEnd"/>
+      <w:r>
+        <w:t xml:space="preserve"> Normal, Minimized or Maximized</w:t>
+      </w:r>
+    </w:p>
+    <w:p>
+      <w:pPr>
+        <w:pStyle w:val="ListParagraph"/>
+        <w:numPr>
+          <w:ilvl w:val="0"/>
+          <w:numId w:val="3"/>
+        </w:numPr>
+      </w:pPr>
+      <w:r>
+        <w:t xml:space="preserve">Prefix + </w:t>
+      </w:r>
+      <w:proofErr w:type="gramStart"/>
+      <w:r>
+        <w:t>Top :</w:t>
+      </w:r>
+      <w:proofErr w:type="gramEnd"/>
+      <w:r>
+        <w:t xml:space="preserve"> Top pixel position</w:t>
+      </w:r>
+    </w:p>
+    <w:p>
+      <w:pPr>
+        <w:pStyle w:val="ListParagraph"/>
+        <w:numPr>
+          <w:ilvl w:val="0"/>
+          <w:numId w:val="3"/>
+        </w:numPr>
+      </w:pPr>
+      <w:r>
         <w:lastRenderedPageBreak/>
-        <w:t>&lt;panelname&gt; = &lt;paneltype&gt; &lt;instance count&gt;. If instance count is missing, refers to the first instance of the panel type.</w:t>
-      </w:r>
-    </w:p>
-    <w:p>
-      <w:r>
-        <w:t>&lt;instance count&gt; = 1 to N.  This indicates a particular instance of a panel (spanel1, spanel2 etc)</w:t>
-      </w:r>
-    </w:p>
-    <w:p>
-      <w:r>
-        <w:t>&lt;command-opts&gt; = See below</w:t>
-      </w:r>
-    </w:p>
-    <w:p/>
-    <w:p>
-      <w:r>
-        <w:t>Forms:</w:t>
+        <w:t>Prefix + Left: Left pixel position</w:t>
       </w:r>
     </w:p>
     <w:p>
@@ -19704,15 +20250,7 @@
         </w:numPr>
       </w:pPr>
       <w:r>
-        <w:t xml:space="preserve">Popout </w:t>
-      </w:r>
-      <w:proofErr w:type="gramStart"/>
-      <w:r>
-        <w:t>Status :</w:t>
-      </w:r>
-      <w:proofErr w:type="gramEnd"/>
-      <w:r>
-        <w:t xml:space="preserve"> Return information on popouts</w:t>
+        <w:t>Prefix + Width: Width of window</w:t>
       </w:r>
     </w:p>
     <w:p>
@@ -19722,19 +20260,18 @@
           <w:ilvl w:val="0"/>
           <w:numId w:val="3"/>
         </w:numPr>
-      </w:pPr>
-      <w:r>
-        <w:t xml:space="preserve">Popout &lt;panelname&gt; </w:t>
-      </w:r>
-      <w:proofErr w:type="gramStart"/>
-      <w:r>
-        <w:t>Status :</w:t>
-      </w:r>
-      <w:proofErr w:type="gramEnd"/>
-      <w:r>
-        <w:t xml:space="preserve"> Return if panelname exists, if so, its status</w:t>
-      </w:r>
-    </w:p>
+        <w:spacing w:after="200"/>
+      </w:pPr>
+      <w:r>
+        <w:t>Prefix + Height: Height of window</w:t>
+      </w:r>
+    </w:p>
+    <w:p>
+      <w:r>
+        <w:t>Popout &lt;panelname&gt; &lt;command-opts&gt; allows control of a particular panel. If panel name does not have an instance number, refers to the first instance (1).</w:t>
+      </w:r>
+    </w:p>
+    <w:p/>
     <w:p>
       <w:pPr>
         <w:pStyle w:val="ListParagraph"/>
@@ -19743,16 +20280,47 @@
           <w:numId w:val="3"/>
         </w:numPr>
       </w:pPr>
-      <w:r>
-        <w:t xml:space="preserve">Popout &lt;panetype&gt; Toggle | </w:t>
-      </w:r>
+      <w:proofErr w:type="gramStart"/>
+      <w:r>
+        <w:t>Toggle :</w:t>
+      </w:r>
+      <w:proofErr w:type="gramEnd"/>
+      <w:r>
+        <w:t xml:space="preserve"> Toggle on/off this panel type</w:t>
+      </w:r>
+    </w:p>
+    <w:p>
+      <w:pPr>
+        <w:pStyle w:val="ListParagraph"/>
+        <w:numPr>
+          <w:ilvl w:val="0"/>
+          <w:numId w:val="3"/>
+        </w:numPr>
+      </w:pPr>
+      <w:proofErr w:type="gramStart"/>
+      <w:r>
+        <w:t>Off :</w:t>
+      </w:r>
+      <w:proofErr w:type="gramEnd"/>
+      <w:r>
+        <w:t xml:space="preserve"> Turn off this panel  (if already off, no action).</w:t>
+      </w:r>
+    </w:p>
+    <w:p>
+      <w:pPr>
+        <w:pStyle w:val="ListParagraph"/>
+        <w:numPr>
+          <w:ilvl w:val="0"/>
+          <w:numId w:val="3"/>
+        </w:numPr>
+      </w:pPr>
       <w:proofErr w:type="gramStart"/>
       <w:r>
         <w:t>On :</w:t>
       </w:r>
       <w:proofErr w:type="gramEnd"/>
       <w:r>
-        <w:t xml:space="preserve"> Turn on/off or turn on a panel type (Spanel, Stats etc). This refers to the first instance of a particular type of window.</w:t>
+        <w:t xml:space="preserve"> Turn on this panel (if already on, no action).</w:t>
       </w:r>
     </w:p>
     <w:p>
@@ -19763,22 +20331,13 @@
           <w:numId w:val="3"/>
         </w:numPr>
       </w:pPr>
-      <w:r>
-        <w:t>Popout &lt;panelname&gt; &lt;command-opt</w:t>
-      </w:r>
-      <w:proofErr w:type="gramStart"/>
-      <w:r>
-        <w:t>&gt; :</w:t>
-      </w:r>
-      <w:proofErr w:type="gramEnd"/>
-      <w:r>
-        <w:t xml:space="preserve"> Execute a command on this instance of a panel</w:t>
-      </w:r>
-    </w:p>
-    <w:p/>
-    <w:p>
-      <w:r>
-        <w:t>Popout Status returns the following return values:</w:t>
+      <w:proofErr w:type="gramStart"/>
+      <w:r>
+        <w:t>Transparent :</w:t>
+      </w:r>
+      <w:proofErr w:type="gramEnd"/>
+      <w:r>
+        <w:t xml:space="preserve"> Set transparent</w:t>
       </w:r>
     </w:p>
     <w:p>
@@ -19789,8 +20348,13 @@
           <w:numId w:val="3"/>
         </w:numPr>
       </w:pPr>
-      <w:r>
-        <w:t>Prefix + Count = Number of popouts, 0 onwards</w:t>
+      <w:proofErr w:type="gramStart"/>
+      <w:r>
+        <w:t>Opaque :</w:t>
+      </w:r>
+      <w:proofErr w:type="gramEnd"/>
+      <w:r>
+        <w:t xml:space="preserve"> Set opaque</w:t>
       </w:r>
     </w:p>
     <w:p>
@@ -19801,14 +20365,13 @@
           <w:numId w:val="3"/>
         </w:numPr>
       </w:pPr>
-      <w:r>
-        <w:t>Prefix + index = Popout name (in the form panelname + instance count, so spanel1 for instance)</w:t>
-      </w:r>
-    </w:p>
-    <w:p/>
-    <w:p>
-      <w:r>
-        <w:t>Popout &lt;panelname&gt; Status returns the following return values:</w:t>
+      <w:proofErr w:type="gramStart"/>
+      <w:r>
+        <w:t>Title :</w:t>
+      </w:r>
+      <w:proofErr w:type="gramEnd"/>
+      <w:r>
+        <w:t xml:space="preserve"> Turn on titles</w:t>
       </w:r>
     </w:p>
     <w:p>
@@ -19819,16 +20382,13 @@
           <w:numId w:val="3"/>
         </w:numPr>
       </w:pPr>
-      <w:r>
-        <w:t xml:space="preserve">Prefix + Exists = 1 if panelname exists, 0 otherwise. </w:t>
-      </w:r>
-    </w:p>
-    <w:p>
-      <w:pPr>
-        <w:pStyle w:val="ListParagraph"/>
-      </w:pPr>
-      <w:r>
-        <w:t>If panelname exists:</w:t>
+      <w:proofErr w:type="gramStart"/>
+      <w:r>
+        <w:t>NoTitle :</w:t>
+      </w:r>
+      <w:proofErr w:type="gramEnd"/>
+      <w:r>
+        <w:t xml:space="preserve"> Turn off titles</w:t>
       </w:r>
     </w:p>
     <w:p>
@@ -19839,16 +20399,13 @@
           <w:numId w:val="3"/>
         </w:numPr>
       </w:pPr>
-      <w:r>
-        <w:t xml:space="preserve">Prefix + </w:t>
-      </w:r>
-      <w:proofErr w:type="gramStart"/>
-      <w:r>
-        <w:t>Transparent :</w:t>
-      </w:r>
-      <w:proofErr w:type="gramEnd"/>
-      <w:r>
-        <w:t xml:space="preserve"> Is transparent, 1 or 0</w:t>
+      <w:proofErr w:type="gramStart"/>
+      <w:r>
+        <w:t>TopMost :</w:t>
+      </w:r>
+      <w:proofErr w:type="gramEnd"/>
+      <w:r>
+        <w:t xml:space="preserve"> Make topmost</w:t>
       </w:r>
     </w:p>
     <w:p>
@@ -19859,16 +20416,13 @@
           <w:numId w:val="3"/>
         </w:numPr>
       </w:pPr>
-      <w:r>
-        <w:t xml:space="preserve">Prefix + </w:t>
-      </w:r>
-      <w:proofErr w:type="gramStart"/>
-      <w:r>
-        <w:t>TopMost :</w:t>
-      </w:r>
-      <w:proofErr w:type="gramEnd"/>
-      <w:r>
-        <w:t xml:space="preserve"> Is top most, 1 or 0</w:t>
+      <w:proofErr w:type="gramStart"/>
+      <w:r>
+        <w:t>NormalZ :</w:t>
+      </w:r>
+      <w:proofErr w:type="gramEnd"/>
+      <w:r>
+        <w:t xml:space="preserve"> Disable topmost, normal Z order</w:t>
       </w:r>
     </w:p>
     <w:p>
@@ -19879,16 +20433,13 @@
           <w:numId w:val="3"/>
         </w:numPr>
       </w:pPr>
-      <w:r>
-        <w:t xml:space="preserve">Prefix + </w:t>
-      </w:r>
-      <w:proofErr w:type="gramStart"/>
-      <w:r>
-        <w:t>DisplayTitle :</w:t>
-      </w:r>
-      <w:proofErr w:type="gramEnd"/>
-      <w:r>
-        <w:t xml:space="preserve"> Is display title on, 1 or 0</w:t>
+      <w:proofErr w:type="gramStart"/>
+      <w:r>
+        <w:t>ShowinTaskBar :</w:t>
+      </w:r>
+      <w:proofErr w:type="gramEnd"/>
+      <w:r>
+        <w:t xml:space="preserve"> Show in task bar</w:t>
       </w:r>
     </w:p>
     <w:p>
@@ -19899,16 +20450,13 @@
           <w:numId w:val="3"/>
         </w:numPr>
       </w:pPr>
-      <w:r>
-        <w:t xml:space="preserve">Prefix + </w:t>
-      </w:r>
-      <w:proofErr w:type="gramStart"/>
-      <w:r>
-        <w:t>ShowInTaskBar :</w:t>
-      </w:r>
-      <w:proofErr w:type="gramEnd"/>
-      <w:r>
-        <w:t xml:space="preserve"> Is shown in taskbar, 1 or 0</w:t>
+      <w:proofErr w:type="gramStart"/>
+      <w:r>
+        <w:t>NotShowinTaskBar :</w:t>
+      </w:r>
+      <w:proofErr w:type="gramEnd"/>
+      <w:r>
+        <w:t xml:space="preserve"> Don’t show in task bar</w:t>
       </w:r>
     </w:p>
     <w:p>
@@ -19919,16 +20467,13 @@
           <w:numId w:val="3"/>
         </w:numPr>
       </w:pPr>
-      <w:r>
-        <w:t xml:space="preserve">Prefix + </w:t>
-      </w:r>
-      <w:proofErr w:type="gramStart"/>
-      <w:r>
-        <w:t>WindowState :</w:t>
-      </w:r>
-      <w:proofErr w:type="gramEnd"/>
-      <w:r>
-        <w:t xml:space="preserve"> Normal, Minimized or Maximized</w:t>
+      <w:proofErr w:type="gramStart"/>
+      <w:r>
+        <w:t>Minimize :</w:t>
+      </w:r>
+      <w:proofErr w:type="gramEnd"/>
+      <w:r>
+        <w:t xml:space="preserve"> Minimize it</w:t>
       </w:r>
     </w:p>
     <w:p>
@@ -19939,16 +20484,13 @@
           <w:numId w:val="3"/>
         </w:numPr>
       </w:pPr>
-      <w:r>
-        <w:t xml:space="preserve">Prefix + </w:t>
-      </w:r>
-      <w:proofErr w:type="gramStart"/>
-      <w:r>
-        <w:t>Top :</w:t>
-      </w:r>
-      <w:proofErr w:type="gramEnd"/>
-      <w:r>
-        <w:t xml:space="preserve"> Top pixel position</w:t>
+      <w:proofErr w:type="gramStart"/>
+      <w:r>
+        <w:t>Normal :</w:t>
+      </w:r>
+      <w:proofErr w:type="gramEnd"/>
+      <w:r>
+        <w:t xml:space="preserve"> Make window normal, de max/min it</w:t>
       </w:r>
     </w:p>
     <w:p>
@@ -19959,8 +20501,13 @@
           <w:numId w:val="3"/>
         </w:numPr>
       </w:pPr>
-      <w:r>
-        <w:t>Prefix + Left: Left pixel position</w:t>
+      <w:proofErr w:type="gramStart"/>
+      <w:r>
+        <w:t>Maximized :</w:t>
+      </w:r>
+      <w:proofErr w:type="gramEnd"/>
+      <w:r>
+        <w:t xml:space="preserve"> Make window maximized</w:t>
       </w:r>
     </w:p>
     <w:p>
@@ -19972,7 +20519,15 @@
         </w:numPr>
       </w:pPr>
       <w:r>
-        <w:t>Prefix + Width: Width of window</w:t>
+        <w:t>Location &lt;x</w:t>
+      </w:r>
+      <w:proofErr w:type="gramStart"/>
+      <w:r>
+        <w:t>&gt;,&lt;</w:t>
+      </w:r>
+      <w:proofErr w:type="gramEnd"/>
+      <w:r>
+        <w:t>y&gt;,&lt;w&gt;,&lt;h&gt; : Set window position and size</w:t>
       </w:r>
     </w:p>
     <w:p>
@@ -19982,286 +20537,8 @@
           <w:ilvl w:val="0"/>
           <w:numId w:val="3"/>
         </w:numPr>
-        <w:spacing w:after="200"/>
-      </w:pPr>
-      <w:r>
-        <w:t>Prefix + Height: Height of window</w:t>
-      </w:r>
-    </w:p>
-    <w:p>
-      <w:r>
-        <w:t>Popout &lt;panelname&gt; &lt;command-opts&gt; allows control of a particular panel. If panel name does not have an instance number, refers to the first instance (1).</w:t>
-      </w:r>
-    </w:p>
-    <w:p/>
-    <w:p>
-      <w:pPr>
-        <w:pStyle w:val="ListParagraph"/>
-        <w:numPr>
-          <w:ilvl w:val="0"/>
-          <w:numId w:val="3"/>
-        </w:numPr>
-      </w:pPr>
-      <w:proofErr w:type="gramStart"/>
-      <w:r>
-        <w:t>Toggle :</w:t>
-      </w:r>
-      <w:proofErr w:type="gramEnd"/>
-      <w:r>
-        <w:t xml:space="preserve"> Toggle on/off this panel type</w:t>
-      </w:r>
-    </w:p>
-    <w:p>
-      <w:pPr>
-        <w:pStyle w:val="ListParagraph"/>
-        <w:numPr>
-          <w:ilvl w:val="0"/>
-          <w:numId w:val="3"/>
-        </w:numPr>
-      </w:pPr>
-      <w:proofErr w:type="gramStart"/>
-      <w:r>
-        <w:t>Off :</w:t>
-      </w:r>
-      <w:proofErr w:type="gramEnd"/>
-      <w:r>
-        <w:t xml:space="preserve"> Turn off this panel  (if already off, no action).</w:t>
-      </w:r>
-    </w:p>
-    <w:p>
-      <w:pPr>
-        <w:pStyle w:val="ListParagraph"/>
-        <w:numPr>
-          <w:ilvl w:val="0"/>
-          <w:numId w:val="3"/>
-        </w:numPr>
-      </w:pPr>
-      <w:proofErr w:type="gramStart"/>
-      <w:r>
-        <w:t>On :</w:t>
-      </w:r>
-      <w:proofErr w:type="gramEnd"/>
-      <w:r>
-        <w:t xml:space="preserve"> Turn on this panel (if already on, no action).</w:t>
-      </w:r>
-    </w:p>
-    <w:p>
-      <w:pPr>
-        <w:pStyle w:val="ListParagraph"/>
-        <w:numPr>
-          <w:ilvl w:val="0"/>
-          <w:numId w:val="3"/>
-        </w:numPr>
-      </w:pPr>
-      <w:proofErr w:type="gramStart"/>
-      <w:r>
-        <w:t>Transparent :</w:t>
-      </w:r>
-      <w:proofErr w:type="gramEnd"/>
-      <w:r>
-        <w:t xml:space="preserve"> Set transparent</w:t>
-      </w:r>
-    </w:p>
-    <w:p>
-      <w:pPr>
-        <w:pStyle w:val="ListParagraph"/>
-        <w:numPr>
-          <w:ilvl w:val="0"/>
-          <w:numId w:val="3"/>
-        </w:numPr>
-      </w:pPr>
-      <w:proofErr w:type="gramStart"/>
-      <w:r>
-        <w:t>Opaque :</w:t>
-      </w:r>
-      <w:proofErr w:type="gramEnd"/>
-      <w:r>
-        <w:t xml:space="preserve"> Set opaque</w:t>
-      </w:r>
-    </w:p>
-    <w:p>
-      <w:pPr>
-        <w:pStyle w:val="ListParagraph"/>
-        <w:numPr>
-          <w:ilvl w:val="0"/>
-          <w:numId w:val="3"/>
-        </w:numPr>
-      </w:pPr>
-      <w:proofErr w:type="gramStart"/>
-      <w:r>
-        <w:t>Title :</w:t>
-      </w:r>
-      <w:proofErr w:type="gramEnd"/>
-      <w:r>
-        <w:t xml:space="preserve"> Turn on titles</w:t>
-      </w:r>
-    </w:p>
-    <w:p>
-      <w:pPr>
-        <w:pStyle w:val="ListParagraph"/>
-        <w:numPr>
-          <w:ilvl w:val="0"/>
-          <w:numId w:val="3"/>
-        </w:numPr>
-      </w:pPr>
-      <w:proofErr w:type="gramStart"/>
-      <w:r>
-        <w:t>NoTitle :</w:t>
-      </w:r>
-      <w:proofErr w:type="gramEnd"/>
-      <w:r>
-        <w:t xml:space="preserve"> Turn off titles</w:t>
-      </w:r>
-    </w:p>
-    <w:p>
-      <w:pPr>
-        <w:pStyle w:val="ListParagraph"/>
-        <w:numPr>
-          <w:ilvl w:val="0"/>
-          <w:numId w:val="3"/>
-        </w:numPr>
-      </w:pPr>
-      <w:proofErr w:type="gramStart"/>
-      <w:r>
-        <w:t>TopMost :</w:t>
-      </w:r>
-      <w:proofErr w:type="gramEnd"/>
-      <w:r>
-        <w:t xml:space="preserve"> Make topmost</w:t>
-      </w:r>
-    </w:p>
-    <w:p>
-      <w:pPr>
-        <w:pStyle w:val="ListParagraph"/>
-        <w:numPr>
-          <w:ilvl w:val="0"/>
-          <w:numId w:val="3"/>
-        </w:numPr>
-      </w:pPr>
-      <w:proofErr w:type="gramStart"/>
-      <w:r>
-        <w:t>NormalZ :</w:t>
-      </w:r>
-      <w:proofErr w:type="gramEnd"/>
-      <w:r>
-        <w:t xml:space="preserve"> Disable topmost, normal Z order</w:t>
-      </w:r>
-    </w:p>
-    <w:p>
-      <w:pPr>
-        <w:pStyle w:val="ListParagraph"/>
-        <w:numPr>
-          <w:ilvl w:val="0"/>
-          <w:numId w:val="3"/>
-        </w:numPr>
-      </w:pPr>
-      <w:proofErr w:type="gramStart"/>
-      <w:r>
-        <w:t>ShowinTaskBar :</w:t>
-      </w:r>
-      <w:proofErr w:type="gramEnd"/>
-      <w:r>
-        <w:t xml:space="preserve"> Show in task bar</w:t>
-      </w:r>
-    </w:p>
-    <w:p>
-      <w:pPr>
-        <w:pStyle w:val="ListParagraph"/>
-        <w:numPr>
-          <w:ilvl w:val="0"/>
-          <w:numId w:val="3"/>
-        </w:numPr>
-      </w:pPr>
-      <w:proofErr w:type="gramStart"/>
-      <w:r>
-        <w:t>NotShowinTaskBar :</w:t>
-      </w:r>
-      <w:proofErr w:type="gramEnd"/>
-      <w:r>
-        <w:t xml:space="preserve"> Don’t show in task bar</w:t>
-      </w:r>
-    </w:p>
-    <w:p>
-      <w:pPr>
-        <w:pStyle w:val="ListParagraph"/>
-        <w:numPr>
-          <w:ilvl w:val="0"/>
-          <w:numId w:val="3"/>
-        </w:numPr>
-      </w:pPr>
-      <w:proofErr w:type="gramStart"/>
-      <w:r>
-        <w:t>Minimize :</w:t>
-      </w:r>
-      <w:proofErr w:type="gramEnd"/>
-      <w:r>
-        <w:t xml:space="preserve"> Minimize it</w:t>
-      </w:r>
-    </w:p>
-    <w:p>
-      <w:pPr>
-        <w:pStyle w:val="ListParagraph"/>
-        <w:numPr>
-          <w:ilvl w:val="0"/>
-          <w:numId w:val="3"/>
-        </w:numPr>
-      </w:pPr>
-      <w:proofErr w:type="gramStart"/>
-      <w:r>
-        <w:t>Normal :</w:t>
-      </w:r>
-      <w:proofErr w:type="gramEnd"/>
-      <w:r>
-        <w:t xml:space="preserve"> Make window normal, de max/min it</w:t>
-      </w:r>
-    </w:p>
-    <w:p>
-      <w:pPr>
-        <w:pStyle w:val="ListParagraph"/>
-        <w:numPr>
-          <w:ilvl w:val="0"/>
-          <w:numId w:val="3"/>
-        </w:numPr>
-      </w:pPr>
-      <w:proofErr w:type="gramStart"/>
-      <w:r>
-        <w:t>Maximized :</w:t>
-      </w:r>
-      <w:proofErr w:type="gramEnd"/>
-      <w:r>
-        <w:t xml:space="preserve"> Make window maximized</w:t>
-      </w:r>
-    </w:p>
-    <w:p>
-      <w:pPr>
-        <w:pStyle w:val="ListParagraph"/>
-        <w:numPr>
-          <w:ilvl w:val="0"/>
-          <w:numId w:val="3"/>
-        </w:numPr>
-      </w:pPr>
-      <w:r>
-        <w:t>Location &lt;x</w:t>
-      </w:r>
-      <w:proofErr w:type="gramStart"/>
-      <w:r>
-        <w:t>&gt;,&lt;</w:t>
-      </w:r>
-      <w:proofErr w:type="gramEnd"/>
-      <w:r>
-        <w:t>y&gt;,&lt;w&gt;,&lt;h&gt; : Set window position and size</w:t>
-      </w:r>
-    </w:p>
-    <w:p>
-      <w:pPr>
-        <w:pStyle w:val="ListParagraph"/>
-        <w:numPr>
-          <w:ilvl w:val="0"/>
-          <w:numId w:val="3"/>
-        </w:numPr>
-      </w:pPr>
-      <w:r>
-        <w:lastRenderedPageBreak/>
+      </w:pPr>
+      <w:r>
         <w:t>Position &lt;x</w:t>
       </w:r>
       <w:proofErr w:type="gramStart"/>
@@ -20488,6 +20765,7 @@
       </w:pPr>
       <w:proofErr w:type="gramStart"/>
       <w:r>
+        <w:lastRenderedPageBreak/>
         <w:t>Minimize :</w:t>
       </w:r>
       <w:proofErr w:type="gramEnd"/>
@@ -20659,315 +20937,315 @@
         </w:numPr>
       </w:pPr>
       <w:r>
+        <w:t>Prefix + Star_&lt;star index&gt;_... = Information on that star, see below.</w:t>
+      </w:r>
+    </w:p>
+    <w:p>
+      <w:pPr>
+        <w:pStyle w:val="ListParagraph"/>
+        <w:numPr>
+          <w:ilvl w:val="0"/>
+          <w:numId w:val="5"/>
+        </w:numPr>
+      </w:pPr>
+      <w:r>
+        <w:t>Prefix + Star_&lt;star index&gt;_Planets = Number of sub objects in this star (Planets + belts etc)</w:t>
+      </w:r>
+    </w:p>
+    <w:p>
+      <w:pPr>
+        <w:pStyle w:val="ListParagraph"/>
+        <w:numPr>
+          <w:ilvl w:val="0"/>
+          <w:numId w:val="5"/>
+        </w:numPr>
+      </w:pPr>
+      <w:r>
+        <w:t>Prefix + Star_&lt;star index&gt;_</w:t>
+      </w:r>
+      <w:r>
+        <w:t xml:space="preserve">Planets_Only </w:t>
+      </w:r>
+      <w:r>
+        <w:t xml:space="preserve">= Number of </w:t>
+      </w:r>
+      <w:r>
+        <w:t>p</w:t>
+      </w:r>
+      <w:r>
+        <w:t>la</w:t>
+      </w:r>
+      <w:r>
+        <w:t>nets in this star</w:t>
+      </w:r>
+      <w:r>
+        <w:t>.</w:t>
+      </w:r>
+    </w:p>
+    <w:p>
+      <w:pPr>
+        <w:pStyle w:val="ListParagraph"/>
+        <w:numPr>
+          <w:ilvl w:val="0"/>
+          <w:numId w:val="5"/>
+        </w:numPr>
+      </w:pPr>
+      <w:r>
+        <w:rPr>
+          <w:lang w:val="sv-SE"/>
+        </w:rPr>
+        <w:t xml:space="preserve">Prefix + _Planets_&lt;star index&gt;_&lt;planet index&gt;_... </w:t>
+      </w:r>
+      <w:proofErr w:type="gramStart"/>
+      <w:r>
+        <w:t>=  information</w:t>
+      </w:r>
+      <w:proofErr w:type="gramEnd"/>
+      <w:r>
+        <w:t xml:space="preserve"> on that planet, see below.</w:t>
+      </w:r>
+    </w:p>
+    <w:p>
+      <w:pPr>
+        <w:pStyle w:val="ListParagraph"/>
+        <w:numPr>
+          <w:ilvl w:val="0"/>
+          <w:numId w:val="5"/>
+        </w:numPr>
+      </w:pPr>
+      <w:r>
+        <w:t>Prefix + _Planets_&lt;star index&gt;_&lt;planet index&gt;_Moons = number of moons of this planet.</w:t>
+      </w:r>
+      <w:r>
+        <w:t xml:space="preserve"> (Plus _Only to exclude all but moons)</w:t>
+      </w:r>
+    </w:p>
+    <w:p>
+      <w:pPr>
+        <w:pStyle w:val="ListParagraph"/>
+        <w:numPr>
+          <w:ilvl w:val="0"/>
+          <w:numId w:val="5"/>
+        </w:numPr>
+      </w:pPr>
+      <w:r>
+        <w:t>Prefix + _Moon_&lt;star index&gt;_&lt;planet index&gt;</w:t>
+      </w:r>
+      <w:proofErr w:type="gramStart"/>
+      <w:r>
+        <w:t>_.&lt;</w:t>
+      </w:r>
+      <w:proofErr w:type="gramEnd"/>
+      <w:r>
+        <w:t xml:space="preserve">moon_index&gt;.. </w:t>
+      </w:r>
+      <w:proofErr w:type="gramStart"/>
+      <w:r>
+        <w:t>=  information</w:t>
+      </w:r>
+      <w:proofErr w:type="gramEnd"/>
+      <w:r>
+        <w:t xml:space="preserve"> on that moon, see below.</w:t>
+      </w:r>
+    </w:p>
+    <w:p>
+      <w:pPr>
+        <w:pStyle w:val="ListParagraph"/>
+        <w:numPr>
+          <w:ilvl w:val="0"/>
+          <w:numId w:val="5"/>
+        </w:numPr>
+      </w:pPr>
+      <w:r>
+        <w:t>Prefix + _Moon_&lt;star index&gt;_&lt;planet index&gt;_&lt;moon_index&gt;_Submoons = number of sub moons of this moon</w:t>
+      </w:r>
+      <w:r>
+        <w:t xml:space="preserve"> (plus _Only to exclude all but submoons).</w:t>
+      </w:r>
+    </w:p>
+    <w:p>
+      <w:pPr>
+        <w:pStyle w:val="ListParagraph"/>
+        <w:numPr>
+          <w:ilvl w:val="0"/>
+          <w:numId w:val="5"/>
+        </w:numPr>
+      </w:pPr>
+      <w:r>
+        <w:t>Prefix + _SubMoon_&lt;star index&gt;_&lt;planet index&gt;</w:t>
+      </w:r>
+      <w:proofErr w:type="gramStart"/>
+      <w:r>
+        <w:t>_.&lt;</w:t>
+      </w:r>
+      <w:proofErr w:type="gramEnd"/>
+      <w:r>
+        <w:t xml:space="preserve">moon_index&gt;_&lt;submoon index&gt;.. </w:t>
+      </w:r>
+      <w:proofErr w:type="gramStart"/>
+      <w:r>
+        <w:t>=  information</w:t>
+      </w:r>
+      <w:proofErr w:type="gramEnd"/>
+      <w:r>
+        <w:t xml:space="preserve"> on that sub moon, see below.</w:t>
+      </w:r>
+    </w:p>
+    <w:p>
+      <w:pPr>
+        <w:ind w:left="360"/>
+      </w:pPr>
+    </w:p>
+    <w:p>
+      <w:pPr>
+        <w:ind w:left="360"/>
+      </w:pPr>
+      <w:r>
+        <w:t>Each Star, Planet, Moon, Sub moon information consists of:</w:t>
+      </w:r>
+    </w:p>
+    <w:p>
+      <w:pPr>
+        <w:pStyle w:val="ListParagraph"/>
+        <w:numPr>
+          <w:ilvl w:val="0"/>
+          <w:numId w:val="5"/>
+        </w:numPr>
+      </w:pPr>
+      <w:r>
+        <w:t>Full Prefix + _type = ‘body’ | ‘star’ | ‘barycentre’</w:t>
+      </w:r>
+      <w:r>
+        <w:t xml:space="preserve"> | ‘belt’</w:t>
+      </w:r>
+    </w:p>
+    <w:p>
+      <w:pPr>
+        <w:pStyle w:val="ListParagraph"/>
+        <w:numPr>
+          <w:ilvl w:val="0"/>
+          <w:numId w:val="5"/>
+        </w:numPr>
+      </w:pPr>
+      <w:r>
+        <w:t>Full Prefix + _assignedname = name assigned by scan system, just the body name (A1)</w:t>
+      </w:r>
+    </w:p>
+    <w:p>
+      <w:pPr>
+        <w:pStyle w:val="ListParagraph"/>
+        <w:numPr>
+          <w:ilvl w:val="0"/>
+          <w:numId w:val="5"/>
+        </w:numPr>
+      </w:pPr>
+      <w:r>
+        <w:t>Full Prefix + _assignedfullname = name assigned by scan system, full name including star name</w:t>
+      </w:r>
+    </w:p>
+    <w:p>
+      <w:pPr>
+        <w:pStyle w:val="ListParagraph"/>
+        <w:numPr>
+          <w:ilvl w:val="0"/>
+          <w:numId w:val="5"/>
+        </w:numPr>
+      </w:pPr>
+      <w:r>
+        <w:t>Full Prefix + _data = 0 we don’t have any more data, 1 we do</w:t>
+      </w:r>
+    </w:p>
+    <w:p/>
+    <w:p>
+      <w:pPr>
+        <w:ind w:firstLine="360"/>
+      </w:pPr>
+      <w:r>
+        <w:t>If we have a scan for this body:</w:t>
+      </w:r>
+    </w:p>
+    <w:p>
+      <w:pPr>
+        <w:pStyle w:val="ListParagraph"/>
+        <w:numPr>
+          <w:ilvl w:val="0"/>
+          <w:numId w:val="5"/>
+        </w:numPr>
+      </w:pPr>
+      <w:r>
+        <w:t>Full Prefix + _isstar = 1 if star, 0 if not star</w:t>
+      </w:r>
+    </w:p>
+    <w:p>
+      <w:pPr>
+        <w:pStyle w:val="ListParagraph"/>
+        <w:numPr>
+          <w:ilvl w:val="0"/>
+          <w:numId w:val="5"/>
+        </w:numPr>
+      </w:pPr>
+      <w:r>
+        <w:t>Full Prefix + _edsmbody = 1 if from EDSM, 0 if from your own scans</w:t>
+      </w:r>
+    </w:p>
+    <w:p>
+      <w:pPr>
+        <w:pStyle w:val="ListParagraph"/>
+        <w:numPr>
+          <w:ilvl w:val="0"/>
+          <w:numId w:val="5"/>
+        </w:numPr>
+      </w:pPr>
+      <w:r>
+        <w:t>Full Prefix + _bodyname = Body name from scan</w:t>
+      </w:r>
+    </w:p>
+    <w:p>
+      <w:pPr>
+        <w:pStyle w:val="ListParagraph"/>
+        <w:numPr>
+          <w:ilvl w:val="0"/>
+          <w:numId w:val="5"/>
+        </w:numPr>
+      </w:pPr>
+      <w:r>
+        <w:t>Full Prefix + _orbitalperiod = empty or orbital period in seconds</w:t>
+      </w:r>
+    </w:p>
+    <w:p>
+      <w:pPr>
+        <w:pStyle w:val="ListParagraph"/>
+        <w:numPr>
+          <w:ilvl w:val="0"/>
+          <w:numId w:val="5"/>
+        </w:numPr>
+      </w:pPr>
+      <w:r>
+        <w:t>Full Prefix + _rotationalperiod = empty or rotational period in seconds</w:t>
+      </w:r>
+    </w:p>
+    <w:p>
+      <w:pPr>
+        <w:pStyle w:val="ListParagraph"/>
+        <w:numPr>
+          <w:ilvl w:val="0"/>
+          <w:numId w:val="5"/>
+        </w:numPr>
+      </w:pPr>
+      <w:r>
+        <w:t>Full Prefix + _surfacetemperature = empty or temperature in kelvins</w:t>
+      </w:r>
+    </w:p>
+    <w:p>
+      <w:pPr>
+        <w:pStyle w:val="ListParagraph"/>
+        <w:numPr>
+          <w:ilvl w:val="0"/>
+          <w:numId w:val="5"/>
+        </w:numPr>
+      </w:pPr>
+      <w:r>
         <w:lastRenderedPageBreak/>
-        <w:t>Prefix + Star_&lt;star index&gt;_... = Information on that star, see below.</w:t>
-      </w:r>
-    </w:p>
-    <w:p>
-      <w:pPr>
-        <w:pStyle w:val="ListParagraph"/>
-        <w:numPr>
-          <w:ilvl w:val="0"/>
-          <w:numId w:val="5"/>
-        </w:numPr>
-      </w:pPr>
-      <w:r>
-        <w:t>Prefix + Star_&lt;star index&gt;_Planets = Number of sub objects in this star (Planets + belts etc)</w:t>
-      </w:r>
-    </w:p>
-    <w:p>
-      <w:pPr>
-        <w:pStyle w:val="ListParagraph"/>
-        <w:numPr>
-          <w:ilvl w:val="0"/>
-          <w:numId w:val="5"/>
-        </w:numPr>
-      </w:pPr>
-      <w:r>
-        <w:t>Prefix + Star_&lt;star index&gt;_</w:t>
-      </w:r>
-      <w:r>
-        <w:t xml:space="preserve">Planets_Only </w:t>
-      </w:r>
-      <w:r>
-        <w:t xml:space="preserve">= Number of </w:t>
-      </w:r>
-      <w:r>
-        <w:t>p</w:t>
-      </w:r>
-      <w:r>
-        <w:t>la</w:t>
-      </w:r>
-      <w:r>
-        <w:t>nets in this star</w:t>
-      </w:r>
-      <w:r>
-        <w:t>.</w:t>
-      </w:r>
-    </w:p>
-    <w:p>
-      <w:pPr>
-        <w:pStyle w:val="ListParagraph"/>
-        <w:numPr>
-          <w:ilvl w:val="0"/>
-          <w:numId w:val="5"/>
-        </w:numPr>
-      </w:pPr>
-      <w:r>
-        <w:rPr>
-          <w:lang w:val="sv-SE"/>
-        </w:rPr>
-        <w:t xml:space="preserve">Prefix + _Planets_&lt;star index&gt;_&lt;planet index&gt;_... </w:t>
-      </w:r>
-      <w:proofErr w:type="gramStart"/>
-      <w:r>
-        <w:t>=  information</w:t>
-      </w:r>
-      <w:proofErr w:type="gramEnd"/>
-      <w:r>
-        <w:t xml:space="preserve"> on that planet, see below.</w:t>
-      </w:r>
-    </w:p>
-    <w:p>
-      <w:pPr>
-        <w:pStyle w:val="ListParagraph"/>
-        <w:numPr>
-          <w:ilvl w:val="0"/>
-          <w:numId w:val="5"/>
-        </w:numPr>
-      </w:pPr>
-      <w:r>
-        <w:t>Prefix + _Planets_&lt;star index&gt;_&lt;planet index&gt;_Moons = number of moons of this planet.</w:t>
-      </w:r>
-      <w:r>
-        <w:t xml:space="preserve"> (Plus _Only to exclude all but moons)</w:t>
-      </w:r>
-    </w:p>
-    <w:p>
-      <w:pPr>
-        <w:pStyle w:val="ListParagraph"/>
-        <w:numPr>
-          <w:ilvl w:val="0"/>
-          <w:numId w:val="5"/>
-        </w:numPr>
-      </w:pPr>
-      <w:r>
-        <w:t>Prefix + _Moon_&lt;star index&gt;_&lt;planet index&gt;</w:t>
-      </w:r>
-      <w:proofErr w:type="gramStart"/>
-      <w:r>
-        <w:t>_.&lt;</w:t>
-      </w:r>
-      <w:proofErr w:type="gramEnd"/>
-      <w:r>
-        <w:t xml:space="preserve">moon_index&gt;.. </w:t>
-      </w:r>
-      <w:proofErr w:type="gramStart"/>
-      <w:r>
-        <w:t>=  information</w:t>
-      </w:r>
-      <w:proofErr w:type="gramEnd"/>
-      <w:r>
-        <w:t xml:space="preserve"> on that moon, see below.</w:t>
-      </w:r>
-    </w:p>
-    <w:p>
-      <w:pPr>
-        <w:pStyle w:val="ListParagraph"/>
-        <w:numPr>
-          <w:ilvl w:val="0"/>
-          <w:numId w:val="5"/>
-        </w:numPr>
-      </w:pPr>
-      <w:r>
-        <w:t>Prefix + _Moon_&lt;star index&gt;_&lt;planet index&gt;_&lt;moon_index&gt;_Submoons = number of sub moons of this moon</w:t>
-      </w:r>
-      <w:r>
-        <w:t xml:space="preserve"> (plus _Only to exclude all but submoons).</w:t>
-      </w:r>
-    </w:p>
-    <w:p>
-      <w:pPr>
-        <w:pStyle w:val="ListParagraph"/>
-        <w:numPr>
-          <w:ilvl w:val="0"/>
-          <w:numId w:val="5"/>
-        </w:numPr>
-      </w:pPr>
-      <w:r>
-        <w:t>Prefix + _SubMoon_&lt;star index&gt;_&lt;planet index&gt;</w:t>
-      </w:r>
-      <w:proofErr w:type="gramStart"/>
-      <w:r>
-        <w:t>_.&lt;</w:t>
-      </w:r>
-      <w:proofErr w:type="gramEnd"/>
-      <w:r>
-        <w:t xml:space="preserve">moon_index&gt;_&lt;submoon index&gt;.. </w:t>
-      </w:r>
-      <w:proofErr w:type="gramStart"/>
-      <w:r>
-        <w:t>=  information</w:t>
-      </w:r>
-      <w:proofErr w:type="gramEnd"/>
-      <w:r>
-        <w:t xml:space="preserve"> on that sub moon, see below.</w:t>
-      </w:r>
-    </w:p>
-    <w:p>
-      <w:pPr>
-        <w:ind w:left="360"/>
-      </w:pPr>
-    </w:p>
-    <w:p>
-      <w:pPr>
-        <w:ind w:left="360"/>
-      </w:pPr>
-      <w:r>
-        <w:t>Each Star, Planet, Moon, Sub moon information consists of:</w:t>
-      </w:r>
-    </w:p>
-    <w:p>
-      <w:pPr>
-        <w:pStyle w:val="ListParagraph"/>
-        <w:numPr>
-          <w:ilvl w:val="0"/>
-          <w:numId w:val="5"/>
-        </w:numPr>
-      </w:pPr>
-      <w:r>
-        <w:t>Full Prefix + _type = ‘body’ | ‘star’ | ‘barycentre’</w:t>
-      </w:r>
-      <w:r>
-        <w:t xml:space="preserve"> | ‘belt’</w:t>
-      </w:r>
-    </w:p>
-    <w:p>
-      <w:pPr>
-        <w:pStyle w:val="ListParagraph"/>
-        <w:numPr>
-          <w:ilvl w:val="0"/>
-          <w:numId w:val="5"/>
-        </w:numPr>
-      </w:pPr>
-      <w:r>
-        <w:t>Full Prefix + _assignedname = name assigned by scan system, just the body name (A1)</w:t>
-      </w:r>
-    </w:p>
-    <w:p>
-      <w:pPr>
-        <w:pStyle w:val="ListParagraph"/>
-        <w:numPr>
-          <w:ilvl w:val="0"/>
-          <w:numId w:val="5"/>
-        </w:numPr>
-      </w:pPr>
-      <w:r>
-        <w:t>Full Prefix + _assignedfullname = name assigned by scan system, full name including star name</w:t>
-      </w:r>
-    </w:p>
-    <w:p>
-      <w:pPr>
-        <w:pStyle w:val="ListParagraph"/>
-        <w:numPr>
-          <w:ilvl w:val="0"/>
-          <w:numId w:val="5"/>
-        </w:numPr>
-      </w:pPr>
-      <w:r>
-        <w:t>Full Prefix + _data = 0 we don’t have any more data, 1 we do</w:t>
-      </w:r>
-    </w:p>
-    <w:p/>
-    <w:p>
-      <w:pPr>
-        <w:ind w:firstLine="360"/>
-      </w:pPr>
-      <w:r>
-        <w:t>If we have a scan for this body:</w:t>
-      </w:r>
-    </w:p>
-    <w:p>
-      <w:pPr>
-        <w:pStyle w:val="ListParagraph"/>
-        <w:numPr>
-          <w:ilvl w:val="0"/>
-          <w:numId w:val="5"/>
-        </w:numPr>
-      </w:pPr>
-      <w:r>
-        <w:t>Full Prefix + _isstar = 1 if star, 0 if not star</w:t>
-      </w:r>
-    </w:p>
-    <w:p>
-      <w:pPr>
-        <w:pStyle w:val="ListParagraph"/>
-        <w:numPr>
-          <w:ilvl w:val="0"/>
-          <w:numId w:val="5"/>
-        </w:numPr>
-      </w:pPr>
-      <w:r>
-        <w:t>Full Prefix + _edsmbody = 1 if from EDSM, 0 if from your own scans</w:t>
-      </w:r>
-    </w:p>
-    <w:p>
-      <w:pPr>
-        <w:pStyle w:val="ListParagraph"/>
-        <w:numPr>
-          <w:ilvl w:val="0"/>
-          <w:numId w:val="5"/>
-        </w:numPr>
-      </w:pPr>
-      <w:r>
-        <w:t>Full Prefix + _bodyname = Body name from scan</w:t>
-      </w:r>
-    </w:p>
-    <w:p>
-      <w:pPr>
-        <w:pStyle w:val="ListParagraph"/>
-        <w:numPr>
-          <w:ilvl w:val="0"/>
-          <w:numId w:val="5"/>
-        </w:numPr>
-      </w:pPr>
-      <w:r>
-        <w:t>Full Prefix + _orbitalperiod = empty or orbital period in seconds</w:t>
-      </w:r>
-    </w:p>
-    <w:p>
-      <w:pPr>
-        <w:pStyle w:val="ListParagraph"/>
-        <w:numPr>
-          <w:ilvl w:val="0"/>
-          <w:numId w:val="5"/>
-        </w:numPr>
-      </w:pPr>
-      <w:r>
-        <w:t>Full Prefix + _rotationalperiod = empty or rotational period in seconds</w:t>
-      </w:r>
-    </w:p>
-    <w:p>
-      <w:pPr>
-        <w:pStyle w:val="ListParagraph"/>
-        <w:numPr>
-          <w:ilvl w:val="0"/>
-          <w:numId w:val="5"/>
-        </w:numPr>
-      </w:pPr>
-      <w:r>
-        <w:t>Full Prefix + _surfacetemperature = empty or temperature in kelvins</w:t>
-      </w:r>
-    </w:p>
-    <w:p>
-      <w:pPr>
-        <w:pStyle w:val="ListParagraph"/>
-        <w:numPr>
-          <w:ilvl w:val="0"/>
-          <w:numId w:val="5"/>
-        </w:numPr>
-      </w:pPr>
-      <w:r>
         <w:t>Full Prefix + _distls = distance from main star in ls, 0 indicates main star</w:t>
       </w:r>
     </w:p>
@@ -21258,7 +21536,6 @@
         </w:numPr>
       </w:pPr>
       <w:r>
-        <w:lastRenderedPageBreak/>
         <w:t xml:space="preserve">Full Prefix </w:t>
       </w:r>
       <w:proofErr w:type="gramStart"/>
@@ -21417,6 +21694,7 @@
         </w:numPr>
       </w:pPr>
       <w:r>
+        <w:lastRenderedPageBreak/>
         <w:t xml:space="preserve">For each Ship known about, Prefix + Ships[N]_ + </w:t>
       </w:r>
       <w:proofErr w:type="gramStart"/>
@@ -21545,12 +21823,32 @@
         <w:spacing w:after="200"/>
       </w:pPr>
       <w:r>
-        <w:t>Target &lt;command Name&gt;</w:t>
-      </w:r>
-    </w:p>
-    <w:p>
-      <w:r>
-        <w:lastRenderedPageBreak/>
+        <w:t>Target</w:t>
+      </w:r>
+      <w:r>
+        <w:t xml:space="preserve"> </w:t>
+      </w:r>
+      <w:r>
+        <w:t>[</w:t>
+      </w:r>
+      <w:r>
+        <w:t>PREFIX &lt;name&gt;] &lt;command&gt;</w:t>
+      </w:r>
+    </w:p>
+    <w:p>
+      <w:r>
+        <w:t xml:space="preserve">&lt;name&gt; = variable prefix, if not given </w:t>
+      </w:r>
+      <w:r>
+        <w:t>T</w:t>
+      </w:r>
+      <w:r>
+        <w:t>_ is the default. If &lt;name&gt; is missing after prefix an error will be produced.</w:t>
+      </w:r>
+    </w:p>
+    <w:p/>
+    <w:p>
+      <w:r>
         <w:t>Command Name (case insensitive):</w:t>
       </w:r>
     </w:p>
@@ -21573,6 +21871,9 @@
       <w:r>
         <w:t xml:space="preserve"> Set target to system which already has a bookmark.  If system is not bookmarked, an error will occur.</w:t>
       </w:r>
+      <w:r>
+        <w:t xml:space="preserve">  Use BOOKMARKS to make or check if a bookmark exists first.</w:t>
+      </w:r>
     </w:p>
     <w:p>
       <w:pPr>
@@ -21583,10 +21884,10 @@
         </w:numPr>
       </w:pPr>
       <w:r>
-        <w:t>BOOKMARKNEW system-name x y z [notes]:  Set target to a new bookmark on a system.  x/y/z give the co-ordinates, notes is the comment.  If the system is already bookmarked, an error will occur</w:t>
-      </w:r>
-      <w:r>
-        <w:t>.</w:t>
+        <w:t xml:space="preserve">GMO gmo-name: </w:t>
+      </w:r>
+      <w:r>
+        <w:t>Set target to a galaxy object called gmo-name.  If the gmo does not exist, an error will occur.</w:t>
       </w:r>
     </w:p>
     <w:p>
@@ -21598,10 +21899,7 @@
         </w:numPr>
       </w:pPr>
       <w:r>
-        <w:t xml:space="preserve">GMO gmo-name: </w:t>
-      </w:r>
-      <w:r>
-        <w:t>Set target to a galaxy object called gmo-name.  If the gmo does not exist, an error will occur.</w:t>
+        <w:t>NOTE system-name: Set target to a note associated with this system-name.  If no note exists, an error will occur.</w:t>
       </w:r>
     </w:p>
     <w:p>
@@ -21613,24 +21911,7 @@
         </w:numPr>
       </w:pPr>
       <w:r>
-        <w:t>NOTE system-name: Set target to a note associated with this system-name.  If no note exists, an error will occur.</w:t>
-      </w:r>
-    </w:p>
-    <w:p>
-      <w:pPr>
-        <w:pStyle w:val="ListParagraph"/>
-        <w:numPr>
-          <w:ilvl w:val="0"/>
-          <w:numId w:val="3"/>
-        </w:numPr>
-      </w:pPr>
-      <w:proofErr w:type="gramStart"/>
-      <w:r>
-        <w:t>GET :</w:t>
-      </w:r>
-      <w:proofErr w:type="gramEnd"/>
-      <w:r>
-        <w:t xml:space="preserve"> Report current target.</w:t>
+        <w:t>GET: Report current target.</w:t>
       </w:r>
     </w:p>
     <w:p>
@@ -21642,7 +21923,7 @@
         </w:numPr>
       </w:pPr>
       <w:r>
-        <w:t>TargetPositionName = name, or empty if not set.  If empty, the following are not written.</w:t>
+        <w:t>Prefix + TargetSet = 1 if set,0 if not.  If not, none of the following are written.</w:t>
       </w:r>
     </w:p>
     <w:p>
@@ -21653,13 +21934,11 @@
           <w:numId w:val="3"/>
         </w:numPr>
       </w:pPr>
-      <w:proofErr w:type="gramStart"/>
-      <w:r>
-        <w:t>TargetPositionType :</w:t>
-      </w:r>
-      <w:proofErr w:type="gramEnd"/>
-      <w:r>
-        <w:t xml:space="preserve"> Notemark, Bookmark or GMO.  </w:t>
+      <w:r>
+        <w:t xml:space="preserve">Prefix+ </w:t>
+      </w:r>
+      <w:r>
+        <w:t>TargetPositionName = name, or empty if not set.  If empty, the following are not written.</w:t>
       </w:r>
     </w:p>
     <w:p>
@@ -21671,7 +21950,7 @@
         </w:numPr>
       </w:pPr>
       <w:r>
-        <w:t>TargetX</w:t>
+        <w:t>Prefix + TargetPositionFullName = name with any internal prefixes on it</w:t>
       </w:r>
     </w:p>
     <w:p>
@@ -21683,7 +21962,7 @@
         </w:numPr>
       </w:pPr>
       <w:r>
-        <w:t>TargetY</w:t>
+        <w:t>Prefix + TargetType = Bookmark, GMO or Notemark.</w:t>
       </w:r>
     </w:p>
     <w:p>
@@ -21695,6 +21974,39 @@
         </w:numPr>
       </w:pPr>
       <w:r>
+        <w:t xml:space="preserve">Prefix + </w:t>
+      </w:r>
+      <w:r>
+        <w:t>TargetX</w:t>
+      </w:r>
+    </w:p>
+    <w:p>
+      <w:pPr>
+        <w:pStyle w:val="ListParagraph"/>
+        <w:numPr>
+          <w:ilvl w:val="1"/>
+          <w:numId w:val="3"/>
+        </w:numPr>
+      </w:pPr>
+      <w:r>
+        <w:t xml:space="preserve">Prefix + </w:t>
+      </w:r>
+      <w:r>
+        <w:t>TargetY</w:t>
+      </w:r>
+    </w:p>
+    <w:p>
+      <w:pPr>
+        <w:pStyle w:val="ListParagraph"/>
+        <w:numPr>
+          <w:ilvl w:val="1"/>
+          <w:numId w:val="3"/>
+        </w:numPr>
+      </w:pPr>
+      <w:r>
+        <w:t xml:space="preserve">Prefix + </w:t>
+      </w:r>
+      <w:r>
         <w:t>TargetZ</w:t>
       </w:r>
     </w:p>
@@ -21705,14 +22017,6 @@
     </w:p>
     <w:p>
       <w:pPr>
-        <w:spacing w:after="200"/>
-      </w:pPr>
-      <w:r>
-        <w:t>Notemarks are associated with notes on systems and are not supported for future use.</w:t>
-      </w:r>
-    </w:p>
-    <w:p>
-      <w:pPr>
         <w:pStyle w:val="Heading3"/>
       </w:pPr>
       <w:r>
@@ -21727,6 +22031,7 @@
     <w:p/>
     <w:p>
       <w:r>
+        <w:lastRenderedPageBreak/>
         <w:t>Timers are one shot, but you can just ask for the timer to run again using the same name.  Multiple timers with the same &lt;name&gt; can be running at any one time. If you want a unique timer, which is reset to the given interval if Timer is used again before it times out, preceed the name with a plus symbol (note if JID is given, the original JID will be applied when the timer does tick out).</w:t>
       </w:r>
     </w:p>
@@ -24080,7 +24385,6 @@
   <w:style w:type="character" w:default="1" w:styleId="DefaultParagraphFont">
     <w:name w:val="Default Paragraph Font"/>
     <w:uiPriority w:val="1"/>
-    <w:semiHidden/>
     <w:unhideWhenUsed/>
   </w:style>
   <w:style w:type="table" w:default="1" w:styleId="TableNormal">
@@ -24578,7 +24882,7 @@
 </file>
 
 <file path=customXml/itemProps1.xml><?xml version="1.0" encoding="utf-8"?>
-<ds:datastoreItem xmlns:ds="http://schemas.openxmlformats.org/officeDocument/2006/customXml" ds:itemID="{D0CF2B0A-3CF9-42AB-95B7-66ED2046F442}">
+<ds:datastoreItem xmlns:ds="http://schemas.openxmlformats.org/officeDocument/2006/customXml" ds:itemID="{9027ABFC-1BB3-4973-AAB7-F32FAD4BE5C7}">
   <ds:schemaRefs>
     <ds:schemaRef ds:uri="http://schemas.openxmlformats.org/officeDocument/2006/bibliography"/>
   </ds:schemaRefs>

</xml_diff>

<commit_message>
Add STAR NEAREST computation, Add COMMANDERS
Fix up captains log a bit to add DELETE
</commit_message>
<xml_diff>
--- a/Docs/Action V13 - ED 10.5.docx
+++ b/Docs/Action V13 - ED 10.5.docx
@@ -17083,7 +17083,13 @@
     </w:p>
     <w:p>
       <w:r>
-        <w:t>&lt;name&gt; = variable prefix, if not given CL_ is the default. If &lt;name&gt; is missing after prefix an error will be produced.</w:t>
+        <w:t>&lt;name&gt; = variable prefix, if not given C</w:t>
+      </w:r>
+      <w:r>
+        <w:t>MDR</w:t>
+      </w:r>
+      <w:r>
+        <w:t>_ is the default. If &lt;name&gt; is missing after prefix an error will be produced.</w:t>
       </w:r>
     </w:p>
     <w:p>
@@ -17301,7 +17307,31 @@
         <w:rPr>
           <w:sz w:val="22"/>
         </w:rPr>
-        <w:t>Each CL entry will have a prefix set to:</w:t>
+        <w:t xml:space="preserve">Each </w:t>
+      </w:r>
+      <w:r>
+        <w:rPr>
+          <w:sz w:val="22"/>
+        </w:rPr>
+        <w:t>commander</w:t>
+      </w:r>
+      <w:r>
+        <w:rPr>
+          <w:sz w:val="22"/>
+        </w:rPr>
+        <w:t xml:space="preserve"> entry will have a prefix set to:</w:t>
+      </w:r>
+      <w:r>
+        <w:rPr>
+          <w:sz w:val="22"/>
+        </w:rPr>
+        <w:t xml:space="preserve"> </w:t>
+      </w:r>
+      <w:r>
+        <w:rPr>
+          <w:sz w:val="22"/>
+        </w:rPr>
+        <w:t>Prefix + “_” + Index + “_”.    Index is 1,2,3 etc.</w:t>
       </w:r>
     </w:p>
     <w:p>
@@ -17318,44 +17348,8 @@
       <w:r>
         <w:rPr>
           <w:sz w:val="22"/>
-          <w:lang w:val="es-ES"/>
-        </w:rPr>
-        <w:t>CL</w:t>
-      </w:r>
-      <w:r>
-        <w:rPr>
-          <w:sz w:val="22"/>
-          <w:lang w:val="es-ES"/>
-        </w:rPr>
-        <w:t xml:space="preserve">Prefix = Prefix + “_” + </w:t>
-      </w:r>
-      <w:r>
-        <w:rPr>
-          <w:sz w:val="22"/>
-          <w:lang w:val="es-ES"/>
-        </w:rPr>
-        <w:t>CL</w:t>
-      </w:r>
-      <w:r>
-        <w:rPr>
-          <w:sz w:val="22"/>
-          <w:lang w:val="es-ES"/>
-        </w:rPr>
-        <w:t xml:space="preserve">Index + “_”.    </w:t>
-      </w:r>
-      <w:r>
-        <w:rPr>
-          <w:sz w:val="22"/>
-          <w:lang w:val="es-ES"/>
-        </w:rPr>
-        <w:t>CLI</w:t>
-      </w:r>
-      <w:r>
-        <w:rPr>
-          <w:sz w:val="22"/>
-          <w:lang w:val="es-ES"/>
-        </w:rPr>
-        <w:t>ndex is 1,2,3 etc.</w:t>
+        </w:rPr>
+        <w:t>Prefix + TotalCount will hold the number of bookmarks in total.</w:t>
       </w:r>
     </w:p>
     <w:p>
@@ -17373,7 +17367,687 @@
         <w:rPr>
           <w:sz w:val="22"/>
         </w:rPr>
-        <w:t>Prefix + TotalCount will hold the number of bookmarks in total.</w:t>
+        <w:t>Prefix + MatchCount will hold the number of bookmarks in total.</w:t>
+      </w:r>
+    </w:p>
+    <w:p/>
+    <w:p>
+      <w:r>
+        <w:t>The following commands allow you to find an entry:</w:t>
+      </w:r>
+    </w:p>
+    <w:p>
+      <w:pPr>
+        <w:pStyle w:val="ListParagraph"/>
+        <w:numPr>
+          <w:ilvl w:val="0"/>
+          <w:numId w:val="6"/>
+        </w:numPr>
+        <w:rPr>
+          <w:sz w:val="22"/>
+        </w:rPr>
+      </w:pPr>
+      <w:r>
+        <w:rPr>
+          <w:sz w:val="22"/>
+        </w:rPr>
+        <w:t xml:space="preserve">FROM &lt;ID&gt;: </w:t>
+      </w:r>
+      <w:r>
+        <w:rPr>
+          <w:sz w:val="22"/>
+        </w:rPr>
+        <w:t>Select ID.</w:t>
+      </w:r>
+      <w:r>
+        <w:rPr>
+          <w:sz w:val="22"/>
+        </w:rPr>
+        <w:t xml:space="preserve"> </w:t>
+      </w:r>
+    </w:p>
+    <w:p>
+      <w:pPr>
+        <w:pStyle w:val="ListParagraph"/>
+        <w:numPr>
+          <w:ilvl w:val="0"/>
+          <w:numId w:val="6"/>
+        </w:numPr>
+        <w:rPr>
+          <w:sz w:val="22"/>
+        </w:rPr>
+      </w:pPr>
+      <w:r>
+        <w:rPr>
+          <w:sz w:val="22"/>
+        </w:rPr>
+        <w:t xml:space="preserve">LAST: </w:t>
+      </w:r>
+      <w:r>
+        <w:rPr>
+          <w:sz w:val="22"/>
+        </w:rPr>
+        <w:t>Select</w:t>
+      </w:r>
+      <w:r>
+        <w:rPr>
+          <w:sz w:val="22"/>
+        </w:rPr>
+        <w:t xml:space="preserve"> last entry</w:t>
+      </w:r>
+      <w:r>
+        <w:rPr>
+          <w:sz w:val="22"/>
+        </w:rPr>
+        <w:t>.</w:t>
+      </w:r>
+    </w:p>
+    <w:p>
+      <w:pPr>
+        <w:pStyle w:val="ListParagraph"/>
+        <w:numPr>
+          <w:ilvl w:val="0"/>
+          <w:numId w:val="6"/>
+        </w:numPr>
+        <w:rPr>
+          <w:sz w:val="22"/>
+        </w:rPr>
+      </w:pPr>
+      <w:r>
+        <w:rPr>
+          <w:sz w:val="22"/>
+        </w:rPr>
+        <w:t xml:space="preserve">FIRST: </w:t>
+      </w:r>
+      <w:r>
+        <w:rPr>
+          <w:sz w:val="22"/>
+        </w:rPr>
+        <w:t>Select</w:t>
+      </w:r>
+      <w:r>
+        <w:rPr>
+          <w:sz w:val="22"/>
+        </w:rPr>
+        <w:t xml:space="preserve"> first entry</w:t>
+      </w:r>
+      <w:r>
+        <w:rPr>
+          <w:sz w:val="22"/>
+        </w:rPr>
+        <w:t xml:space="preserve">. </w:t>
+      </w:r>
+    </w:p>
+    <w:p>
+      <w:pPr>
+        <w:pStyle w:val="ListParagraph"/>
+        <w:numPr>
+          <w:ilvl w:val="0"/>
+          <w:numId w:val="6"/>
+        </w:numPr>
+        <w:rPr>
+          <w:sz w:val="22"/>
+        </w:rPr>
+      </w:pPr>
+      <w:r>
+        <w:rPr>
+          <w:sz w:val="22"/>
+        </w:rPr>
+        <w:t xml:space="preserve">TIME &lt;time&gt;: </w:t>
+      </w:r>
+      <w:r>
+        <w:rPr>
+          <w:sz w:val="22"/>
+        </w:rPr>
+        <w:t xml:space="preserve">Select </w:t>
+      </w:r>
+      <w:r>
+        <w:rPr>
+          <w:sz w:val="22"/>
+        </w:rPr>
+        <w:t xml:space="preserve">first entry on </w:t>
+      </w:r>
+      <w:r>
+        <w:rPr>
+          <w:sz w:val="22"/>
+        </w:rPr>
+        <w:t xml:space="preserve">or </w:t>
+      </w:r>
+      <w:r>
+        <w:rPr>
+          <w:sz w:val="22"/>
+        </w:rPr>
+        <w:t xml:space="preserve">after this </w:t>
+      </w:r>
+      <w:r>
+        <w:rPr>
+          <w:sz w:val="22"/>
+        </w:rPr>
+        <w:t xml:space="preserve">UTC </w:t>
+      </w:r>
+      <w:r>
+        <w:rPr>
+          <w:sz w:val="22"/>
+        </w:rPr>
+        <w:t>time</w:t>
+      </w:r>
+      <w:r>
+        <w:rPr>
+          <w:sz w:val="22"/>
+        </w:rPr>
+        <w:t xml:space="preserve"> if one exists</w:t>
+      </w:r>
+      <w:r>
+        <w:rPr>
+          <w:sz w:val="22"/>
+        </w:rPr>
+        <w:t xml:space="preserve">.  </w:t>
+      </w:r>
+      <w:r>
+        <w:rPr>
+          <w:sz w:val="22"/>
+        </w:rPr>
+        <w:t>Quotes may be used if the time contains spaces</w:t>
+      </w:r>
+      <w:r>
+        <w:rPr>
+          <w:sz w:val="22"/>
+        </w:rPr>
+        <w:t xml:space="preserve">. </w:t>
+      </w:r>
+    </w:p>
+    <w:p>
+      <w:pPr>
+        <w:pStyle w:val="ListParagraph"/>
+        <w:numPr>
+          <w:ilvl w:val="0"/>
+          <w:numId w:val="6"/>
+        </w:numPr>
+        <w:rPr>
+          <w:sz w:val="22"/>
+        </w:rPr>
+      </w:pPr>
+      <w:r>
+        <w:rPr>
+          <w:sz w:val="22"/>
+        </w:rPr>
+        <w:lastRenderedPageBreak/>
+        <w:t xml:space="preserve">FROM/LAST/FIRST/TIME FORWARD: </w:t>
+      </w:r>
+      <w:r>
+        <w:rPr>
+          <w:sz w:val="22"/>
+        </w:rPr>
+        <w:t xml:space="preserve">Select </w:t>
+      </w:r>
+      <w:r>
+        <w:rPr>
+          <w:sz w:val="22"/>
+        </w:rPr>
+        <w:t>the next entry after the one found by one of the first types.</w:t>
+      </w:r>
+    </w:p>
+    <w:p>
+      <w:pPr>
+        <w:pStyle w:val="ListParagraph"/>
+        <w:numPr>
+          <w:ilvl w:val="0"/>
+          <w:numId w:val="6"/>
+        </w:numPr>
+        <w:rPr>
+          <w:sz w:val="22"/>
+        </w:rPr>
+      </w:pPr>
+      <w:r>
+        <w:rPr>
+          <w:sz w:val="22"/>
+        </w:rPr>
+        <w:t xml:space="preserve">FROM/LAST/FIRST/TIME BACKWARD: </w:t>
+      </w:r>
+      <w:r>
+        <w:rPr>
+          <w:sz w:val="22"/>
+        </w:rPr>
+        <w:t>Select</w:t>
+      </w:r>
+      <w:r>
+        <w:rPr>
+          <w:sz w:val="22"/>
+        </w:rPr>
+        <w:t xml:space="preserve"> the previous entry after the one found by one of the first types.</w:t>
+      </w:r>
+    </w:p>
+    <w:p/>
+    <w:p>
+      <w:r>
+        <w:t>If no entry exists</w:t>
+      </w:r>
+      <w:r>
+        <w:t xml:space="preserve"> from one of the searches above</w:t>
+      </w:r>
+      <w:r>
+        <w:t>, Prefix + ID will be -1</w:t>
+      </w:r>
+      <w:r>
+        <w:t xml:space="preserve"> and the other variables will not be reported.  No error will be reported for searches.</w:t>
+      </w:r>
+    </w:p>
+    <w:p/>
+    <w:p>
+      <w:r>
+        <w:t>The following allow you to alter the log:</w:t>
+      </w:r>
+    </w:p>
+    <w:p>
+      <w:pPr>
+        <w:pStyle w:val="ListParagraph"/>
+        <w:numPr>
+          <w:ilvl w:val="0"/>
+          <w:numId w:val="6"/>
+        </w:numPr>
+        <w:rPr>
+          <w:sz w:val="22"/>
+        </w:rPr>
+      </w:pPr>
+      <w:r>
+        <w:rPr>
+          <w:sz w:val="22"/>
+        </w:rPr>
+        <w:t xml:space="preserve">FROM/LAST/FIRST/TIME </w:t>
+      </w:r>
+      <w:r>
+        <w:rPr>
+          <w:sz w:val="22"/>
+        </w:rPr>
+        <w:t xml:space="preserve">[FORWARD|BACKWARD] </w:t>
+      </w:r>
+      <w:r>
+        <w:rPr>
+          <w:sz w:val="22"/>
+        </w:rPr>
+        <w:t>DELETE: delete the item identified.  An error will be produced if an entry to delete is not found.</w:t>
+      </w:r>
+    </w:p>
+    <w:p>
+      <w:pPr>
+        <w:pStyle w:val="ListParagraph"/>
+        <w:numPr>
+          <w:ilvl w:val="0"/>
+          <w:numId w:val="6"/>
+        </w:numPr>
+        <w:rPr>
+          <w:sz w:val="22"/>
+        </w:rPr>
+      </w:pPr>
+      <w:r>
+        <w:rPr>
+          <w:sz w:val="22"/>
+        </w:rPr>
+        <w:t xml:space="preserve">ADD &lt;systemname&gt; &lt;bodyname&gt; &lt;TIMEUTC&gt; </w:t>
+      </w:r>
+      <w:r>
+        <w:rPr>
+          <w:sz w:val="22"/>
+        </w:rPr>
+        <w:t>[</w:t>
+      </w:r>
+      <w:r>
+        <w:rPr>
+          <w:sz w:val="22"/>
+        </w:rPr>
+        <w:t>&lt;note&gt; [&lt;taglist&gt;]</w:t>
+      </w:r>
+      <w:r>
+        <w:rPr>
+          <w:sz w:val="22"/>
+        </w:rPr>
+        <w:t>]</w:t>
+      </w:r>
+      <w:r>
+        <w:rPr>
+          <w:sz w:val="22"/>
+        </w:rPr>
+        <w:t>: Add a new entry</w:t>
+      </w:r>
+    </w:p>
+    <w:p>
+      <w:pPr>
+        <w:pStyle w:val="ListParagraph"/>
+        <w:numPr>
+          <w:ilvl w:val="0"/>
+          <w:numId w:val="6"/>
+        </w:numPr>
+        <w:rPr>
+          <w:sz w:val="22"/>
+        </w:rPr>
+      </w:pPr>
+      <w:r>
+        <w:rPr>
+          <w:sz w:val="22"/>
+        </w:rPr>
+        <w:t>ADDHERE [&lt;note&gt; [&lt;taglist&gt;]]</w:t>
+      </w:r>
+      <w:r>
+        <w:rPr>
+          <w:sz w:val="22"/>
+        </w:rPr>
+        <w:t xml:space="preserve">: </w:t>
+      </w:r>
+      <w:r>
+        <w:rPr>
+          <w:sz w:val="22"/>
+        </w:rPr>
+        <w:t>Add a new entry using the current time and location.</w:t>
+      </w:r>
+      <w:r>
+        <w:rPr>
+          <w:sz w:val="22"/>
+        </w:rPr>
+        <w:t xml:space="preserve"> </w:t>
+      </w:r>
+    </w:p>
+    <w:p/>
+    <w:p>
+      <w:r>
+        <w:t>The following allow manipulation of the tagging lists.</w:t>
+      </w:r>
+    </w:p>
+    <w:p>
+      <w:pPr>
+        <w:pStyle w:val="ListParagraph"/>
+        <w:numPr>
+          <w:ilvl w:val="0"/>
+          <w:numId w:val="6"/>
+        </w:numPr>
+        <w:rPr>
+          <w:sz w:val="22"/>
+        </w:rPr>
+      </w:pPr>
+      <w:r>
+        <w:rPr>
+          <w:sz w:val="22"/>
+        </w:rPr>
+        <w:t>TAGLIST: Report tags</w:t>
+      </w:r>
+      <w:r>
+        <w:rPr>
+          <w:sz w:val="22"/>
+        </w:rPr>
+        <w:t xml:space="preserve"> and icons.</w:t>
+      </w:r>
+      <w:r>
+        <w:rPr>
+          <w:sz w:val="22"/>
+        </w:rPr>
+        <w:t xml:space="preserve">  Prefix + Tags will have the tag list.</w:t>
+      </w:r>
+    </w:p>
+    <w:p>
+      <w:pPr>
+        <w:pStyle w:val="ListParagraph"/>
+        <w:numPr>
+          <w:ilvl w:val="0"/>
+          <w:numId w:val="6"/>
+        </w:numPr>
+        <w:rPr>
+          <w:sz w:val="22"/>
+        </w:rPr>
+      </w:pPr>
+      <w:r>
+        <w:rPr>
+          <w:sz w:val="22"/>
+          <w:lang w:val="de-DE"/>
+        </w:rPr>
+        <w:t>SETTA</w:t>
+      </w:r>
+      <w:r>
+        <w:rPr>
+          <w:sz w:val="22"/>
+          <w:lang w:val="de-DE"/>
+        </w:rPr>
+        <w:t>G</w:t>
+      </w:r>
+      <w:r>
+        <w:rPr>
+          <w:sz w:val="22"/>
+          <w:lang w:val="de-DE"/>
+        </w:rPr>
+        <w:t>LIST &lt;tags&gt;: Set Tag l</w:t>
+      </w:r>
+      <w:r>
+        <w:rPr>
+          <w:sz w:val="22"/>
+          <w:lang w:val="de-DE"/>
+        </w:rPr>
+        <w:t>is</w:t>
+      </w:r>
+      <w:r>
+        <w:rPr>
+          <w:sz w:val="22"/>
+          <w:lang w:val="de-DE"/>
+        </w:rPr>
+        <w:t xml:space="preserve">t.  </w:t>
+      </w:r>
+      <w:r>
+        <w:rPr>
+          <w:sz w:val="22"/>
+        </w:rPr>
+        <w:t>Any unknown icons will c</w:t>
+      </w:r>
+      <w:r>
+        <w:rPr>
+          <w:sz w:val="22"/>
+        </w:rPr>
+        <w:t>ause an entry to be ignored. Use the same format as reported in TAGLIST.</w:t>
+      </w:r>
+    </w:p>
+    <w:p>
+      <w:pPr>
+        <w:ind w:left="360"/>
+      </w:pPr>
+    </w:p>
+    <w:p>
+      <w:r>
+        <w:t>Options output the following variable, per Captains Log</w:t>
+      </w:r>
+      <w:r>
+        <w:t>:</w:t>
+      </w:r>
+    </w:p>
+    <w:p>
+      <w:pPr>
+        <w:pStyle w:val="ListParagraph"/>
+        <w:numPr>
+          <w:ilvl w:val="0"/>
+          <w:numId w:val="3"/>
+        </w:numPr>
+      </w:pPr>
+      <w:r>
+        <w:t>Prefix + I</w:t>
+      </w:r>
+      <w:r>
+        <w:t>d</w:t>
+      </w:r>
+      <w:r>
+        <w:t>: Internal index of CL entry</w:t>
+      </w:r>
+    </w:p>
+    <w:p>
+      <w:pPr>
+        <w:pStyle w:val="ListParagraph"/>
+        <w:numPr>
+          <w:ilvl w:val="0"/>
+          <w:numId w:val="3"/>
+        </w:numPr>
+      </w:pPr>
+      <w:r>
+        <w:t>Prefix + TimeUTC: Time</w:t>
+      </w:r>
+    </w:p>
+    <w:p>
+      <w:pPr>
+        <w:pStyle w:val="ListParagraph"/>
+        <w:numPr>
+          <w:ilvl w:val="0"/>
+          <w:numId w:val="3"/>
+        </w:numPr>
+      </w:pPr>
+      <w:r>
+        <w:t>Prefix + TimeLocal: Time local</w:t>
+      </w:r>
+    </w:p>
+    <w:p>
+      <w:pPr>
+        <w:pStyle w:val="ListParagraph"/>
+        <w:numPr>
+          <w:ilvl w:val="0"/>
+          <w:numId w:val="3"/>
+        </w:numPr>
+      </w:pPr>
+      <w:r>
+        <w:t>Prefix + SystemName: system name</w:t>
+      </w:r>
+    </w:p>
+    <w:p>
+      <w:pPr>
+        <w:pStyle w:val="ListParagraph"/>
+        <w:numPr>
+          <w:ilvl w:val="0"/>
+          <w:numId w:val="3"/>
+        </w:numPr>
+      </w:pPr>
+      <w:r>
+        <w:t>Prefix + BodyName: body name</w:t>
+      </w:r>
+    </w:p>
+    <w:p>
+      <w:pPr>
+        <w:pStyle w:val="ListParagraph"/>
+        <w:numPr>
+          <w:ilvl w:val="0"/>
+          <w:numId w:val="3"/>
+        </w:numPr>
+      </w:pPr>
+      <w:r>
+        <w:t>Prefix + Note: Note text</w:t>
+      </w:r>
+    </w:p>
+    <w:p>
+      <w:pPr>
+        <w:pStyle w:val="ListParagraph"/>
+        <w:numPr>
+          <w:ilvl w:val="0"/>
+          <w:numId w:val="3"/>
+        </w:numPr>
+      </w:pPr>
+      <w:r>
+        <w:t>CLPrefix + Tags: Tag list, semicolon separated</w:t>
+      </w:r>
+      <w:r>
+        <w:t>, s</w:t>
+      </w:r>
+      <w:r>
+        <w:t>emicolon at end.</w:t>
+      </w:r>
+    </w:p>
+    <w:p>
+      <w:pPr>
+        <w:pStyle w:val="Heading3"/>
+      </w:pPr>
+      <w:r>
+        <w:t>C</w:t>
+      </w:r>
+      <w:r>
+        <w:t>ommanders</w:t>
+      </w:r>
+      <w:r>
+        <w:t xml:space="preserve"> </w:t>
+      </w:r>
+      <w:r>
+        <w:rPr>
+          <w:vertAlign w:val="superscript"/>
+        </w:rPr>
+        <w:t>[13]</w:t>
+      </w:r>
+    </w:p>
+    <w:p>
+      <w:r>
+        <w:t>List commanders</w:t>
+      </w:r>
+      <w:bookmarkStart w:id="0" w:name="_GoBack"/>
+      <w:bookmarkEnd w:id="0"/>
+      <w:r>
+        <w:t xml:space="preserve"> and control commander.</w:t>
+      </w:r>
+    </w:p>
+    <w:p/>
+    <w:p>
+      <w:pPr>
+        <w:spacing w:after="200"/>
+      </w:pPr>
+      <w:r>
+        <w:t>COMMANDERS</w:t>
+      </w:r>
+      <w:r>
+        <w:t xml:space="preserve"> [PREFIX &lt;name&gt;] [CMDR &lt;cmdr&gt;] &lt;command&gt;</w:t>
+      </w:r>
+    </w:p>
+    <w:p>
+      <w:r>
+        <w:t>&lt;name&gt; = variable prefix, if not given CL_ is the default. If &lt;name&gt; is missing after prefix an error will be produced.</w:t>
+      </w:r>
+    </w:p>
+    <w:p>
+      <w:r>
+        <w:t>&lt;cmdr&gt; = commander name.  Error will be produced if commander not found.</w:t>
+      </w:r>
+    </w:p>
+    <w:p/>
+    <w:p>
+      <w:r>
+        <w:t>&lt;command&gt; = Command to execute.  Zero or more parameters can follow each command. The following commands are supported:</w:t>
+      </w:r>
+    </w:p>
+    <w:p>
+      <w:pPr>
+        <w:pStyle w:val="ListParagraph"/>
+        <w:numPr>
+          <w:ilvl w:val="0"/>
+          <w:numId w:val="6"/>
+        </w:numPr>
+        <w:rPr>
+          <w:sz w:val="22"/>
+        </w:rPr>
+      </w:pPr>
+      <w:r>
+        <w:rPr>
+          <w:sz w:val="22"/>
+        </w:rPr>
+        <w:t xml:space="preserve">List </w:t>
+      </w:r>
+      <w:r>
+        <w:rPr>
+          <w:sz w:val="22"/>
+        </w:rPr>
+        <w:t>[&lt;wildcard&gt;]</w:t>
+      </w:r>
+      <w:r>
+        <w:rPr>
+          <w:sz w:val="22"/>
+        </w:rPr>
+        <w:t xml:space="preserve">: List all </w:t>
+      </w:r>
+      <w:r>
+        <w:rPr>
+          <w:sz w:val="22"/>
+        </w:rPr>
+        <w:t>commanders matching wildcard.</w:t>
+      </w:r>
+      <w:r>
+        <w:rPr>
+          <w:sz w:val="22"/>
+        </w:rPr>
+        <w:t xml:space="preserve"> </w:t>
       </w:r>
     </w:p>
     <w:p>
@@ -17391,9 +18065,87 @@
         <w:rPr>
           <w:sz w:val="22"/>
         </w:rPr>
+        <w:t>&lt;wildcard&gt; is the text to search for, normal w</w:t>
+      </w:r>
+      <w:r>
+        <w:rPr>
+          <w:sz w:val="22"/>
+        </w:rPr>
+        <w:t>ildcard</w:t>
+      </w:r>
+      <w:r>
+        <w:rPr>
+          <w:sz w:val="22"/>
+        </w:rPr>
+        <w:t>s</w:t>
+      </w:r>
+      <w:r>
+        <w:rPr>
+          <w:sz w:val="22"/>
+        </w:rPr>
+        <w:t xml:space="preserve"> can be used </w:t>
+      </w:r>
+    </w:p>
+    <w:p>
+      <w:pPr>
+        <w:pStyle w:val="ListParagraph"/>
+        <w:numPr>
+          <w:ilvl w:val="1"/>
+          <w:numId w:val="6"/>
+        </w:numPr>
+        <w:rPr>
+          <w:sz w:val="22"/>
+        </w:rPr>
+      </w:pPr>
+      <w:r>
+        <w:rPr>
+          <w:sz w:val="22"/>
+        </w:rPr>
+        <w:t>Each entry will have a prefix set to: Prefix + “_” + CLIndex + “_”.    CLIndex is 1,2,3 etc.</w:t>
+      </w:r>
+    </w:p>
+    <w:p>
+      <w:pPr>
+        <w:pStyle w:val="ListParagraph"/>
+        <w:numPr>
+          <w:ilvl w:val="1"/>
+          <w:numId w:val="6"/>
+        </w:numPr>
+        <w:rPr>
+          <w:sz w:val="22"/>
+        </w:rPr>
+      </w:pPr>
+      <w:r>
+        <w:rPr>
+          <w:sz w:val="22"/>
+        </w:rPr>
+        <w:t>Prefix + TotalCount will hold the number of bookmarks in total.</w:t>
+      </w:r>
+    </w:p>
+    <w:p>
+      <w:pPr>
+        <w:pStyle w:val="ListParagraph"/>
+        <w:numPr>
+          <w:ilvl w:val="1"/>
+          <w:numId w:val="6"/>
+        </w:numPr>
+        <w:rPr>
+          <w:sz w:val="22"/>
+        </w:rPr>
+      </w:pPr>
+      <w:r>
+        <w:rPr>
+          <w:sz w:val="22"/>
+        </w:rPr>
         <w:t>Prefix + MatchCount will hold the number of bookmarks in total.</w:t>
       </w:r>
     </w:p>
+    <w:p/>
+    <w:p>
+      <w:r>
+        <w:t>The following commands allow you:</w:t>
+      </w:r>
+    </w:p>
     <w:p>
       <w:pPr>
         <w:pStyle w:val="ListParagraph"/>
@@ -17401,342 +18153,23 @@
           <w:ilvl w:val="0"/>
           <w:numId w:val="6"/>
         </w:numPr>
-        <w:rPr>
-          <w:sz w:val="22"/>
-        </w:rPr>
-      </w:pPr>
-      <w:r>
-        <w:rPr>
-          <w:sz w:val="22"/>
-        </w:rPr>
-        <w:t>FROM &lt;ID&gt;: Report on ID</w:t>
-      </w:r>
-      <w:r>
-        <w:rPr>
-          <w:sz w:val="22"/>
-        </w:rPr>
-        <w:t>.</w:t>
-      </w:r>
-      <w:r>
-        <w:rPr>
-          <w:sz w:val="22"/>
-        </w:rPr>
-        <w:t xml:space="preserve">  CLPrefix = Prefix.</w:t>
-      </w:r>
-    </w:p>
-    <w:p>
-      <w:pPr>
-        <w:pStyle w:val="ListParagraph"/>
-        <w:numPr>
-          <w:ilvl w:val="0"/>
-          <w:numId w:val="6"/>
-        </w:numPr>
-        <w:rPr>
-          <w:sz w:val="22"/>
-        </w:rPr>
-      </w:pPr>
-      <w:r>
-        <w:rPr>
-          <w:sz w:val="22"/>
-        </w:rPr>
-        <w:t>LAST: Report on last entry</w:t>
-      </w:r>
-      <w:r>
-        <w:rPr>
-          <w:sz w:val="22"/>
-        </w:rPr>
-        <w:t>. CLPrefix = Prefix.</w:t>
-      </w:r>
-    </w:p>
-    <w:p>
-      <w:pPr>
-        <w:pStyle w:val="ListParagraph"/>
-        <w:numPr>
-          <w:ilvl w:val="0"/>
-          <w:numId w:val="6"/>
-        </w:numPr>
-        <w:rPr>
-          <w:sz w:val="22"/>
-        </w:rPr>
-      </w:pPr>
-      <w:r>
-        <w:rPr>
-          <w:sz w:val="22"/>
-        </w:rPr>
-        <w:t>FIRST: Report on first entry</w:t>
-      </w:r>
-      <w:r>
-        <w:rPr>
-          <w:sz w:val="22"/>
-        </w:rPr>
-        <w:t>. CLPrefix = Prefix.</w:t>
-      </w:r>
-    </w:p>
-    <w:p>
-      <w:pPr>
-        <w:pStyle w:val="ListParagraph"/>
-        <w:numPr>
-          <w:ilvl w:val="0"/>
-          <w:numId w:val="6"/>
-        </w:numPr>
-        <w:rPr>
-          <w:sz w:val="22"/>
-        </w:rPr>
-      </w:pPr>
-      <w:r>
-        <w:rPr>
-          <w:sz w:val="22"/>
-        </w:rPr>
-        <w:t xml:space="preserve">TIME &lt;time&gt;: Report on first entry on after or at this </w:t>
-      </w:r>
-      <w:r>
-        <w:rPr>
-          <w:sz w:val="22"/>
-        </w:rPr>
-        <w:t xml:space="preserve">UTC </w:t>
-      </w:r>
-      <w:r>
-        <w:rPr>
-          <w:sz w:val="22"/>
-        </w:rPr>
-        <w:t>time</w:t>
-      </w:r>
-      <w:r>
-        <w:rPr>
-          <w:sz w:val="22"/>
-        </w:rPr>
-        <w:t xml:space="preserve">.  </w:t>
-      </w:r>
-      <w:r>
-        <w:rPr>
-          <w:sz w:val="22"/>
-        </w:rPr>
-        <w:t>Quotes may be used if the time contains spaces</w:t>
-      </w:r>
-    </w:p>
-    <w:p>
-      <w:pPr>
-        <w:pStyle w:val="ListParagraph"/>
-        <w:numPr>
-          <w:ilvl w:val="0"/>
-          <w:numId w:val="6"/>
-        </w:numPr>
-        <w:rPr>
-          <w:sz w:val="22"/>
-        </w:rPr>
-      </w:pPr>
-      <w:r>
-        <w:rPr>
-          <w:sz w:val="22"/>
-        </w:rPr>
-        <w:t>FROM/LAST/FIRST/TIME FORWARD: Report on the next entry after the one found by one of the first types.</w:t>
-      </w:r>
-    </w:p>
-    <w:p>
-      <w:pPr>
-        <w:pStyle w:val="ListParagraph"/>
-        <w:numPr>
-          <w:ilvl w:val="0"/>
-          <w:numId w:val="6"/>
-        </w:numPr>
-        <w:rPr>
-          <w:sz w:val="22"/>
-        </w:rPr>
-      </w:pPr>
-      <w:r>
-        <w:rPr>
-          <w:sz w:val="22"/>
-        </w:rPr>
-        <w:lastRenderedPageBreak/>
-        <w:t>FROM/LAST/FIRST/TIME BACKWARD: Report on the previous entry after the one found by one of the first types.</w:t>
-      </w:r>
-    </w:p>
-    <w:p>
-      <w:pPr>
-        <w:pStyle w:val="ListParagraph"/>
-        <w:numPr>
-          <w:ilvl w:val="0"/>
-          <w:numId w:val="6"/>
-        </w:numPr>
-        <w:rPr>
-          <w:sz w:val="22"/>
-        </w:rPr>
-      </w:pPr>
-      <w:r>
-        <w:rPr>
-          <w:sz w:val="22"/>
-        </w:rPr>
-        <w:t xml:space="preserve">ADD &lt;systemname&gt; &lt;bodyname&gt; &lt;TIMEUTC&gt; </w:t>
-      </w:r>
-      <w:r>
-        <w:rPr>
-          <w:sz w:val="22"/>
-        </w:rPr>
-        <w:t>[</w:t>
-      </w:r>
-      <w:r>
-        <w:rPr>
-          <w:sz w:val="22"/>
-        </w:rPr>
-        <w:t>&lt;note&gt; [&lt;taglist&gt;]</w:t>
-      </w:r>
-      <w:r>
-        <w:rPr>
-          <w:sz w:val="22"/>
-        </w:rPr>
-        <w:t>]</w:t>
-      </w:r>
-    </w:p>
-    <w:p>
-      <w:pPr>
-        <w:pStyle w:val="ListParagraph"/>
-        <w:numPr>
-          <w:ilvl w:val="0"/>
-          <w:numId w:val="6"/>
-        </w:numPr>
-        <w:rPr>
-          <w:sz w:val="22"/>
-        </w:rPr>
-      </w:pPr>
-      <w:r>
-        <w:rPr>
-          <w:sz w:val="22"/>
-        </w:rPr>
-        <w:t>ADDHERE [&lt;note&gt; [&lt;taglist&gt;]</w:t>
-      </w:r>
-      <w:proofErr w:type="gramStart"/>
-      <w:r>
-        <w:rPr>
-          <w:sz w:val="22"/>
-        </w:rPr>
-        <w:t>]</w:t>
-      </w:r>
-      <w:r>
-        <w:rPr>
-          <w:sz w:val="22"/>
-        </w:rPr>
-        <w:t xml:space="preserve"> :</w:t>
-      </w:r>
-      <w:proofErr w:type="gramEnd"/>
-      <w:r>
-        <w:rPr>
-          <w:sz w:val="22"/>
-        </w:rPr>
-        <w:t xml:space="preserve"> uses last system and bodyname. </w:t>
-      </w:r>
-    </w:p>
-    <w:p>
-      <w:pPr>
-        <w:pStyle w:val="ListParagraph"/>
-        <w:numPr>
-          <w:ilvl w:val="0"/>
-          <w:numId w:val="6"/>
-        </w:numPr>
-        <w:rPr>
-          <w:sz w:val="22"/>
-        </w:rPr>
-      </w:pPr>
-      <w:r>
-        <w:rPr>
-          <w:sz w:val="22"/>
-        </w:rPr>
-        <w:t>TAGLIST: Report tags</w:t>
-      </w:r>
-      <w:r>
-        <w:rPr>
-          <w:sz w:val="22"/>
-        </w:rPr>
-        <w:t xml:space="preserve"> and icons.</w:t>
-      </w:r>
-      <w:r>
-        <w:rPr>
-          <w:sz w:val="22"/>
-        </w:rPr>
-        <w:t xml:space="preserve">  Prefix + Tags will have the tag list.</w:t>
-      </w:r>
-    </w:p>
-    <w:p>
-      <w:pPr>
-        <w:pStyle w:val="ListParagraph"/>
-        <w:numPr>
-          <w:ilvl w:val="0"/>
-          <w:numId w:val="6"/>
-        </w:numPr>
-        <w:rPr>
-          <w:sz w:val="22"/>
-        </w:rPr>
-      </w:pPr>
-      <w:r>
-        <w:rPr>
-          <w:sz w:val="22"/>
-          <w:lang w:val="de-DE"/>
-        </w:rPr>
-        <w:t>SETTA</w:t>
-      </w:r>
-      <w:r>
-        <w:rPr>
-          <w:sz w:val="22"/>
-          <w:lang w:val="de-DE"/>
-        </w:rPr>
-        <w:t>G</w:t>
-      </w:r>
-      <w:r>
-        <w:rPr>
-          <w:sz w:val="22"/>
-          <w:lang w:val="de-DE"/>
-        </w:rPr>
-        <w:t>LIST &lt;tags&gt;: Set Tag l</w:t>
-      </w:r>
-      <w:r>
-        <w:rPr>
-          <w:sz w:val="22"/>
-          <w:lang w:val="de-DE"/>
-        </w:rPr>
-        <w:t>is</w:t>
-      </w:r>
-      <w:r>
-        <w:rPr>
-          <w:sz w:val="22"/>
-          <w:lang w:val="de-DE"/>
-        </w:rPr>
-        <w:t xml:space="preserve">t.  </w:t>
-      </w:r>
-      <w:r>
-        <w:rPr>
-          <w:sz w:val="22"/>
-        </w:rPr>
-        <w:t>Any unknown icons will c</w:t>
-      </w:r>
-      <w:r>
-        <w:rPr>
-          <w:sz w:val="22"/>
-        </w:rPr>
-        <w:t>ause an entry to be ignored. Use the same format as reported in TAGLIST.</w:t>
-      </w:r>
-    </w:p>
-    <w:p>
-      <w:pPr>
+      </w:pPr>
+      <w:r>
+        <w:t xml:space="preserve">CMDR &lt;cmdr&gt; CHANGETO: Change to commander.  </w:t>
+      </w:r>
+    </w:p>
+    <w:p>
+      <w:pPr>
+        <w:pStyle w:val="ListParagraph"/>
         <w:ind w:left="360"/>
       </w:pPr>
     </w:p>
     <w:p>
       <w:r>
-        <w:t>If no entry exists</w:t>
-      </w:r>
-      <w:r>
-        <w:t xml:space="preserve"> from one of the searches above</w:t>
-      </w:r>
-      <w:r>
-        <w:t>, Prefix + ID will be -1</w:t>
-      </w:r>
-      <w:r>
-        <w:t xml:space="preserve"> and the other variables will not be reported.</w:t>
-      </w:r>
-    </w:p>
-    <w:p/>
-    <w:p>
-      <w:r>
-        <w:t>Options output the following variable, per Captains Log</w:t>
+        <w:t>Options output the following variable, per C</w:t>
+      </w:r>
+      <w:r>
+        <w:t>ommander:</w:t>
       </w:r>
     </w:p>
     <w:p>
@@ -17748,7 +18181,10 @@
         </w:numPr>
       </w:pPr>
       <w:r>
-        <w:t>CLPrefix + ID: Internal index of CL entry</w:t>
+        <w:t>Prefix + Id: Internal index of</w:t>
+      </w:r>
+      <w:r>
+        <w:t xml:space="preserve"> commander</w:t>
       </w:r>
     </w:p>
     <w:p>
@@ -17760,7 +18196,10 @@
         </w:numPr>
       </w:pPr>
       <w:r>
-        <w:t>CLPrefix + TimeUTC: Time</w:t>
+        <w:t xml:space="preserve">Prefix + </w:t>
+      </w:r>
+      <w:r>
+        <w:t>Name</w:t>
       </w:r>
     </w:p>
     <w:p>
@@ -17772,10 +18211,11 @@
         </w:numPr>
       </w:pPr>
       <w:r>
-        <w:t>CLPrefix + TimeLocal: Time local</w:t>
-      </w:r>
-      <w:bookmarkStart w:id="0" w:name="_GoBack"/>
-      <w:bookmarkEnd w:id="0"/>
+        <w:t xml:space="preserve">Prefix + </w:t>
+      </w:r>
+      <w:r>
+        <w:t>EDSMName</w:t>
+      </w:r>
     </w:p>
     <w:p>
       <w:pPr>
@@ -17786,7 +18226,10 @@
         </w:numPr>
       </w:pPr>
       <w:r>
-        <w:t>CLPrefix + SystemName: system name</w:t>
+        <w:t xml:space="preserve">Prefix + </w:t>
+      </w:r>
+      <w:r>
+        <w:t>EGOName</w:t>
       </w:r>
     </w:p>
     <w:p>
@@ -17798,7 +18241,10 @@
         </w:numPr>
       </w:pPr>
       <w:r>
-        <w:t>CLPrefix + BodyName: body name</w:t>
+        <w:t xml:space="preserve">Prefix + </w:t>
+      </w:r>
+      <w:r>
+        <w:t>INARAName</w:t>
       </w:r>
     </w:p>
     <w:p>
@@ -17810,7 +18256,7 @@
         </w:numPr>
       </w:pPr>
       <w:r>
-        <w:t>CLPrefix + Note: Note text</w:t>
+        <w:t>Prefix + JournalDir</w:t>
       </w:r>
     </w:p>
     <w:p>
@@ -17820,21 +18266,102 @@
           <w:ilvl w:val="0"/>
           <w:numId w:val="3"/>
         </w:numPr>
-        <w:rPr>
-          <w:lang w:val="de-DE"/>
-        </w:rPr>
-      </w:pPr>
-      <w:r>
-        <w:rPr>
-          <w:lang w:val="de-DE"/>
-        </w:rPr>
-        <w:t>CLPrefix + Tags: Tag list, se</w:t>
-      </w:r>
-      <w:r>
-        <w:rPr>
-          <w:lang w:val="de-DE"/>
-        </w:rPr>
-        <w:t>micolon separated.</w:t>
+      </w:pPr>
+      <w:r>
+        <w:t>Prefix + SyncToEDSM: 0/1</w:t>
+      </w:r>
+    </w:p>
+    <w:p>
+      <w:pPr>
+        <w:pStyle w:val="ListParagraph"/>
+        <w:numPr>
+          <w:ilvl w:val="0"/>
+          <w:numId w:val="3"/>
+        </w:numPr>
+      </w:pPr>
+      <w:r>
+        <w:t>Prefix + Sync</w:t>
+      </w:r>
+      <w:r>
+        <w:t>From</w:t>
+      </w:r>
+      <w:r>
+        <w:t>EDSM: 0/1</w:t>
+      </w:r>
+    </w:p>
+    <w:p>
+      <w:pPr>
+        <w:pStyle w:val="ListParagraph"/>
+        <w:numPr>
+          <w:ilvl w:val="0"/>
+          <w:numId w:val="3"/>
+        </w:numPr>
+      </w:pPr>
+      <w:r>
+        <w:t>Prefix + SyncToE</w:t>
+      </w:r>
+      <w:r>
+        <w:t>DDN:</w:t>
+      </w:r>
+      <w:r>
+        <w:t xml:space="preserve"> 0/1</w:t>
+      </w:r>
+    </w:p>
+    <w:p>
+      <w:pPr>
+        <w:pStyle w:val="ListParagraph"/>
+        <w:numPr>
+          <w:ilvl w:val="0"/>
+          <w:numId w:val="3"/>
+        </w:numPr>
+      </w:pPr>
+      <w:r>
+        <w:t>Prefix + SyncTo</w:t>
+      </w:r>
+      <w:r>
+        <w:t>EGO</w:t>
+      </w:r>
+      <w:r>
+        <w:t>: 0/1</w:t>
+      </w:r>
+    </w:p>
+    <w:p>
+      <w:pPr>
+        <w:pStyle w:val="ListParagraph"/>
+        <w:numPr>
+          <w:ilvl w:val="0"/>
+          <w:numId w:val="3"/>
+        </w:numPr>
+      </w:pPr>
+      <w:r>
+        <w:t>Prefix + SyncTo</w:t>
+      </w:r>
+      <w:r>
+        <w:t>INARA</w:t>
+      </w:r>
+      <w:r>
+        <w:t>: 0/1</w:t>
+      </w:r>
+    </w:p>
+    <w:p>
+      <w:pPr>
+        <w:pStyle w:val="ListParagraph"/>
+        <w:numPr>
+          <w:ilvl w:val="0"/>
+          <w:numId w:val="3"/>
+        </w:numPr>
+      </w:pPr>
+      <w:r>
+        <w:t xml:space="preserve">Prefix + </w:t>
+      </w:r>
+      <w:r>
+        <w:t>Deleted:</w:t>
+      </w:r>
+      <w:r>
+        <w:t xml:space="preserve"> 0/1</w:t>
+      </w:r>
+      <w:r>
+        <w:t>, 1 if deleted.</w:t>
       </w:r>
     </w:p>
     <w:p>
@@ -18032,20 +18559,20 @@
         <w:spacing w:after="200"/>
       </w:pPr>
       <w:r>
+        <w:t>DLLCall &lt;dllname&gt;, &lt;action&gt; [ ‘,’ &lt;parameter&gt;]</w:t>
+      </w:r>
+    </w:p>
+    <w:p>
+      <w:r>
+        <w:t>&lt;dllname&gt; = name of dll, without extension, case insensitive</w:t>
+      </w:r>
+      <w:r>
+        <w:t>, or “All” (case insensitive)</w:t>
+      </w:r>
+    </w:p>
+    <w:p>
+      <w:r>
         <w:lastRenderedPageBreak/>
-        <w:t>DLLCall &lt;dllname&gt;, &lt;action&gt; [ ‘,’ &lt;parameter&gt;]</w:t>
-      </w:r>
-    </w:p>
-    <w:p>
-      <w:r>
-        <w:t>&lt;dllname&gt; = name of dll, without extension, case insensitive</w:t>
-      </w:r>
-      <w:r>
-        <w:t>, or “All” (case insensitive)</w:t>
-      </w:r>
-    </w:p>
-    <w:p>
-      <w:r>
         <w:t>&lt;action&gt; = action string to pass to DLL indicating what to do</w:t>
       </w:r>
     </w:p>
@@ -18281,7 +18808,6 @@
         <w:pStyle w:val="Heading4"/>
       </w:pPr>
       <w:r>
-        <w:lastRenderedPageBreak/>
         <w:t>Event Information</w:t>
       </w:r>
     </w:p>
@@ -22613,6 +23139,17 @@
       <w:r>
         <w:t>Star [PREFIX &lt;name&gt;] “&lt;systemname&gt;”</w:t>
       </w:r>
+      <w:r>
+        <w:t xml:space="preserve"> [</w:t>
+      </w:r>
+      <w:proofErr w:type="gramStart"/>
+      <w:r>
+        <w:t>Options..</w:t>
+      </w:r>
+      <w:proofErr w:type="gramEnd"/>
+      <w:r>
+        <w:t>]</w:t>
+      </w:r>
     </w:p>
     <w:p>
       <w:r>
@@ -22625,6 +23162,121 @@
       </w:r>
     </w:p>
     <w:p/>
+    <w:p>
+      <w:r>
+        <w:t>Options can be one of:</w:t>
+      </w:r>
+    </w:p>
+    <w:p>
+      <w:pPr>
+        <w:pStyle w:val="ListParagraph"/>
+        <w:numPr>
+          <w:ilvl w:val="0"/>
+          <w:numId w:val="4"/>
+        </w:numPr>
+      </w:pPr>
+      <w:r>
+        <w:t>NEAREST</w:t>
+      </w:r>
+      <w:r>
+        <w:t xml:space="preserve"> </w:t>
+      </w:r>
+      <w:r>
+        <w:rPr>
+          <w:vertAlign w:val="superscript"/>
+        </w:rPr>
+        <w:t>[13]</w:t>
+      </w:r>
+      <w:r>
+        <w:t xml:space="preserve"> [MinDist </w:t>
+      </w:r>
+      <w:r>
+        <w:t>[</w:t>
+      </w:r>
+      <w:r>
+        <w:t xml:space="preserve">MaxDist </w:t>
+      </w:r>
+      <w:r>
+        <w:t>[</w:t>
+      </w:r>
+      <w:r>
+        <w:t xml:space="preserve">MaxReport </w:t>
+      </w:r>
+      <w:r>
+        <w:t>[</w:t>
+      </w:r>
+      <w:r>
+        <w:t>Spherical|Cube]</w:t>
+      </w:r>
+      <w:r>
+        <w:t>]]]</w:t>
+      </w:r>
+      <w:r>
+        <w:t xml:space="preserve">: Report on nearest stars.  </w:t>
+      </w:r>
+    </w:p>
+    <w:p>
+      <w:pPr>
+        <w:pStyle w:val="ListParagraph"/>
+        <w:numPr>
+          <w:ilvl w:val="1"/>
+          <w:numId w:val="4"/>
+        </w:numPr>
+      </w:pPr>
+      <w:r>
+        <w:t xml:space="preserve">Default is maximum of 50 within 20 lys in a sphere.  </w:t>
+      </w:r>
+    </w:p>
+    <w:p>
+      <w:pPr>
+        <w:pStyle w:val="ListParagraph"/>
+        <w:numPr>
+          <w:ilvl w:val="1"/>
+          <w:numId w:val="4"/>
+        </w:numPr>
+      </w:pPr>
+      <w:r>
+        <w:t>Variables Prefix+index</w:t>
+      </w:r>
+      <w:proofErr w:type="gramStart"/>
+      <w:r>
+        <w:t>+”_</w:t>
+      </w:r>
+      <w:proofErr w:type="gramEnd"/>
+      <w:r>
+        <w:t>” is used, with the same variables in section 3.2 as below.</w:t>
+      </w:r>
+      <w:r>
+        <w:t xml:space="preserve">  </w:t>
+      </w:r>
+    </w:p>
+    <w:p>
+      <w:pPr>
+        <w:pStyle w:val="ListParagraph"/>
+        <w:numPr>
+          <w:ilvl w:val="1"/>
+          <w:numId w:val="4"/>
+        </w:numPr>
+      </w:pPr>
+      <w:r>
+        <w:t>Note this can take a while and the script will be paused while this is computed.</w:t>
+      </w:r>
+      <w:r>
+        <w:t xml:space="preserve">  </w:t>
+      </w:r>
+    </w:p>
+    <w:p>
+      <w:pPr>
+        <w:pStyle w:val="ListParagraph"/>
+        <w:numPr>
+          <w:ilvl w:val="1"/>
+          <w:numId w:val="4"/>
+        </w:numPr>
+      </w:pPr>
+      <w:r>
+        <w:t>Prefix + Count will hold the number of stars found</w:t>
+      </w:r>
+    </w:p>
     <w:p>
       <w:r>
         <w:t>Return Values:</w:t>
@@ -22813,6 +23465,7 @@
         </w:numPr>
       </w:pPr>
       <w:r>
+        <w:lastRenderedPageBreak/>
         <w:t>Prefix + TargetPositionFullName = name with any internal prefixes on it</w:t>
       </w:r>
     </w:p>
@@ -22883,7 +23536,6 @@
         <w:pStyle w:val="Heading3"/>
       </w:pPr>
       <w:r>
-        <w:lastRenderedPageBreak/>
         <w:t>Timer</w:t>
       </w:r>
     </w:p>
@@ -25746,7 +26398,7 @@
 </file>
 
 <file path=customXml/itemProps1.xml><?xml version="1.0" encoding="utf-8"?>
-<ds:datastoreItem xmlns:ds="http://schemas.openxmlformats.org/officeDocument/2006/customXml" ds:itemID="{DADABCE4-3D0C-4EF5-89E0-F437FDD18DA6}">
+<ds:datastoreItem xmlns:ds="http://schemas.openxmlformats.org/officeDocument/2006/customXml" ds:itemID="{7870701A-C075-432C-AE77-74F37F0F4244}">
   <ds:schemaRefs>
     <ds:schemaRef ds:uri="http://schemas.openxmlformats.org/officeDocument/2006/bibliography"/>
   </ds:schemaRefs>

</xml_diff>

<commit_message>
Action language edit variables fixed
Uses new conditionUC which has a pull down for variables
Variables in actioncontroller now pass back ones for UIEvents, and for special events  - coded the most important ones
lots of null changes to replace string with propertyNameInfo in action cmds
profile main editor variables are defined for user
Filterhelper added dialog to set up event fileter.  Used by TG, Journal, Spanel
Search scans many more options added and uses new condition filter UC with variable definitions
Journal scan all are properties, and all mass can have 4 digits
</commit_message>
<xml_diff>
--- a/Docs/Action V13 - ED 10.5.docx
+++ b/Docs/Action V13 - ED 10.5.docx
@@ -5822,12 +5822,7 @@
         <w:t xml:space="preserve"> played.</w:t>
       </w:r>
       <w:r>
-        <w:t xml:space="preserve">  </w:t>
-      </w:r>
-      <w:bookmarkStart w:id="0" w:name="_GoBack"/>
-      <w:bookmarkEnd w:id="0"/>
-      <w:r>
-        <w:t xml:space="preserve">Also check the global SpeechDisable.  If this is 1, don’t speak the phrase </w:t>
+        <w:t xml:space="preserve">  Also check the global SpeechDisable.  If this is 1, don’t speak the phrase </w:t>
       </w:r>
       <w:r>
         <w:rPr>
@@ -12419,115 +12414,9 @@
     <w:p>
       <w:pPr>
         <w:pStyle w:val="Heading3"/>
-        <w:rPr>
-          <w:strike/>
-        </w:rPr>
-      </w:pPr>
-      <w:r>
-        <w:rPr>
-          <w:strike/>
-        </w:rPr>
+      </w:pPr>
+      <w:r>
         <w:lastRenderedPageBreak/>
-        <w:t>History Panel has changed type</w:t>
-      </w:r>
-    </w:p>
-    <w:p>
-      <w:pPr>
-        <w:rPr>
-          <w:strike/>
-        </w:rPr>
-      </w:pPr>
-      <w:r>
-        <w:rPr>
-          <w:strike/>
-        </w:rPr>
-        <w:t>TriggerName = onPanelChange, TriggerType = UserUIEvent</w:t>
-      </w:r>
-    </w:p>
-    <w:p>
-      <w:pPr>
-        <w:rPr>
-          <w:strike/>
-        </w:rPr>
-      </w:pPr>
-      <w:r>
-        <w:rPr>
-          <w:strike/>
-        </w:rPr>
-        <w:t>PanelName = panel name, either “Bottom”, “Bottom-Right”,”Middle-Right”,”Top-Right”</w:t>
-      </w:r>
-    </w:p>
-    <w:p>
-      <w:pPr>
-        <w:rPr>
-          <w:strike/>
-        </w:rPr>
-      </w:pPr>
-      <w:r>
-        <w:rPr>
-          <w:strike/>
-        </w:rPr>
-        <w:t>PanelTabName = new tab name (spanel)</w:t>
-      </w:r>
-    </w:p>
-    <w:p>
-      <w:pPr>
-        <w:rPr>
-          <w:strike/>
-        </w:rPr>
-      </w:pPr>
-      <w:r>
-        <w:rPr>
-          <w:strike/>
-        </w:rPr>
-        <w:t>PanelTabTitle = new tab title (Journal History)</w:t>
-      </w:r>
-    </w:p>
-    <w:p>
-      <w:pPr>
-        <w:pStyle w:val="Heading3"/>
-        <w:rPr>
-          <w:strike/>
-        </w:rPr>
-      </w:pPr>
-      <w:r>
-        <w:rPr>
-          <w:strike/>
-        </w:rPr>
-        <w:t>User selected entry in History page</w:t>
-      </w:r>
-    </w:p>
-    <w:p>
-      <w:pPr>
-        <w:rPr>
-          <w:strike/>
-        </w:rPr>
-      </w:pPr>
-      <w:r>
-        <w:rPr>
-          <w:strike/>
-        </w:rPr>
-        <w:t>TriggerName = onHistorySelection, TriggerType = UserUIEvent</w:t>
-      </w:r>
-    </w:p>
-    <w:p>
-      <w:pPr>
-        <w:rPr>
-          <w:strike/>
-        </w:rPr>
-      </w:pPr>
-      <w:r>
-        <w:rPr>
-          <w:strike/>
-        </w:rPr>
-        <w:t>Event variables set up as per New Journal event.</w:t>
-      </w:r>
-    </w:p>
-    <w:p>
-      <w:pPr>
-        <w:pStyle w:val="Heading3"/>
-      </w:pPr>
-      <w:r>
         <w:t>Add in menu item</w:t>
       </w:r>
       <w:r>
@@ -12546,7 +12435,13 @@
     </w:p>
     <w:p>
       <w:r>
-        <w:t>Menutext is set to the menu text</w:t>
+        <w:t>Menu</w:t>
+      </w:r>
+      <w:r>
+        <w:t>T</w:t>
+      </w:r>
+      <w:r>
+        <w:t>ext is set to the menu text</w:t>
       </w:r>
     </w:p>
     <w:p>
@@ -12641,6 +12536,14 @@
     </w:p>
     <w:p>
       <w:r>
+        <w:rPr>
+          <w:highlight w:val="yellow"/>
+        </w:rPr>
+        <w:t>BindingList = TBD</w:t>
+      </w:r>
+    </w:p>
+    <w:p>
+      <w:r>
         <w:t>EventName, Device, Pressed, Value as above</w:t>
       </w:r>
     </w:p>
@@ -12683,13 +12586,17 @@
         <w:pStyle w:val="Heading3"/>
       </w:pPr>
       <w:r>
-        <w:lastRenderedPageBreak/>
         <w:t>Elite Dangerous UI event notified</w:t>
       </w:r>
     </w:p>
     <w:p>
       <w:r>
-        <w:t>Elite Dangerous has generated a notification of a UI event.</w:t>
+        <w:t>Elite Dangerous has generated a</w:t>
+      </w:r>
+      <w:bookmarkStart w:id="0" w:name="_GoBack"/>
+      <w:bookmarkEnd w:id="0"/>
+      <w:r>
+        <w:t xml:space="preserve"> notification of a UI event.</w:t>
       </w:r>
       <w:r>
         <w:t xml:space="preserve"> </w:t>
@@ -13010,135 +12917,291 @@
     <w:p/>
     <w:p>
       <w:r>
+        <w:t xml:space="preserve">String is the phrase </w:t>
+      </w:r>
+      <w:r>
+        <w:t xml:space="preserve">or phrases </w:t>
+      </w:r>
+      <w:r>
+        <w:t xml:space="preserve">to listen for.  </w:t>
+      </w:r>
+      <w:r>
+        <w:t>See the conditions section for the format.</w:t>
+      </w:r>
+    </w:p>
+    <w:p/>
+    <w:p>
+      <w:r>
+        <w:t>TriggerName = onVoiceInput</w:t>
+      </w:r>
+      <w:r>
+        <w:t>Failed</w:t>
+      </w:r>
+      <w:r>
+        <w:t>, TriggerType = Voice</w:t>
+      </w:r>
+    </w:p>
+    <w:p>
+      <w:r>
+        <w:t xml:space="preserve">VoiceInput will contain the phrase </w:t>
+      </w:r>
+      <w:r>
+        <w:t xml:space="preserve">not </w:t>
+      </w:r>
+      <w:r>
+        <w:t xml:space="preserve">recognised, </w:t>
+      </w:r>
+      <w:r>
+        <w:t xml:space="preserve">or an empty string </w:t>
+      </w:r>
+    </w:p>
+    <w:p>
+      <w:r>
+        <w:t>VoiceConfidence will be a float with the % confidence</w:t>
+      </w:r>
+    </w:p>
+    <w:p/>
+    <w:p>
+      <w:r>
+        <w:t>Any condition may be used in the Event entry.</w:t>
+      </w:r>
+    </w:p>
+    <w:p/>
+    <w:p>
+      <w:pPr>
+        <w:pStyle w:val="Heading3"/>
+      </w:pPr>
+      <w:r>
         <w:lastRenderedPageBreak/>
-        <w:t xml:space="preserve">String is the phrase </w:t>
-      </w:r>
-      <w:r>
-        <w:t xml:space="preserve">or phrases </w:t>
-      </w:r>
-      <w:r>
-        <w:t xml:space="preserve">to listen for.  </w:t>
-      </w:r>
-      <w:r>
-        <w:t>See the conditions section for the format.</w:t>
-      </w:r>
-    </w:p>
-    <w:p/>
-    <w:p>
-      <w:r>
-        <w:t>TriggerName = onVoiceInput</w:t>
-      </w:r>
-      <w:r>
-        <w:t>Failed</w:t>
-      </w:r>
-      <w:r>
-        <w:t>, TriggerType = Voice</w:t>
-      </w:r>
-    </w:p>
-    <w:p>
-      <w:r>
-        <w:t xml:space="preserve">VoiceInput will contain the phrase </w:t>
-      </w:r>
-      <w:r>
-        <w:t xml:space="preserve">not </w:t>
-      </w:r>
-      <w:r>
-        <w:t xml:space="preserve">recognised, </w:t>
-      </w:r>
-      <w:r>
-        <w:t xml:space="preserve">or an empty string </w:t>
-      </w:r>
-    </w:p>
-    <w:p>
-      <w:r>
-        <w:t>VoiceConfidence will be a float with the % confidence</w:t>
-      </w:r>
-    </w:p>
-    <w:p/>
-    <w:p>
-      <w:r>
-        <w:t>Any condition may be used in the Event entry.</w:t>
-      </w:r>
-    </w:p>
-    <w:p/>
+        <w:t xml:space="preserve">DLL Event </w:t>
+      </w:r>
+      <w:r>
+        <w:rPr>
+          <w:vertAlign w:val="superscript"/>
+        </w:rPr>
+        <w:t>[</w:t>
+      </w:r>
+      <w:r>
+        <w:rPr>
+          <w:vertAlign w:val="superscript"/>
+        </w:rPr>
+        <w:t>9</w:t>
+      </w:r>
+      <w:r>
+        <w:rPr>
+          <w:vertAlign w:val="superscript"/>
+        </w:rPr>
+        <w:t>]</w:t>
+      </w:r>
+    </w:p>
+    <w:p>
+      <w:r>
+        <w:t xml:space="preserve">When a DLL issues an Event. </w:t>
+      </w:r>
+    </w:p>
+    <w:p/>
+    <w:p>
+      <w:r>
+        <w:t>TriggerName = &lt;from DLL&gt;, TriggerType = DLLEvent</w:t>
+      </w:r>
+    </w:p>
+    <w:p>
+      <w:r>
+        <w:t>Parameters defined by DLL event.</w:t>
+      </w:r>
+    </w:p>
+    <w:p>
+      <w:pPr>
+        <w:pStyle w:val="Heading2"/>
+      </w:pPr>
+      <w:r>
+        <w:t>Variables</w:t>
+      </w:r>
+    </w:p>
     <w:p>
       <w:pPr>
         <w:pStyle w:val="Heading3"/>
       </w:pPr>
       <w:r>
-        <w:t xml:space="preserve">DLL Event </w:t>
-      </w:r>
-      <w:r>
-        <w:rPr>
+        <w:t>ED</w:t>
+      </w:r>
+      <w:r>
+        <w:t>D</w:t>
+      </w:r>
+      <w:r>
+        <w:t xml:space="preserve"> Specific Variables</w:t>
+      </w:r>
+    </w:p>
+    <w:p>
+      <w:pPr>
+        <w:rPr>
+          <w:b/>
+        </w:rPr>
+      </w:pPr>
+      <w:r>
+        <w:t xml:space="preserve">Commander </w:t>
+      </w:r>
+      <w:r>
+        <w:t>information</w:t>
+      </w:r>
+      <w:r>
+        <w:t>:</w:t>
+      </w:r>
+    </w:p>
+    <w:p>
+      <w:pPr>
+        <w:pStyle w:val="ListParagraph"/>
+        <w:numPr>
+          <w:ilvl w:val="0"/>
+          <w:numId w:val="6"/>
+        </w:numPr>
+      </w:pPr>
+      <w:r>
+        <w:t>Commander - commander name</w:t>
+      </w:r>
+    </w:p>
+    <w:p>
+      <w:pPr>
+        <w:pStyle w:val="ListParagraph"/>
+        <w:numPr>
+          <w:ilvl w:val="0"/>
+          <w:numId w:val="6"/>
+        </w:numPr>
+      </w:pPr>
+      <w:r>
+        <w:t>RefreshCount - number of times refresh has been run on this commander. Reset to 1 when commander changes</w:t>
+      </w:r>
+    </w:p>
+    <w:p/>
+    <w:p>
+      <w:pPr>
+        <w:pStyle w:val="Heading3"/>
+      </w:pPr>
+      <w:r>
+        <w:t>Event History Variables</w:t>
+      </w:r>
+    </w:p>
+    <w:p>
+      <w:r>
+        <w:t xml:space="preserve">These are written by a new journal event, or by a lookup of an event by the Event command.  </w:t>
+      </w:r>
+    </w:p>
+    <w:p>
+      <w:pPr>
+        <w:pStyle w:val="ListParagraph"/>
+        <w:numPr>
+          <w:ilvl w:val="0"/>
+          <w:numId w:val="6"/>
+        </w:numPr>
+      </w:pPr>
+      <w:r>
+        <w:t xml:space="preserve">Prefix + UTCTime - Local time of event, US format. </w:t>
+      </w:r>
+      <w:r>
+        <w:rPr>
+          <w:sz w:val="22"/>
           <w:vertAlign w:val="superscript"/>
         </w:rPr>
-        <w:t>[</w:t>
+        <w:t>[13]</w:t>
+      </w:r>
+    </w:p>
+    <w:p>
+      <w:pPr>
+        <w:pStyle w:val="ListParagraph"/>
+        <w:numPr>
+          <w:ilvl w:val="0"/>
+          <w:numId w:val="6"/>
+        </w:numPr>
+      </w:pPr>
+      <w:r>
+        <w:t>Prefix + LocalTime - Local time of event, US format.</w:t>
+      </w:r>
+    </w:p>
+    <w:p>
+      <w:pPr>
+        <w:pStyle w:val="ListParagraph"/>
+        <w:numPr>
+          <w:ilvl w:val="0"/>
+          <w:numId w:val="6"/>
+        </w:numPr>
+      </w:pPr>
+      <w:r>
+        <w:t>Prefix + DockedState - docked state, 1 or 0</w:t>
+      </w:r>
+    </w:p>
+    <w:p>
+      <w:pPr>
+        <w:pStyle w:val="ListParagraph"/>
+        <w:numPr>
+          <w:ilvl w:val="0"/>
+          <w:numId w:val="6"/>
+        </w:numPr>
+      </w:pPr>
+      <w:r>
+        <w:t>Prefix + LandedState - landed state, 1 or 0</w:t>
+      </w:r>
+    </w:p>
+    <w:p>
+      <w:pPr>
+        <w:pStyle w:val="ListParagraph"/>
+        <w:numPr>
+          <w:ilvl w:val="0"/>
+          <w:numId w:val="6"/>
+        </w:numPr>
+      </w:pPr>
+      <w:r>
+        <w:t>Prefix + WhereAmI - what station/body am I at. May be empty if not known.</w:t>
+      </w:r>
+    </w:p>
+    <w:p>
+      <w:pPr>
+        <w:pStyle w:val="ListParagraph"/>
+        <w:numPr>
+          <w:ilvl w:val="0"/>
+          <w:numId w:val="6"/>
+        </w:numPr>
+      </w:pPr>
+      <w:r>
+        <w:t xml:space="preserve">Prefix + Bodytype </w:t>
       </w:r>
       <w:r>
         <w:rPr>
           <w:vertAlign w:val="superscript"/>
         </w:rPr>
-        <w:t>9</w:t>
+        <w:t>[10]</w:t>
+      </w:r>
+      <w:r>
+        <w:t xml:space="preserve"> – type of location : Star, Planet, PlanetaryRing, StellarRing, Station, AsteroidCluster.</w:t>
+      </w:r>
+    </w:p>
+    <w:p>
+      <w:pPr>
+        <w:pStyle w:val="ListParagraph"/>
+        <w:numPr>
+          <w:ilvl w:val="0"/>
+          <w:numId w:val="6"/>
+        </w:numPr>
+      </w:pPr>
+      <w:r>
+        <w:t>Prefix + ShipType - ship type</w:t>
+      </w:r>
+    </w:p>
+    <w:p>
+      <w:pPr>
+        <w:pStyle w:val="ListParagraph"/>
+        <w:numPr>
+          <w:ilvl w:val="0"/>
+          <w:numId w:val="6"/>
+        </w:numPr>
+      </w:pPr>
+      <w:r>
+        <w:t xml:space="preserve">Prefix + ShipTypeFD - ship type FD name </w:t>
       </w:r>
       <w:r>
         <w:rPr>
           <w:vertAlign w:val="superscript"/>
         </w:rPr>
-        <w:t>]</w:t>
-      </w:r>
-    </w:p>
-    <w:p>
-      <w:r>
-        <w:t xml:space="preserve">When a DLL issues an Event. </w:t>
-      </w:r>
-    </w:p>
-    <w:p/>
-    <w:p>
-      <w:r>
-        <w:t>TriggerName = &lt;from DLL&gt;, TriggerType = DLLEvent</w:t>
-      </w:r>
-    </w:p>
-    <w:p>
-      <w:r>
-        <w:t>Parameters defined by DLL event.</w:t>
-      </w:r>
-    </w:p>
-    <w:p>
-      <w:pPr>
-        <w:pStyle w:val="Heading2"/>
-      </w:pPr>
-      <w:r>
-        <w:t>Variables</w:t>
-      </w:r>
-    </w:p>
-    <w:p>
-      <w:pPr>
-        <w:pStyle w:val="Heading3"/>
-      </w:pPr>
-      <w:r>
-        <w:t>ED</w:t>
-      </w:r>
-      <w:r>
-        <w:t>D</w:t>
-      </w:r>
-      <w:r>
-        <w:t xml:space="preserve"> Specific Variables</w:t>
-      </w:r>
-    </w:p>
-    <w:p>
-      <w:pPr>
-        <w:rPr>
-          <w:b/>
-        </w:rPr>
-      </w:pPr>
-      <w:r>
-        <w:t xml:space="preserve">Commander </w:t>
-      </w:r>
-      <w:r>
-        <w:t>information</w:t>
-      </w:r>
-      <w:r>
-        <w:t>:</w:t>
+        <w:t>[13]</w:t>
       </w:r>
     </w:p>
     <w:p>
@@ -13150,7 +13213,7 @@
         </w:numPr>
       </w:pPr>
       <w:r>
-        <w:t>Commander - commander name</w:t>
+        <w:t>Prefix + ShipId - ship ID number</w:t>
       </w:r>
     </w:p>
     <w:p>
@@ -13162,21 +13225,7 @@
         </w:numPr>
       </w:pPr>
       <w:r>
-        <w:t>RefreshCount - number of times refresh has been run on this commander. Reset to 1 when commander changes</w:t>
-      </w:r>
-    </w:p>
-    <w:p/>
-    <w:p>
-      <w:pPr>
-        <w:pStyle w:val="Heading3"/>
-      </w:pPr>
-      <w:r>
-        <w:t>Event History Variables</w:t>
-      </w:r>
-    </w:p>
-    <w:p>
-      <w:r>
-        <w:t xml:space="preserve">These are written by a new journal event, or by a lookup of an event by the Event command.  </w:t>
+        <w:t>Prefix + IndexOf - index displayed on screen for this entry</w:t>
       </w:r>
     </w:p>
     <w:p>
@@ -13188,14 +13237,160 @@
         </w:numPr>
       </w:pPr>
       <w:r>
-        <w:t xml:space="preserve">Prefix + UTCTime - Local time of event, US format. </w:t>
-      </w:r>
-      <w:r>
-        <w:rPr>
-          <w:sz w:val="22"/>
+        <w:t>Prefix + JID - Journal unique ID for this entry (also Prefix+Id)</w:t>
+      </w:r>
+    </w:p>
+    <w:p>
+      <w:pPr>
+        <w:pStyle w:val="ListParagraph"/>
+        <w:numPr>
+          <w:ilvl w:val="0"/>
+          <w:numId w:val="6"/>
+        </w:numPr>
+      </w:pPr>
+      <w:r>
+        <w:t>Prefix + Credits – Weath at this entry</w:t>
+      </w:r>
+    </w:p>
+    <w:p>
+      <w:pPr>
+        <w:pStyle w:val="ListParagraph"/>
+        <w:numPr>
+          <w:ilvl w:val="0"/>
+          <w:numId w:val="6"/>
+        </w:numPr>
+      </w:pPr>
+      <w:r>
+        <w:t>Prefix + TravelledDistance – Travelled information in ly</w:t>
+      </w:r>
+    </w:p>
+    <w:p>
+      <w:pPr>
+        <w:pStyle w:val="ListParagraph"/>
+        <w:numPr>
+          <w:ilvl w:val="0"/>
+          <w:numId w:val="6"/>
+        </w:numPr>
+      </w:pPr>
+      <w:r>
+        <w:t xml:space="preserve">Prefix + TravelledSeconds – Travelled information </w:t>
+      </w:r>
+    </w:p>
+    <w:p>
+      <w:pPr>
+        <w:pStyle w:val="ListParagraph"/>
+        <w:numPr>
+          <w:ilvl w:val="0"/>
+          <w:numId w:val="6"/>
+        </w:numPr>
+      </w:pPr>
+      <w:r>
+        <w:t>Prefix + IsTravelling – is event in a travel section.</w:t>
+      </w:r>
+    </w:p>
+    <w:p>
+      <w:pPr>
+        <w:pStyle w:val="ListParagraph"/>
+        <w:numPr>
+          <w:ilvl w:val="0"/>
+          <w:numId w:val="6"/>
+        </w:numPr>
+      </w:pPr>
+      <w:r>
+        <w:t>Prefix + TravelledJumps - Jumps</w:t>
+      </w:r>
+    </w:p>
+    <w:p>
+      <w:pPr>
+        <w:pStyle w:val="ListParagraph"/>
+        <w:numPr>
+          <w:ilvl w:val="0"/>
+          <w:numId w:val="6"/>
+        </w:numPr>
+      </w:pPr>
+      <w:r>
+        <w:t>Prefix + TravelledMissingJumps – Missing data jumps</w:t>
+      </w:r>
+    </w:p>
+    <w:p>
+      <w:pPr>
+        <w:pStyle w:val="ListParagraph"/>
+        <w:numPr>
+          <w:ilvl w:val="0"/>
+          <w:numId w:val="6"/>
+        </w:numPr>
+      </w:pPr>
+      <w:r>
+        <w:t>Prefix + MultiPlayer – 1 or 0 if in multiplayer</w:t>
+      </w:r>
+    </w:p>
+    <w:p>
+      <w:pPr>
+        <w:pStyle w:val="ListParagraph"/>
+        <w:numPr>
+          <w:ilvl w:val="0"/>
+          <w:numId w:val="6"/>
+        </w:numPr>
+      </w:pPr>
+      <w:r>
+        <w:t>Prefix + ContainsRares – 1 or 0 if hauling rares</w:t>
+      </w:r>
+    </w:p>
+    <w:p>
+      <w:pPr>
+        <w:pStyle w:val="ListParagraph"/>
+        <w:numPr>
+          <w:ilvl w:val="0"/>
+          <w:numId w:val="6"/>
+        </w:numPr>
+      </w:pPr>
+      <w:r>
+        <w:t>Prefix + EventSummary – As per the travel history summary column.</w:t>
+      </w:r>
+    </w:p>
+    <w:p>
+      <w:pPr>
+        <w:pStyle w:val="ListParagraph"/>
+        <w:numPr>
+          <w:ilvl w:val="0"/>
+          <w:numId w:val="6"/>
+        </w:numPr>
+      </w:pPr>
+      <w:r>
+        <w:t>Prefix + EventDescription – Short description</w:t>
+      </w:r>
+    </w:p>
+    <w:p>
+      <w:pPr>
+        <w:pStyle w:val="ListParagraph"/>
+        <w:numPr>
+          <w:ilvl w:val="0"/>
+          <w:numId w:val="6"/>
+        </w:numPr>
+      </w:pPr>
+      <w:r>
+        <w:t>Prefix + EventDetailedInfo – Detailed info</w:t>
+      </w:r>
+    </w:p>
+    <w:p>
+      <w:pPr>
+        <w:pStyle w:val="ListParagraph"/>
+        <w:numPr>
+          <w:ilvl w:val="0"/>
+          <w:numId w:val="6"/>
+        </w:numPr>
+      </w:pPr>
+      <w:r>
+        <w:t>Prefix + Note – Any note against this entry.</w:t>
+      </w:r>
+      <w:r>
+        <w:t xml:space="preserve"> </w:t>
+      </w:r>
+      <w:r>
+        <w:rPr>
           <w:vertAlign w:val="superscript"/>
         </w:rPr>
-        <w:t>[13]</w:t>
+        <w:t>[10.4.3]</w:t>
       </w:r>
     </w:p>
     <w:p>
@@ -13207,7 +13402,13 @@
         </w:numPr>
       </w:pPr>
       <w:r>
-        <w:t>Prefix + LocalTime - Local time of event, US format.</w:t>
+        <w:t>Prefix + Class_EventTypeStr and Prefix+</w:t>
+      </w:r>
+      <w:r>
+        <w:t xml:space="preserve"> </w:t>
+      </w:r>
+      <w:r>
+        <w:t>Class_EventTypeID – name of event, compressed form.</w:t>
       </w:r>
     </w:p>
     <w:p>
@@ -13219,7 +13420,7 @@
         </w:numPr>
       </w:pPr>
       <w:r>
-        <w:t>Prefix + DockedState - docked state, 1 or 0</w:t>
+        <w:t>Prefix + Class_EventTimeUTC - UTC time of event, US date format</w:t>
       </w:r>
     </w:p>
     <w:p>
@@ -13231,7 +13432,7 @@
         </w:numPr>
       </w:pPr>
       <w:r>
-        <w:t>Prefix + LandedState - landed state, 1 or 0</w:t>
+        <w:t>Prefix + Class_EventTimeLocal -  Local time of event, US date format</w:t>
       </w:r>
     </w:p>
     <w:p>
@@ -13243,7 +13444,7 @@
         </w:numPr>
       </w:pPr>
       <w:r>
-        <w:t>Prefix + WhereAmI - what station/body am I at. May be empty if not known.</w:t>
+        <w:t>Prefix + Class_SyncedEDSM  - has synced to EDSM, 0/1</w:t>
       </w:r>
     </w:p>
     <w:p>
@@ -13255,16 +13456,7 @@
         </w:numPr>
       </w:pPr>
       <w:r>
-        <w:t xml:space="preserve">Prefix + Bodytype </w:t>
-      </w:r>
-      <w:r>
-        <w:rPr>
-          <w:vertAlign w:val="superscript"/>
-        </w:rPr>
-        <w:t>[10]</w:t>
-      </w:r>
-      <w:r>
-        <w:t xml:space="preserve"> – type of location : Star, Planet, PlanetaryRing, StellarRing, Station, AsteroidCluster.</w:t>
+        <w:t>Prefix + Class_EdsmID – system EDSM ID number</w:t>
       </w:r>
     </w:p>
     <w:p>
@@ -13276,292 +13468,7 @@
         </w:numPr>
       </w:pPr>
       <w:r>
-        <w:t>Prefix + ShipType - ship type</w:t>
-      </w:r>
-    </w:p>
-    <w:p>
-      <w:pPr>
-        <w:pStyle w:val="ListParagraph"/>
-        <w:numPr>
-          <w:ilvl w:val="0"/>
-          <w:numId w:val="6"/>
-        </w:numPr>
-      </w:pPr>
-      <w:r>
-        <w:t xml:space="preserve">Prefix + ShipTypeFD - ship type FD name </w:t>
-      </w:r>
-      <w:r>
-        <w:rPr>
-          <w:vertAlign w:val="superscript"/>
-        </w:rPr>
-        <w:t>[13]</w:t>
-      </w:r>
-    </w:p>
-    <w:p>
-      <w:pPr>
-        <w:pStyle w:val="ListParagraph"/>
-        <w:numPr>
-          <w:ilvl w:val="0"/>
-          <w:numId w:val="6"/>
-        </w:numPr>
-      </w:pPr>
-      <w:r>
-        <w:t>Prefix + ShipId - ship ID number</w:t>
-      </w:r>
-    </w:p>
-    <w:p>
-      <w:pPr>
-        <w:pStyle w:val="ListParagraph"/>
-        <w:numPr>
-          <w:ilvl w:val="0"/>
-          <w:numId w:val="6"/>
-        </w:numPr>
-      </w:pPr>
-      <w:r>
-        <w:t>Prefix + IndexOf - index displayed on screen for this entry</w:t>
-      </w:r>
-    </w:p>
-    <w:p>
-      <w:pPr>
-        <w:pStyle w:val="ListParagraph"/>
-        <w:numPr>
-          <w:ilvl w:val="0"/>
-          <w:numId w:val="6"/>
-        </w:numPr>
-      </w:pPr>
-      <w:r>
-        <w:t>Prefix + JID - Journal unique ID for this entry (also Prefix+Id)</w:t>
-      </w:r>
-    </w:p>
-    <w:p>
-      <w:pPr>
-        <w:pStyle w:val="ListParagraph"/>
-        <w:numPr>
-          <w:ilvl w:val="0"/>
-          <w:numId w:val="6"/>
-        </w:numPr>
-      </w:pPr>
-      <w:r>
-        <w:t>Prefix + Credits – Weath at this entry</w:t>
-      </w:r>
-    </w:p>
-    <w:p>
-      <w:pPr>
-        <w:pStyle w:val="ListParagraph"/>
-        <w:numPr>
-          <w:ilvl w:val="0"/>
-          <w:numId w:val="6"/>
-        </w:numPr>
-      </w:pPr>
-      <w:r>
-        <w:t>Prefix + TravelledDistance – Travelled information in ly</w:t>
-      </w:r>
-    </w:p>
-    <w:p>
-      <w:pPr>
-        <w:pStyle w:val="ListParagraph"/>
-        <w:numPr>
-          <w:ilvl w:val="0"/>
-          <w:numId w:val="6"/>
-        </w:numPr>
-      </w:pPr>
-      <w:r>
-        <w:t xml:space="preserve">Prefix + TravelledSeconds – Travelled information </w:t>
-      </w:r>
-    </w:p>
-    <w:p>
-      <w:pPr>
-        <w:pStyle w:val="ListParagraph"/>
-        <w:numPr>
-          <w:ilvl w:val="0"/>
-          <w:numId w:val="6"/>
-        </w:numPr>
-      </w:pPr>
-      <w:r>
-        <w:t>Prefix + IsTravelling – is event in a travel section.</w:t>
-      </w:r>
-    </w:p>
-    <w:p>
-      <w:pPr>
-        <w:pStyle w:val="ListParagraph"/>
-        <w:numPr>
-          <w:ilvl w:val="0"/>
-          <w:numId w:val="6"/>
-        </w:numPr>
-      </w:pPr>
-      <w:r>
-        <w:t>Prefix + TravelledJumps - Jumps</w:t>
-      </w:r>
-    </w:p>
-    <w:p>
-      <w:pPr>
-        <w:pStyle w:val="ListParagraph"/>
-        <w:numPr>
-          <w:ilvl w:val="0"/>
-          <w:numId w:val="6"/>
-        </w:numPr>
-      </w:pPr>
-      <w:r>
-        <w:t>Prefix + TravelledMissingJumps – Missing data jumps</w:t>
-      </w:r>
-    </w:p>
-    <w:p>
-      <w:pPr>
-        <w:pStyle w:val="ListParagraph"/>
-        <w:numPr>
-          <w:ilvl w:val="0"/>
-          <w:numId w:val="6"/>
-        </w:numPr>
-      </w:pPr>
-      <w:r>
-        <w:t>Prefix + MultiPlayer – 1 or 0 if in multiplayer</w:t>
-      </w:r>
-    </w:p>
-    <w:p>
-      <w:pPr>
-        <w:pStyle w:val="ListParagraph"/>
-        <w:numPr>
-          <w:ilvl w:val="0"/>
-          <w:numId w:val="6"/>
-        </w:numPr>
-      </w:pPr>
-      <w:r>
-        <w:t>Prefix + ContainsRares – 1 or 0 if hauling rares</w:t>
-      </w:r>
-    </w:p>
-    <w:p>
-      <w:pPr>
-        <w:pStyle w:val="ListParagraph"/>
-        <w:numPr>
-          <w:ilvl w:val="0"/>
-          <w:numId w:val="6"/>
-        </w:numPr>
-      </w:pPr>
-      <w:r>
         <w:lastRenderedPageBreak/>
-        <w:t>Prefix + EventSummary – As per the travel history summary column.</w:t>
-      </w:r>
-    </w:p>
-    <w:p>
-      <w:pPr>
-        <w:pStyle w:val="ListParagraph"/>
-        <w:numPr>
-          <w:ilvl w:val="0"/>
-          <w:numId w:val="6"/>
-        </w:numPr>
-      </w:pPr>
-      <w:r>
-        <w:t>Prefix + EventDescription – Short description</w:t>
-      </w:r>
-    </w:p>
-    <w:p>
-      <w:pPr>
-        <w:pStyle w:val="ListParagraph"/>
-        <w:numPr>
-          <w:ilvl w:val="0"/>
-          <w:numId w:val="6"/>
-        </w:numPr>
-      </w:pPr>
-      <w:r>
-        <w:t>Prefix + EventDetailedInfo – Detailed info</w:t>
-      </w:r>
-    </w:p>
-    <w:p>
-      <w:pPr>
-        <w:pStyle w:val="ListParagraph"/>
-        <w:numPr>
-          <w:ilvl w:val="0"/>
-          <w:numId w:val="6"/>
-        </w:numPr>
-      </w:pPr>
-      <w:r>
-        <w:t>Prefix + Note – Any note against this entry.</w:t>
-      </w:r>
-      <w:r>
-        <w:t xml:space="preserve"> </w:t>
-      </w:r>
-      <w:r>
-        <w:rPr>
-          <w:vertAlign w:val="superscript"/>
-        </w:rPr>
-        <w:t>[10.4.3]</w:t>
-      </w:r>
-    </w:p>
-    <w:p>
-      <w:pPr>
-        <w:pStyle w:val="ListParagraph"/>
-        <w:numPr>
-          <w:ilvl w:val="0"/>
-          <w:numId w:val="6"/>
-        </w:numPr>
-      </w:pPr>
-      <w:r>
-        <w:t>Prefix + Class_EventTypeStr and Prefix+</w:t>
-      </w:r>
-      <w:r>
-        <w:t xml:space="preserve"> </w:t>
-      </w:r>
-      <w:r>
-        <w:t>Class_EventTypeID – name of event, compressed form.</w:t>
-      </w:r>
-    </w:p>
-    <w:p>
-      <w:pPr>
-        <w:pStyle w:val="ListParagraph"/>
-        <w:numPr>
-          <w:ilvl w:val="0"/>
-          <w:numId w:val="6"/>
-        </w:numPr>
-      </w:pPr>
-      <w:r>
-        <w:t>Prefix + Class_EventTimeUTC - UTC time of event, US date format</w:t>
-      </w:r>
-    </w:p>
-    <w:p>
-      <w:pPr>
-        <w:pStyle w:val="ListParagraph"/>
-        <w:numPr>
-          <w:ilvl w:val="0"/>
-          <w:numId w:val="6"/>
-        </w:numPr>
-      </w:pPr>
-      <w:r>
-        <w:t>Prefix + Class_EventTimeLocal -  Local time of event, US date format</w:t>
-      </w:r>
-    </w:p>
-    <w:p>
-      <w:pPr>
-        <w:pStyle w:val="ListParagraph"/>
-        <w:numPr>
-          <w:ilvl w:val="0"/>
-          <w:numId w:val="6"/>
-        </w:numPr>
-      </w:pPr>
-      <w:r>
-        <w:t>Prefix + Class_SyncedEDSM  - has synced to EDSM, 0/1</w:t>
-      </w:r>
-    </w:p>
-    <w:p>
-      <w:pPr>
-        <w:pStyle w:val="ListParagraph"/>
-        <w:numPr>
-          <w:ilvl w:val="0"/>
-          <w:numId w:val="6"/>
-        </w:numPr>
-      </w:pPr>
-      <w:r>
-        <w:t>Prefix + Class_EdsmID – system EDSM ID number</w:t>
-      </w:r>
-    </w:p>
-    <w:p>
-      <w:pPr>
-        <w:pStyle w:val="ListParagraph"/>
-        <w:numPr>
-          <w:ilvl w:val="0"/>
-          <w:numId w:val="6"/>
-        </w:numPr>
-      </w:pPr>
-      <w:r>
         <w:t>Prefix + Class_SyncedEDDN  - has synced to EDDN, 0/1</w:t>
       </w:r>
     </w:p>
@@ -14002,7 +13909,6 @@
         </w:rPr>
       </w:pPr>
       <w:r>
-        <w:lastRenderedPageBreak/>
         <w:t>Prefix + Ship – ship information. Type of ship, such as Sidewinder</w:t>
       </w:r>
     </w:p>
@@ -14171,6 +14077,7 @@
         </w:rPr>
       </w:pPr>
       <w:r>
+        <w:lastRenderedPageBreak/>
         <w:t>Prefix + Ship_FuelLevel – Fuel level</w:t>
       </w:r>
     </w:p>
@@ -24707,7 +24614,7 @@
 </file>
 
 <file path=customXml/itemProps1.xml><?xml version="1.0" encoding="utf-8"?>
-<ds:datastoreItem xmlns:ds="http://schemas.openxmlformats.org/officeDocument/2006/customXml" ds:itemID="{FD6FDD5F-DF08-475F-B3A2-D01CA04CD965}">
+<ds:datastoreItem xmlns:ds="http://schemas.openxmlformats.org/officeDocument/2006/customXml" ds:itemID="{658A171D-D26C-4703-8C83-0EF58A1C63AC}">
   <ds:schemaRefs>
     <ds:schemaRef ds:uri="http://schemas.openxmlformats.org/officeDocument/2006/bibliography"/>
   </ds:schemaRefs>

</xml_diff>

<commit_message>
Add comments to autocomplete variables list
Comments of the variable type are added to the list.
</commit_message>
<xml_diff>
--- a/Docs/Action V13 - ED 10.5.docx
+++ b/Docs/Action V13 - ED 10.5.docx
@@ -12237,6 +12237,22 @@
         <w:pStyle w:val="Heading3"/>
       </w:pPr>
       <w:r>
+        <w:t>Install</w:t>
+      </w:r>
+    </w:p>
+    <w:p>
+      <w:r>
+        <w:t xml:space="preserve">TriggerName = onInstall, TriggerType = ProgramEvent: At </w:t>
+      </w:r>
+      <w:r>
+        <w:t>install</w:t>
+      </w:r>
+    </w:p>
+    <w:p>
+      <w:pPr>
+        <w:pStyle w:val="Heading3"/>
+      </w:pPr>
+      <w:r>
         <w:t>New Journal event received</w:t>
       </w:r>
     </w:p>
@@ -12398,6 +12414,7 @@
         <w:pStyle w:val="Heading3"/>
       </w:pPr>
       <w:r>
+        <w:lastRenderedPageBreak/>
         <w:t>Major tab has changed</w:t>
       </w:r>
     </w:p>
@@ -12416,7 +12433,6 @@
         <w:pStyle w:val="Heading3"/>
       </w:pPr>
       <w:r>
-        <w:lastRenderedPageBreak/>
         <w:t>Add in menu item</w:t>
       </w:r>
       <w:r>
@@ -12591,12 +12607,7 @@
     </w:p>
     <w:p>
       <w:r>
-        <w:t>Elite Dangerous has generated a</w:t>
-      </w:r>
-      <w:bookmarkStart w:id="0" w:name="_GoBack"/>
-      <w:bookmarkEnd w:id="0"/>
-      <w:r>
-        <w:t xml:space="preserve"> notification of a UI event.</w:t>
+        <w:t>Elite Dangerous has generated a notification of a UI event.</w:t>
       </w:r>
       <w:r>
         <w:t xml:space="preserve"> </w:t>
@@ -12627,6 +12638,7 @@
     </w:p>
     <w:p>
       <w:r>
+        <w:lastRenderedPageBreak/>
         <w:t>EventClass_UIDisplayed = Boolean, 1/0, indicating if EDD is showing journal UI events in its journal log.</w:t>
       </w:r>
     </w:p>
@@ -12853,6 +12865,8 @@
       <w:pPr>
         <w:pStyle w:val="Heading3"/>
       </w:pPr>
+      <w:bookmarkStart w:id="0" w:name="_GoBack"/>
+      <w:bookmarkEnd w:id="0"/>
       <w:r>
         <w:t xml:space="preserve">Voice </w:t>
       </w:r>
@@ -12972,80 +12986,467 @@
         <w:pStyle w:val="Heading3"/>
       </w:pPr>
       <w:r>
+        <w:t xml:space="preserve">DLL Event </w:t>
+      </w:r>
+      <w:r>
+        <w:rPr>
+          <w:vertAlign w:val="superscript"/>
+        </w:rPr>
+        <w:t>[</w:t>
+      </w:r>
+      <w:r>
+        <w:rPr>
+          <w:vertAlign w:val="superscript"/>
+        </w:rPr>
+        <w:t>9</w:t>
+      </w:r>
+      <w:r>
+        <w:rPr>
+          <w:vertAlign w:val="superscript"/>
+        </w:rPr>
+        <w:t>]</w:t>
+      </w:r>
+    </w:p>
+    <w:p>
+      <w:r>
+        <w:t xml:space="preserve">When a DLL issues an Event. </w:t>
+      </w:r>
+    </w:p>
+    <w:p/>
+    <w:p>
+      <w:r>
+        <w:t>TriggerName = &lt;from DLL&gt;, TriggerType = DLLEvent</w:t>
+      </w:r>
+    </w:p>
+    <w:p>
+      <w:r>
+        <w:t>Parameters defined by DLL event.</w:t>
+      </w:r>
+    </w:p>
+    <w:p>
+      <w:pPr>
+        <w:pStyle w:val="Heading2"/>
+      </w:pPr>
+      <w:r>
+        <w:t>Variables</w:t>
+      </w:r>
+    </w:p>
+    <w:p>
+      <w:pPr>
+        <w:pStyle w:val="Heading3"/>
+      </w:pPr>
+      <w:r>
+        <w:t>ED</w:t>
+      </w:r>
+      <w:r>
+        <w:t>D</w:t>
+      </w:r>
+      <w:r>
+        <w:t xml:space="preserve"> Specific Variables</w:t>
+      </w:r>
+    </w:p>
+    <w:p>
+      <w:pPr>
+        <w:rPr>
+          <w:b/>
+        </w:rPr>
+      </w:pPr>
+      <w:r>
+        <w:t xml:space="preserve">Commander </w:t>
+      </w:r>
+      <w:r>
+        <w:t>information</w:t>
+      </w:r>
+      <w:r>
+        <w:t>:</w:t>
+      </w:r>
+    </w:p>
+    <w:p>
+      <w:pPr>
+        <w:pStyle w:val="ListParagraph"/>
+        <w:numPr>
+          <w:ilvl w:val="0"/>
+          <w:numId w:val="6"/>
+        </w:numPr>
+      </w:pPr>
+      <w:r>
+        <w:t>Commander - commander name</w:t>
+      </w:r>
+    </w:p>
+    <w:p>
+      <w:pPr>
+        <w:pStyle w:val="ListParagraph"/>
+        <w:numPr>
+          <w:ilvl w:val="0"/>
+          <w:numId w:val="6"/>
+        </w:numPr>
+      </w:pPr>
+      <w:r>
+        <w:t>RefreshCount - number of times refresh has been run on this commander. Reset to 1 when commander changes</w:t>
+      </w:r>
+    </w:p>
+    <w:p/>
+    <w:p>
+      <w:pPr>
+        <w:pStyle w:val="Heading3"/>
+      </w:pPr>
+      <w:r>
+        <w:t>Event History Variables</w:t>
+      </w:r>
+    </w:p>
+    <w:p>
+      <w:r>
+        <w:t xml:space="preserve">These are written by a new journal event, or by a lookup of an event by the Event command.  </w:t>
+      </w:r>
+    </w:p>
+    <w:p>
+      <w:pPr>
+        <w:pStyle w:val="ListParagraph"/>
+        <w:numPr>
+          <w:ilvl w:val="0"/>
+          <w:numId w:val="6"/>
+        </w:numPr>
+      </w:pPr>
+      <w:r>
+        <w:t xml:space="preserve">Prefix + UTCTime - Local time of event, US format. </w:t>
+      </w:r>
+      <w:r>
+        <w:rPr>
+          <w:sz w:val="22"/>
+          <w:vertAlign w:val="superscript"/>
+        </w:rPr>
+        <w:t>[13]</w:t>
+      </w:r>
+    </w:p>
+    <w:p>
+      <w:pPr>
+        <w:pStyle w:val="ListParagraph"/>
+        <w:numPr>
+          <w:ilvl w:val="0"/>
+          <w:numId w:val="6"/>
+        </w:numPr>
+      </w:pPr>
+      <w:r>
+        <w:t>Prefix + LocalTime - Local time of event, US format.</w:t>
+      </w:r>
+    </w:p>
+    <w:p>
+      <w:pPr>
+        <w:pStyle w:val="ListParagraph"/>
+        <w:numPr>
+          <w:ilvl w:val="0"/>
+          <w:numId w:val="6"/>
+        </w:numPr>
+      </w:pPr>
+      <w:r>
+        <w:t>Prefix + DockedState - docked state, 1 or 0</w:t>
+      </w:r>
+    </w:p>
+    <w:p>
+      <w:pPr>
+        <w:pStyle w:val="ListParagraph"/>
+        <w:numPr>
+          <w:ilvl w:val="0"/>
+          <w:numId w:val="6"/>
+        </w:numPr>
+      </w:pPr>
+      <w:r>
+        <w:t>Prefix + LandedState - landed state, 1 or 0</w:t>
+      </w:r>
+    </w:p>
+    <w:p>
+      <w:pPr>
+        <w:pStyle w:val="ListParagraph"/>
+        <w:numPr>
+          <w:ilvl w:val="0"/>
+          <w:numId w:val="6"/>
+        </w:numPr>
+      </w:pPr>
+      <w:r>
+        <w:t>Prefix + WhereAmI - what station/body am I at. May be empty if not known.</w:t>
+      </w:r>
+    </w:p>
+    <w:p>
+      <w:pPr>
+        <w:pStyle w:val="ListParagraph"/>
+        <w:numPr>
+          <w:ilvl w:val="0"/>
+          <w:numId w:val="6"/>
+        </w:numPr>
+      </w:pPr>
+      <w:r>
+        <w:t xml:space="preserve">Prefix + Bodytype </w:t>
+      </w:r>
+      <w:r>
+        <w:rPr>
+          <w:vertAlign w:val="superscript"/>
+        </w:rPr>
+        <w:t>[10]</w:t>
+      </w:r>
+      <w:r>
+        <w:t xml:space="preserve"> – type of location : Star, Planet, PlanetaryRing, StellarRing, Station, AsteroidCluster.</w:t>
+      </w:r>
+    </w:p>
+    <w:p>
+      <w:pPr>
+        <w:pStyle w:val="ListParagraph"/>
+        <w:numPr>
+          <w:ilvl w:val="0"/>
+          <w:numId w:val="6"/>
+        </w:numPr>
+      </w:pPr>
+      <w:r>
+        <w:t>Prefix + ShipType - ship type</w:t>
+      </w:r>
+    </w:p>
+    <w:p>
+      <w:pPr>
+        <w:pStyle w:val="ListParagraph"/>
+        <w:numPr>
+          <w:ilvl w:val="0"/>
+          <w:numId w:val="6"/>
+        </w:numPr>
+      </w:pPr>
+      <w:r>
+        <w:t xml:space="preserve">Prefix + ShipTypeFD - ship type FD name </w:t>
+      </w:r>
+      <w:r>
+        <w:rPr>
+          <w:vertAlign w:val="superscript"/>
+        </w:rPr>
+        <w:t>[13]</w:t>
+      </w:r>
+    </w:p>
+    <w:p>
+      <w:pPr>
+        <w:pStyle w:val="ListParagraph"/>
+        <w:numPr>
+          <w:ilvl w:val="0"/>
+          <w:numId w:val="6"/>
+        </w:numPr>
+      </w:pPr>
+      <w:r>
+        <w:t>Prefix + ShipId - ship ID number</w:t>
+      </w:r>
+    </w:p>
+    <w:p>
+      <w:pPr>
+        <w:pStyle w:val="ListParagraph"/>
+        <w:numPr>
+          <w:ilvl w:val="0"/>
+          <w:numId w:val="6"/>
+        </w:numPr>
+      </w:pPr>
+      <w:r>
+        <w:t>Prefix + IndexOf - index displayed on screen for this entry</w:t>
+      </w:r>
+    </w:p>
+    <w:p>
+      <w:pPr>
+        <w:pStyle w:val="ListParagraph"/>
+        <w:numPr>
+          <w:ilvl w:val="0"/>
+          <w:numId w:val="6"/>
+        </w:numPr>
+      </w:pPr>
+      <w:r>
+        <w:t>Prefix + JID - Journal unique ID for this entry (also Prefix+Id)</w:t>
+      </w:r>
+    </w:p>
+    <w:p>
+      <w:pPr>
+        <w:pStyle w:val="ListParagraph"/>
+        <w:numPr>
+          <w:ilvl w:val="0"/>
+          <w:numId w:val="6"/>
+        </w:numPr>
+      </w:pPr>
+      <w:r>
+        <w:t>Prefix + Credits – Weath at this entry</w:t>
+      </w:r>
+    </w:p>
+    <w:p>
+      <w:pPr>
+        <w:pStyle w:val="ListParagraph"/>
+        <w:numPr>
+          <w:ilvl w:val="0"/>
+          <w:numId w:val="6"/>
+        </w:numPr>
+      </w:pPr>
+      <w:r>
+        <w:t>Prefix + TravelledDistance – Travelled information in ly</w:t>
+      </w:r>
+    </w:p>
+    <w:p>
+      <w:pPr>
+        <w:pStyle w:val="ListParagraph"/>
+        <w:numPr>
+          <w:ilvl w:val="0"/>
+          <w:numId w:val="6"/>
+        </w:numPr>
+      </w:pPr>
+      <w:r>
+        <w:t xml:space="preserve">Prefix + TravelledSeconds – Travelled information </w:t>
+      </w:r>
+    </w:p>
+    <w:p>
+      <w:pPr>
+        <w:pStyle w:val="ListParagraph"/>
+        <w:numPr>
+          <w:ilvl w:val="0"/>
+          <w:numId w:val="6"/>
+        </w:numPr>
+      </w:pPr>
+      <w:r>
+        <w:t>Prefix + IsTravelling – is event in a travel section.</w:t>
+      </w:r>
+    </w:p>
+    <w:p>
+      <w:pPr>
+        <w:pStyle w:val="ListParagraph"/>
+        <w:numPr>
+          <w:ilvl w:val="0"/>
+          <w:numId w:val="6"/>
+        </w:numPr>
+      </w:pPr>
+      <w:r>
+        <w:t>Prefix + TravelledJumps - Jumps</w:t>
+      </w:r>
+    </w:p>
+    <w:p>
+      <w:pPr>
+        <w:pStyle w:val="ListParagraph"/>
+        <w:numPr>
+          <w:ilvl w:val="0"/>
+          <w:numId w:val="6"/>
+        </w:numPr>
+      </w:pPr>
+      <w:r>
+        <w:t>Prefix + TravelledMissingJumps – Missing data jumps</w:t>
+      </w:r>
+    </w:p>
+    <w:p>
+      <w:pPr>
+        <w:pStyle w:val="ListParagraph"/>
+        <w:numPr>
+          <w:ilvl w:val="0"/>
+          <w:numId w:val="6"/>
+        </w:numPr>
+      </w:pPr>
+      <w:r>
+        <w:t>Prefix + MultiPlayer – 1 or 0 if in multiplayer</w:t>
+      </w:r>
+    </w:p>
+    <w:p>
+      <w:pPr>
+        <w:pStyle w:val="ListParagraph"/>
+        <w:numPr>
+          <w:ilvl w:val="0"/>
+          <w:numId w:val="6"/>
+        </w:numPr>
+      </w:pPr>
+      <w:r>
+        <w:t>Prefix + ContainsRares – 1 or 0 if hauling rares</w:t>
+      </w:r>
+    </w:p>
+    <w:p>
+      <w:pPr>
+        <w:pStyle w:val="ListParagraph"/>
+        <w:numPr>
+          <w:ilvl w:val="0"/>
+          <w:numId w:val="6"/>
+        </w:numPr>
+      </w:pPr>
+      <w:r>
+        <w:t>Prefix + EventSummary – As per the travel history summary column.</w:t>
+      </w:r>
+    </w:p>
+    <w:p>
+      <w:pPr>
+        <w:pStyle w:val="ListParagraph"/>
+        <w:numPr>
+          <w:ilvl w:val="0"/>
+          <w:numId w:val="6"/>
+        </w:numPr>
+      </w:pPr>
+      <w:r>
+        <w:t>Prefix + EventDescription – Short description</w:t>
+      </w:r>
+    </w:p>
+    <w:p>
+      <w:pPr>
+        <w:pStyle w:val="ListParagraph"/>
+        <w:numPr>
+          <w:ilvl w:val="0"/>
+          <w:numId w:val="6"/>
+        </w:numPr>
+      </w:pPr>
+      <w:r>
+        <w:t>Prefix + EventDetailedInfo – Detailed info</w:t>
+      </w:r>
+    </w:p>
+    <w:p>
+      <w:pPr>
+        <w:pStyle w:val="ListParagraph"/>
+        <w:numPr>
+          <w:ilvl w:val="0"/>
+          <w:numId w:val="6"/>
+        </w:numPr>
+      </w:pPr>
+      <w:r>
+        <w:t>Prefix + Note – Any note against this entry.</w:t>
+      </w:r>
+      <w:r>
+        <w:t xml:space="preserve"> </w:t>
+      </w:r>
+      <w:r>
+        <w:rPr>
+          <w:vertAlign w:val="superscript"/>
+        </w:rPr>
+        <w:t>[10.4.3]</w:t>
+      </w:r>
+    </w:p>
+    <w:p>
+      <w:pPr>
+        <w:pStyle w:val="ListParagraph"/>
+        <w:numPr>
+          <w:ilvl w:val="0"/>
+          <w:numId w:val="6"/>
+        </w:numPr>
+      </w:pPr>
+      <w:r>
+        <w:t>Prefix + Class_EventTypeStr and Prefix+</w:t>
+      </w:r>
+      <w:r>
+        <w:t xml:space="preserve"> </w:t>
+      </w:r>
+      <w:r>
+        <w:t>Class_EventTypeID – name of event, compressed form.</w:t>
+      </w:r>
+    </w:p>
+    <w:p>
+      <w:pPr>
+        <w:pStyle w:val="ListParagraph"/>
+        <w:numPr>
+          <w:ilvl w:val="0"/>
+          <w:numId w:val="6"/>
+        </w:numPr>
+      </w:pPr>
+      <w:r>
+        <w:t>Prefix + Class_EventTimeUTC - UTC time of event, US date format</w:t>
+      </w:r>
+    </w:p>
+    <w:p>
+      <w:pPr>
+        <w:pStyle w:val="ListParagraph"/>
+        <w:numPr>
+          <w:ilvl w:val="0"/>
+          <w:numId w:val="6"/>
+        </w:numPr>
+      </w:pPr>
+      <w:r>
         <w:lastRenderedPageBreak/>
-        <w:t xml:space="preserve">DLL Event </w:t>
-      </w:r>
-      <w:r>
-        <w:rPr>
-          <w:vertAlign w:val="superscript"/>
-        </w:rPr>
-        <w:t>[</w:t>
-      </w:r>
-      <w:r>
-        <w:rPr>
-          <w:vertAlign w:val="superscript"/>
-        </w:rPr>
-        <w:t>9</w:t>
-      </w:r>
-      <w:r>
-        <w:rPr>
-          <w:vertAlign w:val="superscript"/>
-        </w:rPr>
-        <w:t>]</w:t>
-      </w:r>
-    </w:p>
-    <w:p>
-      <w:r>
-        <w:t xml:space="preserve">When a DLL issues an Event. </w:t>
-      </w:r>
-    </w:p>
-    <w:p/>
-    <w:p>
-      <w:r>
-        <w:t>TriggerName = &lt;from DLL&gt;, TriggerType = DLLEvent</w:t>
-      </w:r>
-    </w:p>
-    <w:p>
-      <w:r>
-        <w:t>Parameters defined by DLL event.</w:t>
-      </w:r>
-    </w:p>
-    <w:p>
-      <w:pPr>
-        <w:pStyle w:val="Heading2"/>
-      </w:pPr>
-      <w:r>
-        <w:t>Variables</w:t>
-      </w:r>
-    </w:p>
-    <w:p>
-      <w:pPr>
-        <w:pStyle w:val="Heading3"/>
-      </w:pPr>
-      <w:r>
-        <w:t>ED</w:t>
-      </w:r>
-      <w:r>
-        <w:t>D</w:t>
-      </w:r>
-      <w:r>
-        <w:t xml:space="preserve"> Specific Variables</w:t>
-      </w:r>
-    </w:p>
-    <w:p>
-      <w:pPr>
-        <w:rPr>
-          <w:b/>
-        </w:rPr>
-      </w:pPr>
-      <w:r>
-        <w:t xml:space="preserve">Commander </w:t>
-      </w:r>
-      <w:r>
-        <w:t>information</w:t>
-      </w:r>
-      <w:r>
-        <w:t>:</w:t>
+        <w:t>Prefix + Class_EventTimeLocal -  Local time of event, US date format</w:t>
       </w:r>
     </w:p>
     <w:p>
@@ -13057,7 +13458,7 @@
         </w:numPr>
       </w:pPr>
       <w:r>
-        <w:t>Commander - commander name</w:t>
+        <w:t>Prefix + Class_SyncedEDSM  - has synced to EDSM, 0/1</w:t>
       </w:r>
     </w:p>
     <w:p>
@@ -13069,21 +13470,7 @@
         </w:numPr>
       </w:pPr>
       <w:r>
-        <w:t>RefreshCount - number of times refresh has been run on this commander. Reset to 1 when commander changes</w:t>
-      </w:r>
-    </w:p>
-    <w:p/>
-    <w:p>
-      <w:pPr>
-        <w:pStyle w:val="Heading3"/>
-      </w:pPr>
-      <w:r>
-        <w:t>Event History Variables</w:t>
-      </w:r>
-    </w:p>
-    <w:p>
-      <w:r>
-        <w:t xml:space="preserve">These are written by a new journal event, or by a lookup of an event by the Event command.  </w:t>
+        <w:t>Prefix + Class_EdsmID – system EDSM ID number</w:t>
       </w:r>
     </w:p>
     <w:p>
@@ -13095,380 +13482,6 @@
         </w:numPr>
       </w:pPr>
       <w:r>
-        <w:t xml:space="preserve">Prefix + UTCTime - Local time of event, US format. </w:t>
-      </w:r>
-      <w:r>
-        <w:rPr>
-          <w:sz w:val="22"/>
-          <w:vertAlign w:val="superscript"/>
-        </w:rPr>
-        <w:t>[13]</w:t>
-      </w:r>
-    </w:p>
-    <w:p>
-      <w:pPr>
-        <w:pStyle w:val="ListParagraph"/>
-        <w:numPr>
-          <w:ilvl w:val="0"/>
-          <w:numId w:val="6"/>
-        </w:numPr>
-      </w:pPr>
-      <w:r>
-        <w:t>Prefix + LocalTime - Local time of event, US format.</w:t>
-      </w:r>
-    </w:p>
-    <w:p>
-      <w:pPr>
-        <w:pStyle w:val="ListParagraph"/>
-        <w:numPr>
-          <w:ilvl w:val="0"/>
-          <w:numId w:val="6"/>
-        </w:numPr>
-      </w:pPr>
-      <w:r>
-        <w:t>Prefix + DockedState - docked state, 1 or 0</w:t>
-      </w:r>
-    </w:p>
-    <w:p>
-      <w:pPr>
-        <w:pStyle w:val="ListParagraph"/>
-        <w:numPr>
-          <w:ilvl w:val="0"/>
-          <w:numId w:val="6"/>
-        </w:numPr>
-      </w:pPr>
-      <w:r>
-        <w:t>Prefix + LandedState - landed state, 1 or 0</w:t>
-      </w:r>
-    </w:p>
-    <w:p>
-      <w:pPr>
-        <w:pStyle w:val="ListParagraph"/>
-        <w:numPr>
-          <w:ilvl w:val="0"/>
-          <w:numId w:val="6"/>
-        </w:numPr>
-      </w:pPr>
-      <w:r>
-        <w:t>Prefix + WhereAmI - what station/body am I at. May be empty if not known.</w:t>
-      </w:r>
-    </w:p>
-    <w:p>
-      <w:pPr>
-        <w:pStyle w:val="ListParagraph"/>
-        <w:numPr>
-          <w:ilvl w:val="0"/>
-          <w:numId w:val="6"/>
-        </w:numPr>
-      </w:pPr>
-      <w:r>
-        <w:t xml:space="preserve">Prefix + Bodytype </w:t>
-      </w:r>
-      <w:r>
-        <w:rPr>
-          <w:vertAlign w:val="superscript"/>
-        </w:rPr>
-        <w:t>[10]</w:t>
-      </w:r>
-      <w:r>
-        <w:t xml:space="preserve"> – type of location : Star, Planet, PlanetaryRing, StellarRing, Station, AsteroidCluster.</w:t>
-      </w:r>
-    </w:p>
-    <w:p>
-      <w:pPr>
-        <w:pStyle w:val="ListParagraph"/>
-        <w:numPr>
-          <w:ilvl w:val="0"/>
-          <w:numId w:val="6"/>
-        </w:numPr>
-      </w:pPr>
-      <w:r>
-        <w:t>Prefix + ShipType - ship type</w:t>
-      </w:r>
-    </w:p>
-    <w:p>
-      <w:pPr>
-        <w:pStyle w:val="ListParagraph"/>
-        <w:numPr>
-          <w:ilvl w:val="0"/>
-          <w:numId w:val="6"/>
-        </w:numPr>
-      </w:pPr>
-      <w:r>
-        <w:t xml:space="preserve">Prefix + ShipTypeFD - ship type FD name </w:t>
-      </w:r>
-      <w:r>
-        <w:rPr>
-          <w:vertAlign w:val="superscript"/>
-        </w:rPr>
-        <w:t>[13]</w:t>
-      </w:r>
-    </w:p>
-    <w:p>
-      <w:pPr>
-        <w:pStyle w:val="ListParagraph"/>
-        <w:numPr>
-          <w:ilvl w:val="0"/>
-          <w:numId w:val="6"/>
-        </w:numPr>
-      </w:pPr>
-      <w:r>
-        <w:t>Prefix + ShipId - ship ID number</w:t>
-      </w:r>
-    </w:p>
-    <w:p>
-      <w:pPr>
-        <w:pStyle w:val="ListParagraph"/>
-        <w:numPr>
-          <w:ilvl w:val="0"/>
-          <w:numId w:val="6"/>
-        </w:numPr>
-      </w:pPr>
-      <w:r>
-        <w:t>Prefix + IndexOf - index displayed on screen for this entry</w:t>
-      </w:r>
-    </w:p>
-    <w:p>
-      <w:pPr>
-        <w:pStyle w:val="ListParagraph"/>
-        <w:numPr>
-          <w:ilvl w:val="0"/>
-          <w:numId w:val="6"/>
-        </w:numPr>
-      </w:pPr>
-      <w:r>
-        <w:t>Prefix + JID - Journal unique ID for this entry (also Prefix+Id)</w:t>
-      </w:r>
-    </w:p>
-    <w:p>
-      <w:pPr>
-        <w:pStyle w:val="ListParagraph"/>
-        <w:numPr>
-          <w:ilvl w:val="0"/>
-          <w:numId w:val="6"/>
-        </w:numPr>
-      </w:pPr>
-      <w:r>
-        <w:t>Prefix + Credits – Weath at this entry</w:t>
-      </w:r>
-    </w:p>
-    <w:p>
-      <w:pPr>
-        <w:pStyle w:val="ListParagraph"/>
-        <w:numPr>
-          <w:ilvl w:val="0"/>
-          <w:numId w:val="6"/>
-        </w:numPr>
-      </w:pPr>
-      <w:r>
-        <w:t>Prefix + TravelledDistance – Travelled information in ly</w:t>
-      </w:r>
-    </w:p>
-    <w:p>
-      <w:pPr>
-        <w:pStyle w:val="ListParagraph"/>
-        <w:numPr>
-          <w:ilvl w:val="0"/>
-          <w:numId w:val="6"/>
-        </w:numPr>
-      </w:pPr>
-      <w:r>
-        <w:t xml:space="preserve">Prefix + TravelledSeconds – Travelled information </w:t>
-      </w:r>
-    </w:p>
-    <w:p>
-      <w:pPr>
-        <w:pStyle w:val="ListParagraph"/>
-        <w:numPr>
-          <w:ilvl w:val="0"/>
-          <w:numId w:val="6"/>
-        </w:numPr>
-      </w:pPr>
-      <w:r>
-        <w:t>Prefix + IsTravelling – is event in a travel section.</w:t>
-      </w:r>
-    </w:p>
-    <w:p>
-      <w:pPr>
-        <w:pStyle w:val="ListParagraph"/>
-        <w:numPr>
-          <w:ilvl w:val="0"/>
-          <w:numId w:val="6"/>
-        </w:numPr>
-      </w:pPr>
-      <w:r>
-        <w:t>Prefix + TravelledJumps - Jumps</w:t>
-      </w:r>
-    </w:p>
-    <w:p>
-      <w:pPr>
-        <w:pStyle w:val="ListParagraph"/>
-        <w:numPr>
-          <w:ilvl w:val="0"/>
-          <w:numId w:val="6"/>
-        </w:numPr>
-      </w:pPr>
-      <w:r>
-        <w:t>Prefix + TravelledMissingJumps – Missing data jumps</w:t>
-      </w:r>
-    </w:p>
-    <w:p>
-      <w:pPr>
-        <w:pStyle w:val="ListParagraph"/>
-        <w:numPr>
-          <w:ilvl w:val="0"/>
-          <w:numId w:val="6"/>
-        </w:numPr>
-      </w:pPr>
-      <w:r>
-        <w:t>Prefix + MultiPlayer – 1 or 0 if in multiplayer</w:t>
-      </w:r>
-    </w:p>
-    <w:p>
-      <w:pPr>
-        <w:pStyle w:val="ListParagraph"/>
-        <w:numPr>
-          <w:ilvl w:val="0"/>
-          <w:numId w:val="6"/>
-        </w:numPr>
-      </w:pPr>
-      <w:r>
-        <w:t>Prefix + ContainsRares – 1 or 0 if hauling rares</w:t>
-      </w:r>
-    </w:p>
-    <w:p>
-      <w:pPr>
-        <w:pStyle w:val="ListParagraph"/>
-        <w:numPr>
-          <w:ilvl w:val="0"/>
-          <w:numId w:val="6"/>
-        </w:numPr>
-      </w:pPr>
-      <w:r>
-        <w:t>Prefix + EventSummary – As per the travel history summary column.</w:t>
-      </w:r>
-    </w:p>
-    <w:p>
-      <w:pPr>
-        <w:pStyle w:val="ListParagraph"/>
-        <w:numPr>
-          <w:ilvl w:val="0"/>
-          <w:numId w:val="6"/>
-        </w:numPr>
-      </w:pPr>
-      <w:r>
-        <w:t>Prefix + EventDescription – Short description</w:t>
-      </w:r>
-    </w:p>
-    <w:p>
-      <w:pPr>
-        <w:pStyle w:val="ListParagraph"/>
-        <w:numPr>
-          <w:ilvl w:val="0"/>
-          <w:numId w:val="6"/>
-        </w:numPr>
-      </w:pPr>
-      <w:r>
-        <w:t>Prefix + EventDetailedInfo – Detailed info</w:t>
-      </w:r>
-    </w:p>
-    <w:p>
-      <w:pPr>
-        <w:pStyle w:val="ListParagraph"/>
-        <w:numPr>
-          <w:ilvl w:val="0"/>
-          <w:numId w:val="6"/>
-        </w:numPr>
-      </w:pPr>
-      <w:r>
-        <w:t>Prefix + Note – Any note against this entry.</w:t>
-      </w:r>
-      <w:r>
-        <w:t xml:space="preserve"> </w:t>
-      </w:r>
-      <w:r>
-        <w:rPr>
-          <w:vertAlign w:val="superscript"/>
-        </w:rPr>
-        <w:t>[10.4.3]</w:t>
-      </w:r>
-    </w:p>
-    <w:p>
-      <w:pPr>
-        <w:pStyle w:val="ListParagraph"/>
-        <w:numPr>
-          <w:ilvl w:val="0"/>
-          <w:numId w:val="6"/>
-        </w:numPr>
-      </w:pPr>
-      <w:r>
-        <w:t>Prefix + Class_EventTypeStr and Prefix+</w:t>
-      </w:r>
-      <w:r>
-        <w:t xml:space="preserve"> </w:t>
-      </w:r>
-      <w:r>
-        <w:t>Class_EventTypeID – name of event, compressed form.</w:t>
-      </w:r>
-    </w:p>
-    <w:p>
-      <w:pPr>
-        <w:pStyle w:val="ListParagraph"/>
-        <w:numPr>
-          <w:ilvl w:val="0"/>
-          <w:numId w:val="6"/>
-        </w:numPr>
-      </w:pPr>
-      <w:r>
-        <w:t>Prefix + Class_EventTimeUTC - UTC time of event, US date format</w:t>
-      </w:r>
-    </w:p>
-    <w:p>
-      <w:pPr>
-        <w:pStyle w:val="ListParagraph"/>
-        <w:numPr>
-          <w:ilvl w:val="0"/>
-          <w:numId w:val="6"/>
-        </w:numPr>
-      </w:pPr>
-      <w:r>
-        <w:t>Prefix + Class_EventTimeLocal -  Local time of event, US date format</w:t>
-      </w:r>
-    </w:p>
-    <w:p>
-      <w:pPr>
-        <w:pStyle w:val="ListParagraph"/>
-        <w:numPr>
-          <w:ilvl w:val="0"/>
-          <w:numId w:val="6"/>
-        </w:numPr>
-      </w:pPr>
-      <w:r>
-        <w:t>Prefix + Class_SyncedEDSM  - has synced to EDSM, 0/1</w:t>
-      </w:r>
-    </w:p>
-    <w:p>
-      <w:pPr>
-        <w:pStyle w:val="ListParagraph"/>
-        <w:numPr>
-          <w:ilvl w:val="0"/>
-          <w:numId w:val="6"/>
-        </w:numPr>
-      </w:pPr>
-      <w:r>
-        <w:t>Prefix + Class_EdsmID – system EDSM ID number</w:t>
-      </w:r>
-    </w:p>
-    <w:p>
-      <w:pPr>
-        <w:pStyle w:val="ListParagraph"/>
-        <w:numPr>
-          <w:ilvl w:val="0"/>
-          <w:numId w:val="6"/>
-        </w:numPr>
-      </w:pPr>
-      <w:r>
-        <w:lastRenderedPageBreak/>
         <w:t>Prefix + Class_SyncedEDDN  - has synced to EDDN, 0/1</w:t>
       </w:r>
     </w:p>
@@ -14014,6 +14027,7 @@
         </w:rPr>
       </w:pPr>
       <w:r>
+        <w:lastRenderedPageBreak/>
         <w:t>Prefix + Ship_FullInfo – Long info list</w:t>
       </w:r>
     </w:p>
@@ -14077,7 +14091,6 @@
         </w:rPr>
       </w:pPr>
       <w:r>
-        <w:lastRenderedPageBreak/>
         <w:t>Prefix + Ship_FuelLevel – Fuel level</w:t>
       </w:r>
     </w:p>
@@ -24614,7 +24627,7 @@
 </file>
 
 <file path=customXml/itemProps1.xml><?xml version="1.0" encoding="utf-8"?>
-<ds:datastoreItem xmlns:ds="http://schemas.openxmlformats.org/officeDocument/2006/customXml" ds:itemID="{658A171D-D26C-4703-8C83-0EF58A1C63AC}">
+<ds:datastoreItem xmlns:ds="http://schemas.openxmlformats.org/officeDocument/2006/customXml" ds:itemID="{96DC1DA2-A9A6-47DA-A30F-7713F4594691}">
   <ds:schemaRefs>
     <ds:schemaRef ds:uri="http://schemas.openxmlformats.org/officeDocument/2006/bibliography"/>
   </ds:schemaRefs>

</xml_diff>

<commit_message>
Add APPENDTAGLIST, Add "%(F)" to call, Add EVENT NOT <eventlist>
Fix target clear so it updates screen.
Filter now searches for FilterItems
JournalText has a Command field to indicate its a command
</commit_message>
<xml_diff>
--- a/Docs/Action V13 - ED 10.5.docx
+++ b/Docs/Action V13 - ED 10.5.docx
@@ -1860,7 +1860,32 @@
     <w:p/>
     <w:p>
       <w:r>
-        <w:t xml:space="preserve">Call [&lt;Action File Set Name&gt;::] &lt;program name&gt; [ ‘(‘ &lt;input parameter list&gt; ‘)’] </w:t>
+        <w:t xml:space="preserve">Call </w:t>
+      </w:r>
+      <w:r>
+        <w:t>&lt;program name</w:t>
+      </w:r>
+      <w:proofErr w:type="gramStart"/>
+      <w:r>
+        <w:t>&gt;[</w:t>
+      </w:r>
+      <w:proofErr w:type="gramEnd"/>
+      <w:r>
+        <w:t xml:space="preserve"> ‘(‘ &lt;input parameter list&gt; ‘)’] </w:t>
+      </w:r>
+    </w:p>
+    <w:p/>
+    <w:p>
+      <w:r>
+        <w:t xml:space="preserve">&lt;program name&gt; = [&lt;Action File Set Name&gt; </w:t>
+      </w:r>
+      <w:proofErr w:type="gramStart"/>
+      <w:r>
+        <w:t>‘::</w:t>
+      </w:r>
+      <w:proofErr w:type="gramEnd"/>
+      <w:r>
+        <w:t>’] [program title]</w:t>
       </w:r>
     </w:p>
     <w:p>
@@ -1870,13 +1895,41 @@
     </w:p>
     <w:p>
       <w:r>
-        <w:t>&lt;program name&gt; = Name of program</w:t>
-      </w:r>
-    </w:p>
-    <w:p>
-      <w:r>
-        <w:t>&lt;input parameter list&gt; = &lt;var def&gt; [‘,’ &lt;var def&gt;]…</w:t>
-      </w:r>
+        <w:t>&lt;program title&gt; = Name of program</w:t>
+      </w:r>
+      <w:r>
+        <w:t xml:space="preserve">| “Name of program which can include macro </w:t>
+      </w:r>
+      <w:proofErr w:type="gramStart"/>
+      <w:r>
+        <w:t>expansions”</w:t>
+      </w:r>
+      <w:r>
+        <w:rPr>
+          <w:sz w:val="24"/>
+          <w:vertAlign w:val="superscript"/>
+        </w:rPr>
+        <w:t>[</w:t>
+      </w:r>
+      <w:proofErr w:type="gramEnd"/>
+      <w:r>
+        <w:rPr>
+          <w:sz w:val="24"/>
+          <w:vertAlign w:val="superscript"/>
+        </w:rPr>
+        <w:t>13]</w:t>
+      </w:r>
+    </w:p>
+    <w:p/>
+    <w:p>
+      <w:r>
+        <w:t>&lt;input parameter list&gt; = &lt;var def&gt; [‘,’ &lt;var def</w:t>
+      </w:r>
+      <w:proofErr w:type="gramStart"/>
+      <w:r>
+        <w:t>&gt;]…</w:t>
+      </w:r>
+      <w:proofErr w:type="gramEnd"/>
     </w:p>
     <w:p>
       <w:r>
@@ -1963,6 +2016,7 @@
         <w:spacing w:after="200"/>
       </w:pPr>
       <w:r>
+        <w:lastRenderedPageBreak/>
         <w:t>.. statements</w:t>
       </w:r>
       <w:r>
@@ -1993,7 +2047,6 @@
     </w:p>
     <w:p>
       <w:r>
-        <w:lastRenderedPageBreak/>
         <w:t xml:space="preserve">&lt;condition&gt; = condition to check against variables defined, either global, event or local variables. </w:t>
       </w:r>
     </w:p>
@@ -2243,6 +2296,7 @@
         <w:spacing w:after="200"/>
       </w:pPr>
       <w:r>
+        <w:lastRenderedPageBreak/>
         <w:t>.. statements</w:t>
       </w:r>
     </w:p>
@@ -2272,7 +2326,6 @@
         <w:spacing w:after="200"/>
       </w:pPr>
       <w:r>
-        <w:lastRenderedPageBreak/>
         <w:t>.. statements</w:t>
       </w:r>
       <w:r>
@@ -9113,10 +9166,16 @@
         <w:t xml:space="preserve">&lt;text-2&gt; and any &lt;add-text&gt;, using the </w:t>
       </w:r>
       <w:r>
-        <w:t xml:space="preserve">the delimiter </w:t>
-      </w:r>
-      <w:r>
-        <w:t>&lt;delimter&gt; between them</w:t>
+        <w:t xml:space="preserve">delimiter </w:t>
+      </w:r>
+      <w:r>
+        <w:t>&lt;delim</w:t>
+      </w:r>
+      <w:r>
+        <w:t>i</w:t>
+      </w:r>
+      <w:r>
+        <w:t>ter&gt; between them</w:t>
       </w:r>
       <w:r>
         <w:t>.  Minimum 3 values.</w:t>
@@ -12865,8 +12924,6 @@
       <w:pPr>
         <w:pStyle w:val="Heading3"/>
       </w:pPr>
-      <w:bookmarkStart w:id="0" w:name="_GoBack"/>
-      <w:bookmarkEnd w:id="0"/>
       <w:r>
         <w:t xml:space="preserve">Voice </w:t>
       </w:r>
@@ -16695,14 +16752,7 @@
           <w:sz w:val="22"/>
           <w:lang w:val="de-DE"/>
         </w:rPr>
-        <w:t>is</w:t>
-      </w:r>
-      <w:r>
-        <w:rPr>
-          <w:sz w:val="22"/>
-          <w:lang w:val="de-DE"/>
-        </w:rPr>
-        <w:t xml:space="preserve">t.  </w:t>
+        <w:t xml:space="preserve">ist.  </w:t>
       </w:r>
       <w:r>
         <w:rPr>
@@ -16719,6 +16769,36 @@
     </w:p>
     <w:p>
       <w:pPr>
+        <w:pStyle w:val="ListParagraph"/>
+        <w:numPr>
+          <w:ilvl w:val="0"/>
+          <w:numId w:val="6"/>
+        </w:numPr>
+        <w:rPr>
+          <w:sz w:val="22"/>
+        </w:rPr>
+      </w:pPr>
+      <w:r>
+        <w:rPr>
+          <w:sz w:val="22"/>
+        </w:rPr>
+        <w:t xml:space="preserve">APPENDTAGLIST &lt;tags&gt;: Append to Tag list.  </w:t>
+      </w:r>
+      <w:r>
+        <w:rPr>
+          <w:sz w:val="22"/>
+        </w:rPr>
+        <w:t>Any unknown icons will c</w:t>
+      </w:r>
+      <w:r>
+        <w:rPr>
+          <w:sz w:val="22"/>
+        </w:rPr>
+        <w:t>ause an entry to be ignored. Use the same format as reported in TAGLIST.</w:t>
+      </w:r>
+    </w:p>
+    <w:p>
+      <w:pPr>
         <w:ind w:left="360"/>
       </w:pPr>
     </w:p>
@@ -16870,6 +16950,7 @@
     <w:p/>
     <w:p>
       <w:r>
+        <w:lastRenderedPageBreak/>
         <w:t>&lt;command&gt; = Command to execute.  Zero or more parameters can follow each command. The following commands are supported:</w:t>
       </w:r>
     </w:p>
@@ -16924,7 +17005,6 @@
         <w:rPr>
           <w:sz w:val="22"/>
         </w:rPr>
-        <w:lastRenderedPageBreak/>
         <w:t>&lt;wildcard&gt; is the text to search for, normal w</w:t>
       </w:r>
       <w:r>
@@ -17322,6 +17402,7 @@
     <w:p/>
     <w:p>
       <w:r>
+        <w:lastRenderedPageBreak/>
         <w:t>IndexNumber is 1 to Count.</w:t>
       </w:r>
     </w:p>
@@ -17577,6 +17658,7 @@
         <w:spacing w:after="200"/>
       </w:pPr>
       <w:r>
+        <w:lastRenderedPageBreak/>
         <w:t>&lt;prefix&gt; Text = a list of binding and values found</w:t>
       </w:r>
     </w:p>
@@ -17773,7 +17855,39 @@
         </w:numPr>
       </w:pPr>
       <w:r>
-        <w:t>[FROM jid] FORWARD &lt;</w:t>
+        <w:t>[FROM jid] FORWA</w:t>
+      </w:r>
+      <w:r>
+        <w:t>RD</w:t>
+      </w:r>
+      <w:r>
+        <w:t xml:space="preserve"> </w:t>
+      </w:r>
+      <w:r>
+        <w:t>[NOT</w:t>
+      </w:r>
+      <w:proofErr w:type="gramStart"/>
+      <w:r>
+        <w:t>]</w:t>
+      </w:r>
+      <w:r>
+        <w:rPr>
+          <w:vertAlign w:val="superscript"/>
+        </w:rPr>
+        <w:t>[</w:t>
+      </w:r>
+      <w:proofErr w:type="gramEnd"/>
+      <w:r>
+        <w:rPr>
+          <w:vertAlign w:val="superscript"/>
+        </w:rPr>
+        <w:t>13]</w:t>
+      </w:r>
+      <w:r>
+        <w:t xml:space="preserve"> </w:t>
+      </w:r>
+      <w:r>
+        <w:t>&lt;</w:t>
       </w:r>
       <w:r>
         <w:t>event-names</w:t>
@@ -17797,6 +17911,9 @@
         <w:t>event-names</w:t>
       </w:r>
       <w:r>
+        <w:t xml:space="preserve"> (or not matching)</w:t>
+      </w:r>
+      <w:r>
         <w:t xml:space="preserve"> found after this JID (or from start if JID is not present)</w:t>
       </w:r>
     </w:p>
@@ -17809,13 +17926,19 @@
         </w:numPr>
       </w:pPr>
       <w:r>
-        <w:t>[FROM jid] BACKWARD &lt;</w:t>
+        <w:t xml:space="preserve">[FROM jid] BACKWARD </w:t>
+      </w:r>
+      <w:r>
+        <w:t xml:space="preserve">[NOT] </w:t>
+      </w:r>
+      <w:r>
+        <w:t>&lt;</w:t>
       </w:r>
       <w:r>
         <w:t>event-names</w:t>
       </w:r>
       <w:r>
-        <w:t>&gt;:</w:t>
+        <w:t>&gt;</w:t>
       </w:r>
     </w:p>
     <w:p>
@@ -17833,7 +17956,13 @@
         <w:t>event-names</w:t>
       </w:r>
       <w:r>
-        <w:t xml:space="preserve"> found before this JID (or from last entry if JID is not present)</w:t>
+        <w:t xml:space="preserve"> </w:t>
+      </w:r>
+      <w:r>
+        <w:t xml:space="preserve">(or not matching) </w:t>
+      </w:r>
+      <w:r>
+        <w:t>found before this JID (or from last entry if JID is not present)</w:t>
       </w:r>
     </w:p>
     <w:p>
@@ -17845,13 +17974,7 @@
         </w:numPr>
       </w:pPr>
       <w:r>
-        <w:t>[FROM jid] FORWARD &lt;</w:t>
-      </w:r>
-      <w:r>
-        <w:t>event-names</w:t>
-      </w:r>
-      <w:r>
-        <w:t>&gt; Where &lt;condition&gt;</w:t>
+        <w:t>[FROM jid] FORWARD|BACKWARD Where &lt;condition&gt;</w:t>
       </w:r>
     </w:p>
     <w:p>
@@ -17863,13 +17986,13 @@
         </w:numPr>
       </w:pPr>
       <w:r>
-        <w:t xml:space="preserve">Report on first event name matching </w:t>
-      </w:r>
-      <w:r>
-        <w:t>event-names</w:t>
-      </w:r>
-      <w:r>
-        <w:t xml:space="preserve"> and which match condition, found after this JID (or from first entry if JID is not present).  Replace FORWARD with BACKWARD for a reverse search.</w:t>
+        <w:t>As per above, but r</w:t>
+      </w:r>
+      <w:r>
+        <w:t>eport on first event name which match condition</w:t>
+      </w:r>
+      <w:r>
+        <w:t>. Condition is a normal Action condition as per IF command.</w:t>
       </w:r>
     </w:p>
     <w:p>
@@ -17881,13 +18004,13 @@
         </w:numPr>
       </w:pPr>
       <w:r>
-        <w:t>[FROM jid] BACKWARD &lt;</w:t>
-      </w:r>
-      <w:r>
-        <w:t>event-names</w:t>
-      </w:r>
-      <w:r>
-        <w:t>&gt; Where &lt;condition&gt;</w:t>
+        <w:t xml:space="preserve">[FROM jid] FORWARD|BACKWARD </w:t>
+      </w:r>
+      <w:r>
+        <w:t xml:space="preserve">[NOT] </w:t>
+      </w:r>
+      <w:r>
+        <w:t>&lt;event-names&gt; Where &lt;condition&gt;</w:t>
       </w:r>
     </w:p>
     <w:p>
@@ -17899,10 +18022,21 @@
         </w:numPr>
       </w:pPr>
       <w:r>
-        <w:t>As per above but a reverse search.</w:t>
-      </w:r>
-    </w:p>
-    <w:p/>
+        <w:t>As per above, but r</w:t>
+      </w:r>
+      <w:r>
+        <w:t>eport on first event name matching event-names and which match condition</w:t>
+      </w:r>
+      <w:r>
+        <w:t>.</w:t>
+      </w:r>
+    </w:p>
+    <w:p>
+      <w:pPr>
+        <w:pStyle w:val="ListParagraph"/>
+        <w:ind w:left="1440"/>
+      </w:pPr>
+    </w:p>
     <w:p>
       <w:r>
         <w:t>As this is a query, no error will be produced if a journal event is not found.</w:t>
@@ -18280,6 +18414,12 @@
         <w:t xml:space="preserve"> clear stop</w:t>
       </w:r>
       <w:r>
+        <w:t>.</w:t>
+      </w:r>
+      <w:r>
+        <w:t xml:space="preserve"> You must call Perform Refresh to update the screen.</w:t>
+      </w:r>
+      <w:r>
         <w:t xml:space="preserve"> </w:t>
       </w:r>
       <w:r>
@@ -18334,8 +18474,22 @@
         <w:t>, clear start</w:t>
       </w:r>
       <w:r>
+        <w:t>.</w:t>
+      </w:r>
+      <w:r>
         <w:t xml:space="preserve"> </w:t>
       </w:r>
+      <w:proofErr w:type="gramStart"/>
+      <w:r>
+        <w:t>You</w:t>
+      </w:r>
+      <w:proofErr w:type="gramEnd"/>
+      <w:r>
+        <w:t xml:space="preserve"> must call Perform Refresh to update the screen.</w:t>
+      </w:r>
+      <w:r>
+        <w:t xml:space="preserve"> </w:t>
+      </w:r>
       <w:r>
         <w:rPr>
           <w:vertAlign w:val="superscript"/>
@@ -18370,7 +18524,21 @@
         <w:t>MARKER</w:t>
       </w:r>
       <w:r>
-        <w:t xml:space="preserve">: Clear both flags </w:t>
+        <w:t>: Clear both flags</w:t>
+      </w:r>
+      <w:r>
+        <w:t>.</w:t>
+      </w:r>
+      <w:r>
+        <w:t xml:space="preserve"> Yo</w:t>
+      </w:r>
+      <w:bookmarkStart w:id="0" w:name="_GoBack"/>
+      <w:bookmarkEnd w:id="0"/>
+      <w:r>
+        <w:t>u must call Perform Refresh to update the screen.</w:t>
+      </w:r>
+      <w:r>
+        <w:t xml:space="preserve"> </w:t>
       </w:r>
       <w:r>
         <w:rPr>
@@ -18603,7 +18771,6 @@
         </w:numPr>
       </w:pPr>
       <w:r>
-        <w:lastRenderedPageBreak/>
         <w:t>GMOPrefix + Name: Name of GMO</w:t>
       </w:r>
     </w:p>
@@ -18937,6 +19104,7 @@
         <w:pStyle w:val="Heading3"/>
       </w:pPr>
       <w:r>
+        <w:lastRenderedPageBreak/>
         <w:t>Materials</w:t>
       </w:r>
     </w:p>
@@ -19185,6 +19353,7 @@
         </w:numPr>
       </w:pPr>
       <w:r>
+        <w:lastRenderedPageBreak/>
         <w:t>3dmap : Open 3dmap</w:t>
       </w:r>
     </w:p>
@@ -19209,7 +19378,6 @@
         </w:numPr>
       </w:pPr>
       <w:r>
-        <w:lastRenderedPageBreak/>
         <w:t>Edsm : Perform EDSM sync</w:t>
       </w:r>
     </w:p>
@@ -19701,6 +19869,7 @@
         <w:spacing w:after="200"/>
       </w:pPr>
       <w:r>
+        <w:lastRenderedPageBreak/>
         <w:t>FileVar[n] will iterate thr</w:t>
       </w:r>
       <w:r>
@@ -19730,7 +19899,6 @@
         <w:spacing w:after="200"/>
       </w:pPr>
       <w:r>
-        <w:lastRenderedPageBreak/>
         <w:t>Datadownload &lt;</w:t>
       </w:r>
       <w:r>
@@ -20038,6 +20206,7 @@
         </w:numPr>
       </w:pPr>
       <w:r>
+        <w:lastRenderedPageBreak/>
         <w:t xml:space="preserve">Prefix + Exists = 1 if panelname exists, 0 otherwise. </w:t>
       </w:r>
     </w:p>
@@ -20070,7 +20239,6 @@
         </w:numPr>
       </w:pPr>
       <w:r>
-        <w:lastRenderedPageBreak/>
         <w:t>Prefix + TopMost : Is top most, 1 or 0</w:t>
       </w:r>
     </w:p>
@@ -20458,6 +20626,7 @@
         <w:spacing w:after="200"/>
       </w:pPr>
       <w:r>
+        <w:lastRenderedPageBreak/>
         <w:t>ProgramWindow &lt;commandname&gt;</w:t>
       </w:r>
     </w:p>
@@ -20475,782 +20644,781 @@
         </w:numPr>
       </w:pPr>
       <w:r>
+        <w:t>Tab &lt;tabname&gt; : Select tab &lt;tabname&gt;, case insensitive.  Tab names are the same as shown on screen.</w:t>
+      </w:r>
+    </w:p>
+    <w:p>
+      <w:pPr>
+        <w:pStyle w:val="ListParagraph"/>
+        <w:numPr>
+          <w:ilvl w:val="0"/>
+          <w:numId w:val="3"/>
+        </w:numPr>
+      </w:pPr>
+      <w:r>
+        <w:t>TopMost : Make topmost</w:t>
+      </w:r>
+    </w:p>
+    <w:p>
+      <w:pPr>
+        <w:pStyle w:val="ListParagraph"/>
+        <w:numPr>
+          <w:ilvl w:val="0"/>
+          <w:numId w:val="3"/>
+        </w:numPr>
+      </w:pPr>
+      <w:r>
+        <w:t>NormalZ : Disable topmost, normal Z order</w:t>
+      </w:r>
+    </w:p>
+    <w:p>
+      <w:pPr>
+        <w:pStyle w:val="ListParagraph"/>
+        <w:numPr>
+          <w:ilvl w:val="0"/>
+          <w:numId w:val="3"/>
+        </w:numPr>
+      </w:pPr>
+      <w:r>
+        <w:t>ShowinTaskBar : Show in task bar</w:t>
+      </w:r>
+    </w:p>
+    <w:p>
+      <w:pPr>
+        <w:pStyle w:val="ListParagraph"/>
+        <w:numPr>
+          <w:ilvl w:val="0"/>
+          <w:numId w:val="3"/>
+        </w:numPr>
+      </w:pPr>
+      <w:r>
+        <w:t>NotShowinTaskBar : Don’t show in task bar</w:t>
+      </w:r>
+    </w:p>
+    <w:p>
+      <w:pPr>
+        <w:pStyle w:val="ListParagraph"/>
+        <w:numPr>
+          <w:ilvl w:val="0"/>
+          <w:numId w:val="3"/>
+        </w:numPr>
+      </w:pPr>
+      <w:r>
+        <w:t>Minimize : Minimize it</w:t>
+      </w:r>
+    </w:p>
+    <w:p>
+      <w:pPr>
+        <w:pStyle w:val="ListParagraph"/>
+        <w:numPr>
+          <w:ilvl w:val="0"/>
+          <w:numId w:val="3"/>
+        </w:numPr>
+      </w:pPr>
+      <w:r>
+        <w:t>Normal : Make window normal, de max/min it</w:t>
+      </w:r>
+    </w:p>
+    <w:p>
+      <w:pPr>
+        <w:pStyle w:val="ListParagraph"/>
+        <w:numPr>
+          <w:ilvl w:val="0"/>
+          <w:numId w:val="3"/>
+        </w:numPr>
+      </w:pPr>
+      <w:r>
+        <w:t>Maximized : Make window maximized</w:t>
+      </w:r>
+    </w:p>
+    <w:p>
+      <w:pPr>
+        <w:pStyle w:val="ListParagraph"/>
+        <w:numPr>
+          <w:ilvl w:val="0"/>
+          <w:numId w:val="3"/>
+        </w:numPr>
+      </w:pPr>
+      <w:r>
+        <w:t>Location &lt;x&gt;,&lt;y&gt;,&lt;w&gt;,&lt;h&gt; : Set window position and size</w:t>
+      </w:r>
+    </w:p>
+    <w:p>
+      <w:pPr>
+        <w:pStyle w:val="ListParagraph"/>
+        <w:numPr>
+          <w:ilvl w:val="0"/>
+          <w:numId w:val="3"/>
+        </w:numPr>
+      </w:pPr>
+      <w:r>
+        <w:t>Position &lt;x&gt;,&lt;y&gt; : Set window position</w:t>
+      </w:r>
+    </w:p>
+    <w:p>
+      <w:pPr>
+        <w:pStyle w:val="ListParagraph"/>
+        <w:numPr>
+          <w:ilvl w:val="0"/>
+          <w:numId w:val="3"/>
+        </w:numPr>
+      </w:pPr>
+      <w:r>
+        <w:t>Size &lt;w&gt;,&lt;h&gt; : Set window size</w:t>
+      </w:r>
+    </w:p>
+    <w:p/>
+    <w:p>
+      <w:r>
+        <w:t>Errors will be produced if command name or other parts are not recognised.</w:t>
+      </w:r>
+    </w:p>
+    <w:p>
+      <w:pPr>
+        <w:pStyle w:val="Heading3"/>
+      </w:pPr>
+      <w:r>
+        <w:t>Scan</w:t>
+      </w:r>
+    </w:p>
+    <w:p>
+      <w:r>
+        <w:t>Find information about the star scan at a particular system.</w:t>
+      </w:r>
+    </w:p>
+    <w:p/>
+    <w:p>
+      <w:pPr>
+        <w:spacing w:after="200"/>
+      </w:pPr>
+      <w:r>
+        <w:t>Scan [PREFIX &lt;name&gt;] [‘EDSM’] “&lt;systemname&gt;”</w:t>
+      </w:r>
+    </w:p>
+    <w:p>
+      <w:r>
+        <w:t>&lt;name&gt; = variable prefix, if not given S_ is the default. If &lt;name&gt; is missing after prefix an error will be produced.</w:t>
+      </w:r>
+    </w:p>
+    <w:p>
+      <w:r>
+        <w:t>‘EDSM’ = if present, check EDSM for star information as well</w:t>
+      </w:r>
+    </w:p>
+    <w:p>
+      <w:r>
+        <w:t>&lt;system name&gt; = Name of system.  Use quotes if there are spaces, which there normally is.</w:t>
+      </w:r>
+    </w:p>
+    <w:p/>
+    <w:p>
+      <w:r>
+        <w:t>Return Values:</w:t>
+      </w:r>
+    </w:p>
+    <w:p>
+      <w:pPr>
+        <w:pStyle w:val="ListParagraph"/>
+        <w:numPr>
+          <w:ilvl w:val="0"/>
+          <w:numId w:val="5"/>
+        </w:numPr>
+      </w:pPr>
+      <w:r>
+        <w:t>Prefix + Stars = Number of stars in that system, or 0 if system not known/found.</w:t>
+      </w:r>
+    </w:p>
+    <w:p>
+      <w:pPr>
+        <w:pStyle w:val="ListParagraph"/>
+        <w:numPr>
+          <w:ilvl w:val="0"/>
+          <w:numId w:val="5"/>
+        </w:numPr>
+      </w:pPr>
+      <w:r>
+        <w:t>Prefix + Star_&lt;star index&gt;_... = Information on that star, see below.</w:t>
+      </w:r>
+    </w:p>
+    <w:p>
+      <w:pPr>
+        <w:pStyle w:val="ListParagraph"/>
+        <w:numPr>
+          <w:ilvl w:val="0"/>
+          <w:numId w:val="5"/>
+        </w:numPr>
+      </w:pPr>
+      <w:r>
+        <w:t>Prefix + Star_&lt;star index&gt;_Planets = Number of sub objects in this star (Planets + belts etc)</w:t>
+      </w:r>
+    </w:p>
+    <w:p>
+      <w:pPr>
+        <w:pStyle w:val="ListParagraph"/>
+        <w:numPr>
+          <w:ilvl w:val="0"/>
+          <w:numId w:val="5"/>
+        </w:numPr>
+      </w:pPr>
+      <w:r>
+        <w:t>Prefix + Star_&lt;star index&gt;_</w:t>
+      </w:r>
+      <w:r>
+        <w:t xml:space="preserve">Planets_Only </w:t>
+      </w:r>
+      <w:r>
+        <w:t xml:space="preserve">= Number of </w:t>
+      </w:r>
+      <w:r>
+        <w:t>p</w:t>
+      </w:r>
+      <w:r>
+        <w:t>la</w:t>
+      </w:r>
+      <w:r>
+        <w:t>nets in this star</w:t>
+      </w:r>
+      <w:r>
+        <w:t>.</w:t>
+      </w:r>
+    </w:p>
+    <w:p>
+      <w:pPr>
+        <w:pStyle w:val="ListParagraph"/>
+        <w:numPr>
+          <w:ilvl w:val="0"/>
+          <w:numId w:val="5"/>
+        </w:numPr>
+      </w:pPr>
+      <w:r>
+        <w:rPr>
+          <w:lang w:val="sv-SE"/>
+        </w:rPr>
+        <w:t xml:space="preserve">Prefix + _Planets_&lt;star index&gt;_&lt;planet index&gt;_... </w:t>
+      </w:r>
+      <w:r>
+        <w:t>=  information on that planet, see below.</w:t>
+      </w:r>
+    </w:p>
+    <w:p>
+      <w:pPr>
+        <w:pStyle w:val="ListParagraph"/>
+        <w:numPr>
+          <w:ilvl w:val="0"/>
+          <w:numId w:val="5"/>
+        </w:numPr>
+      </w:pPr>
+      <w:r>
+        <w:t>Prefix + _Planets_&lt;star index&gt;_&lt;planet index&gt;_Moons = number of moons of this planet.</w:t>
+      </w:r>
+      <w:r>
+        <w:t xml:space="preserve"> (Plus _Only to exclude all but moons)</w:t>
+      </w:r>
+    </w:p>
+    <w:p>
+      <w:pPr>
+        <w:pStyle w:val="ListParagraph"/>
+        <w:numPr>
+          <w:ilvl w:val="0"/>
+          <w:numId w:val="5"/>
+        </w:numPr>
+      </w:pPr>
+      <w:r>
+        <w:t>Prefix + _Moon_&lt;star index&gt;_&lt;planet index&gt;_.&lt;moon_index&gt;.. =  information on that moon, see below.</w:t>
+      </w:r>
+    </w:p>
+    <w:p>
+      <w:pPr>
+        <w:pStyle w:val="ListParagraph"/>
+        <w:numPr>
+          <w:ilvl w:val="0"/>
+          <w:numId w:val="5"/>
+        </w:numPr>
+      </w:pPr>
+      <w:r>
+        <w:t>Prefix + _Moon_&lt;star index&gt;_&lt;planet index&gt;_&lt;moon_index&gt;_Submoons = number of sub moons of this moon</w:t>
+      </w:r>
+      <w:r>
+        <w:t xml:space="preserve"> (plus _Only to exclude all but submoons).</w:t>
+      </w:r>
+    </w:p>
+    <w:p>
+      <w:pPr>
+        <w:pStyle w:val="ListParagraph"/>
+        <w:numPr>
+          <w:ilvl w:val="0"/>
+          <w:numId w:val="5"/>
+        </w:numPr>
+      </w:pPr>
+      <w:r>
+        <w:t>Prefix + _SubMoon_&lt;star index&gt;_&lt;planet index&gt;_.&lt;moon_index&gt;_&lt;submoon index&gt;.. =  information on that sub moon, see below.</w:t>
+      </w:r>
+    </w:p>
+    <w:p>
+      <w:pPr>
+        <w:ind w:left="360"/>
+      </w:pPr>
+    </w:p>
+    <w:p>
+      <w:pPr>
+        <w:ind w:left="360"/>
+      </w:pPr>
+      <w:r>
+        <w:t>Each Star, Planet, Moon, Sub moon information consists of:</w:t>
+      </w:r>
+    </w:p>
+    <w:p>
+      <w:pPr>
+        <w:pStyle w:val="ListParagraph"/>
+        <w:numPr>
+          <w:ilvl w:val="0"/>
+          <w:numId w:val="5"/>
+        </w:numPr>
+      </w:pPr>
+      <w:r>
+        <w:t>Full Prefix + _type = ‘body’ | ‘star’ | ‘barycentre’</w:t>
+      </w:r>
+      <w:r>
+        <w:t xml:space="preserve"> | ‘belt’</w:t>
+      </w:r>
+    </w:p>
+    <w:p>
+      <w:pPr>
+        <w:pStyle w:val="ListParagraph"/>
+        <w:numPr>
+          <w:ilvl w:val="0"/>
+          <w:numId w:val="5"/>
+        </w:numPr>
+      </w:pPr>
+      <w:r>
+        <w:t>Full Prefix + _assignedname = name assigned by scan system, just the body name (A1)</w:t>
+      </w:r>
+    </w:p>
+    <w:p>
+      <w:pPr>
+        <w:pStyle w:val="ListParagraph"/>
+        <w:numPr>
+          <w:ilvl w:val="0"/>
+          <w:numId w:val="5"/>
+        </w:numPr>
+      </w:pPr>
+      <w:r>
+        <w:t>Full Prefix + _assignedfullname = name assigned by scan system, full name including star name</w:t>
+      </w:r>
+    </w:p>
+    <w:p>
+      <w:pPr>
+        <w:pStyle w:val="ListParagraph"/>
+        <w:numPr>
+          <w:ilvl w:val="0"/>
+          <w:numId w:val="5"/>
+        </w:numPr>
+      </w:pPr>
+      <w:r>
+        <w:t>Full Prefix + _data = 0 we don’t have any more data, 1 we do</w:t>
+      </w:r>
+    </w:p>
+    <w:p/>
+    <w:p>
+      <w:pPr>
+        <w:ind w:firstLine="360"/>
+      </w:pPr>
+      <w:r>
+        <w:t>If we have a scan for this body:</w:t>
+      </w:r>
+    </w:p>
+    <w:p>
+      <w:pPr>
+        <w:pStyle w:val="ListParagraph"/>
+        <w:numPr>
+          <w:ilvl w:val="0"/>
+          <w:numId w:val="5"/>
+        </w:numPr>
+      </w:pPr>
+      <w:r>
+        <w:t>Full Prefix + _isstar = 1 if star, 0 if not star</w:t>
+      </w:r>
+    </w:p>
+    <w:p>
+      <w:pPr>
+        <w:pStyle w:val="ListParagraph"/>
+        <w:numPr>
+          <w:ilvl w:val="0"/>
+          <w:numId w:val="5"/>
+        </w:numPr>
+      </w:pPr>
+      <w:r>
+        <w:t>Full Prefix + _edsmbody = 1 if from EDSM, 0 if from your own scans</w:t>
+      </w:r>
+    </w:p>
+    <w:p>
+      <w:pPr>
+        <w:pStyle w:val="ListParagraph"/>
+        <w:numPr>
+          <w:ilvl w:val="0"/>
+          <w:numId w:val="5"/>
+        </w:numPr>
+      </w:pPr>
+      <w:r>
+        <w:t>Full Prefix + _bodyname = Body name from scan</w:t>
+      </w:r>
+    </w:p>
+    <w:p>
+      <w:pPr>
+        <w:pStyle w:val="ListParagraph"/>
+        <w:numPr>
+          <w:ilvl w:val="0"/>
+          <w:numId w:val="5"/>
+        </w:numPr>
+      </w:pPr>
+      <w:r>
+        <w:t>Full Prefix + _orbitalperiod = empty or orbital period in seconds</w:t>
+      </w:r>
+    </w:p>
+    <w:p>
+      <w:pPr>
+        <w:pStyle w:val="ListParagraph"/>
+        <w:numPr>
+          <w:ilvl w:val="0"/>
+          <w:numId w:val="5"/>
+        </w:numPr>
+      </w:pPr>
+      <w:r>
+        <w:t>Full Prefix + _rotationalperiod = empty or rotational period in seconds</w:t>
+      </w:r>
+    </w:p>
+    <w:p>
+      <w:pPr>
+        <w:pStyle w:val="ListParagraph"/>
+        <w:numPr>
+          <w:ilvl w:val="0"/>
+          <w:numId w:val="5"/>
+        </w:numPr>
+      </w:pPr>
+      <w:r>
+        <w:t>Full Prefix + _surfacetemperature = empty or temperature in kelvins</w:t>
+      </w:r>
+    </w:p>
+    <w:p>
+      <w:pPr>
+        <w:pStyle w:val="ListParagraph"/>
+        <w:numPr>
+          <w:ilvl w:val="0"/>
+          <w:numId w:val="5"/>
+        </w:numPr>
+      </w:pPr>
+      <w:r>
+        <w:t>Full Prefix + _distls = distance from main star in ls, 0 indicates main star</w:t>
+      </w:r>
+    </w:p>
+    <w:p>
+      <w:pPr>
+        <w:pStyle w:val="ListParagraph"/>
+        <w:numPr>
+          <w:ilvl w:val="0"/>
+          <w:numId w:val="5"/>
+        </w:numPr>
+      </w:pPr>
+      <w:r>
+        <w:t>Full Prefix + _text = text description of item</w:t>
+      </w:r>
+    </w:p>
+    <w:p>
+      <w:pPr>
+        <w:pStyle w:val="ListParagraph"/>
+        <w:numPr>
+          <w:ilvl w:val="0"/>
+          <w:numId w:val="5"/>
+        </w:numPr>
+      </w:pPr>
+      <w:r>
+        <w:t>Full Prefix + _value = estimated value of body</w:t>
+      </w:r>
+      <w:r>
+        <w:t xml:space="preserve"> </w:t>
+      </w:r>
+      <w:r>
+        <w:rPr>
+          <w:sz w:val="22"/>
+          <w:vertAlign w:val="superscript"/>
+        </w:rPr>
+        <w:t>[7]</w:t>
+      </w:r>
+    </w:p>
+    <w:p/>
+    <w:p>
+      <w:pPr>
+        <w:ind w:left="360"/>
+      </w:pPr>
+      <w:r>
+        <w:t>If it’s a star:</w:t>
+      </w:r>
+    </w:p>
+    <w:p>
+      <w:pPr>
+        <w:pStyle w:val="ListParagraph"/>
+        <w:numPr>
+          <w:ilvl w:val="0"/>
+          <w:numId w:val="5"/>
+        </w:numPr>
+      </w:pPr>
+      <w:r>
+        <w:t>Full Prefix + _startype = Star type, K, A, H etc</w:t>
+      </w:r>
+    </w:p>
+    <w:p>
+      <w:pPr>
+        <w:pStyle w:val="ListParagraph"/>
+        <w:numPr>
+          <w:ilvl w:val="0"/>
+          <w:numId w:val="5"/>
+        </w:numPr>
+      </w:pPr>
+      <w:r>
+        <w:t>Full Prefix + _startypetext = Star type in English text</w:t>
+      </w:r>
+    </w:p>
+    <w:p>
+      <w:pPr>
+        <w:pStyle w:val="ListParagraph"/>
+        <w:numPr>
+          <w:ilvl w:val="0"/>
+          <w:numId w:val="5"/>
+        </w:numPr>
+        <w:rPr>
+          <w:lang w:val="sv-SE"/>
+        </w:rPr>
+      </w:pPr>
+      <w:r>
+        <w:rPr>
+          <w:lang w:val="sv-SE"/>
+        </w:rPr>
+        <w:t xml:space="preserve">Full Prefix + _stellarmass = </w:t>
+      </w:r>
+      <w:r>
+        <w:rPr>
+          <w:lang w:val="sv-SE"/>
+        </w:rPr>
+        <w:t xml:space="preserve">blank or </w:t>
+      </w:r>
+      <w:r>
+        <w:rPr>
+          <w:lang w:val="sv-SE"/>
+        </w:rPr>
+        <w:t>mass in Sols</w:t>
+      </w:r>
+    </w:p>
+    <w:p>
+      <w:pPr>
+        <w:pStyle w:val="ListParagraph"/>
+        <w:numPr>
+          <w:ilvl w:val="0"/>
+          <w:numId w:val="5"/>
+        </w:numPr>
+      </w:pPr>
+      <w:r>
+        <w:t>Full Prefix + _age = blank or age in millions of years</w:t>
+      </w:r>
+    </w:p>
+    <w:p>
+      <w:pPr>
+        <w:pStyle w:val="ListParagraph"/>
+        <w:numPr>
+          <w:ilvl w:val="0"/>
+          <w:numId w:val="5"/>
+        </w:numPr>
+      </w:pPr>
+      <w:r>
+        <w:t>Full Prefix + _mag = blank or absolute magnitude</w:t>
+      </w:r>
+    </w:p>
+    <w:p>
+      <w:pPr>
+        <w:pStyle w:val="ListParagraph"/>
+        <w:numPr>
+          <w:ilvl w:val="0"/>
+          <w:numId w:val="5"/>
+        </w:numPr>
+      </w:pPr>
+      <w:r>
+        <w:t>Full Prefix + _habinner = blank or habitation inner border in ls</w:t>
+      </w:r>
+    </w:p>
+    <w:p>
+      <w:pPr>
+        <w:pStyle w:val="ListParagraph"/>
+        <w:numPr>
+          <w:ilvl w:val="0"/>
+          <w:numId w:val="5"/>
+        </w:numPr>
+      </w:pPr>
+      <w:r>
+        <w:t>Full Prefix + _habouter = blank or habitation outer border in ls</w:t>
+      </w:r>
+    </w:p>
+    <w:p/>
+    <w:p>
+      <w:pPr>
+        <w:ind w:left="360"/>
+      </w:pPr>
+      <w:r>
+        <w:t>If it’s a body:</w:t>
+      </w:r>
+    </w:p>
+    <w:p>
+      <w:pPr>
+        <w:pStyle w:val="ListParagraph"/>
+        <w:numPr>
+          <w:ilvl w:val="0"/>
+          <w:numId w:val="5"/>
+        </w:numPr>
+      </w:pPr>
+      <w:r>
+        <w:t>Full Prefix + _class = Body class, in English</w:t>
+      </w:r>
+    </w:p>
+    <w:p>
+      <w:pPr>
+        <w:pStyle w:val="ListParagraph"/>
+        <w:numPr>
+          <w:ilvl w:val="0"/>
+          <w:numId w:val="5"/>
+        </w:numPr>
+      </w:pPr>
+      <w:r>
+        <w:t>Full Prefix + _landable = ‘Landable’ | ‘Not Landable’</w:t>
+      </w:r>
+    </w:p>
+    <w:p>
+      <w:pPr>
+        <w:pStyle w:val="ListParagraph"/>
+        <w:numPr>
+          <w:ilvl w:val="0"/>
+          <w:numId w:val="5"/>
+        </w:numPr>
+      </w:pPr>
+      <w:r>
+        <w:t>Full Prefix +  _atmosphere = blank or atmosphere type</w:t>
+      </w:r>
+    </w:p>
+    <w:p>
+      <w:pPr>
+        <w:pStyle w:val="ListParagraph"/>
+        <w:numPr>
+          <w:ilvl w:val="0"/>
+          <w:numId w:val="5"/>
+        </w:numPr>
+      </w:pPr>
+      <w:r>
+        <w:t>Full Prefix +  _terraformstate = blank or terraform state</w:t>
+      </w:r>
+    </w:p>
+    <w:p>
+      <w:pPr>
+        <w:pStyle w:val="ListParagraph"/>
+        <w:numPr>
+          <w:ilvl w:val="0"/>
+          <w:numId w:val="5"/>
+        </w:numPr>
+      </w:pPr>
+      <w:r>
+        <w:t>Full Prefix +  _volcanism = blank or volcanism</w:t>
+      </w:r>
+    </w:p>
+    <w:p>
+      <w:pPr>
+        <w:pStyle w:val="ListParagraph"/>
+        <w:numPr>
+          <w:ilvl w:val="0"/>
+          <w:numId w:val="5"/>
+        </w:numPr>
+      </w:pPr>
+      <w:r>
+        <w:t>Full Prefix +  _gravity = blank or gravity in m/s</w:t>
+      </w:r>
+    </w:p>
+    <w:p>
+      <w:pPr>
+        <w:pStyle w:val="ListParagraph"/>
+        <w:numPr>
+          <w:ilvl w:val="0"/>
+          <w:numId w:val="5"/>
+        </w:numPr>
+      </w:pPr>
+      <w:r>
+        <w:t>Full Prefix +  _pressure = blank or pressure in pascal</w:t>
+      </w:r>
+    </w:p>
+    <w:p>
+      <w:pPr>
+        <w:pStyle w:val="ListParagraph"/>
+        <w:numPr>
+          <w:ilvl w:val="0"/>
+          <w:numId w:val="5"/>
+        </w:numPr>
+      </w:pPr>
+      <w:r>
+        <w:t>Full Prefix +  _mass = blank or mass in earth masses.</w:t>
+      </w:r>
+    </w:p>
+    <w:p>
+      <w:pPr>
+        <w:spacing w:after="200"/>
+      </w:pPr>
+    </w:p>
+    <w:p>
+      <w:pPr>
+        <w:spacing w:after="200"/>
+      </w:pPr>
+      <w:r>
+        <w:t>Section 3.2,</w:t>
+      </w:r>
+      <w:r>
+        <w:t xml:space="preserve"> System Variables and </w:t>
+      </w:r>
+      <w:r>
+        <w:t>Section 3.2,</w:t>
+      </w:r>
+      <w:r>
+        <w:t xml:space="preserve"> System Variables Further Info are also written about the system.</w:t>
+      </w:r>
+    </w:p>
+    <w:p>
+      <w:pPr>
+        <w:pStyle w:val="Heading3"/>
+      </w:pPr>
+      <w:r>
+        <w:t>Ship</w:t>
+      </w:r>
+    </w:p>
+    <w:p>
+      <w:r>
+        <w:t>Find information about a ship</w:t>
+      </w:r>
+    </w:p>
+    <w:p/>
+    <w:p>
+      <w:pPr>
+        <w:spacing w:after="200"/>
+      </w:pPr>
+      <w:r>
+        <w:t>Star [PREFIX &lt;name&gt;] “&lt;ship name&gt;”</w:t>
+      </w:r>
+    </w:p>
+    <w:p>
+      <w:r>
+        <w:t>&lt;name&gt; = variable prefix, if not given SH_ is the default. If &lt;name&gt; is missing after prefix an error will be produced.</w:t>
+      </w:r>
+    </w:p>
+    <w:p>
+      <w:r>
+        <w:t>&lt;ship name&gt; = Name of system.  Use quotes if there are spaces, which there normally is.  The list of known ships is searched for this string, using the ship Full Info string as the matching source.  If the ship name is part of one of those, the ship information is returned.  Prefix + “Found” indicates if the ship was found.  If the string is empty, no ship is attempted to be found.</w:t>
+      </w:r>
+    </w:p>
+    <w:p/>
+    <w:p>
+      <w:r>
         <w:lastRenderedPageBreak/>
-        <w:t>Tab &lt;tabname&gt; : Select tab &lt;tabname&gt;, case insensitive.  Tab names are the same as shown on screen.</w:t>
-      </w:r>
-    </w:p>
-    <w:p>
-      <w:pPr>
-        <w:pStyle w:val="ListParagraph"/>
-        <w:numPr>
-          <w:ilvl w:val="0"/>
-          <w:numId w:val="3"/>
-        </w:numPr>
-      </w:pPr>
-      <w:r>
-        <w:t>TopMost : Make topmost</w:t>
-      </w:r>
-    </w:p>
-    <w:p>
-      <w:pPr>
-        <w:pStyle w:val="ListParagraph"/>
-        <w:numPr>
-          <w:ilvl w:val="0"/>
-          <w:numId w:val="3"/>
-        </w:numPr>
-      </w:pPr>
-      <w:r>
-        <w:t>NormalZ : Disable topmost, normal Z order</w:t>
-      </w:r>
-    </w:p>
-    <w:p>
-      <w:pPr>
-        <w:pStyle w:val="ListParagraph"/>
-        <w:numPr>
-          <w:ilvl w:val="0"/>
-          <w:numId w:val="3"/>
-        </w:numPr>
-      </w:pPr>
-      <w:r>
-        <w:t>ShowinTaskBar : Show in task bar</w:t>
-      </w:r>
-    </w:p>
-    <w:p>
-      <w:pPr>
-        <w:pStyle w:val="ListParagraph"/>
-        <w:numPr>
-          <w:ilvl w:val="0"/>
-          <w:numId w:val="3"/>
-        </w:numPr>
-      </w:pPr>
-      <w:r>
-        <w:t>NotShowinTaskBar : Don’t show in task bar</w:t>
-      </w:r>
-    </w:p>
-    <w:p>
-      <w:pPr>
-        <w:pStyle w:val="ListParagraph"/>
-        <w:numPr>
-          <w:ilvl w:val="0"/>
-          <w:numId w:val="3"/>
-        </w:numPr>
-      </w:pPr>
-      <w:r>
-        <w:t>Minimize : Minimize it</w:t>
-      </w:r>
-    </w:p>
-    <w:p>
-      <w:pPr>
-        <w:pStyle w:val="ListParagraph"/>
-        <w:numPr>
-          <w:ilvl w:val="0"/>
-          <w:numId w:val="3"/>
-        </w:numPr>
-      </w:pPr>
-      <w:r>
-        <w:t>Normal : Make window normal, de max/min it</w:t>
-      </w:r>
-    </w:p>
-    <w:p>
-      <w:pPr>
-        <w:pStyle w:val="ListParagraph"/>
-        <w:numPr>
-          <w:ilvl w:val="0"/>
-          <w:numId w:val="3"/>
-        </w:numPr>
-      </w:pPr>
-      <w:r>
-        <w:t>Maximized : Make window maximized</w:t>
-      </w:r>
-    </w:p>
-    <w:p>
-      <w:pPr>
-        <w:pStyle w:val="ListParagraph"/>
-        <w:numPr>
-          <w:ilvl w:val="0"/>
-          <w:numId w:val="3"/>
-        </w:numPr>
-      </w:pPr>
-      <w:r>
-        <w:t>Location &lt;x&gt;,&lt;y&gt;,&lt;w&gt;,&lt;h&gt; : Set window position and size</w:t>
-      </w:r>
-    </w:p>
-    <w:p>
-      <w:pPr>
-        <w:pStyle w:val="ListParagraph"/>
-        <w:numPr>
-          <w:ilvl w:val="0"/>
-          <w:numId w:val="3"/>
-        </w:numPr>
-      </w:pPr>
-      <w:r>
-        <w:t>Position &lt;x&gt;,&lt;y&gt; : Set window position</w:t>
-      </w:r>
-    </w:p>
-    <w:p>
-      <w:pPr>
-        <w:pStyle w:val="ListParagraph"/>
-        <w:numPr>
-          <w:ilvl w:val="0"/>
-          <w:numId w:val="3"/>
-        </w:numPr>
-      </w:pPr>
-      <w:r>
-        <w:t>Size &lt;w&gt;,&lt;h&gt; : Set window size</w:t>
-      </w:r>
-    </w:p>
-    <w:p/>
-    <w:p>
-      <w:r>
-        <w:t>Errors will be produced if command name or other parts are not recognised.</w:t>
-      </w:r>
-    </w:p>
-    <w:p>
-      <w:pPr>
-        <w:pStyle w:val="Heading3"/>
-      </w:pPr>
-      <w:r>
-        <w:t>Scan</w:t>
-      </w:r>
-    </w:p>
-    <w:p>
-      <w:r>
-        <w:t>Find information about the star scan at a particular system.</w:t>
-      </w:r>
-    </w:p>
-    <w:p/>
-    <w:p>
-      <w:pPr>
-        <w:spacing w:after="200"/>
-      </w:pPr>
-      <w:r>
-        <w:t>Scan [PREFIX &lt;name&gt;] [‘EDSM’] “&lt;systemname&gt;”</w:t>
-      </w:r>
-    </w:p>
-    <w:p>
-      <w:r>
-        <w:t>&lt;name&gt; = variable prefix, if not given S_ is the default. If &lt;name&gt; is missing after prefix an error will be produced.</w:t>
-      </w:r>
-    </w:p>
-    <w:p>
-      <w:r>
-        <w:t>‘EDSM’ = if present, check EDSM for star information as well</w:t>
-      </w:r>
-    </w:p>
-    <w:p>
-      <w:r>
-        <w:t>&lt;system name&gt; = Name of system.  Use quotes if there are spaces, which there normally is.</w:t>
-      </w:r>
-    </w:p>
-    <w:p/>
-    <w:p>
-      <w:r>
-        <w:t>Return Values:</w:t>
-      </w:r>
-    </w:p>
-    <w:p>
-      <w:pPr>
-        <w:pStyle w:val="ListParagraph"/>
-        <w:numPr>
-          <w:ilvl w:val="0"/>
-          <w:numId w:val="5"/>
-        </w:numPr>
-      </w:pPr>
-      <w:r>
-        <w:t>Prefix + Stars = Number of stars in that system, or 0 if system not known/found.</w:t>
-      </w:r>
-    </w:p>
-    <w:p>
-      <w:pPr>
-        <w:pStyle w:val="ListParagraph"/>
-        <w:numPr>
-          <w:ilvl w:val="0"/>
-          <w:numId w:val="5"/>
-        </w:numPr>
-      </w:pPr>
-      <w:r>
-        <w:t>Prefix + Star_&lt;star index&gt;_... = Information on that star, see below.</w:t>
-      </w:r>
-    </w:p>
-    <w:p>
-      <w:pPr>
-        <w:pStyle w:val="ListParagraph"/>
-        <w:numPr>
-          <w:ilvl w:val="0"/>
-          <w:numId w:val="5"/>
-        </w:numPr>
-      </w:pPr>
-      <w:r>
-        <w:t>Prefix + Star_&lt;star index&gt;_Planets = Number of sub objects in this star (Planets + belts etc)</w:t>
-      </w:r>
-    </w:p>
-    <w:p>
-      <w:pPr>
-        <w:pStyle w:val="ListParagraph"/>
-        <w:numPr>
-          <w:ilvl w:val="0"/>
-          <w:numId w:val="5"/>
-        </w:numPr>
-      </w:pPr>
-      <w:r>
-        <w:t>Prefix + Star_&lt;star index&gt;_</w:t>
-      </w:r>
-      <w:r>
-        <w:t xml:space="preserve">Planets_Only </w:t>
-      </w:r>
-      <w:r>
-        <w:t xml:space="preserve">= Number of </w:t>
-      </w:r>
-      <w:r>
-        <w:t>p</w:t>
-      </w:r>
-      <w:r>
-        <w:t>la</w:t>
-      </w:r>
-      <w:r>
-        <w:t>nets in this star</w:t>
-      </w:r>
-      <w:r>
-        <w:t>.</w:t>
-      </w:r>
-    </w:p>
-    <w:p>
-      <w:pPr>
-        <w:pStyle w:val="ListParagraph"/>
-        <w:numPr>
-          <w:ilvl w:val="0"/>
-          <w:numId w:val="5"/>
-        </w:numPr>
-      </w:pPr>
-      <w:r>
-        <w:rPr>
-          <w:lang w:val="sv-SE"/>
-        </w:rPr>
-        <w:t xml:space="preserve">Prefix + _Planets_&lt;star index&gt;_&lt;planet index&gt;_... </w:t>
-      </w:r>
-      <w:r>
-        <w:t>=  information on that planet, see below.</w:t>
-      </w:r>
-    </w:p>
-    <w:p>
-      <w:pPr>
-        <w:pStyle w:val="ListParagraph"/>
-        <w:numPr>
-          <w:ilvl w:val="0"/>
-          <w:numId w:val="5"/>
-        </w:numPr>
-      </w:pPr>
-      <w:r>
-        <w:t>Prefix + _Planets_&lt;star index&gt;_&lt;planet index&gt;_Moons = number of moons of this planet.</w:t>
-      </w:r>
-      <w:r>
-        <w:t xml:space="preserve"> (Plus _Only to exclude all but moons)</w:t>
-      </w:r>
-    </w:p>
-    <w:p>
-      <w:pPr>
-        <w:pStyle w:val="ListParagraph"/>
-        <w:numPr>
-          <w:ilvl w:val="0"/>
-          <w:numId w:val="5"/>
-        </w:numPr>
-      </w:pPr>
-      <w:r>
-        <w:t>Prefix + _Moon_&lt;star index&gt;_&lt;planet index&gt;_.&lt;moon_index&gt;.. =  information on that moon, see below.</w:t>
-      </w:r>
-    </w:p>
-    <w:p>
-      <w:pPr>
-        <w:pStyle w:val="ListParagraph"/>
-        <w:numPr>
-          <w:ilvl w:val="0"/>
-          <w:numId w:val="5"/>
-        </w:numPr>
-      </w:pPr>
-      <w:r>
-        <w:t>Prefix + _Moon_&lt;star index&gt;_&lt;planet index&gt;_&lt;moon_index&gt;_Submoons = number of sub moons of this moon</w:t>
-      </w:r>
-      <w:r>
-        <w:t xml:space="preserve"> (plus _Only to exclude all but submoons).</w:t>
-      </w:r>
-    </w:p>
-    <w:p>
-      <w:pPr>
-        <w:pStyle w:val="ListParagraph"/>
-        <w:numPr>
-          <w:ilvl w:val="0"/>
-          <w:numId w:val="5"/>
-        </w:numPr>
-      </w:pPr>
-      <w:r>
-        <w:t>Prefix + _SubMoon_&lt;star index&gt;_&lt;planet index&gt;_.&lt;moon_index&gt;_&lt;submoon index&gt;.. =  information on that sub moon, see below.</w:t>
-      </w:r>
-    </w:p>
-    <w:p>
-      <w:pPr>
-        <w:ind w:left="360"/>
-      </w:pPr>
-    </w:p>
-    <w:p>
-      <w:pPr>
-        <w:ind w:left="360"/>
-      </w:pPr>
-      <w:r>
-        <w:t>Each Star, Planet, Moon, Sub moon information consists of:</w:t>
-      </w:r>
-    </w:p>
-    <w:p>
-      <w:pPr>
-        <w:pStyle w:val="ListParagraph"/>
-        <w:numPr>
-          <w:ilvl w:val="0"/>
-          <w:numId w:val="5"/>
-        </w:numPr>
-      </w:pPr>
-      <w:r>
-        <w:t>Full Prefix + _type = ‘body’ | ‘star’ | ‘barycentre’</w:t>
-      </w:r>
-      <w:r>
-        <w:t xml:space="preserve"> | ‘belt’</w:t>
-      </w:r>
-    </w:p>
-    <w:p>
-      <w:pPr>
-        <w:pStyle w:val="ListParagraph"/>
-        <w:numPr>
-          <w:ilvl w:val="0"/>
-          <w:numId w:val="5"/>
-        </w:numPr>
-      </w:pPr>
-      <w:r>
-        <w:t>Full Prefix + _assignedname = name assigned by scan system, just the body name (A1)</w:t>
-      </w:r>
-    </w:p>
-    <w:p>
-      <w:pPr>
-        <w:pStyle w:val="ListParagraph"/>
-        <w:numPr>
-          <w:ilvl w:val="0"/>
-          <w:numId w:val="5"/>
-        </w:numPr>
-      </w:pPr>
-      <w:r>
-        <w:t>Full Prefix + _assignedfullname = name assigned by scan system, full name including star name</w:t>
-      </w:r>
-    </w:p>
-    <w:p>
-      <w:pPr>
-        <w:pStyle w:val="ListParagraph"/>
-        <w:numPr>
-          <w:ilvl w:val="0"/>
-          <w:numId w:val="5"/>
-        </w:numPr>
-      </w:pPr>
-      <w:r>
-        <w:t>Full Prefix + _data = 0 we don’t have any more data, 1 we do</w:t>
-      </w:r>
-    </w:p>
-    <w:p/>
-    <w:p>
-      <w:pPr>
-        <w:ind w:firstLine="360"/>
-      </w:pPr>
-      <w:r>
-        <w:t>If we have a scan for this body:</w:t>
-      </w:r>
-    </w:p>
-    <w:p>
-      <w:pPr>
-        <w:pStyle w:val="ListParagraph"/>
-        <w:numPr>
-          <w:ilvl w:val="0"/>
-          <w:numId w:val="5"/>
-        </w:numPr>
-      </w:pPr>
-      <w:r>
-        <w:lastRenderedPageBreak/>
-        <w:t>Full Prefix + _isstar = 1 if star, 0 if not star</w:t>
-      </w:r>
-    </w:p>
-    <w:p>
-      <w:pPr>
-        <w:pStyle w:val="ListParagraph"/>
-        <w:numPr>
-          <w:ilvl w:val="0"/>
-          <w:numId w:val="5"/>
-        </w:numPr>
-      </w:pPr>
-      <w:r>
-        <w:t>Full Prefix + _edsmbody = 1 if from EDSM, 0 if from your own scans</w:t>
-      </w:r>
-    </w:p>
-    <w:p>
-      <w:pPr>
-        <w:pStyle w:val="ListParagraph"/>
-        <w:numPr>
-          <w:ilvl w:val="0"/>
-          <w:numId w:val="5"/>
-        </w:numPr>
-      </w:pPr>
-      <w:r>
-        <w:t>Full Prefix + _bodyname = Body name from scan</w:t>
-      </w:r>
-    </w:p>
-    <w:p>
-      <w:pPr>
-        <w:pStyle w:val="ListParagraph"/>
-        <w:numPr>
-          <w:ilvl w:val="0"/>
-          <w:numId w:val="5"/>
-        </w:numPr>
-      </w:pPr>
-      <w:r>
-        <w:t>Full Prefix + _orbitalperiod = empty or orbital period in seconds</w:t>
-      </w:r>
-    </w:p>
-    <w:p>
-      <w:pPr>
-        <w:pStyle w:val="ListParagraph"/>
-        <w:numPr>
-          <w:ilvl w:val="0"/>
-          <w:numId w:val="5"/>
-        </w:numPr>
-      </w:pPr>
-      <w:r>
-        <w:t>Full Prefix + _rotationalperiod = empty or rotational period in seconds</w:t>
-      </w:r>
-    </w:p>
-    <w:p>
-      <w:pPr>
-        <w:pStyle w:val="ListParagraph"/>
-        <w:numPr>
-          <w:ilvl w:val="0"/>
-          <w:numId w:val="5"/>
-        </w:numPr>
-      </w:pPr>
-      <w:r>
-        <w:t>Full Prefix + _surfacetemperature = empty or temperature in kelvins</w:t>
-      </w:r>
-    </w:p>
-    <w:p>
-      <w:pPr>
-        <w:pStyle w:val="ListParagraph"/>
-        <w:numPr>
-          <w:ilvl w:val="0"/>
-          <w:numId w:val="5"/>
-        </w:numPr>
-      </w:pPr>
-      <w:r>
-        <w:t>Full Prefix + _distls = distance from main star in ls, 0 indicates main star</w:t>
-      </w:r>
-    </w:p>
-    <w:p>
-      <w:pPr>
-        <w:pStyle w:val="ListParagraph"/>
-        <w:numPr>
-          <w:ilvl w:val="0"/>
-          <w:numId w:val="5"/>
-        </w:numPr>
-      </w:pPr>
-      <w:r>
-        <w:t>Full Prefix + _text = text description of item</w:t>
-      </w:r>
-    </w:p>
-    <w:p>
-      <w:pPr>
-        <w:pStyle w:val="ListParagraph"/>
-        <w:numPr>
-          <w:ilvl w:val="0"/>
-          <w:numId w:val="5"/>
-        </w:numPr>
-      </w:pPr>
-      <w:r>
-        <w:t>Full Prefix + _value = estimated value of body</w:t>
-      </w:r>
-      <w:r>
-        <w:t xml:space="preserve"> </w:t>
-      </w:r>
-      <w:r>
-        <w:rPr>
-          <w:sz w:val="22"/>
-          <w:vertAlign w:val="superscript"/>
-        </w:rPr>
-        <w:t>[7]</w:t>
-      </w:r>
-    </w:p>
-    <w:p/>
-    <w:p>
-      <w:pPr>
-        <w:ind w:left="360"/>
-      </w:pPr>
-      <w:r>
-        <w:t>If it’s a star:</w:t>
-      </w:r>
-    </w:p>
-    <w:p>
-      <w:pPr>
-        <w:pStyle w:val="ListParagraph"/>
-        <w:numPr>
-          <w:ilvl w:val="0"/>
-          <w:numId w:val="5"/>
-        </w:numPr>
-      </w:pPr>
-      <w:r>
-        <w:t>Full Prefix + _startype = Star type, K, A, H etc</w:t>
-      </w:r>
-    </w:p>
-    <w:p>
-      <w:pPr>
-        <w:pStyle w:val="ListParagraph"/>
-        <w:numPr>
-          <w:ilvl w:val="0"/>
-          <w:numId w:val="5"/>
-        </w:numPr>
-      </w:pPr>
-      <w:r>
-        <w:t>Full Prefix + _startypetext = Star type in English text</w:t>
-      </w:r>
-    </w:p>
-    <w:p>
-      <w:pPr>
-        <w:pStyle w:val="ListParagraph"/>
-        <w:numPr>
-          <w:ilvl w:val="0"/>
-          <w:numId w:val="5"/>
-        </w:numPr>
-        <w:rPr>
-          <w:lang w:val="sv-SE"/>
-        </w:rPr>
-      </w:pPr>
-      <w:r>
-        <w:rPr>
-          <w:lang w:val="sv-SE"/>
-        </w:rPr>
-        <w:t xml:space="preserve">Full Prefix + _stellarmass = </w:t>
-      </w:r>
-      <w:r>
-        <w:rPr>
-          <w:lang w:val="sv-SE"/>
-        </w:rPr>
-        <w:t xml:space="preserve">blank or </w:t>
-      </w:r>
-      <w:r>
-        <w:rPr>
-          <w:lang w:val="sv-SE"/>
-        </w:rPr>
-        <w:t>mass in Sols</w:t>
-      </w:r>
-    </w:p>
-    <w:p>
-      <w:pPr>
-        <w:pStyle w:val="ListParagraph"/>
-        <w:numPr>
-          <w:ilvl w:val="0"/>
-          <w:numId w:val="5"/>
-        </w:numPr>
-      </w:pPr>
-      <w:r>
-        <w:t>Full Prefix + _age = blank or age in millions of years</w:t>
-      </w:r>
-    </w:p>
-    <w:p>
-      <w:pPr>
-        <w:pStyle w:val="ListParagraph"/>
-        <w:numPr>
-          <w:ilvl w:val="0"/>
-          <w:numId w:val="5"/>
-        </w:numPr>
-      </w:pPr>
-      <w:r>
-        <w:t>Full Prefix + _mag = blank or absolute magnitude</w:t>
-      </w:r>
-    </w:p>
-    <w:p>
-      <w:pPr>
-        <w:pStyle w:val="ListParagraph"/>
-        <w:numPr>
-          <w:ilvl w:val="0"/>
-          <w:numId w:val="5"/>
-        </w:numPr>
-      </w:pPr>
-      <w:r>
-        <w:t>Full Prefix + _habinner = blank or habitation inner border in ls</w:t>
-      </w:r>
-    </w:p>
-    <w:p>
-      <w:pPr>
-        <w:pStyle w:val="ListParagraph"/>
-        <w:numPr>
-          <w:ilvl w:val="0"/>
-          <w:numId w:val="5"/>
-        </w:numPr>
-      </w:pPr>
-      <w:r>
-        <w:t>Full Prefix + _habouter = blank or habitation outer border in ls</w:t>
-      </w:r>
-    </w:p>
-    <w:p/>
-    <w:p>
-      <w:pPr>
-        <w:ind w:left="360"/>
-      </w:pPr>
-      <w:r>
-        <w:t>If it’s a body:</w:t>
-      </w:r>
-    </w:p>
-    <w:p>
-      <w:pPr>
-        <w:pStyle w:val="ListParagraph"/>
-        <w:numPr>
-          <w:ilvl w:val="0"/>
-          <w:numId w:val="5"/>
-        </w:numPr>
-      </w:pPr>
-      <w:r>
-        <w:t>Full Prefix + _class = Body class, in English</w:t>
-      </w:r>
-    </w:p>
-    <w:p>
-      <w:pPr>
-        <w:pStyle w:val="ListParagraph"/>
-        <w:numPr>
-          <w:ilvl w:val="0"/>
-          <w:numId w:val="5"/>
-        </w:numPr>
-      </w:pPr>
-      <w:r>
-        <w:t>Full Prefix + _landable = ‘Landable’ | ‘Not Landable’</w:t>
-      </w:r>
-    </w:p>
-    <w:p>
-      <w:pPr>
-        <w:pStyle w:val="ListParagraph"/>
-        <w:numPr>
-          <w:ilvl w:val="0"/>
-          <w:numId w:val="5"/>
-        </w:numPr>
-      </w:pPr>
-      <w:r>
-        <w:t>Full Prefix +  _atmosphere = blank or atmosphere type</w:t>
-      </w:r>
-    </w:p>
-    <w:p>
-      <w:pPr>
-        <w:pStyle w:val="ListParagraph"/>
-        <w:numPr>
-          <w:ilvl w:val="0"/>
-          <w:numId w:val="5"/>
-        </w:numPr>
-      </w:pPr>
-      <w:r>
-        <w:t>Full Prefix +  _terraformstate = blank or terraform state</w:t>
-      </w:r>
-    </w:p>
-    <w:p>
-      <w:pPr>
-        <w:pStyle w:val="ListParagraph"/>
-        <w:numPr>
-          <w:ilvl w:val="0"/>
-          <w:numId w:val="5"/>
-        </w:numPr>
-      </w:pPr>
-      <w:r>
-        <w:t>Full Prefix +  _volcanism = blank or volcanism</w:t>
-      </w:r>
-    </w:p>
-    <w:p>
-      <w:pPr>
-        <w:pStyle w:val="ListParagraph"/>
-        <w:numPr>
-          <w:ilvl w:val="0"/>
-          <w:numId w:val="5"/>
-        </w:numPr>
-      </w:pPr>
-      <w:r>
-        <w:t>Full Prefix +  _gravity = blank or gravity in m/s</w:t>
-      </w:r>
-    </w:p>
-    <w:p>
-      <w:pPr>
-        <w:pStyle w:val="ListParagraph"/>
-        <w:numPr>
-          <w:ilvl w:val="0"/>
-          <w:numId w:val="5"/>
-        </w:numPr>
-      </w:pPr>
-      <w:r>
-        <w:t>Full Prefix +  _pressure = blank or pressure in pascal</w:t>
-      </w:r>
-    </w:p>
-    <w:p>
-      <w:pPr>
-        <w:pStyle w:val="ListParagraph"/>
-        <w:numPr>
-          <w:ilvl w:val="0"/>
-          <w:numId w:val="5"/>
-        </w:numPr>
-      </w:pPr>
-      <w:r>
-        <w:t>Full Prefix +  _mass = blank or mass in earth masses.</w:t>
-      </w:r>
-    </w:p>
-    <w:p>
-      <w:pPr>
-        <w:spacing w:after="200"/>
-      </w:pPr>
-    </w:p>
-    <w:p>
-      <w:pPr>
-        <w:spacing w:after="200"/>
-      </w:pPr>
-      <w:r>
-        <w:t>Section 3.2,</w:t>
-      </w:r>
-      <w:r>
-        <w:t xml:space="preserve"> System Variables and </w:t>
-      </w:r>
-      <w:r>
-        <w:t>Section 3.2,</w:t>
-      </w:r>
-      <w:r>
-        <w:t xml:space="preserve"> System Variables Further Info are also written about the system.</w:t>
-      </w:r>
-    </w:p>
-    <w:p>
-      <w:pPr>
-        <w:pStyle w:val="Heading3"/>
-      </w:pPr>
-      <w:r>
-        <w:t>Ship</w:t>
-      </w:r>
-    </w:p>
-    <w:p>
-      <w:r>
-        <w:t>Find information about a ship</w:t>
-      </w:r>
-    </w:p>
-    <w:p/>
-    <w:p>
-      <w:pPr>
-        <w:spacing w:after="200"/>
-      </w:pPr>
-      <w:r>
-        <w:t>Star [PREFIX &lt;name&gt;] “&lt;ship name&gt;”</w:t>
-      </w:r>
-    </w:p>
-    <w:p>
-      <w:r>
-        <w:t>&lt;name&gt; = variable prefix, if not given SH_ is the default. If &lt;name&gt; is missing after prefix an error will be produced.</w:t>
-      </w:r>
-    </w:p>
-    <w:p>
-      <w:r>
-        <w:t>&lt;ship name&gt; = Name of system.  Use quotes if there are spaces, which there normally is.  The list of known ships is searched for this string, using the ship Full Info string as the matching source.  If the ship name is part of one of those, the ship information is returned.  Prefix + “Found” indicates if the ship was found.  If the string is empty, no ship is attempted to be found.</w:t>
-      </w:r>
-    </w:p>
-    <w:p/>
-    <w:p>
-      <w:r>
         <w:t>Return Values:</w:t>
       </w:r>
     </w:p>
@@ -21275,7 +21443,6 @@
         </w:numPr>
       </w:pPr>
       <w:r>
-        <w:lastRenderedPageBreak/>
         <w:t>Prefix + Found = 0 if ship is not found, 1 if found.  Only written if a ship is asked for.</w:t>
       </w:r>
     </w:p>
@@ -21667,6 +21834,7 @@
         </w:numPr>
       </w:pPr>
       <w:r>
+        <w:lastRenderedPageBreak/>
         <w:t>Prefix + TargetSet = 1 if set,0 if not.  If not, none of the following are written.</w:t>
       </w:r>
     </w:p>
@@ -21679,7 +21847,6 @@
         </w:numPr>
       </w:pPr>
       <w:r>
-        <w:lastRenderedPageBreak/>
         <w:t xml:space="preserve">Prefix+ </w:t>
       </w:r>
       <w:r>
@@ -24627,7 +24794,7 @@
 </file>
 
 <file path=customXml/itemProps1.xml><?xml version="1.0" encoding="utf-8"?>
-<ds:datastoreItem xmlns:ds="http://schemas.openxmlformats.org/officeDocument/2006/customXml" ds:itemID="{96DC1DA2-A9A6-47DA-A30F-7713F4594691}">
+<ds:datastoreItem xmlns:ds="http://schemas.openxmlformats.org/officeDocument/2006/customXml" ds:itemID="{DC48981A-469A-4E87-91B7-11EE0A8FDF84}">
   <ds:schemaRefs>
     <ds:schemaRef ds:uri="http://schemas.openxmlformats.org/officeDocument/2006/bibliography"/>
   </ds:schemaRefs>

</xml_diff>

<commit_message>
Allow Journal to create UIEvents
This is to allow the journal to create sendtext (as command)/music events which do not go into the journal or the db.  the mechanism is now in there to do this.

Rework the music event so its always a UI event - now removed from db
Add the sendtext /r as a command and rely as a UI event - thats removed from db. normal sendtext is not

Config and settings lose the UI show music bit from the journals
UIEvent interface now removed.
Historylist always removes historic music events from the HL - even though they will be in the db they are not shown.
Journal scan code now can produce UI and journal events

SPanel also now uses GUIFocus to determine show and it works
</commit_message>
<xml_diff>
--- a/Docs/Action V13 - ED 10.5.docx
+++ b/Docs/Action V13 - ED 10.5.docx
@@ -12698,7 +12698,12 @@
     <w:p>
       <w:r>
         <w:lastRenderedPageBreak/>
-        <w:t>EventClass_UIDisplayed = Boolean, 1/0, indicating if EDD is showing journal UI events in its journal log.</w:t>
+        <w:t>EventClass_UIDisplayed = Boolean, 1/0, indicating if EDD is showing j</w:t>
+      </w:r>
+      <w:bookmarkStart w:id="0" w:name="_GoBack"/>
+      <w:bookmarkEnd w:id="0"/>
+      <w:r>
+        <w:t>ournal UI events in its journal log.</w:t>
       </w:r>
     </w:p>
     <w:p>
@@ -12770,97 +12775,241 @@
       </w:r>
     </w:p>
     <w:p>
-      <w:pPr>
-        <w:ind w:left="720"/>
-        <w:rPr>
-          <w:sz w:val="20"/>
-          <w:szCs w:val="20"/>
-        </w:rPr>
-      </w:pPr>
-      <w:r>
-        <w:rPr>
-          <w:sz w:val="20"/>
-          <w:szCs w:val="20"/>
-        </w:rPr>
+      <w:r>
+        <w:t>GUIFocus, Music, Pips, Position,</w:t>
+      </w:r>
+      <w:r>
         <w:t xml:space="preserve"> </w:t>
       </w:r>
       <w:r>
-        <w:rPr>
-          <w:sz w:val="20"/>
-          <w:szCs w:val="20"/>
-        </w:rPr>
-        <w:t>JournalMusic, Pips, Position, FireGroup, Docked, Landed, LandingGear, ShieldsUp,</w:t>
-      </w:r>
-    </w:p>
-    <w:p>
-      <w:pPr>
-        <w:ind w:left="720"/>
-        <w:rPr>
-          <w:sz w:val="20"/>
-          <w:szCs w:val="20"/>
-        </w:rPr>
-      </w:pPr>
-      <w:r>
-        <w:rPr>
-          <w:sz w:val="20"/>
-          <w:szCs w:val="20"/>
-        </w:rPr>
-        <w:t xml:space="preserve"> Supercruise, FlightAssist, HardpointsDeployed, InWing, Lights, CargoScoopDeployed,</w:t>
-      </w:r>
-    </w:p>
-    <w:p>
-      <w:pPr>
-        <w:ind w:left="720"/>
-        <w:rPr>
-          <w:sz w:val="20"/>
-          <w:szCs w:val="20"/>
-        </w:rPr>
-      </w:pPr>
-      <w:r>
-        <w:rPr>
-          <w:sz w:val="20"/>
-          <w:szCs w:val="20"/>
-        </w:rPr>
-        <w:t xml:space="preserve"> SilentRunning, ScoopingFuel, SrvHandbrake, SrvTurret, SrvUnderShip, SrvDriveAssist, FsdMassLocked,</w:t>
-      </w:r>
-    </w:p>
-    <w:p>
-      <w:pPr>
-        <w:ind w:left="720"/>
-        <w:rPr>
-          <w:sz w:val="20"/>
-          <w:szCs w:val="20"/>
-        </w:rPr>
-      </w:pPr>
-      <w:r>
-        <w:rPr>
-          <w:sz w:val="20"/>
-          <w:szCs w:val="20"/>
-        </w:rPr>
-        <w:t xml:space="preserve"> FsdCharging, FsdCooldown, LowFuel, OverHeating, HasLatLong, IsInDanger, BeingInterdicted,</w:t>
-      </w:r>
-    </w:p>
-    <w:p>
-      <w:pPr>
-        <w:ind w:left="720"/>
-        <w:rPr>
-          <w:lang w:val="de-DE"/>
-        </w:rPr>
-      </w:pPr>
-      <w:r>
-        <w:rPr>
-          <w:sz w:val="20"/>
-          <w:szCs w:val="20"/>
-        </w:rPr>
+        <w:t>FireGroup</w:t>
+      </w:r>
+    </w:p>
+    <w:p/>
+    <w:p>
+      <w:proofErr w:type="gramStart"/>
+      <w:r>
+        <w:t>Docked,Landed</w:t>
+      </w:r>
+      <w:proofErr w:type="gramEnd"/>
+      <w:r>
+        <w:t xml:space="preserve"> ,LandingGear ,ShieldsUp ,Supercruise ,FlightAssist ,HardpointsDeployed ,</w:t>
+      </w:r>
+    </w:p>
+    <w:p>
+      <w:proofErr w:type="gramStart"/>
+      <w:r>
+        <w:t>InWing ,Lights</w:t>
+      </w:r>
+      <w:proofErr w:type="gramEnd"/>
+      <w:r>
+        <w:t xml:space="preserve"> ,CargoScoopDeployed ,SilentRunning ,ScoopingFuel ,SrvHandbrake ,</w:t>
+      </w:r>
+    </w:p>
+    <w:p>
+      <w:proofErr w:type="gramStart"/>
+      <w:r>
+        <w:t>SrvTurret ,SrvUnderShip</w:t>
+      </w:r>
+      <w:proofErr w:type="gramEnd"/>
+      <w:r>
+        <w:t xml:space="preserve"> ,SrvDriveAssist ,FsdMassLocked ,FsdCharging ,FsdCooldown ,</w:t>
+      </w:r>
+    </w:p>
+    <w:p>
+      <w:proofErr w:type="gramStart"/>
+      <w:r>
+        <w:t>LowFuel ,OverHeating</w:t>
+      </w:r>
+      <w:proofErr w:type="gramEnd"/>
+      <w:r>
+        <w:t xml:space="preserve"> ,HasLatLong ,IsInDanger ,BeingInterdicted</w:t>
+      </w:r>
+    </w:p>
+    <w:p/>
+    <w:p>
+      <w:r>
+        <w:t>HUDInAnalysisMode, NightVision, Fuel, Cargo</w:t>
+      </w:r>
+    </w:p>
+    <w:p/>
+    <w:p>
+      <w:r>
+        <w:t>ShipType, OverallStatus, Command</w:t>
+      </w:r>
+    </w:p>
+    <w:p/>
+    <w:p>
+      <w:pPr>
+        <w:pStyle w:val="Heading3"/>
+      </w:pPr>
+      <w:r>
+        <w:t xml:space="preserve">EDDN/EDSM/EGO Sync Sent </w:t>
+      </w:r>
+    </w:p>
+    <w:p>
+      <w:r>
+        <w:t xml:space="preserve">EDD has sent a EDDN/EDSM/EGO sync event </w:t>
+      </w:r>
+      <w:r>
+        <w:rPr>
+          <w:vertAlign w:val="superscript"/>
+        </w:rPr>
+        <w:t>[6]</w:t>
+      </w:r>
+    </w:p>
+    <w:p/>
+    <w:p>
+      <w:r>
+        <w:t>TriggerName = onEDDNSync/onEDSMSync/onEGOSync, TriggerType = ProgramEvent</w:t>
+      </w:r>
+    </w:p>
+    <w:p/>
+    <w:p>
+      <w:r>
+        <w:t>All of these set up EventCount to indicate number of events sent.</w:t>
+      </w:r>
+    </w:p>
+    <w:p/>
+    <w:p>
+      <w:r>
+        <w:t xml:space="preserve">EGO </w:t>
+      </w:r>
+      <w:r>
+        <w:t xml:space="preserve">and EDSM </w:t>
+      </w:r>
+      <w:r>
+        <w:t>sets up Even</w:t>
+      </w:r>
+      <w:r>
+        <w:t>tStarList</w:t>
+      </w:r>
+      <w:r>
+        <w:t xml:space="preserve"> to indicate if </w:t>
+      </w:r>
+      <w:r>
+        <w:t>a submission of a star is associated with a EGO record or is a new EDSM star.</w:t>
+      </w:r>
+      <w:r>
+        <w:t xml:space="preserve">  One or more stars can be returned, semicolon separated.</w:t>
+      </w:r>
+    </w:p>
+    <w:p/>
+    <w:p>
+      <w:pPr>
+        <w:pStyle w:val="Heading3"/>
+      </w:pPr>
+      <w:r>
+        <w:t xml:space="preserve">Voice </w:t>
+      </w:r>
+      <w:r>
+        <w:t>Recognition</w:t>
+      </w:r>
+      <w:r>
         <w:t xml:space="preserve"> </w:t>
       </w:r>
       <w:r>
         <w:rPr>
-          <w:sz w:val="20"/>
-          <w:szCs w:val="20"/>
-          <w:lang w:val="de-DE"/>
-        </w:rPr>
-        <w:t>GUIFocus, ShipType</w:t>
+          <w:vertAlign w:val="superscript"/>
+        </w:rPr>
+        <w:t>[7]</w:t>
+      </w:r>
+    </w:p>
+    <w:p>
+      <w:r>
+        <w:t xml:space="preserve">To enable voice recognition, see Perform.  To define a phrase to recognise, and to associate a program with a phase, use the following event: </w:t>
+      </w:r>
+    </w:p>
+    <w:p/>
+    <w:p>
+      <w:r>
+        <w:t>TriggerName = onVoiceInput, TriggerType = Voice</w:t>
+      </w:r>
+    </w:p>
+    <w:p>
+      <w:r>
+        <w:t>VoiceInput will contain the phrase recognised, fully expanded out (not in the form given in the event).</w:t>
+      </w:r>
+    </w:p>
+    <w:p>
+      <w:r>
+        <w:t>VoiceConfidence will be a float with the % confidence</w:t>
+      </w:r>
+    </w:p>
+    <w:p/>
+    <w:p>
+      <w:r>
+        <w:t xml:space="preserve">The </w:t>
+      </w:r>
+      <w:r>
+        <w:t xml:space="preserve">event </w:t>
+      </w:r>
+      <w:r>
+        <w:t>condition must be in the form VoiceInput MatchesSemiColon string or VoiceInput MatchesSemiColonList string</w:t>
+      </w:r>
+      <w:r>
+        <w:t xml:space="preserve"> for the event to be recognised as a </w:t>
+      </w:r>
+      <w:r>
+        <w:t xml:space="preserve">valid </w:t>
+      </w:r>
+      <w:r>
+        <w:t>voice inpu</w:t>
+      </w:r>
+      <w:r>
+        <w:t>t event.</w:t>
+      </w:r>
+    </w:p>
+    <w:p/>
+    <w:p>
+      <w:r>
+        <w:t xml:space="preserve">String is the phrase </w:t>
+      </w:r>
+      <w:r>
+        <w:t xml:space="preserve">or phrases </w:t>
+      </w:r>
+      <w:r>
+        <w:t xml:space="preserve">to listen for.  </w:t>
+      </w:r>
+      <w:r>
+        <w:t>See the conditions section for the format.</w:t>
+      </w:r>
+    </w:p>
+    <w:p/>
+    <w:p>
+      <w:r>
+        <w:t>TriggerName = onVoiceInput</w:t>
+      </w:r>
+      <w:r>
+        <w:t>Failed</w:t>
+      </w:r>
+      <w:r>
+        <w:t>, TriggerType = Voice</w:t>
+      </w:r>
+    </w:p>
+    <w:p>
+      <w:r>
+        <w:t xml:space="preserve">VoiceInput will contain the phrase </w:t>
+      </w:r>
+      <w:r>
+        <w:t xml:space="preserve">not </w:t>
+      </w:r>
+      <w:r>
+        <w:t xml:space="preserve">recognised, </w:t>
+      </w:r>
+      <w:r>
+        <w:t xml:space="preserve">or an empty string </w:t>
+      </w:r>
+    </w:p>
+    <w:p>
+      <w:r>
+        <w:t>VoiceConfidence will be a float with the % confidence</w:t>
+      </w:r>
+    </w:p>
+    <w:p/>
+    <w:p>
+      <w:r>
+        <w:t>Any condition may be used in the Event entry.</w:t>
       </w:r>
     </w:p>
     <w:p/>
@@ -12869,66 +13018,416 @@
         <w:pStyle w:val="Heading3"/>
       </w:pPr>
       <w:r>
-        <w:t xml:space="preserve">EDDN/EDSM/EGO Sync Sent </w:t>
-      </w:r>
-    </w:p>
-    <w:p>
-      <w:r>
-        <w:t xml:space="preserve">EDD has sent a EDDN/EDSM/EGO sync event </w:t>
+        <w:t xml:space="preserve">DLL Event </w:t>
       </w:r>
       <w:r>
         <w:rPr>
           <w:vertAlign w:val="superscript"/>
         </w:rPr>
-        <w:t>[6]</w:t>
-      </w:r>
-    </w:p>
-    <w:p/>
-    <w:p>
-      <w:r>
-        <w:t>TriggerName = onEDDNSync/onEDSMSync/onEGOSync, TriggerType = ProgramEvent</w:t>
-      </w:r>
-    </w:p>
-    <w:p/>
-    <w:p>
-      <w:r>
-        <w:t>All of these set up EventCount to indicate number of events sent.</w:t>
-      </w:r>
-    </w:p>
-    <w:p/>
-    <w:p>
-      <w:r>
-        <w:t xml:space="preserve">EGO </w:t>
-      </w:r>
-      <w:r>
-        <w:t xml:space="preserve">and EDSM </w:t>
-      </w:r>
-      <w:r>
-        <w:t>sets up Even</w:t>
-      </w:r>
-      <w:r>
-        <w:t>tStarList</w:t>
-      </w:r>
-      <w:r>
-        <w:t xml:space="preserve"> to indicate if </w:t>
-      </w:r>
-      <w:r>
-        <w:t>a submission of a star is associated with a EGO record or is a new EDSM star.</w:t>
-      </w:r>
-      <w:r>
-        <w:t xml:space="preserve">  One or more stars can be returned, semicolon separated.</w:t>
-      </w:r>
-    </w:p>
-    <w:p/>
+        <w:t>[</w:t>
+      </w:r>
+      <w:r>
+        <w:rPr>
+          <w:vertAlign w:val="superscript"/>
+        </w:rPr>
+        <w:t>9</w:t>
+      </w:r>
+      <w:r>
+        <w:rPr>
+          <w:vertAlign w:val="superscript"/>
+        </w:rPr>
+        <w:t>]</w:t>
+      </w:r>
+    </w:p>
+    <w:p>
+      <w:r>
+        <w:t xml:space="preserve">When a DLL issues an Event. </w:t>
+      </w:r>
+    </w:p>
+    <w:p/>
+    <w:p>
+      <w:r>
+        <w:t>TriggerName = &lt;from DLL&gt;, TriggerType = DLLEvent</w:t>
+      </w:r>
+    </w:p>
+    <w:p>
+      <w:r>
+        <w:t>Parameters defined by DLL event.</w:t>
+      </w:r>
+    </w:p>
+    <w:p>
+      <w:pPr>
+        <w:pStyle w:val="Heading2"/>
+      </w:pPr>
+      <w:r>
+        <w:t>Variables</w:t>
+      </w:r>
+    </w:p>
     <w:p>
       <w:pPr>
         <w:pStyle w:val="Heading3"/>
       </w:pPr>
       <w:r>
-        <w:t xml:space="preserve">Voice </w:t>
-      </w:r>
-      <w:r>
-        <w:t>Recognition</w:t>
+        <w:t>ED</w:t>
+      </w:r>
+      <w:r>
+        <w:t>D</w:t>
+      </w:r>
+      <w:r>
+        <w:t xml:space="preserve"> Specific Variables</w:t>
+      </w:r>
+    </w:p>
+    <w:p>
+      <w:pPr>
+        <w:rPr>
+          <w:b/>
+        </w:rPr>
+      </w:pPr>
+      <w:r>
+        <w:t xml:space="preserve">Commander </w:t>
+      </w:r>
+      <w:r>
+        <w:t>information</w:t>
+      </w:r>
+      <w:r>
+        <w:t>:</w:t>
+      </w:r>
+    </w:p>
+    <w:p>
+      <w:pPr>
+        <w:pStyle w:val="ListParagraph"/>
+        <w:numPr>
+          <w:ilvl w:val="0"/>
+          <w:numId w:val="6"/>
+        </w:numPr>
+      </w:pPr>
+      <w:r>
+        <w:t>Commander - commander name</w:t>
+      </w:r>
+    </w:p>
+    <w:p>
+      <w:pPr>
+        <w:pStyle w:val="ListParagraph"/>
+        <w:numPr>
+          <w:ilvl w:val="0"/>
+          <w:numId w:val="6"/>
+        </w:numPr>
+      </w:pPr>
+      <w:r>
+        <w:t>RefreshCount - number of times refresh has been run on this commander. Reset to 1 when commander changes</w:t>
+      </w:r>
+    </w:p>
+    <w:p/>
+    <w:p>
+      <w:pPr>
+        <w:pStyle w:val="Heading3"/>
+      </w:pPr>
+      <w:r>
+        <w:t>Event History Variables</w:t>
+      </w:r>
+    </w:p>
+    <w:p>
+      <w:r>
+        <w:t xml:space="preserve">These are written by a new journal event, or by a lookup of an event by the Event command.  </w:t>
+      </w:r>
+    </w:p>
+    <w:p>
+      <w:pPr>
+        <w:pStyle w:val="ListParagraph"/>
+        <w:numPr>
+          <w:ilvl w:val="0"/>
+          <w:numId w:val="6"/>
+        </w:numPr>
+      </w:pPr>
+      <w:r>
+        <w:t xml:space="preserve">Prefix + UTCTime - Local time of event, US format. </w:t>
+      </w:r>
+      <w:r>
+        <w:rPr>
+          <w:sz w:val="22"/>
+          <w:vertAlign w:val="superscript"/>
+        </w:rPr>
+        <w:t>[13]</w:t>
+      </w:r>
+    </w:p>
+    <w:p>
+      <w:pPr>
+        <w:pStyle w:val="ListParagraph"/>
+        <w:numPr>
+          <w:ilvl w:val="0"/>
+          <w:numId w:val="6"/>
+        </w:numPr>
+      </w:pPr>
+      <w:r>
+        <w:t>Prefix + LocalTime - Local time of event, US format.</w:t>
+      </w:r>
+    </w:p>
+    <w:p>
+      <w:pPr>
+        <w:pStyle w:val="ListParagraph"/>
+        <w:numPr>
+          <w:ilvl w:val="0"/>
+          <w:numId w:val="6"/>
+        </w:numPr>
+      </w:pPr>
+      <w:r>
+        <w:t>Prefix + DockedState - docked state, 1 or 0</w:t>
+      </w:r>
+    </w:p>
+    <w:p>
+      <w:pPr>
+        <w:pStyle w:val="ListParagraph"/>
+        <w:numPr>
+          <w:ilvl w:val="0"/>
+          <w:numId w:val="6"/>
+        </w:numPr>
+      </w:pPr>
+      <w:r>
+        <w:t>Prefix + LandedState - landed state, 1 or 0</w:t>
+      </w:r>
+    </w:p>
+    <w:p>
+      <w:pPr>
+        <w:pStyle w:val="ListParagraph"/>
+        <w:numPr>
+          <w:ilvl w:val="0"/>
+          <w:numId w:val="6"/>
+        </w:numPr>
+      </w:pPr>
+      <w:r>
+        <w:t>Prefix + WhereAmI - what station/body am I at. May be empty if not known.</w:t>
+      </w:r>
+    </w:p>
+    <w:p>
+      <w:pPr>
+        <w:pStyle w:val="ListParagraph"/>
+        <w:numPr>
+          <w:ilvl w:val="0"/>
+          <w:numId w:val="6"/>
+        </w:numPr>
+      </w:pPr>
+      <w:r>
+        <w:t xml:space="preserve">Prefix + Bodytype </w:t>
+      </w:r>
+      <w:r>
+        <w:rPr>
+          <w:vertAlign w:val="superscript"/>
+        </w:rPr>
+        <w:t>[10]</w:t>
+      </w:r>
+      <w:r>
+        <w:t xml:space="preserve"> – type of location : Star, Planet, PlanetaryRing, StellarRing, Station, AsteroidCluster.</w:t>
+      </w:r>
+    </w:p>
+    <w:p>
+      <w:pPr>
+        <w:pStyle w:val="ListParagraph"/>
+        <w:numPr>
+          <w:ilvl w:val="0"/>
+          <w:numId w:val="6"/>
+        </w:numPr>
+      </w:pPr>
+      <w:r>
+        <w:t>Prefix + ShipType - ship type</w:t>
+      </w:r>
+    </w:p>
+    <w:p>
+      <w:pPr>
+        <w:pStyle w:val="ListParagraph"/>
+        <w:numPr>
+          <w:ilvl w:val="0"/>
+          <w:numId w:val="6"/>
+        </w:numPr>
+      </w:pPr>
+      <w:r>
+        <w:t xml:space="preserve">Prefix + ShipTypeFD - ship type FD name </w:t>
+      </w:r>
+      <w:r>
+        <w:rPr>
+          <w:vertAlign w:val="superscript"/>
+        </w:rPr>
+        <w:t>[13]</w:t>
+      </w:r>
+    </w:p>
+    <w:p>
+      <w:pPr>
+        <w:pStyle w:val="ListParagraph"/>
+        <w:numPr>
+          <w:ilvl w:val="0"/>
+          <w:numId w:val="6"/>
+        </w:numPr>
+      </w:pPr>
+      <w:r>
+        <w:t>Prefix + ShipId - ship ID number</w:t>
+      </w:r>
+    </w:p>
+    <w:p>
+      <w:pPr>
+        <w:pStyle w:val="ListParagraph"/>
+        <w:numPr>
+          <w:ilvl w:val="0"/>
+          <w:numId w:val="6"/>
+        </w:numPr>
+      </w:pPr>
+      <w:r>
+        <w:t>Prefix + IndexOf - index displayed on screen for this entry</w:t>
+      </w:r>
+    </w:p>
+    <w:p>
+      <w:pPr>
+        <w:pStyle w:val="ListParagraph"/>
+        <w:numPr>
+          <w:ilvl w:val="0"/>
+          <w:numId w:val="6"/>
+        </w:numPr>
+      </w:pPr>
+      <w:r>
+        <w:t>Prefix + JID - Journal unique ID for this entry (also Prefix+Id)</w:t>
+      </w:r>
+    </w:p>
+    <w:p>
+      <w:pPr>
+        <w:pStyle w:val="ListParagraph"/>
+        <w:numPr>
+          <w:ilvl w:val="0"/>
+          <w:numId w:val="6"/>
+        </w:numPr>
+      </w:pPr>
+      <w:r>
+        <w:t>Prefix + Credits – Weath at this entry</w:t>
+      </w:r>
+    </w:p>
+    <w:p>
+      <w:pPr>
+        <w:pStyle w:val="ListParagraph"/>
+        <w:numPr>
+          <w:ilvl w:val="0"/>
+          <w:numId w:val="6"/>
+        </w:numPr>
+      </w:pPr>
+      <w:r>
+        <w:t>Prefix + TravelledDistance – Travelled information in ly</w:t>
+      </w:r>
+    </w:p>
+    <w:p>
+      <w:pPr>
+        <w:pStyle w:val="ListParagraph"/>
+        <w:numPr>
+          <w:ilvl w:val="0"/>
+          <w:numId w:val="6"/>
+        </w:numPr>
+      </w:pPr>
+      <w:r>
+        <w:t xml:space="preserve">Prefix + TravelledSeconds – Travelled information </w:t>
+      </w:r>
+    </w:p>
+    <w:p>
+      <w:pPr>
+        <w:pStyle w:val="ListParagraph"/>
+        <w:numPr>
+          <w:ilvl w:val="0"/>
+          <w:numId w:val="6"/>
+        </w:numPr>
+      </w:pPr>
+      <w:r>
+        <w:t>Prefix + IsTravelling – is event in a travel section.</w:t>
+      </w:r>
+    </w:p>
+    <w:p>
+      <w:pPr>
+        <w:pStyle w:val="ListParagraph"/>
+        <w:numPr>
+          <w:ilvl w:val="0"/>
+          <w:numId w:val="6"/>
+        </w:numPr>
+      </w:pPr>
+      <w:r>
+        <w:t>Prefix + TravelledJumps - Jumps</w:t>
+      </w:r>
+    </w:p>
+    <w:p>
+      <w:pPr>
+        <w:pStyle w:val="ListParagraph"/>
+        <w:numPr>
+          <w:ilvl w:val="0"/>
+          <w:numId w:val="6"/>
+        </w:numPr>
+      </w:pPr>
+      <w:r>
+        <w:t>Prefix + TravelledMissingJumps – Missing data jumps</w:t>
+      </w:r>
+    </w:p>
+    <w:p>
+      <w:pPr>
+        <w:pStyle w:val="ListParagraph"/>
+        <w:numPr>
+          <w:ilvl w:val="0"/>
+          <w:numId w:val="6"/>
+        </w:numPr>
+      </w:pPr>
+      <w:r>
+        <w:t>Prefix + MultiPlayer – 1 or 0 if in multiplayer</w:t>
+      </w:r>
+    </w:p>
+    <w:p>
+      <w:pPr>
+        <w:pStyle w:val="ListParagraph"/>
+        <w:numPr>
+          <w:ilvl w:val="0"/>
+          <w:numId w:val="6"/>
+        </w:numPr>
+      </w:pPr>
+      <w:r>
+        <w:lastRenderedPageBreak/>
+        <w:t>Prefix + ContainsRares – 1 or 0 if hauling rares</w:t>
+      </w:r>
+    </w:p>
+    <w:p>
+      <w:pPr>
+        <w:pStyle w:val="ListParagraph"/>
+        <w:numPr>
+          <w:ilvl w:val="0"/>
+          <w:numId w:val="6"/>
+        </w:numPr>
+      </w:pPr>
+      <w:r>
+        <w:t>Prefix + EventSummary – As per the travel history summary column.</w:t>
+      </w:r>
+    </w:p>
+    <w:p>
+      <w:pPr>
+        <w:pStyle w:val="ListParagraph"/>
+        <w:numPr>
+          <w:ilvl w:val="0"/>
+          <w:numId w:val="6"/>
+        </w:numPr>
+      </w:pPr>
+      <w:r>
+        <w:t>Prefix + EventDescription – Short description</w:t>
+      </w:r>
+    </w:p>
+    <w:p>
+      <w:pPr>
+        <w:pStyle w:val="ListParagraph"/>
+        <w:numPr>
+          <w:ilvl w:val="0"/>
+          <w:numId w:val="6"/>
+        </w:numPr>
+      </w:pPr>
+      <w:r>
+        <w:t>Prefix + EventDetailedInfo – Detailed info</w:t>
+      </w:r>
+    </w:p>
+    <w:p>
+      <w:pPr>
+        <w:pStyle w:val="ListParagraph"/>
+        <w:numPr>
+          <w:ilvl w:val="0"/>
+          <w:numId w:val="6"/>
+        </w:numPr>
+      </w:pPr>
+      <w:r>
+        <w:t>Prefix + Note – Any note against this entry.</w:t>
       </w:r>
       <w:r>
         <w:t xml:space="preserve"> </w:t>
@@ -12937,185 +13436,7 @@
         <w:rPr>
           <w:vertAlign w:val="superscript"/>
         </w:rPr>
-        <w:t>[7]</w:t>
-      </w:r>
-    </w:p>
-    <w:p>
-      <w:r>
-        <w:t xml:space="preserve">To enable voice recognition, see Perform.  To define a phrase to recognise, and to associate a program with a phase, use the following event: </w:t>
-      </w:r>
-    </w:p>
-    <w:p/>
-    <w:p>
-      <w:r>
-        <w:t>TriggerName = onVoiceInput, TriggerType = Voice</w:t>
-      </w:r>
-    </w:p>
-    <w:p>
-      <w:r>
-        <w:t>VoiceInput will contain the phrase recognised, fully expanded out (not in the form given in the event).</w:t>
-      </w:r>
-    </w:p>
-    <w:p>
-      <w:r>
-        <w:t>VoiceConfidence will be a float with the % confidence</w:t>
-      </w:r>
-    </w:p>
-    <w:p/>
-    <w:p>
-      <w:r>
-        <w:t xml:space="preserve">The </w:t>
-      </w:r>
-      <w:r>
-        <w:t xml:space="preserve">event </w:t>
-      </w:r>
-      <w:r>
-        <w:t>condition must be in the form VoiceInput MatchesSemiColon string or VoiceInput MatchesSemiColonList string</w:t>
-      </w:r>
-      <w:r>
-        <w:t xml:space="preserve"> for the event to be recognised as a </w:t>
-      </w:r>
-      <w:r>
-        <w:t xml:space="preserve">valid </w:t>
-      </w:r>
-      <w:r>
-        <w:t>voice inpu</w:t>
-      </w:r>
-      <w:r>
-        <w:t>t event.</w:t>
-      </w:r>
-    </w:p>
-    <w:p/>
-    <w:p>
-      <w:r>
-        <w:t xml:space="preserve">String is the phrase </w:t>
-      </w:r>
-      <w:r>
-        <w:t xml:space="preserve">or phrases </w:t>
-      </w:r>
-      <w:r>
-        <w:t xml:space="preserve">to listen for.  </w:t>
-      </w:r>
-      <w:r>
-        <w:t>See the conditions section for the format.</w:t>
-      </w:r>
-    </w:p>
-    <w:p/>
-    <w:p>
-      <w:r>
-        <w:t>TriggerName = onVoiceInput</w:t>
-      </w:r>
-      <w:r>
-        <w:t>Failed</w:t>
-      </w:r>
-      <w:r>
-        <w:t>, TriggerType = Voice</w:t>
-      </w:r>
-    </w:p>
-    <w:p>
-      <w:r>
-        <w:t xml:space="preserve">VoiceInput will contain the phrase </w:t>
-      </w:r>
-      <w:r>
-        <w:t xml:space="preserve">not </w:t>
-      </w:r>
-      <w:r>
-        <w:t xml:space="preserve">recognised, </w:t>
-      </w:r>
-      <w:r>
-        <w:t xml:space="preserve">or an empty string </w:t>
-      </w:r>
-    </w:p>
-    <w:p>
-      <w:r>
-        <w:t>VoiceConfidence will be a float with the % confidence</w:t>
-      </w:r>
-    </w:p>
-    <w:p/>
-    <w:p>
-      <w:r>
-        <w:t>Any condition may be used in the Event entry.</w:t>
-      </w:r>
-    </w:p>
-    <w:p/>
-    <w:p>
-      <w:pPr>
-        <w:pStyle w:val="Heading3"/>
-      </w:pPr>
-      <w:r>
-        <w:t xml:space="preserve">DLL Event </w:t>
-      </w:r>
-      <w:r>
-        <w:rPr>
-          <w:vertAlign w:val="superscript"/>
-        </w:rPr>
-        <w:t>[</w:t>
-      </w:r>
-      <w:r>
-        <w:rPr>
-          <w:vertAlign w:val="superscript"/>
-        </w:rPr>
-        <w:t>9</w:t>
-      </w:r>
-      <w:r>
-        <w:rPr>
-          <w:vertAlign w:val="superscript"/>
-        </w:rPr>
-        <w:t>]</w:t>
-      </w:r>
-    </w:p>
-    <w:p>
-      <w:r>
-        <w:t xml:space="preserve">When a DLL issues an Event. </w:t>
-      </w:r>
-    </w:p>
-    <w:p/>
-    <w:p>
-      <w:r>
-        <w:t>TriggerName = &lt;from DLL&gt;, TriggerType = DLLEvent</w:t>
-      </w:r>
-    </w:p>
-    <w:p>
-      <w:r>
-        <w:t>Parameters defined by DLL event.</w:t>
-      </w:r>
-    </w:p>
-    <w:p>
-      <w:pPr>
-        <w:pStyle w:val="Heading2"/>
-      </w:pPr>
-      <w:r>
-        <w:t>Variables</w:t>
-      </w:r>
-    </w:p>
-    <w:p>
-      <w:pPr>
-        <w:pStyle w:val="Heading3"/>
-      </w:pPr>
-      <w:r>
-        <w:t>ED</w:t>
-      </w:r>
-      <w:r>
-        <w:t>D</w:t>
-      </w:r>
-      <w:r>
-        <w:t xml:space="preserve"> Specific Variables</w:t>
-      </w:r>
-    </w:p>
-    <w:p>
-      <w:pPr>
-        <w:rPr>
-          <w:b/>
-        </w:rPr>
-      </w:pPr>
-      <w:r>
-        <w:t xml:space="preserve">Commander </w:t>
-      </w:r>
-      <w:r>
-        <w:t>information</w:t>
-      </w:r>
-      <w:r>
-        <w:t>:</w:t>
+        <w:t>[10.4.3]</w:t>
       </w:r>
     </w:p>
     <w:p>
@@ -13127,7 +13448,13 @@
         </w:numPr>
       </w:pPr>
       <w:r>
-        <w:t>Commander - commander name</w:t>
+        <w:t>Prefix + Class_EventTypeStr and Prefix+</w:t>
+      </w:r>
+      <w:r>
+        <w:t xml:space="preserve"> </w:t>
+      </w:r>
+      <w:r>
+        <w:t>Class_EventTypeID – name of event, compressed form.</w:t>
       </w:r>
     </w:p>
     <w:p>
@@ -13139,21 +13466,7 @@
         </w:numPr>
       </w:pPr>
       <w:r>
-        <w:t>RefreshCount - number of times refresh has been run on this commander. Reset to 1 when commander changes</w:t>
-      </w:r>
-    </w:p>
-    <w:p/>
-    <w:p>
-      <w:pPr>
-        <w:pStyle w:val="Heading3"/>
-      </w:pPr>
-      <w:r>
-        <w:t>Event History Variables</w:t>
-      </w:r>
-    </w:p>
-    <w:p>
-      <w:r>
-        <w:t xml:space="preserve">These are written by a new journal event, or by a lookup of an event by the Event command.  </w:t>
+        <w:t>Prefix + Class_EventTimeUTC - UTC time of event, US date format</w:t>
       </w:r>
     </w:p>
     <w:p>
@@ -13165,344 +13478,6 @@
         </w:numPr>
       </w:pPr>
       <w:r>
-        <w:t xml:space="preserve">Prefix + UTCTime - Local time of event, US format. </w:t>
-      </w:r>
-      <w:r>
-        <w:rPr>
-          <w:sz w:val="22"/>
-          <w:vertAlign w:val="superscript"/>
-        </w:rPr>
-        <w:t>[13]</w:t>
-      </w:r>
-    </w:p>
-    <w:p>
-      <w:pPr>
-        <w:pStyle w:val="ListParagraph"/>
-        <w:numPr>
-          <w:ilvl w:val="0"/>
-          <w:numId w:val="6"/>
-        </w:numPr>
-      </w:pPr>
-      <w:r>
-        <w:t>Prefix + LocalTime - Local time of event, US format.</w:t>
-      </w:r>
-    </w:p>
-    <w:p>
-      <w:pPr>
-        <w:pStyle w:val="ListParagraph"/>
-        <w:numPr>
-          <w:ilvl w:val="0"/>
-          <w:numId w:val="6"/>
-        </w:numPr>
-      </w:pPr>
-      <w:r>
-        <w:t>Prefix + DockedState - docked state, 1 or 0</w:t>
-      </w:r>
-    </w:p>
-    <w:p>
-      <w:pPr>
-        <w:pStyle w:val="ListParagraph"/>
-        <w:numPr>
-          <w:ilvl w:val="0"/>
-          <w:numId w:val="6"/>
-        </w:numPr>
-      </w:pPr>
-      <w:r>
-        <w:t>Prefix + LandedState - landed state, 1 or 0</w:t>
-      </w:r>
-    </w:p>
-    <w:p>
-      <w:pPr>
-        <w:pStyle w:val="ListParagraph"/>
-        <w:numPr>
-          <w:ilvl w:val="0"/>
-          <w:numId w:val="6"/>
-        </w:numPr>
-      </w:pPr>
-      <w:r>
-        <w:t>Prefix + WhereAmI - what station/body am I at. May be empty if not known.</w:t>
-      </w:r>
-    </w:p>
-    <w:p>
-      <w:pPr>
-        <w:pStyle w:val="ListParagraph"/>
-        <w:numPr>
-          <w:ilvl w:val="0"/>
-          <w:numId w:val="6"/>
-        </w:numPr>
-      </w:pPr>
-      <w:r>
-        <w:t xml:space="preserve">Prefix + Bodytype </w:t>
-      </w:r>
-      <w:r>
-        <w:rPr>
-          <w:vertAlign w:val="superscript"/>
-        </w:rPr>
-        <w:t>[10]</w:t>
-      </w:r>
-      <w:r>
-        <w:t xml:space="preserve"> – type of location : Star, Planet, PlanetaryRing, StellarRing, Station, AsteroidCluster.</w:t>
-      </w:r>
-    </w:p>
-    <w:p>
-      <w:pPr>
-        <w:pStyle w:val="ListParagraph"/>
-        <w:numPr>
-          <w:ilvl w:val="0"/>
-          <w:numId w:val="6"/>
-        </w:numPr>
-      </w:pPr>
-      <w:r>
-        <w:t>Prefix + ShipType - ship type</w:t>
-      </w:r>
-    </w:p>
-    <w:p>
-      <w:pPr>
-        <w:pStyle w:val="ListParagraph"/>
-        <w:numPr>
-          <w:ilvl w:val="0"/>
-          <w:numId w:val="6"/>
-        </w:numPr>
-      </w:pPr>
-      <w:r>
-        <w:t xml:space="preserve">Prefix + ShipTypeFD - ship type FD name </w:t>
-      </w:r>
-      <w:r>
-        <w:rPr>
-          <w:vertAlign w:val="superscript"/>
-        </w:rPr>
-        <w:t>[13]</w:t>
-      </w:r>
-    </w:p>
-    <w:p>
-      <w:pPr>
-        <w:pStyle w:val="ListParagraph"/>
-        <w:numPr>
-          <w:ilvl w:val="0"/>
-          <w:numId w:val="6"/>
-        </w:numPr>
-      </w:pPr>
-      <w:r>
-        <w:t>Prefix + ShipId - ship ID number</w:t>
-      </w:r>
-    </w:p>
-    <w:p>
-      <w:pPr>
-        <w:pStyle w:val="ListParagraph"/>
-        <w:numPr>
-          <w:ilvl w:val="0"/>
-          <w:numId w:val="6"/>
-        </w:numPr>
-      </w:pPr>
-      <w:r>
-        <w:t>Prefix + IndexOf - index displayed on screen for this entry</w:t>
-      </w:r>
-    </w:p>
-    <w:p>
-      <w:pPr>
-        <w:pStyle w:val="ListParagraph"/>
-        <w:numPr>
-          <w:ilvl w:val="0"/>
-          <w:numId w:val="6"/>
-        </w:numPr>
-      </w:pPr>
-      <w:r>
-        <w:t>Prefix + JID - Journal unique ID for this entry (also Prefix+Id)</w:t>
-      </w:r>
-    </w:p>
-    <w:p>
-      <w:pPr>
-        <w:pStyle w:val="ListParagraph"/>
-        <w:numPr>
-          <w:ilvl w:val="0"/>
-          <w:numId w:val="6"/>
-        </w:numPr>
-      </w:pPr>
-      <w:r>
-        <w:t>Prefix + Credits – Weath at this entry</w:t>
-      </w:r>
-    </w:p>
-    <w:p>
-      <w:pPr>
-        <w:pStyle w:val="ListParagraph"/>
-        <w:numPr>
-          <w:ilvl w:val="0"/>
-          <w:numId w:val="6"/>
-        </w:numPr>
-      </w:pPr>
-      <w:r>
-        <w:t>Prefix + TravelledDistance – Travelled information in ly</w:t>
-      </w:r>
-    </w:p>
-    <w:p>
-      <w:pPr>
-        <w:pStyle w:val="ListParagraph"/>
-        <w:numPr>
-          <w:ilvl w:val="0"/>
-          <w:numId w:val="6"/>
-        </w:numPr>
-      </w:pPr>
-      <w:r>
-        <w:t xml:space="preserve">Prefix + TravelledSeconds – Travelled information </w:t>
-      </w:r>
-    </w:p>
-    <w:p>
-      <w:pPr>
-        <w:pStyle w:val="ListParagraph"/>
-        <w:numPr>
-          <w:ilvl w:val="0"/>
-          <w:numId w:val="6"/>
-        </w:numPr>
-      </w:pPr>
-      <w:r>
-        <w:t>Prefix + IsTravelling – is event in a travel section.</w:t>
-      </w:r>
-    </w:p>
-    <w:p>
-      <w:pPr>
-        <w:pStyle w:val="ListParagraph"/>
-        <w:numPr>
-          <w:ilvl w:val="0"/>
-          <w:numId w:val="6"/>
-        </w:numPr>
-      </w:pPr>
-      <w:r>
-        <w:t>Prefix + TravelledJumps - Jumps</w:t>
-      </w:r>
-    </w:p>
-    <w:p>
-      <w:pPr>
-        <w:pStyle w:val="ListParagraph"/>
-        <w:numPr>
-          <w:ilvl w:val="0"/>
-          <w:numId w:val="6"/>
-        </w:numPr>
-      </w:pPr>
-      <w:r>
-        <w:t>Prefix + TravelledMissingJumps – Missing data jumps</w:t>
-      </w:r>
-    </w:p>
-    <w:p>
-      <w:pPr>
-        <w:pStyle w:val="ListParagraph"/>
-        <w:numPr>
-          <w:ilvl w:val="0"/>
-          <w:numId w:val="6"/>
-        </w:numPr>
-      </w:pPr>
-      <w:r>
-        <w:t>Prefix + MultiPlayer – 1 or 0 if in multiplayer</w:t>
-      </w:r>
-    </w:p>
-    <w:p>
-      <w:pPr>
-        <w:pStyle w:val="ListParagraph"/>
-        <w:numPr>
-          <w:ilvl w:val="0"/>
-          <w:numId w:val="6"/>
-        </w:numPr>
-      </w:pPr>
-      <w:r>
-        <w:t>Prefix + ContainsRares – 1 or 0 if hauling rares</w:t>
-      </w:r>
-    </w:p>
-    <w:p>
-      <w:pPr>
-        <w:pStyle w:val="ListParagraph"/>
-        <w:numPr>
-          <w:ilvl w:val="0"/>
-          <w:numId w:val="6"/>
-        </w:numPr>
-      </w:pPr>
-      <w:r>
-        <w:t>Prefix + EventSummary – As per the travel history summary column.</w:t>
-      </w:r>
-    </w:p>
-    <w:p>
-      <w:pPr>
-        <w:pStyle w:val="ListParagraph"/>
-        <w:numPr>
-          <w:ilvl w:val="0"/>
-          <w:numId w:val="6"/>
-        </w:numPr>
-      </w:pPr>
-      <w:r>
-        <w:t>Prefix + EventDescription – Short description</w:t>
-      </w:r>
-    </w:p>
-    <w:p>
-      <w:pPr>
-        <w:pStyle w:val="ListParagraph"/>
-        <w:numPr>
-          <w:ilvl w:val="0"/>
-          <w:numId w:val="6"/>
-        </w:numPr>
-      </w:pPr>
-      <w:r>
-        <w:t>Prefix + EventDetailedInfo – Detailed info</w:t>
-      </w:r>
-    </w:p>
-    <w:p>
-      <w:pPr>
-        <w:pStyle w:val="ListParagraph"/>
-        <w:numPr>
-          <w:ilvl w:val="0"/>
-          <w:numId w:val="6"/>
-        </w:numPr>
-      </w:pPr>
-      <w:r>
-        <w:t>Prefix + Note – Any note against this entry.</w:t>
-      </w:r>
-      <w:r>
-        <w:t xml:space="preserve"> </w:t>
-      </w:r>
-      <w:r>
-        <w:rPr>
-          <w:vertAlign w:val="superscript"/>
-        </w:rPr>
-        <w:t>[10.4.3]</w:t>
-      </w:r>
-    </w:p>
-    <w:p>
-      <w:pPr>
-        <w:pStyle w:val="ListParagraph"/>
-        <w:numPr>
-          <w:ilvl w:val="0"/>
-          <w:numId w:val="6"/>
-        </w:numPr>
-      </w:pPr>
-      <w:r>
-        <w:t>Prefix + Class_EventTypeStr and Prefix+</w:t>
-      </w:r>
-      <w:r>
-        <w:t xml:space="preserve"> </w:t>
-      </w:r>
-      <w:r>
-        <w:t>Class_EventTypeID – name of event, compressed form.</w:t>
-      </w:r>
-    </w:p>
-    <w:p>
-      <w:pPr>
-        <w:pStyle w:val="ListParagraph"/>
-        <w:numPr>
-          <w:ilvl w:val="0"/>
-          <w:numId w:val="6"/>
-        </w:numPr>
-      </w:pPr>
-      <w:r>
-        <w:t>Prefix + Class_EventTimeUTC - UTC time of event, US date format</w:t>
-      </w:r>
-    </w:p>
-    <w:p>
-      <w:pPr>
-        <w:pStyle w:val="ListParagraph"/>
-        <w:numPr>
-          <w:ilvl w:val="0"/>
-          <w:numId w:val="6"/>
-        </w:numPr>
-      </w:pPr>
-      <w:r>
-        <w:lastRenderedPageBreak/>
         <w:t>Prefix + Class_EventTimeLocal -  Local time of event, US date format</w:t>
       </w:r>
     </w:p>
@@ -13953,6 +13928,7 @@
         <w:pStyle w:val="Heading3"/>
       </w:pPr>
       <w:r>
+        <w:lastRenderedPageBreak/>
         <w:t>Ship Basic Variables</w:t>
       </w:r>
     </w:p>
@@ -14084,7 +14060,6 @@
         </w:rPr>
       </w:pPr>
       <w:r>
-        <w:lastRenderedPageBreak/>
         <w:t>Prefix + Ship_FullInfo – Long info list</w:t>
       </w:r>
     </w:p>
@@ -14473,6 +14448,7 @@
         </w:numPr>
       </w:pPr>
       <w:r>
+        <w:lastRenderedPageBreak/>
         <w:t xml:space="preserve"> Prefix +Mission[N]_Reward, Prefix +Mission[N]_Donation, Prefix +Mission[N]_RewardCommodity, Prefix +Mission[N]_RewardPermit</w:t>
       </w:r>
     </w:p>
@@ -18414,10 +18390,7 @@
         <w:t xml:space="preserve"> clear stop</w:t>
       </w:r>
       <w:r>
-        <w:t>.</w:t>
-      </w:r>
-      <w:r>
-        <w:t xml:space="preserve"> You must call Perform Refresh to update the screen.</w:t>
+        <w:t>. You must call Perform Refresh to update the screen.</w:t>
       </w:r>
       <w:r>
         <w:t xml:space="preserve"> </w:t>
@@ -18474,22 +18447,11 @@
         <w:t>, clear start</w:t>
       </w:r>
       <w:r>
-        <w:t>.</w:t>
+        <w:t>. You must call Perform Refresh to update the screen.</w:t>
       </w:r>
       <w:r>
         <w:t xml:space="preserve"> </w:t>
       </w:r>
-      <w:proofErr w:type="gramStart"/>
-      <w:r>
-        <w:t>You</w:t>
-      </w:r>
-      <w:proofErr w:type="gramEnd"/>
-      <w:r>
-        <w:t xml:space="preserve"> must call Perform Refresh to update the screen.</w:t>
-      </w:r>
-      <w:r>
-        <w:t xml:space="preserve"> </w:t>
-      </w:r>
       <w:r>
         <w:rPr>
           <w:vertAlign w:val="superscript"/>
@@ -18527,15 +18489,7 @@
         <w:t>: Clear both flags</w:t>
       </w:r>
       <w:r>
-        <w:t>.</w:t>
-      </w:r>
-      <w:r>
-        <w:t xml:space="preserve"> Yo</w:t>
-      </w:r>
-      <w:bookmarkStart w:id="0" w:name="_GoBack"/>
-      <w:bookmarkEnd w:id="0"/>
-      <w:r>
-        <w:t>u must call Perform Refresh to update the screen.</w:t>
+        <w:t>. You must call Perform Refresh to update the screen.</w:t>
       </w:r>
       <w:r>
         <w:t xml:space="preserve"> </w:t>
@@ -24794,7 +24748,7 @@
 </file>
 
 <file path=customXml/itemProps1.xml><?xml version="1.0" encoding="utf-8"?>
-<ds:datastoreItem xmlns:ds="http://schemas.openxmlformats.org/officeDocument/2006/customXml" ds:itemID="{DC48981A-469A-4E87-91B7-11EE0A8FDF84}">
+<ds:datastoreItem xmlns:ds="http://schemas.openxmlformats.org/officeDocument/2006/customXml" ds:itemID="{C9272ED1-3219-4370-99B9-365E69C685F7}">
   <ds:schemaRefs>
     <ds:schemaRef ds:uri="http://schemas.openxmlformats.org/officeDocument/2006/bibliography"/>
   </ds:schemaRefs>

</xml_diff>